<commit_message>
Added Defect 2 and Defect 3
Defect 2: “H” doesn’t work
Defect 3: Error code upon completing the game
</commit_message>
<xml_diff>
--- a/deliverable1.docx
+++ b/deliverable1.docx
@@ -1,6 +1,6 @@
 
 <file path=word/document.xml><?xml version="1.0" encoding="utf-8"?>
-<w:document xmlns:wpc="http://schemas.microsoft.com/office/word/2010/wordprocessingCanvas" xmlns:mc="http://schemas.openxmlformats.org/markup-compatibility/2006" xmlns:o="urn:schemas-microsoft-com:office:office" xmlns:r="http://schemas.openxmlformats.org/officeDocument/2006/relationships" xmlns:m="http://schemas.openxmlformats.org/officeDocument/2006/math" xmlns:v="urn:schemas-microsoft-com:vml" xmlns:wp14="http://schemas.microsoft.com/office/word/2010/wordprocessingDrawing" xmlns:wp="http://schemas.openxmlformats.org/drawingml/2006/wordprocessingDrawing" xmlns:w10="urn:schemas-microsoft-com:office:word" xmlns:w="http://schemas.openxmlformats.org/wordprocessingml/2006/main" xmlns:w14="http://schemas.microsoft.com/office/word/2010/wordml" xmlns:w15="http://schemas.microsoft.com/office/word/2012/wordml" xmlns:wpg="http://schemas.microsoft.com/office/word/2010/wordprocessingGroup" xmlns:wpi="http://schemas.microsoft.com/office/word/2010/wordprocessingInk" xmlns:wne="http://schemas.microsoft.com/office/word/2006/wordml" xmlns:wps="http://schemas.microsoft.com/office/word/2010/wordprocessingShape" mc:Ignorable="w14 w15 wp14">
+<w:document xmlns:wpc="http://schemas.microsoft.com/office/word/2010/wordprocessingCanvas" xmlns:mo="http://schemas.microsoft.com/office/mac/office/2008/main" xmlns:mc="http://schemas.openxmlformats.org/markup-compatibility/2006" xmlns:mv="urn:schemas-microsoft-com:mac:vml" xmlns:o="urn:schemas-microsoft-com:office:office" xmlns:r="http://schemas.openxmlformats.org/officeDocument/2006/relationships" xmlns:m="http://schemas.openxmlformats.org/officeDocument/2006/math" xmlns:v="urn:schemas-microsoft-com:vml" xmlns:wp14="http://schemas.microsoft.com/office/word/2010/wordprocessingDrawing" xmlns:wp="http://schemas.openxmlformats.org/drawingml/2006/wordprocessingDrawing" xmlns:w10="urn:schemas-microsoft-com:office:word" xmlns:w="http://schemas.openxmlformats.org/wordprocessingml/2006/main" xmlns:w14="http://schemas.microsoft.com/office/word/2010/wordml" xmlns:wpg="http://schemas.microsoft.com/office/word/2010/wordprocessingGroup" xmlns:wpi="http://schemas.microsoft.com/office/word/2010/wordprocessingInk" xmlns:wne="http://schemas.microsoft.com/office/word/2006/wordml" xmlns:wps="http://schemas.microsoft.com/office/word/2010/wordprocessingShape" mc:Ignorable="w14 wp14">
   <w:body>
     <w:p>
       <w:pPr>
@@ -65,28 +65,35 @@
           <w:szCs w:val="24"/>
         </w:rPr>
       </w:pPr>
-      <w:r>
-        <w:rPr>
-          <w:rFonts w:ascii="Times New Roman" w:hAnsi="Times New Roman" w:cs="Times New Roman"/>
-          <w:sz w:val="24"/>
-          <w:szCs w:val="24"/>
-        </w:rPr>
-        <w:t>--Introduction Here—</w:t>
-      </w:r>
-    </w:p>
-    <w:p>
-      <w:pPr>
-        <w:jc w:val="center"/>
-        <w:rPr>
-          <w:rFonts w:ascii="Times New Roman" w:hAnsi="Times New Roman" w:cs="Times New Roman"/>
-          <w:sz w:val="24"/>
-          <w:szCs w:val="24"/>
-        </w:rPr>
-      </w:pPr>
-    </w:p>
-    <w:p>
-      <w:pPr>
-        <w:jc w:val="center"/>
+    </w:p>
+    <w:p>
+      <w:pPr>
+        <w:jc w:val="center"/>
+        <w:rPr>
+          <w:rFonts w:ascii="Times New Roman" w:hAnsi="Times New Roman" w:cs="Times New Roman"/>
+          <w:sz w:val="24"/>
+          <w:szCs w:val="24"/>
+        </w:rPr>
+      </w:pPr>
+      <w:r>
+        <w:rPr>
+          <w:rFonts w:ascii="Times New Roman" w:hAnsi="Times New Roman" w:cs="Times New Roman"/>
+          <w:sz w:val="24"/>
+          <w:szCs w:val="24"/>
+        </w:rPr>
+        <w:t>—</w:t>
+      </w:r>
+      <w:r>
+        <w:rPr>
+          <w:rFonts w:ascii="Times New Roman" w:hAnsi="Times New Roman" w:cs="Times New Roman"/>
+          <w:sz w:val="24"/>
+          <w:szCs w:val="24"/>
+        </w:rPr>
+        <w:t>Introduction Here—</w:t>
+      </w:r>
+    </w:p>
+    <w:p>
+      <w:pPr>
         <w:rPr>
           <w:rFonts w:ascii="Times New Roman" w:hAnsi="Times New Roman" w:cs="Times New Roman"/>
           <w:sz w:val="24"/>
@@ -330,8 +337,24 @@
           <w:szCs w:val="24"/>
         </w:rPr>
         <w:lastRenderedPageBreak/>
+        <w:t>—</w:t>
+      </w:r>
+      <w:r>
+        <w:rPr>
+          <w:rFonts w:ascii="Times New Roman" w:hAnsi="Times New Roman" w:cs="Times New Roman"/>
+          <w:sz w:val="24"/>
+          <w:szCs w:val="24"/>
+        </w:rPr>
         <w:t>TEST CASES</w:t>
       </w:r>
+      <w:r>
+        <w:rPr>
+          <w:rFonts w:ascii="Times New Roman" w:hAnsi="Times New Roman" w:cs="Times New Roman"/>
+          <w:sz w:val="24"/>
+          <w:szCs w:val="24"/>
+        </w:rPr>
+        <w:t>—</w:t>
+      </w:r>
     </w:p>
     <w:p>
       <w:pPr>
@@ -680,8 +703,24 @@
           <w:szCs w:val="24"/>
         </w:rPr>
         <w:lastRenderedPageBreak/>
+        <w:t>—</w:t>
+      </w:r>
+      <w:r>
+        <w:rPr>
+          <w:rFonts w:ascii="Times New Roman" w:hAnsi="Times New Roman" w:cs="Times New Roman"/>
+          <w:sz w:val="24"/>
+          <w:szCs w:val="24"/>
+        </w:rPr>
         <w:t>TRACEABILITY MATRIX</w:t>
       </w:r>
+      <w:r>
+        <w:rPr>
+          <w:rFonts w:ascii="Times New Roman" w:hAnsi="Times New Roman" w:cs="Times New Roman"/>
+          <w:sz w:val="24"/>
+          <w:szCs w:val="24"/>
+        </w:rPr>
+        <w:t>—</w:t>
+      </w:r>
     </w:p>
     <w:p>
       <w:pPr>
@@ -968,7 +1007,23 @@
           <w:szCs w:val="24"/>
         </w:rPr>
         <w:lastRenderedPageBreak/>
-        <w:t>DEFECTS</w:t>
+        <w:t>—</w:t>
+      </w:r>
+      <w:r>
+        <w:rPr>
+          <w:rFonts w:ascii="Times New Roman" w:hAnsi="Times New Roman" w:cs="Times New Roman"/>
+          <w:sz w:val="24"/>
+          <w:szCs w:val="24"/>
+        </w:rPr>
+        <w:t xml:space="preserve"> DEFECT 1 </w:t>
+      </w:r>
+      <w:r>
+        <w:rPr>
+          <w:rFonts w:ascii="Times New Roman" w:hAnsi="Times New Roman" w:cs="Times New Roman"/>
+          <w:sz w:val="24"/>
+          <w:szCs w:val="24"/>
+        </w:rPr>
+        <w:t>—</w:t>
       </w:r>
     </w:p>
     <w:p>
@@ -1068,6 +1123,316 @@
           <w:szCs w:val="24"/>
         </w:rPr>
         <w:t>REPRODUCTION STEPS</w:t>
+      </w:r>
+      <w:r>
+        <w:rPr>
+          <w:rFonts w:ascii="Times New Roman" w:hAnsi="Times New Roman" w:cs="Times New Roman"/>
+          <w:sz w:val="24"/>
+          <w:szCs w:val="24"/>
+        </w:rPr>
+        <w:t>:</w:t>
+      </w:r>
+      <w:r>
+        <w:rPr>
+          <w:rFonts w:ascii="Times New Roman" w:hAnsi="Times New Roman" w:cs="Times New Roman"/>
+          <w:sz w:val="24"/>
+          <w:szCs w:val="24"/>
+        </w:rPr>
+        <w:t xml:space="preserve"> Input n and hit enter</w:t>
+      </w:r>
+    </w:p>
+    <w:p>
+      <w:pPr>
+        <w:rPr>
+          <w:rFonts w:ascii="Times New Roman" w:hAnsi="Times New Roman" w:cs="Times New Roman"/>
+          <w:sz w:val="24"/>
+          <w:szCs w:val="24"/>
+        </w:rPr>
+      </w:pPr>
+      <w:r>
+        <w:rPr>
+          <w:rFonts w:ascii="Times New Roman" w:hAnsi="Times New Roman" w:cs="Times New Roman"/>
+          <w:sz w:val="24"/>
+          <w:szCs w:val="24"/>
+        </w:rPr>
+        <w:t>EXPECTED BEHAVIOR: Player will move north into a new room.</w:t>
+      </w:r>
+    </w:p>
+    <w:p>
+      <w:pPr>
+        <w:rPr>
+          <w:rFonts w:ascii="Times New Roman" w:hAnsi="Times New Roman" w:cs="Times New Roman"/>
+          <w:sz w:val="24"/>
+          <w:szCs w:val="24"/>
+        </w:rPr>
+      </w:pPr>
+      <w:r>
+        <w:rPr>
+          <w:rFonts w:ascii="Times New Roman" w:hAnsi="Times New Roman" w:cs="Times New Roman"/>
+          <w:sz w:val="24"/>
+          <w:szCs w:val="24"/>
+        </w:rPr>
+        <w:t>OBSERVED BEHAVIOR: Program does not recognize command. Player remains in the same room.</w:t>
+      </w:r>
+    </w:p>
+    <w:p>
+      <w:pPr>
+        <w:rPr>
+          <w:rFonts w:ascii="Times New Roman" w:hAnsi="Times New Roman" w:cs="Times New Roman"/>
+          <w:sz w:val="24"/>
+          <w:szCs w:val="24"/>
+        </w:rPr>
+      </w:pPr>
+    </w:p>
+    <w:p>
+      <w:pPr>
+        <w:jc w:val="center"/>
+        <w:rPr>
+          <w:rFonts w:ascii="Times New Roman" w:hAnsi="Times New Roman" w:cs="Times New Roman"/>
+          <w:sz w:val="24"/>
+          <w:szCs w:val="24"/>
+        </w:rPr>
+      </w:pPr>
+      <w:r>
+        <w:rPr>
+          <w:rFonts w:ascii="Times New Roman" w:hAnsi="Times New Roman" w:cs="Times New Roman"/>
+          <w:sz w:val="24"/>
+          <w:szCs w:val="24"/>
+        </w:rPr>
+        <w:t>— DEFECT 2 —</w:t>
+      </w:r>
+    </w:p>
+    <w:p>
+      <w:pPr>
+        <w:rPr>
+          <w:rFonts w:ascii="Times New Roman" w:hAnsi="Times New Roman" w:cs="Times New Roman"/>
+          <w:sz w:val="24"/>
+          <w:szCs w:val="24"/>
+        </w:rPr>
+      </w:pPr>
+      <w:r>
+        <w:rPr>
+          <w:rFonts w:ascii="Times New Roman" w:hAnsi="Times New Roman" w:cs="Times New Roman"/>
+          <w:sz w:val="24"/>
+          <w:szCs w:val="24"/>
+        </w:rPr>
+        <w:t xml:space="preserve">DESCRIPTION: </w:t>
+      </w:r>
+      <w:r>
+        <w:rPr>
+          <w:rFonts w:ascii="Times New Roman" w:hAnsi="Times New Roman" w:cs="Times New Roman"/>
+          <w:sz w:val="24"/>
+          <w:szCs w:val="24"/>
+        </w:rPr>
+        <w:t xml:space="preserve">Neither ‘H’ nor ‘h’ are </w:t>
+      </w:r>
+      <w:r>
+        <w:rPr>
+          <w:rFonts w:ascii="Times New Roman" w:hAnsi="Times New Roman" w:cs="Times New Roman"/>
+          <w:sz w:val="24"/>
+          <w:szCs w:val="24"/>
+        </w:rPr>
+        <w:t>valid command</w:t>
+      </w:r>
+      <w:r>
+        <w:rPr>
+          <w:rFonts w:ascii="Times New Roman" w:hAnsi="Times New Roman" w:cs="Times New Roman"/>
+          <w:sz w:val="24"/>
+          <w:szCs w:val="24"/>
+        </w:rPr>
+        <w:t>s</w:t>
+      </w:r>
+      <w:r>
+        <w:rPr>
+          <w:rFonts w:ascii="Times New Roman" w:hAnsi="Times New Roman" w:cs="Times New Roman"/>
+          <w:sz w:val="24"/>
+          <w:szCs w:val="24"/>
+        </w:rPr>
+        <w:t>.</w:t>
+      </w:r>
+    </w:p>
+    <w:p>
+      <w:pPr>
+        <w:rPr>
+          <w:rFonts w:ascii="Times New Roman" w:hAnsi="Times New Roman" w:cs="Times New Roman"/>
+          <w:sz w:val="24"/>
+          <w:szCs w:val="24"/>
+        </w:rPr>
+      </w:pPr>
+      <w:r>
+        <w:rPr>
+          <w:rFonts w:ascii="Times New Roman" w:hAnsi="Times New Roman" w:cs="Times New Roman"/>
+          <w:sz w:val="24"/>
+          <w:szCs w:val="24"/>
+        </w:rPr>
+        <w:t xml:space="preserve">SUMMARY: </w:t>
+      </w:r>
+      <w:r>
+        <w:rPr>
+          <w:rFonts w:ascii="Times New Roman" w:hAnsi="Times New Roman" w:cs="Times New Roman"/>
+          <w:sz w:val="24"/>
+          <w:szCs w:val="24"/>
+        </w:rPr>
+        <w:t>When the user input “H” or “h”, the program responds with “What?” instead of showing the user a help page consisting the list of possible commands and their effects.</w:t>
+      </w:r>
+    </w:p>
+    <w:p>
+      <w:pPr>
+        <w:rPr>
+          <w:rFonts w:ascii="Times New Roman" w:hAnsi="Times New Roman" w:cs="Times New Roman"/>
+          <w:sz w:val="24"/>
+          <w:szCs w:val="24"/>
+        </w:rPr>
+      </w:pPr>
+      <w:r>
+        <w:rPr>
+          <w:rFonts w:ascii="Times New Roman" w:hAnsi="Times New Roman" w:cs="Times New Roman"/>
+          <w:sz w:val="24"/>
+          <w:szCs w:val="24"/>
+        </w:rPr>
+        <w:t xml:space="preserve">REPRODUCTION STEPS: </w:t>
+      </w:r>
+      <w:r>
+        <w:rPr>
+          <w:rFonts w:ascii="Times New Roman" w:hAnsi="Times New Roman" w:cs="Times New Roman"/>
+          <w:sz w:val="24"/>
+          <w:szCs w:val="24"/>
+        </w:rPr>
+        <w:t xml:space="preserve">User input </w:t>
+      </w:r>
+      <w:r>
+        <w:rPr>
+          <w:rFonts w:ascii="Times New Roman" w:hAnsi="Times New Roman" w:cs="Times New Roman"/>
+          <w:sz w:val="24"/>
+          <w:szCs w:val="24"/>
+        </w:rPr>
+        <w:t>“H” or “h” and hit enter.</w:t>
+      </w:r>
+    </w:p>
+    <w:p>
+      <w:pPr>
+        <w:rPr>
+          <w:rFonts w:ascii="Times New Roman" w:hAnsi="Times New Roman" w:cs="Times New Roman"/>
+          <w:sz w:val="24"/>
+          <w:szCs w:val="24"/>
+        </w:rPr>
+      </w:pPr>
+      <w:r>
+        <w:rPr>
+          <w:rFonts w:ascii="Times New Roman" w:hAnsi="Times New Roman" w:cs="Times New Roman"/>
+          <w:sz w:val="24"/>
+          <w:szCs w:val="24"/>
+        </w:rPr>
+        <w:t xml:space="preserve">EXPECTED BEHAVIOR: </w:t>
+      </w:r>
+      <w:r>
+        <w:rPr>
+          <w:rFonts w:ascii="Times New Roman" w:hAnsi="Times New Roman" w:cs="Times New Roman"/>
+          <w:sz w:val="24"/>
+          <w:szCs w:val="24"/>
+        </w:rPr>
+        <w:t>Program should show a</w:t>
+      </w:r>
+      <w:r>
+        <w:rPr>
+          <w:rFonts w:ascii="Times New Roman" w:hAnsi="Times New Roman" w:cs="Times New Roman"/>
+          <w:sz w:val="24"/>
+          <w:szCs w:val="24"/>
+        </w:rPr>
+        <w:t xml:space="preserve"> </w:t>
+      </w:r>
+      <w:r>
+        <w:rPr>
+          <w:rFonts w:ascii="Times New Roman" w:hAnsi="Times New Roman" w:cs="Times New Roman"/>
+          <w:sz w:val="24"/>
+          <w:szCs w:val="24"/>
+        </w:rPr>
+        <w:t>list of possible commands and their effects</w:t>
+      </w:r>
+      <w:r>
+        <w:rPr>
+          <w:rFonts w:ascii="Times New Roman" w:hAnsi="Times New Roman" w:cs="Times New Roman"/>
+          <w:sz w:val="24"/>
+          <w:szCs w:val="24"/>
+        </w:rPr>
+        <w:t>.</w:t>
+      </w:r>
+    </w:p>
+    <w:p>
+      <w:pPr>
+        <w:rPr>
+          <w:rFonts w:ascii="Times New Roman" w:hAnsi="Times New Roman" w:cs="Times New Roman"/>
+          <w:sz w:val="24"/>
+          <w:szCs w:val="24"/>
+        </w:rPr>
+      </w:pPr>
+      <w:r>
+        <w:rPr>
+          <w:rFonts w:ascii="Times New Roman" w:hAnsi="Times New Roman" w:cs="Times New Roman"/>
+          <w:sz w:val="24"/>
+          <w:szCs w:val="24"/>
+        </w:rPr>
+        <w:t xml:space="preserve">OBSERVED BEHAVIOR: </w:t>
+      </w:r>
+      <w:r>
+        <w:rPr>
+          <w:rFonts w:ascii="Times New Roman" w:hAnsi="Times New Roman" w:cs="Times New Roman"/>
+          <w:sz w:val="24"/>
+          <w:szCs w:val="24"/>
+        </w:rPr>
+        <w:t>Program does not recognize command and displays “What?”. Player remains in the same room.</w:t>
+      </w:r>
+    </w:p>
+    <w:p>
+      <w:pPr>
+        <w:rPr>
+          <w:rFonts w:ascii="Times New Roman" w:hAnsi="Times New Roman" w:cs="Times New Roman"/>
+          <w:sz w:val="24"/>
+          <w:szCs w:val="24"/>
+        </w:rPr>
+      </w:pPr>
+    </w:p>
+    <w:p>
+      <w:pPr>
+        <w:jc w:val="center"/>
+        <w:rPr>
+          <w:rFonts w:ascii="Times New Roman" w:hAnsi="Times New Roman" w:cs="Times New Roman"/>
+          <w:sz w:val="24"/>
+          <w:szCs w:val="24"/>
+        </w:rPr>
+      </w:pPr>
+      <w:r>
+        <w:rPr>
+          <w:rFonts w:ascii="Times New Roman" w:hAnsi="Times New Roman" w:cs="Times New Roman"/>
+          <w:sz w:val="24"/>
+          <w:szCs w:val="24"/>
+        </w:rPr>
+        <w:t>— DEFECT 3</w:t>
+      </w:r>
+      <w:r>
+        <w:rPr>
+          <w:rFonts w:ascii="Times New Roman" w:hAnsi="Times New Roman" w:cs="Times New Roman"/>
+          <w:sz w:val="24"/>
+          <w:szCs w:val="24"/>
+        </w:rPr>
+        <w:t xml:space="preserve"> —</w:t>
+      </w:r>
+    </w:p>
+    <w:p>
+      <w:pPr>
+        <w:rPr>
+          <w:rFonts w:ascii="Times New Roman" w:hAnsi="Times New Roman" w:cs="Times New Roman"/>
+          <w:sz w:val="24"/>
+          <w:szCs w:val="24"/>
+        </w:rPr>
+      </w:pPr>
+      <w:r>
+        <w:rPr>
+          <w:rFonts w:ascii="Times New Roman" w:hAnsi="Times New Roman" w:cs="Times New Roman"/>
+          <w:sz w:val="24"/>
+          <w:szCs w:val="24"/>
+        </w:rPr>
+        <w:t xml:space="preserve">DESCRIPTION: User exits </w:t>
       </w:r>
       <w:bookmarkStart w:id="0" w:name="_GoBack"/>
       <w:bookmarkEnd w:id="0"/>
@@ -1077,50 +1442,348 @@
           <w:sz w:val="24"/>
           <w:szCs w:val="24"/>
         </w:rPr>
-        <w:t>:</w:t>
-      </w:r>
-      <w:r>
-        <w:rPr>
-          <w:rFonts w:ascii="Times New Roman" w:hAnsi="Times New Roman" w:cs="Times New Roman"/>
-          <w:sz w:val="24"/>
-          <w:szCs w:val="24"/>
-        </w:rPr>
-        <w:t xml:space="preserve"> Input n and hit enter</w:t>
-      </w:r>
-    </w:p>
-    <w:p>
-      <w:pPr>
-        <w:rPr>
-          <w:rFonts w:ascii="Times New Roman" w:hAnsi="Times New Roman" w:cs="Times New Roman"/>
-          <w:sz w:val="24"/>
-          <w:szCs w:val="24"/>
-        </w:rPr>
-      </w:pPr>
-      <w:r>
-        <w:rPr>
-          <w:rFonts w:ascii="Times New Roman" w:hAnsi="Times New Roman" w:cs="Times New Roman"/>
-          <w:sz w:val="24"/>
-          <w:szCs w:val="24"/>
-        </w:rPr>
-        <w:t>EXPECTED BEHAVIOR: Player will move north into a new room.</w:t>
-      </w:r>
-    </w:p>
-    <w:p>
-      <w:pPr>
-        <w:rPr>
-          <w:rFonts w:ascii="Times New Roman" w:hAnsi="Times New Roman" w:cs="Times New Roman"/>
-          <w:sz w:val="24"/>
-          <w:szCs w:val="24"/>
-        </w:rPr>
-      </w:pPr>
-      <w:r>
-        <w:rPr>
-          <w:rFonts w:ascii="Times New Roman" w:hAnsi="Times New Roman" w:cs="Times New Roman"/>
-          <w:sz w:val="24"/>
-          <w:szCs w:val="24"/>
-        </w:rPr>
-        <w:t>OBSERVED BEHAVIOR: Program does not recognize command. Player remains in the same room.</w:t>
-      </w:r>
+        <w:t>with error code “Exiting with error code 0”</w:t>
+      </w:r>
+    </w:p>
+    <w:p>
+      <w:pPr>
+        <w:rPr>
+          <w:rFonts w:ascii="Times New Roman" w:hAnsi="Times New Roman" w:cs="Times New Roman"/>
+          <w:sz w:val="24"/>
+          <w:szCs w:val="24"/>
+        </w:rPr>
+      </w:pPr>
+      <w:r>
+        <w:rPr>
+          <w:rFonts w:ascii="Times New Roman" w:hAnsi="Times New Roman" w:cs="Times New Roman"/>
+          <w:sz w:val="24"/>
+          <w:szCs w:val="24"/>
+        </w:rPr>
+        <w:t xml:space="preserve">SUMMARY: </w:t>
+      </w:r>
+      <w:r>
+        <w:rPr>
+          <w:rFonts w:ascii="Times New Roman" w:hAnsi="Times New Roman" w:cs="Times New Roman"/>
+          <w:sz w:val="24"/>
+          <w:szCs w:val="24"/>
+        </w:rPr>
+        <w:t>When the user wins the game, upon showing the user “you win!”</w:t>
+      </w:r>
+      <w:r>
+        <w:rPr>
+          <w:rFonts w:ascii="Times New Roman" w:hAnsi="Times New Roman" w:cs="Times New Roman"/>
+          <w:sz w:val="24"/>
+          <w:szCs w:val="24"/>
+        </w:rPr>
+        <w:t xml:space="preserve"> </w:t>
+      </w:r>
+      <w:r>
+        <w:rPr>
+          <w:rFonts w:ascii="Times New Roman" w:hAnsi="Times New Roman" w:cs="Times New Roman"/>
+          <w:sz w:val="24"/>
+          <w:szCs w:val="24"/>
+        </w:rPr>
+        <w:t>the program always display</w:t>
+      </w:r>
+      <w:r>
+        <w:rPr>
+          <w:rFonts w:ascii="Times New Roman" w:hAnsi="Times New Roman" w:cs="Times New Roman"/>
+          <w:sz w:val="24"/>
+          <w:szCs w:val="24"/>
+        </w:rPr>
+        <w:t>s</w:t>
+      </w:r>
+      <w:r>
+        <w:rPr>
+          <w:rFonts w:ascii="Times New Roman" w:hAnsi="Times New Roman" w:cs="Times New Roman"/>
+          <w:sz w:val="24"/>
+          <w:szCs w:val="24"/>
+        </w:rPr>
+        <w:t xml:space="preserve"> afterward: “</w:t>
+      </w:r>
+      <w:r>
+        <w:rPr>
+          <w:rFonts w:ascii="Times New Roman" w:hAnsi="Times New Roman" w:cs="Times New Roman"/>
+          <w:sz w:val="24"/>
+          <w:szCs w:val="24"/>
+        </w:rPr>
+        <w:t>Exiting with error code 0</w:t>
+      </w:r>
+      <w:r>
+        <w:rPr>
+          <w:rFonts w:ascii="Times New Roman" w:hAnsi="Times New Roman" w:cs="Times New Roman"/>
+          <w:sz w:val="24"/>
+          <w:szCs w:val="24"/>
+        </w:rPr>
+        <w:t>”</w:t>
+      </w:r>
+    </w:p>
+    <w:p>
+      <w:pPr>
+        <w:rPr>
+          <w:rFonts w:ascii="Times New Roman" w:hAnsi="Times New Roman" w:cs="Times New Roman"/>
+          <w:sz w:val="24"/>
+          <w:szCs w:val="24"/>
+        </w:rPr>
+      </w:pPr>
+      <w:r>
+        <w:rPr>
+          <w:rFonts w:ascii="Times New Roman" w:hAnsi="Times New Roman" w:cs="Times New Roman"/>
+          <w:sz w:val="24"/>
+          <w:szCs w:val="24"/>
+        </w:rPr>
+        <w:t xml:space="preserve">REPRODUCTION STEPS: </w:t>
+      </w:r>
+      <w:r>
+        <w:rPr>
+          <w:rFonts w:ascii="Times New Roman" w:hAnsi="Times New Roman" w:cs="Times New Roman"/>
+          <w:sz w:val="24"/>
+          <w:szCs w:val="24"/>
+        </w:rPr>
+        <w:t xml:space="preserve">After user collected </w:t>
+      </w:r>
+      <w:r>
+        <w:rPr>
+          <w:rFonts w:ascii="Times New Roman" w:hAnsi="Times New Roman" w:cs="Times New Roman"/>
+          <w:sz w:val="24"/>
+          <w:szCs w:val="24"/>
+        </w:rPr>
+        <w:t>all 3 items, he/she types “D” and hit enter</w:t>
+      </w:r>
+    </w:p>
+    <w:p>
+      <w:pPr>
+        <w:widowControl w:val="0"/>
+        <w:tabs>
+          <w:tab w:val="left" w:pos="560"/>
+          <w:tab w:val="left" w:pos="1120"/>
+          <w:tab w:val="left" w:pos="1680"/>
+          <w:tab w:val="left" w:pos="2240"/>
+          <w:tab w:val="left" w:pos="2800"/>
+          <w:tab w:val="left" w:pos="3360"/>
+          <w:tab w:val="left" w:pos="3920"/>
+          <w:tab w:val="left" w:pos="4480"/>
+          <w:tab w:val="left" w:pos="5040"/>
+          <w:tab w:val="left" w:pos="5600"/>
+          <w:tab w:val="left" w:pos="6160"/>
+          <w:tab w:val="left" w:pos="6720"/>
+        </w:tabs>
+        <w:autoSpaceDE w:val="0"/>
+        <w:autoSpaceDN w:val="0"/>
+        <w:adjustRightInd w:val="0"/>
+        <w:spacing w:after="0" w:line="240" w:lineRule="auto"/>
+        <w:rPr>
+          <w:rFonts w:ascii="Times New Roman" w:hAnsi="Times New Roman" w:cs="Times New Roman"/>
+          <w:sz w:val="24"/>
+          <w:szCs w:val="24"/>
+        </w:rPr>
+      </w:pPr>
+      <w:r>
+        <w:rPr>
+          <w:rFonts w:ascii="Times New Roman" w:hAnsi="Times New Roman" w:cs="Times New Roman"/>
+          <w:sz w:val="24"/>
+          <w:szCs w:val="24"/>
+        </w:rPr>
+        <w:t xml:space="preserve">EXPECTED BEHAVIOR: </w:t>
+      </w:r>
+      <w:r>
+        <w:rPr>
+          <w:rFonts w:ascii="Times New Roman" w:hAnsi="Times New Roman" w:cs="Times New Roman"/>
+          <w:sz w:val="24"/>
+          <w:szCs w:val="24"/>
+        </w:rPr>
+        <w:t>Program should display “</w:t>
+      </w:r>
+      <w:r>
+        <w:rPr>
+          <w:rFonts w:ascii="Times New Roman" w:hAnsi="Times New Roman" w:cs="Times New Roman"/>
+          <w:sz w:val="24"/>
+          <w:szCs w:val="24"/>
+        </w:rPr>
+        <w:t xml:space="preserve">You drink the </w:t>
+      </w:r>
+      <w:r>
+        <w:rPr>
+          <w:rFonts w:ascii="Times New Roman" w:hAnsi="Times New Roman" w:cs="Times New Roman"/>
+          <w:sz w:val="24"/>
+          <w:szCs w:val="24"/>
+        </w:rPr>
+        <w:t>beverage and are ready to study!”, “</w:t>
+      </w:r>
+      <w:r>
+        <w:rPr>
+          <w:rFonts w:ascii="Times New Roman" w:hAnsi="Times New Roman" w:cs="Times New Roman"/>
+          <w:sz w:val="24"/>
+          <w:szCs w:val="24"/>
+        </w:rPr>
+        <w:t>You win!</w:t>
+      </w:r>
+      <w:r>
+        <w:rPr>
+          <w:rFonts w:ascii="Times New Roman" w:hAnsi="Times New Roman" w:cs="Times New Roman"/>
+          <w:sz w:val="24"/>
+          <w:szCs w:val="24"/>
+        </w:rPr>
+        <w:t>”, and automatically exit the program.</w:t>
+      </w:r>
+    </w:p>
+    <w:p>
+      <w:pPr>
+        <w:widowControl w:val="0"/>
+        <w:tabs>
+          <w:tab w:val="left" w:pos="560"/>
+          <w:tab w:val="left" w:pos="1120"/>
+          <w:tab w:val="left" w:pos="1680"/>
+          <w:tab w:val="left" w:pos="2240"/>
+          <w:tab w:val="left" w:pos="2800"/>
+          <w:tab w:val="left" w:pos="3360"/>
+          <w:tab w:val="left" w:pos="3920"/>
+          <w:tab w:val="left" w:pos="4480"/>
+          <w:tab w:val="left" w:pos="5040"/>
+          <w:tab w:val="left" w:pos="5600"/>
+          <w:tab w:val="left" w:pos="6160"/>
+          <w:tab w:val="left" w:pos="6720"/>
+        </w:tabs>
+        <w:autoSpaceDE w:val="0"/>
+        <w:autoSpaceDN w:val="0"/>
+        <w:adjustRightInd w:val="0"/>
+        <w:spacing w:after="0" w:line="240" w:lineRule="auto"/>
+        <w:rPr>
+          <w:rFonts w:ascii="Times New Roman" w:hAnsi="Times New Roman" w:cs="Times New Roman"/>
+          <w:sz w:val="24"/>
+          <w:szCs w:val="24"/>
+        </w:rPr>
+      </w:pPr>
+    </w:p>
+    <w:p>
+      <w:pPr>
+        <w:rPr>
+          <w:rFonts w:ascii="Times New Roman" w:hAnsi="Times New Roman" w:cs="Times New Roman"/>
+          <w:sz w:val="24"/>
+          <w:szCs w:val="24"/>
+        </w:rPr>
+      </w:pPr>
+      <w:r>
+        <w:rPr>
+          <w:rFonts w:ascii="Times New Roman" w:hAnsi="Times New Roman" w:cs="Times New Roman"/>
+          <w:sz w:val="24"/>
+          <w:szCs w:val="24"/>
+        </w:rPr>
+        <w:t xml:space="preserve">OBSERVED BEHAVIOR: </w:t>
+      </w:r>
+      <w:r>
+        <w:rPr>
+          <w:rFonts w:ascii="Times New Roman" w:hAnsi="Times New Roman" w:cs="Times New Roman"/>
+          <w:sz w:val="24"/>
+          <w:szCs w:val="24"/>
+        </w:rPr>
+        <w:t xml:space="preserve">Program displays </w:t>
+      </w:r>
+      <w:r>
+        <w:rPr>
+          <w:rFonts w:ascii="Times New Roman" w:hAnsi="Times New Roman" w:cs="Times New Roman"/>
+          <w:sz w:val="24"/>
+          <w:szCs w:val="24"/>
+        </w:rPr>
+        <w:t>“</w:t>
+      </w:r>
+      <w:r>
+        <w:rPr>
+          <w:rFonts w:ascii="Times New Roman" w:hAnsi="Times New Roman" w:cs="Times New Roman"/>
+          <w:sz w:val="24"/>
+          <w:szCs w:val="24"/>
+        </w:rPr>
+        <w:t xml:space="preserve">You drink the </w:t>
+      </w:r>
+      <w:r>
+        <w:rPr>
+          <w:rFonts w:ascii="Times New Roman" w:hAnsi="Times New Roman" w:cs="Times New Roman"/>
+          <w:sz w:val="24"/>
+          <w:szCs w:val="24"/>
+        </w:rPr>
+        <w:t xml:space="preserve">beverage and are ready to study!” </w:t>
+      </w:r>
+      <w:r>
+        <w:rPr>
+          <w:rFonts w:ascii="Times New Roman" w:hAnsi="Times New Roman" w:cs="Times New Roman"/>
+          <w:sz w:val="24"/>
+          <w:szCs w:val="24"/>
+        </w:rPr>
+        <w:t xml:space="preserve">and </w:t>
+      </w:r>
+      <w:r>
+        <w:rPr>
+          <w:rFonts w:ascii="Times New Roman" w:hAnsi="Times New Roman" w:cs="Times New Roman"/>
+          <w:sz w:val="24"/>
+          <w:szCs w:val="24"/>
+        </w:rPr>
+        <w:t>“</w:t>
+      </w:r>
+      <w:r>
+        <w:rPr>
+          <w:rFonts w:ascii="Times New Roman" w:hAnsi="Times New Roman" w:cs="Times New Roman"/>
+          <w:sz w:val="24"/>
+          <w:szCs w:val="24"/>
+        </w:rPr>
+        <w:t>You win!</w:t>
+      </w:r>
+      <w:r>
+        <w:rPr>
+          <w:rFonts w:ascii="Times New Roman" w:hAnsi="Times New Roman" w:cs="Times New Roman"/>
+          <w:sz w:val="24"/>
+          <w:szCs w:val="24"/>
+        </w:rPr>
+        <w:t>”</w:t>
+      </w:r>
+      <w:r>
+        <w:rPr>
+          <w:rFonts w:ascii="Times New Roman" w:hAnsi="Times New Roman" w:cs="Times New Roman"/>
+          <w:sz w:val="24"/>
+          <w:szCs w:val="24"/>
+        </w:rPr>
+        <w:t>, but</w:t>
+      </w:r>
+      <w:r>
+        <w:rPr>
+          <w:rFonts w:ascii="Times New Roman" w:hAnsi="Times New Roman" w:cs="Times New Roman"/>
+          <w:sz w:val="24"/>
+          <w:szCs w:val="24"/>
+        </w:rPr>
+        <w:t xml:space="preserve"> it</w:t>
+      </w:r>
+      <w:r>
+        <w:rPr>
+          <w:rFonts w:ascii="Times New Roman" w:hAnsi="Times New Roman" w:cs="Times New Roman"/>
+          <w:sz w:val="24"/>
+          <w:szCs w:val="24"/>
+        </w:rPr>
+        <w:t xml:space="preserve"> also displays “</w:t>
+      </w:r>
+      <w:r>
+        <w:rPr>
+          <w:rFonts w:ascii="Times New Roman" w:hAnsi="Times New Roman" w:cs="Times New Roman"/>
+          <w:sz w:val="24"/>
+          <w:szCs w:val="24"/>
+        </w:rPr>
+        <w:t>Exiting with error code 0</w:t>
+      </w:r>
+      <w:r>
+        <w:rPr>
+          <w:rFonts w:ascii="Times New Roman" w:hAnsi="Times New Roman" w:cs="Times New Roman"/>
+          <w:sz w:val="24"/>
+          <w:szCs w:val="24"/>
+        </w:rPr>
+        <w:t>” before quitting the program.</w:t>
+      </w:r>
+    </w:p>
+    <w:p>
+      <w:pPr>
+        <w:rPr>
+          <w:rFonts w:ascii="Times New Roman" w:hAnsi="Times New Roman" w:cs="Times New Roman"/>
+          <w:sz w:val="24"/>
+          <w:szCs w:val="24"/>
+        </w:rPr>
+      </w:pPr>
     </w:p>
     <w:p>
       <w:pPr>
@@ -1142,7 +1805,7 @@
 </file>
 
 <file path=word/styles.xml><?xml version="1.0" encoding="utf-8"?>
-<w:styles xmlns:mc="http://schemas.openxmlformats.org/markup-compatibility/2006" xmlns:r="http://schemas.openxmlformats.org/officeDocument/2006/relationships" xmlns:w="http://schemas.openxmlformats.org/wordprocessingml/2006/main" xmlns:w14="http://schemas.microsoft.com/office/word/2010/wordml" xmlns:w15="http://schemas.microsoft.com/office/word/2012/wordml" mc:Ignorable="w14 w15">
+<w:styles xmlns:mc="http://schemas.openxmlformats.org/markup-compatibility/2006" xmlns:r="http://schemas.openxmlformats.org/officeDocument/2006/relationships" xmlns:w="http://schemas.openxmlformats.org/wordprocessingml/2006/main" xmlns:w14="http://schemas.microsoft.com/office/word/2010/wordml" mc:Ignorable="w14">
   <w:docDefaults>
     <w:rPrDefault>
       <w:rPr>
@@ -1158,378 +1821,352 @@
       </w:pPr>
     </w:pPrDefault>
   </w:docDefaults>
-  <w:latentStyles w:defLockedState="0" w:defUIPriority="99" w:defSemiHidden="0" w:defUnhideWhenUsed="0" w:defQFormat="0" w:count="371">
-    <w:lsdException w:name="Normal" w:uiPriority="0" w:qFormat="1"/>
-    <w:lsdException w:name="heading 1" w:uiPriority="9" w:qFormat="1"/>
-    <w:lsdException w:name="heading 2" w:semiHidden="1" w:uiPriority="9" w:unhideWhenUsed="1" w:qFormat="1"/>
-    <w:lsdException w:name="heading 3" w:semiHidden="1" w:uiPriority="9" w:unhideWhenUsed="1" w:qFormat="1"/>
-    <w:lsdException w:name="heading 4" w:semiHidden="1" w:uiPriority="9" w:unhideWhenUsed="1" w:qFormat="1"/>
-    <w:lsdException w:name="heading 5" w:semiHidden="1" w:uiPriority="9" w:unhideWhenUsed="1" w:qFormat="1"/>
-    <w:lsdException w:name="heading 6" w:semiHidden="1" w:uiPriority="9" w:unhideWhenUsed="1" w:qFormat="1"/>
-    <w:lsdException w:name="heading 7" w:semiHidden="1" w:uiPriority="9" w:unhideWhenUsed="1" w:qFormat="1"/>
-    <w:lsdException w:name="heading 8" w:semiHidden="1" w:uiPriority="9" w:unhideWhenUsed="1" w:qFormat="1"/>
-    <w:lsdException w:name="heading 9" w:semiHidden="1" w:uiPriority="9" w:unhideWhenUsed="1" w:qFormat="1"/>
-    <w:lsdException w:name="index 1" w:semiHidden="1" w:unhideWhenUsed="1"/>
-    <w:lsdException w:name="index 2" w:semiHidden="1" w:unhideWhenUsed="1"/>
-    <w:lsdException w:name="index 3" w:semiHidden="1" w:unhideWhenUsed="1"/>
-    <w:lsdException w:name="index 4" w:semiHidden="1" w:unhideWhenUsed="1"/>
-    <w:lsdException w:name="index 5" w:semiHidden="1" w:unhideWhenUsed="1"/>
-    <w:lsdException w:name="index 6" w:semiHidden="1" w:unhideWhenUsed="1"/>
-    <w:lsdException w:name="index 7" w:semiHidden="1" w:unhideWhenUsed="1"/>
-    <w:lsdException w:name="index 8" w:semiHidden="1" w:unhideWhenUsed="1"/>
-    <w:lsdException w:name="index 9" w:semiHidden="1" w:unhideWhenUsed="1"/>
-    <w:lsdException w:name="toc 1" w:semiHidden="1" w:uiPriority="39" w:unhideWhenUsed="1"/>
-    <w:lsdException w:name="toc 2" w:semiHidden="1" w:uiPriority="39" w:unhideWhenUsed="1"/>
-    <w:lsdException w:name="toc 3" w:semiHidden="1" w:uiPriority="39" w:unhideWhenUsed="1"/>
-    <w:lsdException w:name="toc 4" w:semiHidden="1" w:uiPriority="39" w:unhideWhenUsed="1"/>
-    <w:lsdException w:name="toc 5" w:semiHidden="1" w:uiPriority="39" w:unhideWhenUsed="1"/>
-    <w:lsdException w:name="toc 6" w:semiHidden="1" w:uiPriority="39" w:unhideWhenUsed="1"/>
-    <w:lsdException w:name="toc 7" w:semiHidden="1" w:uiPriority="39" w:unhideWhenUsed="1"/>
-    <w:lsdException w:name="toc 8" w:semiHidden="1" w:uiPriority="39" w:unhideWhenUsed="1"/>
-    <w:lsdException w:name="toc 9" w:semiHidden="1" w:uiPriority="39" w:unhideWhenUsed="1"/>
-    <w:lsdException w:name="Normal Indent" w:semiHidden="1" w:unhideWhenUsed="1"/>
-    <w:lsdException w:name="footnote text" w:semiHidden="1" w:unhideWhenUsed="1"/>
-    <w:lsdException w:name="annotation text" w:semiHidden="1" w:unhideWhenUsed="1"/>
-    <w:lsdException w:name="header" w:semiHidden="1" w:unhideWhenUsed="1"/>
-    <w:lsdException w:name="footer" w:semiHidden="1" w:unhideWhenUsed="1"/>
-    <w:lsdException w:name="index heading" w:semiHidden="1" w:unhideWhenUsed="1"/>
-    <w:lsdException w:name="caption" w:semiHidden="1" w:uiPriority="35" w:unhideWhenUsed="1" w:qFormat="1"/>
-    <w:lsdException w:name="table of figures" w:semiHidden="1" w:unhideWhenUsed="1"/>
-    <w:lsdException w:name="envelope address" w:semiHidden="1" w:unhideWhenUsed="1"/>
-    <w:lsdException w:name="envelope return" w:semiHidden="1" w:unhideWhenUsed="1"/>
-    <w:lsdException w:name="footnote reference" w:semiHidden="1" w:unhideWhenUsed="1"/>
-    <w:lsdException w:name="annotation reference" w:semiHidden="1" w:unhideWhenUsed="1"/>
-    <w:lsdException w:name="line number" w:semiHidden="1" w:unhideWhenUsed="1"/>
-    <w:lsdException w:name="page number" w:semiHidden="1" w:unhideWhenUsed="1"/>
-    <w:lsdException w:name="endnote reference" w:semiHidden="1" w:unhideWhenUsed="1"/>
-    <w:lsdException w:name="endnote text" w:semiHidden="1" w:unhideWhenUsed="1"/>
-    <w:lsdException w:name="table of authorities" w:semiHidden="1" w:unhideWhenUsed="1"/>
-    <w:lsdException w:name="macro" w:semiHidden="1" w:unhideWhenUsed="1"/>
-    <w:lsdException w:name="toa heading" w:semiHidden="1" w:unhideWhenUsed="1"/>
-    <w:lsdException w:name="List" w:semiHidden="1" w:unhideWhenUsed="1"/>
-    <w:lsdException w:name="List Bullet" w:semiHidden="1" w:unhideWhenUsed="1"/>
-    <w:lsdException w:name="List Number" w:semiHidden="1" w:unhideWhenUsed="1"/>
-    <w:lsdException w:name="List 2" w:semiHidden="1" w:unhideWhenUsed="1"/>
-    <w:lsdException w:name="List 3" w:semiHidden="1" w:unhideWhenUsed="1"/>
-    <w:lsdException w:name="List 4" w:semiHidden="1" w:unhideWhenUsed="1"/>
-    <w:lsdException w:name="List 5" w:semiHidden="1" w:unhideWhenUsed="1"/>
-    <w:lsdException w:name="List Bullet 2" w:semiHidden="1" w:unhideWhenUsed="1"/>
-    <w:lsdException w:name="List Bullet 3" w:semiHidden="1" w:unhideWhenUsed="1"/>
-    <w:lsdException w:name="List Bullet 4" w:semiHidden="1" w:unhideWhenUsed="1"/>
-    <w:lsdException w:name="List Bullet 5" w:semiHidden="1" w:unhideWhenUsed="1"/>
-    <w:lsdException w:name="List Number 2" w:semiHidden="1" w:unhideWhenUsed="1"/>
-    <w:lsdException w:name="List Number 3" w:semiHidden="1" w:unhideWhenUsed="1"/>
-    <w:lsdException w:name="List Number 4" w:semiHidden="1" w:unhideWhenUsed="1"/>
-    <w:lsdException w:name="List Number 5" w:semiHidden="1" w:unhideWhenUsed="1"/>
-    <w:lsdException w:name="Title" w:uiPriority="10" w:qFormat="1"/>
-    <w:lsdException w:name="Closing" w:semiHidden="1" w:unhideWhenUsed="1"/>
-    <w:lsdException w:name="Signature" w:semiHidden="1" w:unhideWhenUsed="1"/>
-    <w:lsdException w:name="Default Paragraph Font" w:semiHidden="1" w:uiPriority="1" w:unhideWhenUsed="1"/>
-    <w:lsdException w:name="Body Text" w:semiHidden="1" w:unhideWhenUsed="1"/>
-    <w:lsdException w:name="Body Text Indent" w:semiHidden="1" w:unhideWhenUsed="1"/>
-    <w:lsdException w:name="List Continue" w:semiHidden="1" w:unhideWhenUsed="1"/>
-    <w:lsdException w:name="List Continue 2" w:semiHidden="1" w:unhideWhenUsed="1"/>
-    <w:lsdException w:name="List Continue 3" w:semiHidden="1" w:unhideWhenUsed="1"/>
-    <w:lsdException w:name="List Continue 4" w:semiHidden="1" w:unhideWhenUsed="1"/>
-    <w:lsdException w:name="List Continue 5" w:semiHidden="1" w:unhideWhenUsed="1"/>
-    <w:lsdException w:name="Message Header" w:semiHidden="1" w:unhideWhenUsed="1"/>
-    <w:lsdException w:name="Subtitle" w:uiPriority="11" w:qFormat="1"/>
-    <w:lsdException w:name="Salutation" w:semiHidden="1" w:unhideWhenUsed="1"/>
-    <w:lsdException w:name="Date" w:semiHidden="1" w:unhideWhenUsed="1"/>
-    <w:lsdException w:name="Body Text First Indent" w:semiHidden="1" w:unhideWhenUsed="1"/>
-    <w:lsdException w:name="Body Text First Indent 2" w:semiHidden="1" w:unhideWhenUsed="1"/>
-    <w:lsdException w:name="Note Heading" w:semiHidden="1" w:unhideWhenUsed="1"/>
-    <w:lsdException w:name="Body Text 2" w:semiHidden="1" w:unhideWhenUsed="1"/>
-    <w:lsdException w:name="Body Text 3" w:semiHidden="1" w:unhideWhenUsed="1"/>
-    <w:lsdException w:name="Body Text Indent 2" w:semiHidden="1" w:unhideWhenUsed="1"/>
-    <w:lsdException w:name="Body Text Indent 3" w:semiHidden="1" w:unhideWhenUsed="1"/>
-    <w:lsdException w:name="Block Text" w:semiHidden="1" w:unhideWhenUsed="1"/>
-    <w:lsdException w:name="Hyperlink" w:semiHidden="1" w:unhideWhenUsed="1"/>
-    <w:lsdException w:name="FollowedHyperlink" w:semiHidden="1" w:unhideWhenUsed="1"/>
-    <w:lsdException w:name="Strong" w:uiPriority="22" w:qFormat="1"/>
-    <w:lsdException w:name="Emphasis" w:uiPriority="20" w:qFormat="1"/>
-    <w:lsdException w:name="Document Map" w:semiHidden="1" w:unhideWhenUsed="1"/>
-    <w:lsdException w:name="Plain Text" w:semiHidden="1" w:unhideWhenUsed="1"/>
-    <w:lsdException w:name="E-mail Signature" w:semiHidden="1" w:unhideWhenUsed="1"/>
-    <w:lsdException w:name="HTML Top of Form" w:semiHidden="1" w:unhideWhenUsed="1"/>
-    <w:lsdException w:name="HTML Bottom of Form" w:semiHidden="1" w:unhideWhenUsed="1"/>
-    <w:lsdException w:name="Normal (Web)" w:semiHidden="1" w:unhideWhenUsed="1"/>
-    <w:lsdException w:name="HTML Acronym" w:semiHidden="1" w:unhideWhenUsed="1"/>
-    <w:lsdException w:name="HTML Address" w:semiHidden="1" w:unhideWhenUsed="1"/>
-    <w:lsdException w:name="HTML Cite" w:semiHidden="1" w:unhideWhenUsed="1"/>
-    <w:lsdException w:name="HTML Code" w:semiHidden="1" w:unhideWhenUsed="1"/>
-    <w:lsdException w:name="HTML Definition" w:semiHidden="1" w:unhideWhenUsed="1"/>
-    <w:lsdException w:name="HTML Keyboard" w:semiHidden="1" w:unhideWhenUsed="1"/>
-    <w:lsdException w:name="HTML Preformatted" w:semiHidden="1" w:unhideWhenUsed="1"/>
-    <w:lsdException w:name="HTML Sample" w:semiHidden="1" w:unhideWhenUsed="1"/>
-    <w:lsdException w:name="HTML Typewriter" w:semiHidden="1" w:unhideWhenUsed="1"/>
-    <w:lsdException w:name="HTML Variable" w:semiHidden="1" w:unhideWhenUsed="1"/>
-    <w:lsdException w:name="Normal Table" w:semiHidden="1" w:unhideWhenUsed="1"/>
-    <w:lsdException w:name="annotation subject" w:semiHidden="1" w:unhideWhenUsed="1"/>
-    <w:lsdException w:name="No List" w:semiHidden="1" w:unhideWhenUsed="1"/>
-    <w:lsdException w:name="Outline List 1" w:semiHidden="1" w:unhideWhenUsed="1"/>
-    <w:lsdException w:name="Outline List 2" w:semiHidden="1" w:unhideWhenUsed="1"/>
-    <w:lsdException w:name="Outline List 3" w:semiHidden="1" w:unhideWhenUsed="1"/>
-    <w:lsdException w:name="Table Simple 1" w:semiHidden="1" w:unhideWhenUsed="1"/>
-    <w:lsdException w:name="Table Simple 2" w:semiHidden="1" w:unhideWhenUsed="1"/>
-    <w:lsdException w:name="Table Simple 3" w:semiHidden="1" w:unhideWhenUsed="1"/>
-    <w:lsdException w:name="Table Classic 1" w:semiHidden="1" w:unhideWhenUsed="1"/>
-    <w:lsdException w:name="Table Classic 2" w:semiHidden="1" w:unhideWhenUsed="1"/>
-    <w:lsdException w:name="Table Classic 3" w:semiHidden="1" w:unhideWhenUsed="1"/>
-    <w:lsdException w:name="Table Classic 4" w:semiHidden="1" w:unhideWhenUsed="1"/>
-    <w:lsdException w:name="Table Colorful 1" w:semiHidden="1" w:unhideWhenUsed="1"/>
-    <w:lsdException w:name="Table Colorful 2" w:semiHidden="1" w:unhideWhenUsed="1"/>
-    <w:lsdException w:name="Table Colorful 3" w:semiHidden="1" w:unhideWhenUsed="1"/>
-    <w:lsdException w:name="Table Columns 1" w:semiHidden="1" w:unhideWhenUsed="1"/>
-    <w:lsdException w:name="Table Columns 2" w:semiHidden="1" w:unhideWhenUsed="1"/>
-    <w:lsdException w:name="Table Columns 3" w:semiHidden="1" w:unhideWhenUsed="1"/>
-    <w:lsdException w:name="Table Columns 4" w:semiHidden="1" w:unhideWhenUsed="1"/>
-    <w:lsdException w:name="Table Columns 5" w:semiHidden="1" w:unhideWhenUsed="1"/>
-    <w:lsdException w:name="Table Grid 1" w:semiHidden="1" w:unhideWhenUsed="1"/>
-    <w:lsdException w:name="Table Grid 2" w:semiHidden="1" w:unhideWhenUsed="1"/>
-    <w:lsdException w:name="Table Grid 3" w:semiHidden="1" w:unhideWhenUsed="1"/>
-    <w:lsdException w:name="Table Grid 4" w:semiHidden="1" w:unhideWhenUsed="1"/>
-    <w:lsdException w:name="Table Grid 5" w:semiHidden="1" w:unhideWhenUsed="1"/>
-    <w:lsdException w:name="Table Grid 6" w:semiHidden="1" w:unhideWhenUsed="1"/>
-    <w:lsdException w:name="Table Grid 7" w:semiHidden="1" w:unhideWhenUsed="1"/>
-    <w:lsdException w:name="Table Grid 8" w:semiHidden="1" w:unhideWhenUsed="1"/>
-    <w:lsdException w:name="Table List 1" w:semiHidden="1" w:unhideWhenUsed="1"/>
-    <w:lsdException w:name="Table List 2" w:semiHidden="1" w:unhideWhenUsed="1"/>
-    <w:lsdException w:name="Table List 3" w:semiHidden="1" w:unhideWhenUsed="1"/>
-    <w:lsdException w:name="Table List 4" w:semiHidden="1" w:unhideWhenUsed="1"/>
-    <w:lsdException w:name="Table List 5" w:semiHidden="1" w:unhideWhenUsed="1"/>
-    <w:lsdException w:name="Table List 6" w:semiHidden="1" w:unhideWhenUsed="1"/>
-    <w:lsdException w:name="Table List 7" w:semiHidden="1" w:unhideWhenUsed="1"/>
-    <w:lsdException w:name="Table List 8" w:semiHidden="1" w:unhideWhenUsed="1"/>
-    <w:lsdException w:name="Table 3D effects 1" w:semiHidden="1" w:unhideWhenUsed="1"/>
-    <w:lsdException w:name="Table 3D effects 2" w:semiHidden="1" w:unhideWhenUsed="1"/>
-    <w:lsdException w:name="Table 3D effects 3" w:semiHidden="1" w:unhideWhenUsed="1"/>
-    <w:lsdException w:name="Table Contemporary" w:semiHidden="1" w:unhideWhenUsed="1"/>
-    <w:lsdException w:name="Table Elegant" w:semiHidden="1" w:unhideWhenUsed="1"/>
-    <w:lsdException w:name="Table Professional" w:semiHidden="1" w:unhideWhenUsed="1"/>
-    <w:lsdException w:name="Table Subtle 1" w:semiHidden="1" w:unhideWhenUsed="1"/>
-    <w:lsdException w:name="Table Subtle 2" w:semiHidden="1" w:unhideWhenUsed="1"/>
-    <w:lsdException w:name="Table Web 1" w:semiHidden="1" w:unhideWhenUsed="1"/>
-    <w:lsdException w:name="Table Web 2" w:semiHidden="1" w:unhideWhenUsed="1"/>
-    <w:lsdException w:name="Table Web 3" w:semiHidden="1" w:unhideWhenUsed="1"/>
-    <w:lsdException w:name="Balloon Text" w:semiHidden="1" w:unhideWhenUsed="1"/>
-    <w:lsdException w:name="Table Grid" w:uiPriority="39"/>
-    <w:lsdException w:name="Table Theme" w:semiHidden="1" w:unhideWhenUsed="1"/>
-    <w:lsdException w:name="Placeholder Text" w:semiHidden="1"/>
-    <w:lsdException w:name="No Spacing" w:uiPriority="1" w:qFormat="1"/>
-    <w:lsdException w:name="Light Shading" w:uiPriority="60"/>
-    <w:lsdException w:name="Light List" w:uiPriority="61"/>
-    <w:lsdException w:name="Light Grid" w:uiPriority="62"/>
-    <w:lsdException w:name="Medium Shading 1" w:uiPriority="63"/>
-    <w:lsdException w:name="Medium Shading 2" w:uiPriority="64"/>
-    <w:lsdException w:name="Medium List 1" w:uiPriority="65"/>
-    <w:lsdException w:name="Medium List 2" w:uiPriority="66"/>
-    <w:lsdException w:name="Medium Grid 1" w:uiPriority="67"/>
-    <w:lsdException w:name="Medium Grid 2" w:uiPriority="68"/>
-    <w:lsdException w:name="Medium Grid 3" w:uiPriority="69"/>
-    <w:lsdException w:name="Dark List" w:uiPriority="70"/>
-    <w:lsdException w:name="Colorful Shading" w:uiPriority="71"/>
-    <w:lsdException w:name="Colorful List" w:uiPriority="72"/>
-    <w:lsdException w:name="Colorful Grid" w:uiPriority="73"/>
-    <w:lsdException w:name="Light Shading Accent 1" w:uiPriority="60"/>
-    <w:lsdException w:name="Light List Accent 1" w:uiPriority="61"/>
-    <w:lsdException w:name="Light Grid Accent 1" w:uiPriority="62"/>
-    <w:lsdException w:name="Medium Shading 1 Accent 1" w:uiPriority="63"/>
-    <w:lsdException w:name="Medium Shading 2 Accent 1" w:uiPriority="64"/>
-    <w:lsdException w:name="Medium List 1 Accent 1" w:uiPriority="65"/>
-    <w:lsdException w:name="Revision" w:semiHidden="1"/>
-    <w:lsdException w:name="List Paragraph" w:uiPriority="34" w:qFormat="1"/>
-    <w:lsdException w:name="Quote" w:uiPriority="29" w:qFormat="1"/>
-    <w:lsdException w:name="Intense Quote" w:uiPriority="30" w:qFormat="1"/>
-    <w:lsdException w:name="Medium List 2 Accent 1" w:uiPriority="66"/>
-    <w:lsdException w:name="Medium Grid 1 Accent 1" w:uiPriority="67"/>
-    <w:lsdException w:name="Medium Grid 2 Accent 1" w:uiPriority="68"/>
-    <w:lsdException w:name="Medium Grid 3 Accent 1" w:uiPriority="69"/>
-    <w:lsdException w:name="Dark List Accent 1" w:uiPriority="70"/>
-    <w:lsdException w:name="Colorful Shading Accent 1" w:uiPriority="71"/>
-    <w:lsdException w:name="Colorful List Accent 1" w:uiPriority="72"/>
-    <w:lsdException w:name="Colorful Grid Accent 1" w:uiPriority="73"/>
-    <w:lsdException w:name="Light Shading Accent 2" w:uiPriority="60"/>
-    <w:lsdException w:name="Light List Accent 2" w:uiPriority="61"/>
-    <w:lsdException w:name="Light Grid Accent 2" w:uiPriority="62"/>
-    <w:lsdException w:name="Medium Shading 1 Accent 2" w:uiPriority="63"/>
-    <w:lsdException w:name="Medium Shading 2 Accent 2" w:uiPriority="64"/>
-    <w:lsdException w:name="Medium List 1 Accent 2" w:uiPriority="65"/>
-    <w:lsdException w:name="Medium List 2 Accent 2" w:uiPriority="66"/>
-    <w:lsdException w:name="Medium Grid 1 Accent 2" w:uiPriority="67"/>
-    <w:lsdException w:name="Medium Grid 2 Accent 2" w:uiPriority="68"/>
-    <w:lsdException w:name="Medium Grid 3 Accent 2" w:uiPriority="69"/>
-    <w:lsdException w:name="Dark List Accent 2" w:uiPriority="70"/>
-    <w:lsdException w:name="Colorful Shading Accent 2" w:uiPriority="71"/>
-    <w:lsdException w:name="Colorful List Accent 2" w:uiPriority="72"/>
-    <w:lsdException w:name="Colorful Grid Accent 2" w:uiPriority="73"/>
-    <w:lsdException w:name="Light Shading Accent 3" w:uiPriority="60"/>
-    <w:lsdException w:name="Light List Accent 3" w:uiPriority="61"/>
-    <w:lsdException w:name="Light Grid Accent 3" w:uiPriority="62"/>
-    <w:lsdException w:name="Medium Shading 1 Accent 3" w:uiPriority="63"/>
-    <w:lsdException w:name="Medium Shading 2 Accent 3" w:uiPriority="64"/>
-    <w:lsdException w:name="Medium List 1 Accent 3" w:uiPriority="65"/>
-    <w:lsdException w:name="Medium List 2 Accent 3" w:uiPriority="66"/>
-    <w:lsdException w:name="Medium Grid 1 Accent 3" w:uiPriority="67"/>
-    <w:lsdException w:name="Medium Grid 2 Accent 3" w:uiPriority="68"/>
-    <w:lsdException w:name="Medium Grid 3 Accent 3" w:uiPriority="69"/>
-    <w:lsdException w:name="Dark List Accent 3" w:uiPriority="70"/>
-    <w:lsdException w:name="Colorful Shading Accent 3" w:uiPriority="71"/>
-    <w:lsdException w:name="Colorful List Accent 3" w:uiPriority="72"/>
-    <w:lsdException w:name="Colorful Grid Accent 3" w:uiPriority="73"/>
-    <w:lsdException w:name="Light Shading Accent 4" w:uiPriority="60"/>
-    <w:lsdException w:name="Light List Accent 4" w:uiPriority="61"/>
-    <w:lsdException w:name="Light Grid Accent 4" w:uiPriority="62"/>
-    <w:lsdException w:name="Medium Shading 1 Accent 4" w:uiPriority="63"/>
-    <w:lsdException w:name="Medium Shading 2 Accent 4" w:uiPriority="64"/>
-    <w:lsdException w:name="Medium List 1 Accent 4" w:uiPriority="65"/>
-    <w:lsdException w:name="Medium List 2 Accent 4" w:uiPriority="66"/>
-    <w:lsdException w:name="Medium Grid 1 Accent 4" w:uiPriority="67"/>
-    <w:lsdException w:name="Medium Grid 2 Accent 4" w:uiPriority="68"/>
-    <w:lsdException w:name="Medium Grid 3 Accent 4" w:uiPriority="69"/>
-    <w:lsdException w:name="Dark List Accent 4" w:uiPriority="70"/>
-    <w:lsdException w:name="Colorful Shading Accent 4" w:uiPriority="71"/>
-    <w:lsdException w:name="Colorful List Accent 4" w:uiPriority="72"/>
-    <w:lsdException w:name="Colorful Grid Accent 4" w:uiPriority="73"/>
-    <w:lsdException w:name="Light Shading Accent 5" w:uiPriority="60"/>
-    <w:lsdException w:name="Light List Accent 5" w:uiPriority="61"/>
-    <w:lsdException w:name="Light Grid Accent 5" w:uiPriority="62"/>
-    <w:lsdException w:name="Medium Shading 1 Accent 5" w:uiPriority="63"/>
-    <w:lsdException w:name="Medium Shading 2 Accent 5" w:uiPriority="64"/>
-    <w:lsdException w:name="Medium List 1 Accent 5" w:uiPriority="65"/>
-    <w:lsdException w:name="Medium List 2 Accent 5" w:uiPriority="66"/>
-    <w:lsdException w:name="Medium Grid 1 Accent 5" w:uiPriority="67"/>
-    <w:lsdException w:name="Medium Grid 2 Accent 5" w:uiPriority="68"/>
-    <w:lsdException w:name="Medium Grid 3 Accent 5" w:uiPriority="69"/>
-    <w:lsdException w:name="Dark List Accent 5" w:uiPriority="70"/>
-    <w:lsdException w:name="Colorful Shading Accent 5" w:uiPriority="71"/>
-    <w:lsdException w:name="Colorful List Accent 5" w:uiPriority="72"/>
-    <w:lsdException w:name="Colorful Grid Accent 5" w:uiPriority="73"/>
-    <w:lsdException w:name="Light Shading Accent 6" w:uiPriority="60"/>
-    <w:lsdException w:name="Light List Accent 6" w:uiPriority="61"/>
-    <w:lsdException w:name="Light Grid Accent 6" w:uiPriority="62"/>
-    <w:lsdException w:name="Medium Shading 1 Accent 6" w:uiPriority="63"/>
-    <w:lsdException w:name="Medium Shading 2 Accent 6" w:uiPriority="64"/>
-    <w:lsdException w:name="Medium List 1 Accent 6" w:uiPriority="65"/>
-    <w:lsdException w:name="Medium List 2 Accent 6" w:uiPriority="66"/>
-    <w:lsdException w:name="Medium Grid 1 Accent 6" w:uiPriority="67"/>
-    <w:lsdException w:name="Medium Grid 2 Accent 6" w:uiPriority="68"/>
-    <w:lsdException w:name="Medium Grid 3 Accent 6" w:uiPriority="69"/>
-    <w:lsdException w:name="Dark List Accent 6" w:uiPriority="70"/>
-    <w:lsdException w:name="Colorful Shading Accent 6" w:uiPriority="71"/>
-    <w:lsdException w:name="Colorful List Accent 6" w:uiPriority="72"/>
-    <w:lsdException w:name="Colorful Grid Accent 6" w:uiPriority="73"/>
-    <w:lsdException w:name="Subtle Emphasis" w:uiPriority="19" w:qFormat="1"/>
-    <w:lsdException w:name="Intense Emphasis" w:uiPriority="21" w:qFormat="1"/>
-    <w:lsdException w:name="Subtle Reference" w:uiPriority="31" w:qFormat="1"/>
-    <w:lsdException w:name="Intense Reference" w:uiPriority="32" w:qFormat="1"/>
-    <w:lsdException w:name="Book Title" w:uiPriority="33" w:qFormat="1"/>
-    <w:lsdException w:name="Bibliography" w:semiHidden="1" w:uiPriority="37" w:unhideWhenUsed="1"/>
-    <w:lsdException w:name="TOC Heading" w:semiHidden="1" w:uiPriority="39" w:unhideWhenUsed="1" w:qFormat="1"/>
-    <w:lsdException w:name="Plain Table 1" w:uiPriority="41"/>
-    <w:lsdException w:name="Plain Table 2" w:uiPriority="42"/>
-    <w:lsdException w:name="Plain Table 3" w:uiPriority="43"/>
-    <w:lsdException w:name="Plain Table 4" w:uiPriority="44"/>
-    <w:lsdException w:name="Plain Table 5" w:uiPriority="45"/>
-    <w:lsdException w:name="Grid Table Light" w:uiPriority="40"/>
-    <w:lsdException w:name="Grid Table 1 Light" w:uiPriority="46"/>
-    <w:lsdException w:name="Grid Table 2" w:uiPriority="47"/>
-    <w:lsdException w:name="Grid Table 3" w:uiPriority="48"/>
-    <w:lsdException w:name="Grid Table 4" w:uiPriority="49"/>
-    <w:lsdException w:name="Grid Table 5 Dark" w:uiPriority="50"/>
-    <w:lsdException w:name="Grid Table 6 Colorful" w:uiPriority="51"/>
-    <w:lsdException w:name="Grid Table 7 Colorful" w:uiPriority="52"/>
-    <w:lsdException w:name="Grid Table 1 Light Accent 1" w:uiPriority="46"/>
-    <w:lsdException w:name="Grid Table 2 Accent 1" w:uiPriority="47"/>
-    <w:lsdException w:name="Grid Table 3 Accent 1" w:uiPriority="48"/>
-    <w:lsdException w:name="Grid Table 4 Accent 1" w:uiPriority="49"/>
-    <w:lsdException w:name="Grid Table 5 Dark Accent 1" w:uiPriority="50"/>
-    <w:lsdException w:name="Grid Table 6 Colorful Accent 1" w:uiPriority="51"/>
-    <w:lsdException w:name="Grid Table 7 Colorful Accent 1" w:uiPriority="52"/>
-    <w:lsdException w:name="Grid Table 1 Light Accent 2" w:uiPriority="46"/>
-    <w:lsdException w:name="Grid Table 2 Accent 2" w:uiPriority="47"/>
-    <w:lsdException w:name="Grid Table 3 Accent 2" w:uiPriority="48"/>
-    <w:lsdException w:name="Grid Table 4 Accent 2" w:uiPriority="49"/>
-    <w:lsdException w:name="Grid Table 5 Dark Accent 2" w:uiPriority="50"/>
-    <w:lsdException w:name="Grid Table 6 Colorful Accent 2" w:uiPriority="51"/>
-    <w:lsdException w:name="Grid Table 7 Colorful Accent 2" w:uiPriority="52"/>
-    <w:lsdException w:name="Grid Table 1 Light Accent 3" w:uiPriority="46"/>
-    <w:lsdException w:name="Grid Table 2 Accent 3" w:uiPriority="47"/>
-    <w:lsdException w:name="Grid Table 3 Accent 3" w:uiPriority="48"/>
-    <w:lsdException w:name="Grid Table 4 Accent 3" w:uiPriority="49"/>
-    <w:lsdException w:name="Grid Table 5 Dark Accent 3" w:uiPriority="50"/>
-    <w:lsdException w:name="Grid Table 6 Colorful Accent 3" w:uiPriority="51"/>
-    <w:lsdException w:name="Grid Table 7 Colorful Accent 3" w:uiPriority="52"/>
-    <w:lsdException w:name="Grid Table 1 Light Accent 4" w:uiPriority="46"/>
-    <w:lsdException w:name="Grid Table 2 Accent 4" w:uiPriority="47"/>
-    <w:lsdException w:name="Grid Table 3 Accent 4" w:uiPriority="48"/>
-    <w:lsdException w:name="Grid Table 4 Accent 4" w:uiPriority="49"/>
-    <w:lsdException w:name="Grid Table 5 Dark Accent 4" w:uiPriority="50"/>
-    <w:lsdException w:name="Grid Table 6 Colorful Accent 4" w:uiPriority="51"/>
-    <w:lsdException w:name="Grid Table 7 Colorful Accent 4" w:uiPriority="52"/>
-    <w:lsdException w:name="Grid Table 1 Light Accent 5" w:uiPriority="46"/>
-    <w:lsdException w:name="Grid Table 2 Accent 5" w:uiPriority="47"/>
-    <w:lsdException w:name="Grid Table 3 Accent 5" w:uiPriority="48"/>
-    <w:lsdException w:name="Grid Table 4 Accent 5" w:uiPriority="49"/>
-    <w:lsdException w:name="Grid Table 5 Dark Accent 5" w:uiPriority="50"/>
-    <w:lsdException w:name="Grid Table 6 Colorful Accent 5" w:uiPriority="51"/>
-    <w:lsdException w:name="Grid Table 7 Colorful Accent 5" w:uiPriority="52"/>
-    <w:lsdException w:name="Grid Table 1 Light Accent 6" w:uiPriority="46"/>
-    <w:lsdException w:name="Grid Table 2 Accent 6" w:uiPriority="47"/>
-    <w:lsdException w:name="Grid Table 3 Accent 6" w:uiPriority="48"/>
-    <w:lsdException w:name="Grid Table 4 Accent 6" w:uiPriority="49"/>
-    <w:lsdException w:name="Grid Table 5 Dark Accent 6" w:uiPriority="50"/>
-    <w:lsdException w:name="Grid Table 6 Colorful Accent 6" w:uiPriority="51"/>
-    <w:lsdException w:name="Grid Table 7 Colorful Accent 6" w:uiPriority="52"/>
-    <w:lsdException w:name="List Table 1 Light" w:uiPriority="46"/>
-    <w:lsdException w:name="List Table 2" w:uiPriority="47"/>
-    <w:lsdException w:name="List Table 3" w:uiPriority="48"/>
-    <w:lsdException w:name="List Table 4" w:uiPriority="49"/>
-    <w:lsdException w:name="List Table 5 Dark" w:uiPriority="50"/>
-    <w:lsdException w:name="List Table 6 Colorful" w:uiPriority="51"/>
-    <w:lsdException w:name="List Table 7 Colorful" w:uiPriority="52"/>
-    <w:lsdException w:name="List Table 1 Light Accent 1" w:uiPriority="46"/>
-    <w:lsdException w:name="List Table 2 Accent 1" w:uiPriority="47"/>
-    <w:lsdException w:name="List Table 3 Accent 1" w:uiPriority="48"/>
-    <w:lsdException w:name="List Table 4 Accent 1" w:uiPriority="49"/>
-    <w:lsdException w:name="List Table 5 Dark Accent 1" w:uiPriority="50"/>
-    <w:lsdException w:name="List Table 6 Colorful Accent 1" w:uiPriority="51"/>
-    <w:lsdException w:name="List Table 7 Colorful Accent 1" w:uiPriority="52"/>
-    <w:lsdException w:name="List Table 1 Light Accent 2" w:uiPriority="46"/>
-    <w:lsdException w:name="List Table 2 Accent 2" w:uiPriority="47"/>
-    <w:lsdException w:name="List Table 3 Accent 2" w:uiPriority="48"/>
-    <w:lsdException w:name="List Table 4 Accent 2" w:uiPriority="49"/>
-    <w:lsdException w:name="List Table 5 Dark Accent 2" w:uiPriority="50"/>
-    <w:lsdException w:name="List Table 6 Colorful Accent 2" w:uiPriority="51"/>
-    <w:lsdException w:name="List Table 7 Colorful Accent 2" w:uiPriority="52"/>
-    <w:lsdException w:name="List Table 1 Light Accent 3" w:uiPriority="46"/>
-    <w:lsdException w:name="List Table 2 Accent 3" w:uiPriority="47"/>
-    <w:lsdException w:name="List Table 3 Accent 3" w:uiPriority="48"/>
-    <w:lsdException w:name="List Table 4 Accent 3" w:uiPriority="49"/>
-    <w:lsdException w:name="List Table 5 Dark Accent 3" w:uiPriority="50"/>
-    <w:lsdException w:name="List Table 6 Colorful Accent 3" w:uiPriority="51"/>
-    <w:lsdException w:name="List Table 7 Colorful Accent 3" w:uiPriority="52"/>
-    <w:lsdException w:name="List Table 1 Light Accent 4" w:uiPriority="46"/>
-    <w:lsdException w:name="List Table 2 Accent 4" w:uiPriority="47"/>
-    <w:lsdException w:name="List Table 3 Accent 4" w:uiPriority="48"/>
-    <w:lsdException w:name="List Table 4 Accent 4" w:uiPriority="49"/>
-    <w:lsdException w:name="List Table 5 Dark Accent 4" w:uiPriority="50"/>
-    <w:lsdException w:name="List Table 6 Colorful Accent 4" w:uiPriority="51"/>
-    <w:lsdException w:name="List Table 7 Colorful Accent 4" w:uiPriority="52"/>
-    <w:lsdException w:name="List Table 1 Light Accent 5" w:uiPriority="46"/>
-    <w:lsdException w:name="List Table 2 Accent 5" w:uiPriority="47"/>
-    <w:lsdException w:name="List Table 3 Accent 5" w:uiPriority="48"/>
-    <w:lsdException w:name="List Table 4 Accent 5" w:uiPriority="49"/>
-    <w:lsdException w:name="List Table 5 Dark Accent 5" w:uiPriority="50"/>
-    <w:lsdException w:name="List Table 6 Colorful Accent 5" w:uiPriority="51"/>
-    <w:lsdException w:name="List Table 7 Colorful Accent 5" w:uiPriority="52"/>
-    <w:lsdException w:name="List Table 1 Light Accent 6" w:uiPriority="46"/>
-    <w:lsdException w:name="List Table 2 Accent 6" w:uiPriority="47"/>
-    <w:lsdException w:name="List Table 3 Accent 6" w:uiPriority="48"/>
-    <w:lsdException w:name="List Table 4 Accent 6" w:uiPriority="49"/>
-    <w:lsdException w:name="List Table 5 Dark Accent 6" w:uiPriority="50"/>
-    <w:lsdException w:name="List Table 6 Colorful Accent 6" w:uiPriority="51"/>
-    <w:lsdException w:name="List Table 7 Colorful Accent 6" w:uiPriority="52"/>
+  <w:latentStyles w:defLockedState="0" w:defUIPriority="99" w:defSemiHidden="1" w:defUnhideWhenUsed="1" w:defQFormat="0" w:count="276">
+    <w:lsdException w:name="Normal" w:semiHidden="0" w:uiPriority="0" w:unhideWhenUsed="0" w:qFormat="1"/>
+    <w:lsdException w:name="heading 1" w:semiHidden="0" w:uiPriority="9" w:unhideWhenUsed="0" w:qFormat="1"/>
+    <w:lsdException w:name="heading 2" w:uiPriority="9" w:qFormat="1"/>
+    <w:lsdException w:name="heading 3" w:uiPriority="9" w:qFormat="1"/>
+    <w:lsdException w:name="heading 4" w:uiPriority="9" w:qFormat="1"/>
+    <w:lsdException w:name="heading 5" w:uiPriority="9" w:qFormat="1"/>
+    <w:lsdException w:name="heading 6" w:uiPriority="9" w:qFormat="1"/>
+    <w:lsdException w:name="heading 7" w:uiPriority="9" w:qFormat="1"/>
+    <w:lsdException w:name="heading 8" w:uiPriority="9" w:qFormat="1"/>
+    <w:lsdException w:name="heading 9" w:uiPriority="9" w:qFormat="1"/>
+    <w:lsdException w:name="toc 1" w:uiPriority="39"/>
+    <w:lsdException w:name="toc 2" w:uiPriority="39"/>
+    <w:lsdException w:name="toc 3" w:uiPriority="39"/>
+    <w:lsdException w:name="toc 4" w:uiPriority="39"/>
+    <w:lsdException w:name="toc 5" w:uiPriority="39"/>
+    <w:lsdException w:name="toc 6" w:uiPriority="39"/>
+    <w:lsdException w:name="toc 7" w:uiPriority="39"/>
+    <w:lsdException w:name="toc 8" w:uiPriority="39"/>
+    <w:lsdException w:name="toc 9" w:uiPriority="39"/>
+    <w:lsdException w:name="caption" w:uiPriority="35" w:qFormat="1"/>
+    <w:lsdException w:name="Title" w:semiHidden="0" w:uiPriority="10" w:unhideWhenUsed="0" w:qFormat="1"/>
+    <w:lsdException w:name="Default Paragraph Font" w:uiPriority="1"/>
+    <w:lsdException w:name="Subtitle" w:semiHidden="0" w:uiPriority="11" w:unhideWhenUsed="0" w:qFormat="1"/>
+    <w:lsdException w:name="Strong" w:semiHidden="0" w:uiPriority="22" w:unhideWhenUsed="0" w:qFormat="1"/>
+    <w:lsdException w:name="Emphasis" w:semiHidden="0" w:uiPriority="20" w:unhideWhenUsed="0" w:qFormat="1"/>
+    <w:lsdException w:name="Table Grid" w:semiHidden="0" w:uiPriority="39" w:unhideWhenUsed="0"/>
+    <w:lsdException w:name="Note Level 1" w:semiHidden="0" w:unhideWhenUsed="0"/>
+    <w:lsdException w:name="Note Level 2" w:semiHidden="0" w:unhideWhenUsed="0"/>
+    <w:lsdException w:name="Note Level 3" w:semiHidden="0" w:unhideWhenUsed="0"/>
+    <w:lsdException w:name="Note Level 4" w:semiHidden="0" w:unhideWhenUsed="0"/>
+    <w:lsdException w:name="Note Level 5" w:semiHidden="0" w:unhideWhenUsed="0"/>
+    <w:lsdException w:name="Note Level 6" w:semiHidden="0" w:unhideWhenUsed="0"/>
+    <w:lsdException w:name="Note Level 7" w:semiHidden="0" w:unhideWhenUsed="0"/>
+    <w:lsdException w:name="Note Level 8" w:semiHidden="0" w:unhideWhenUsed="0"/>
+    <w:lsdException w:name="Note Level 9" w:semiHidden="0" w:unhideWhenUsed="0"/>
+    <w:lsdException w:name="Placeholder Text" w:unhideWhenUsed="0"/>
+    <w:lsdException w:name="No Spacing" w:semiHidden="0" w:uiPriority="1" w:unhideWhenUsed="0" w:qFormat="1"/>
+    <w:lsdException w:name="Light Shading" w:semiHidden="0" w:uiPriority="60" w:unhideWhenUsed="0"/>
+    <w:lsdException w:name="Light List" w:semiHidden="0" w:uiPriority="61" w:unhideWhenUsed="0"/>
+    <w:lsdException w:name="Light Grid" w:semiHidden="0" w:uiPriority="62" w:unhideWhenUsed="0"/>
+    <w:lsdException w:name="Medium Shading 1" w:semiHidden="0" w:uiPriority="63" w:unhideWhenUsed="0"/>
+    <w:lsdException w:name="Medium Shading 2" w:semiHidden="0" w:uiPriority="64" w:unhideWhenUsed="0"/>
+    <w:lsdException w:name="Medium List 1" w:semiHidden="0" w:uiPriority="65" w:unhideWhenUsed="0"/>
+    <w:lsdException w:name="Medium List 2" w:semiHidden="0" w:uiPriority="66" w:unhideWhenUsed="0"/>
+    <w:lsdException w:name="Medium Grid 1" w:semiHidden="0" w:uiPriority="67" w:unhideWhenUsed="0"/>
+    <w:lsdException w:name="Medium Grid 2" w:semiHidden="0" w:uiPriority="68" w:unhideWhenUsed="0"/>
+    <w:lsdException w:name="Medium Grid 3" w:semiHidden="0" w:uiPriority="69" w:unhideWhenUsed="0"/>
+    <w:lsdException w:name="Dark List" w:semiHidden="0" w:uiPriority="70" w:unhideWhenUsed="0"/>
+    <w:lsdException w:name="Colorful Shading" w:semiHidden="0" w:uiPriority="71" w:unhideWhenUsed="0"/>
+    <w:lsdException w:name="Colorful List" w:semiHidden="0" w:uiPriority="72" w:unhideWhenUsed="0"/>
+    <w:lsdException w:name="Colorful Grid" w:semiHidden="0" w:uiPriority="73" w:unhideWhenUsed="0"/>
+    <w:lsdException w:name="Light Shading Accent 1" w:semiHidden="0" w:uiPriority="60" w:unhideWhenUsed="0"/>
+    <w:lsdException w:name="Light List Accent 1" w:semiHidden="0" w:uiPriority="61" w:unhideWhenUsed="0"/>
+    <w:lsdException w:name="Light Grid Accent 1" w:semiHidden="0" w:uiPriority="62" w:unhideWhenUsed="0"/>
+    <w:lsdException w:name="Medium Shading 1 Accent 1" w:semiHidden="0" w:uiPriority="63" w:unhideWhenUsed="0"/>
+    <w:lsdException w:name="Medium Shading 2 Accent 1" w:semiHidden="0" w:uiPriority="64" w:unhideWhenUsed="0"/>
+    <w:lsdException w:name="Medium List 1 Accent 1" w:semiHidden="0" w:uiPriority="65" w:unhideWhenUsed="0"/>
+    <w:lsdException w:name="Revision" w:unhideWhenUsed="0"/>
+    <w:lsdException w:name="List Paragraph" w:semiHidden="0" w:uiPriority="34" w:unhideWhenUsed="0" w:qFormat="1"/>
+    <w:lsdException w:name="Quote" w:semiHidden="0" w:uiPriority="29" w:unhideWhenUsed="0" w:qFormat="1"/>
+    <w:lsdException w:name="Intense Quote" w:semiHidden="0" w:uiPriority="30" w:unhideWhenUsed="0" w:qFormat="1"/>
+    <w:lsdException w:name="Medium List 2 Accent 1" w:semiHidden="0" w:uiPriority="66" w:unhideWhenUsed="0"/>
+    <w:lsdException w:name="Medium Grid 1 Accent 1" w:semiHidden="0" w:uiPriority="67" w:unhideWhenUsed="0"/>
+    <w:lsdException w:name="Medium Grid 2 Accent 1" w:semiHidden="0" w:uiPriority="68" w:unhideWhenUsed="0"/>
+    <w:lsdException w:name="Medium Grid 3 Accent 1" w:semiHidden="0" w:uiPriority="69" w:unhideWhenUsed="0"/>
+    <w:lsdException w:name="Dark List Accent 1" w:semiHidden="0" w:uiPriority="70" w:unhideWhenUsed="0"/>
+    <w:lsdException w:name="Colorful Shading Accent 1" w:semiHidden="0" w:uiPriority="71" w:unhideWhenUsed="0"/>
+    <w:lsdException w:name="Colorful List Accent 1" w:semiHidden="0" w:uiPriority="72" w:unhideWhenUsed="0"/>
+    <w:lsdException w:name="Colorful Grid Accent 1" w:semiHidden="0" w:uiPriority="73" w:unhideWhenUsed="0"/>
+    <w:lsdException w:name="Light Shading Accent 2" w:semiHidden="0" w:uiPriority="60" w:unhideWhenUsed="0"/>
+    <w:lsdException w:name="Light List Accent 2" w:semiHidden="0" w:uiPriority="61" w:unhideWhenUsed="0"/>
+    <w:lsdException w:name="Light Grid Accent 2" w:semiHidden="0" w:uiPriority="62" w:unhideWhenUsed="0"/>
+    <w:lsdException w:name="Medium Shading 1 Accent 2" w:semiHidden="0" w:uiPriority="63" w:unhideWhenUsed="0"/>
+    <w:lsdException w:name="Medium Shading 2 Accent 2" w:semiHidden="0" w:uiPriority="64" w:unhideWhenUsed="0"/>
+    <w:lsdException w:name="Medium List 1 Accent 2" w:semiHidden="0" w:uiPriority="65" w:unhideWhenUsed="0"/>
+    <w:lsdException w:name="Medium List 2 Accent 2" w:semiHidden="0" w:uiPriority="66" w:unhideWhenUsed="0"/>
+    <w:lsdException w:name="Medium Grid 1 Accent 2" w:semiHidden="0" w:uiPriority="67" w:unhideWhenUsed="0"/>
+    <w:lsdException w:name="Medium Grid 2 Accent 2" w:semiHidden="0" w:uiPriority="68" w:unhideWhenUsed="0"/>
+    <w:lsdException w:name="Medium Grid 3 Accent 2" w:semiHidden="0" w:uiPriority="69" w:unhideWhenUsed="0"/>
+    <w:lsdException w:name="Dark List Accent 2" w:semiHidden="0" w:uiPriority="70" w:unhideWhenUsed="0"/>
+    <w:lsdException w:name="Colorful Shading Accent 2" w:semiHidden="0" w:uiPriority="71" w:unhideWhenUsed="0"/>
+    <w:lsdException w:name="Colorful List Accent 2" w:semiHidden="0" w:uiPriority="72" w:unhideWhenUsed="0"/>
+    <w:lsdException w:name="Colorful Grid Accent 2" w:semiHidden="0" w:uiPriority="73" w:unhideWhenUsed="0"/>
+    <w:lsdException w:name="Light Shading Accent 3" w:semiHidden="0" w:uiPriority="60" w:unhideWhenUsed="0"/>
+    <w:lsdException w:name="Light List Accent 3" w:semiHidden="0" w:uiPriority="61" w:unhideWhenUsed="0"/>
+    <w:lsdException w:name="Light Grid Accent 3" w:semiHidden="0" w:uiPriority="62" w:unhideWhenUsed="0"/>
+    <w:lsdException w:name="Medium Shading 1 Accent 3" w:semiHidden="0" w:uiPriority="63" w:unhideWhenUsed="0"/>
+    <w:lsdException w:name="Medium Shading 2 Accent 3" w:semiHidden="0" w:uiPriority="64" w:unhideWhenUsed="0"/>
+    <w:lsdException w:name="Medium List 1 Accent 3" w:semiHidden="0" w:uiPriority="65" w:unhideWhenUsed="0"/>
+    <w:lsdException w:name="Medium List 2 Accent 3" w:semiHidden="0" w:uiPriority="66" w:unhideWhenUsed="0"/>
+    <w:lsdException w:name="Medium Grid 1 Accent 3" w:semiHidden="0" w:uiPriority="67" w:unhideWhenUsed="0"/>
+    <w:lsdException w:name="Medium Grid 2 Accent 3" w:semiHidden="0" w:uiPriority="68" w:unhideWhenUsed="0"/>
+    <w:lsdException w:name="Medium Grid 3 Accent 3" w:semiHidden="0" w:uiPriority="69" w:unhideWhenUsed="0"/>
+    <w:lsdException w:name="Dark List Accent 3" w:semiHidden="0" w:uiPriority="70" w:unhideWhenUsed="0"/>
+    <w:lsdException w:name="Colorful Shading Accent 3" w:semiHidden="0" w:uiPriority="71" w:unhideWhenUsed="0"/>
+    <w:lsdException w:name="Colorful List Accent 3" w:semiHidden="0" w:uiPriority="72" w:unhideWhenUsed="0"/>
+    <w:lsdException w:name="Colorful Grid Accent 3" w:semiHidden="0" w:uiPriority="73" w:unhideWhenUsed="0"/>
+    <w:lsdException w:name="Light Shading Accent 4" w:semiHidden="0" w:uiPriority="60" w:unhideWhenUsed="0"/>
+    <w:lsdException w:name="Light List Accent 4" w:semiHidden="0" w:uiPriority="61" w:unhideWhenUsed="0"/>
+    <w:lsdException w:name="Light Grid Accent 4" w:semiHidden="0" w:uiPriority="62" w:unhideWhenUsed="0"/>
+    <w:lsdException w:name="Medium Shading 1 Accent 4" w:semiHidden="0" w:uiPriority="63" w:unhideWhenUsed="0"/>
+    <w:lsdException w:name="Medium Shading 2 Accent 4" w:semiHidden="0" w:uiPriority="64" w:unhideWhenUsed="0"/>
+    <w:lsdException w:name="Medium List 1 Accent 4" w:semiHidden="0" w:uiPriority="65" w:unhideWhenUsed="0"/>
+    <w:lsdException w:name="Medium List 2 Accent 4" w:semiHidden="0" w:uiPriority="66" w:unhideWhenUsed="0"/>
+    <w:lsdException w:name="Medium Grid 1 Accent 4" w:semiHidden="0" w:uiPriority="67" w:unhideWhenUsed="0"/>
+    <w:lsdException w:name="Medium Grid 2 Accent 4" w:semiHidden="0" w:uiPriority="68" w:unhideWhenUsed="0"/>
+    <w:lsdException w:name="Medium Grid 3 Accent 4" w:semiHidden="0" w:uiPriority="69" w:unhideWhenUsed="0"/>
+    <w:lsdException w:name="Dark List Accent 4" w:semiHidden="0" w:uiPriority="70" w:unhideWhenUsed="0"/>
+    <w:lsdException w:name="Colorful Shading Accent 4" w:semiHidden="0" w:uiPriority="71" w:unhideWhenUsed="0"/>
+    <w:lsdException w:name="Colorful List Accent 4" w:semiHidden="0" w:uiPriority="72" w:unhideWhenUsed="0"/>
+    <w:lsdException w:name="Colorful Grid Accent 4" w:semiHidden="0" w:uiPriority="73" w:unhideWhenUsed="0"/>
+    <w:lsdException w:name="Light Shading Accent 5" w:semiHidden="0" w:uiPriority="60" w:unhideWhenUsed="0"/>
+    <w:lsdException w:name="Light List Accent 5" w:semiHidden="0" w:uiPriority="61" w:unhideWhenUsed="0"/>
+    <w:lsdException w:name="Light Grid Accent 5" w:semiHidden="0" w:uiPriority="62" w:unhideWhenUsed="0"/>
+    <w:lsdException w:name="Medium Shading 1 Accent 5" w:semiHidden="0" w:uiPriority="63" w:unhideWhenUsed="0"/>
+    <w:lsdException w:name="Medium Shading 2 Accent 5" w:semiHidden="0" w:uiPriority="64" w:unhideWhenUsed="0"/>
+    <w:lsdException w:name="Medium List 1 Accent 5" w:semiHidden="0" w:uiPriority="65" w:unhideWhenUsed="0"/>
+    <w:lsdException w:name="Medium List 2 Accent 5" w:semiHidden="0" w:uiPriority="66" w:unhideWhenUsed="0"/>
+    <w:lsdException w:name="Medium Grid 1 Accent 5" w:semiHidden="0" w:uiPriority="67" w:unhideWhenUsed="0"/>
+    <w:lsdException w:name="Medium Grid 2 Accent 5" w:semiHidden="0" w:uiPriority="68" w:unhideWhenUsed="0"/>
+    <w:lsdException w:name="Medium Grid 3 Accent 5" w:semiHidden="0" w:uiPriority="69" w:unhideWhenUsed="0"/>
+    <w:lsdException w:name="Dark List Accent 5" w:semiHidden="0" w:uiPriority="70" w:unhideWhenUsed="0"/>
+    <w:lsdException w:name="Colorful Shading Accent 5" w:semiHidden="0" w:uiPriority="71" w:unhideWhenUsed="0"/>
+    <w:lsdException w:name="Colorful List Accent 5" w:semiHidden="0" w:uiPriority="72" w:unhideWhenUsed="0"/>
+    <w:lsdException w:name="Colorful Grid Accent 5" w:semiHidden="0" w:uiPriority="73" w:unhideWhenUsed="0"/>
+    <w:lsdException w:name="Light Shading Accent 6" w:semiHidden="0" w:uiPriority="60" w:unhideWhenUsed="0"/>
+    <w:lsdException w:name="Light List Accent 6" w:semiHidden="0" w:uiPriority="61" w:unhideWhenUsed="0"/>
+    <w:lsdException w:name="Light Grid Accent 6" w:semiHidden="0" w:uiPriority="62" w:unhideWhenUsed="0"/>
+    <w:lsdException w:name="Medium Shading 1 Accent 6" w:semiHidden="0" w:uiPriority="63" w:unhideWhenUsed="0"/>
+    <w:lsdException w:name="Medium Shading 2 Accent 6" w:semiHidden="0" w:uiPriority="64" w:unhideWhenUsed="0"/>
+    <w:lsdException w:name="Medium List 1 Accent 6" w:semiHidden="0" w:uiPriority="65" w:unhideWhenUsed="0"/>
+    <w:lsdException w:name="Medium List 2 Accent 6" w:semiHidden="0" w:uiPriority="66" w:unhideWhenUsed="0"/>
+    <w:lsdException w:name="Medium Grid 1 Accent 6" w:semiHidden="0" w:uiPriority="67" w:unhideWhenUsed="0"/>
+    <w:lsdException w:name="Medium Grid 2 Accent 6" w:semiHidden="0" w:uiPriority="68" w:unhideWhenUsed="0"/>
+    <w:lsdException w:name="Medium Grid 3 Accent 6" w:semiHidden="0" w:uiPriority="69" w:unhideWhenUsed="0"/>
+    <w:lsdException w:name="Dark List Accent 6" w:semiHidden="0" w:uiPriority="70" w:unhideWhenUsed="0"/>
+    <w:lsdException w:name="Colorful Shading Accent 6" w:semiHidden="0" w:uiPriority="71" w:unhideWhenUsed="0"/>
+    <w:lsdException w:name="Colorful List Accent 6" w:semiHidden="0" w:uiPriority="72" w:unhideWhenUsed="0"/>
+    <w:lsdException w:name="Colorful Grid Accent 6" w:semiHidden="0" w:uiPriority="73" w:unhideWhenUsed="0"/>
+    <w:lsdException w:name="Subtle Emphasis" w:semiHidden="0" w:uiPriority="19" w:unhideWhenUsed="0" w:qFormat="1"/>
+    <w:lsdException w:name="Intense Emphasis" w:semiHidden="0" w:uiPriority="21" w:unhideWhenUsed="0" w:qFormat="1"/>
+    <w:lsdException w:name="Subtle Reference" w:semiHidden="0" w:uiPriority="31" w:unhideWhenUsed="0" w:qFormat="1"/>
+    <w:lsdException w:name="Intense Reference" w:semiHidden="0" w:uiPriority="32" w:unhideWhenUsed="0" w:qFormat="1"/>
+    <w:lsdException w:name="Book Title" w:semiHidden="0" w:uiPriority="33" w:unhideWhenUsed="0" w:qFormat="1"/>
+    <w:lsdException w:name="Bibliography" w:uiPriority="37"/>
+    <w:lsdException w:name="TOC Heading" w:uiPriority="39" w:qFormat="1"/>
+  </w:latentStyles>
+  <w:style w:type="paragraph" w:default="1" w:styleId="Normal">
+    <w:name w:val="Normal"/>
+    <w:qFormat/>
+  </w:style>
+  <w:style w:type="character" w:default="1" w:styleId="DefaultParagraphFont">
+    <w:name w:val="Default Paragraph Font"/>
+    <w:uiPriority w:val="1"/>
+    <w:semiHidden/>
+    <w:unhideWhenUsed/>
+  </w:style>
+  <w:style w:type="table" w:default="1" w:styleId="TableNormal">
+    <w:name w:val="Normal Table"/>
+    <w:uiPriority w:val="99"/>
+    <w:semiHidden/>
+    <w:unhideWhenUsed/>
+    <w:tblPr>
+      <w:tblInd w:w="0" w:type="dxa"/>
+      <w:tblCellMar>
+        <w:top w:w="0" w:type="dxa"/>
+        <w:left w:w="108" w:type="dxa"/>
+        <w:bottom w:w="0" w:type="dxa"/>
+        <w:right w:w="108" w:type="dxa"/>
+      </w:tblCellMar>
+    </w:tblPr>
+  </w:style>
+  <w:style w:type="numbering" w:default="1" w:styleId="NoList">
+    <w:name w:val="No List"/>
+    <w:uiPriority w:val="99"/>
+    <w:semiHidden/>
+    <w:unhideWhenUsed/>
+  </w:style>
+</w:styles>
+</file>
+
+<file path=word/stylesWithEffects.xml><?xml version="1.0" encoding="utf-8"?>
+<w:styles xmlns:wpc="http://schemas.microsoft.com/office/word/2010/wordprocessingCanvas" xmlns:mo="http://schemas.microsoft.com/office/mac/office/2008/main" xmlns:mc="http://schemas.openxmlformats.org/markup-compatibility/2006" xmlns:mv="urn:schemas-microsoft-com:mac:vml" xmlns:o="urn:schemas-microsoft-com:office:office" xmlns:r="http://schemas.openxmlformats.org/officeDocument/2006/relationships" xmlns:m="http://schemas.openxmlformats.org/officeDocument/2006/math" xmlns:v="urn:schemas-microsoft-com:vml" xmlns:wp14="http://schemas.microsoft.com/office/word/2010/wordprocessingDrawing" xmlns:wp="http://schemas.openxmlformats.org/drawingml/2006/wordprocessingDrawing" xmlns:w10="urn:schemas-microsoft-com:office:word" xmlns:w="http://schemas.openxmlformats.org/wordprocessingml/2006/main" xmlns:w14="http://schemas.microsoft.com/office/word/2010/wordml" xmlns:wpg="http://schemas.microsoft.com/office/word/2010/wordprocessingGroup" xmlns:wpi="http://schemas.microsoft.com/office/word/2010/wordprocessingInk" xmlns:wne="http://schemas.microsoft.com/office/word/2006/wordml" xmlns:wps="http://schemas.microsoft.com/office/word/2010/wordprocessingShape" mc:Ignorable="w14 wp14">
+  <w:docDefaults>
+    <w:rPrDefault>
+      <w:rPr>
+        <w:rFonts w:asciiTheme="minorHAnsi" w:eastAsiaTheme="minorEastAsia" w:hAnsiTheme="minorHAnsi" w:cstheme="minorBidi"/>
+        <w:sz w:val="22"/>
+        <w:szCs w:val="22"/>
+        <w:lang w:val="en-US" w:eastAsia="zh-CN" w:bidi="ar-SA"/>
+      </w:rPr>
+    </w:rPrDefault>
+    <w:pPrDefault>
+      <w:pPr>
+        <w:spacing w:after="160" w:line="259" w:lineRule="auto"/>
+      </w:pPr>
+    </w:pPrDefault>
+  </w:docDefaults>
+  <w:latentStyles w:defLockedState="0" w:defUIPriority="99" w:defSemiHidden="1" w:defUnhideWhenUsed="1" w:defQFormat="0" w:count="276">
+    <w:lsdException w:name="Normal" w:semiHidden="0" w:uiPriority="0" w:unhideWhenUsed="0" w:qFormat="1"/>
+    <w:lsdException w:name="heading 1" w:semiHidden="0" w:uiPriority="9" w:unhideWhenUsed="0" w:qFormat="1"/>
+    <w:lsdException w:name="heading 2" w:uiPriority="9" w:qFormat="1"/>
+    <w:lsdException w:name="heading 3" w:uiPriority="9" w:qFormat="1"/>
+    <w:lsdException w:name="heading 4" w:uiPriority="9" w:qFormat="1"/>
+    <w:lsdException w:name="heading 5" w:uiPriority="9" w:qFormat="1"/>
+    <w:lsdException w:name="heading 6" w:uiPriority="9" w:qFormat="1"/>
+    <w:lsdException w:name="heading 7" w:uiPriority="9" w:qFormat="1"/>
+    <w:lsdException w:name="heading 8" w:uiPriority="9" w:qFormat="1"/>
+    <w:lsdException w:name="heading 9" w:uiPriority="9" w:qFormat="1"/>
+    <w:lsdException w:name="toc 1" w:uiPriority="39"/>
+    <w:lsdException w:name="toc 2" w:uiPriority="39"/>
+    <w:lsdException w:name="toc 3" w:uiPriority="39"/>
+    <w:lsdException w:name="toc 4" w:uiPriority="39"/>
+    <w:lsdException w:name="toc 5" w:uiPriority="39"/>
+    <w:lsdException w:name="toc 6" w:uiPriority="39"/>
+    <w:lsdException w:name="toc 7" w:uiPriority="39"/>
+    <w:lsdException w:name="toc 8" w:uiPriority="39"/>
+    <w:lsdException w:name="toc 9" w:uiPriority="39"/>
+    <w:lsdException w:name="caption" w:uiPriority="35" w:qFormat="1"/>
+    <w:lsdException w:name="Title" w:semiHidden="0" w:uiPriority="10" w:unhideWhenUsed="0" w:qFormat="1"/>
+    <w:lsdException w:name="Default Paragraph Font" w:uiPriority="1"/>
+    <w:lsdException w:name="Subtitle" w:semiHidden="0" w:uiPriority="11" w:unhideWhenUsed="0" w:qFormat="1"/>
+    <w:lsdException w:name="Strong" w:semiHidden="0" w:uiPriority="22" w:unhideWhenUsed="0" w:qFormat="1"/>
+    <w:lsdException w:name="Emphasis" w:semiHidden="0" w:uiPriority="20" w:unhideWhenUsed="0" w:qFormat="1"/>
+    <w:lsdException w:name="Table Grid" w:semiHidden="0" w:uiPriority="39" w:unhideWhenUsed="0"/>
+    <w:lsdException w:name="Note Level 1" w:semiHidden="0" w:unhideWhenUsed="0"/>
+    <w:lsdException w:name="Note Level 2" w:semiHidden="0" w:unhideWhenUsed="0"/>
+    <w:lsdException w:name="Note Level 3" w:semiHidden="0" w:unhideWhenUsed="0"/>
+    <w:lsdException w:name="Note Level 4" w:semiHidden="0" w:unhideWhenUsed="0"/>
+    <w:lsdException w:name="Note Level 5" w:semiHidden="0" w:unhideWhenUsed="0"/>
+    <w:lsdException w:name="Note Level 6" w:semiHidden="0" w:unhideWhenUsed="0"/>
+    <w:lsdException w:name="Note Level 7" w:semiHidden="0" w:unhideWhenUsed="0"/>
+    <w:lsdException w:name="Note Level 8" w:semiHidden="0" w:unhideWhenUsed="0"/>
+    <w:lsdException w:name="Note Level 9" w:semiHidden="0" w:unhideWhenUsed="0"/>
+    <w:lsdException w:name="Placeholder Text" w:unhideWhenUsed="0"/>
+    <w:lsdException w:name="No Spacing" w:semiHidden="0" w:uiPriority="1" w:unhideWhenUsed="0" w:qFormat="1"/>
+    <w:lsdException w:name="Light Shading" w:semiHidden="0" w:uiPriority="60" w:unhideWhenUsed="0"/>
+    <w:lsdException w:name="Light List" w:semiHidden="0" w:uiPriority="61" w:unhideWhenUsed="0"/>
+    <w:lsdException w:name="Light Grid" w:semiHidden="0" w:uiPriority="62" w:unhideWhenUsed="0"/>
+    <w:lsdException w:name="Medium Shading 1" w:semiHidden="0" w:uiPriority="63" w:unhideWhenUsed="0"/>
+    <w:lsdException w:name="Medium Shading 2" w:semiHidden="0" w:uiPriority="64" w:unhideWhenUsed="0"/>
+    <w:lsdException w:name="Medium List 1" w:semiHidden="0" w:uiPriority="65" w:unhideWhenUsed="0"/>
+    <w:lsdException w:name="Medium List 2" w:semiHidden="0" w:uiPriority="66" w:unhideWhenUsed="0"/>
+    <w:lsdException w:name="Medium Grid 1" w:semiHidden="0" w:uiPriority="67" w:unhideWhenUsed="0"/>
+    <w:lsdException w:name="Medium Grid 2" w:semiHidden="0" w:uiPriority="68" w:unhideWhenUsed="0"/>
+    <w:lsdException w:name="Medium Grid 3" w:semiHidden="0" w:uiPriority="69" w:unhideWhenUsed="0"/>
+    <w:lsdException w:name="Dark List" w:semiHidden="0" w:uiPriority="70" w:unhideWhenUsed="0"/>
+    <w:lsdException w:name="Colorful Shading" w:semiHidden="0" w:uiPriority="71" w:unhideWhenUsed="0"/>
+    <w:lsdException w:name="Colorful List" w:semiHidden="0" w:uiPriority="72" w:unhideWhenUsed="0"/>
+    <w:lsdException w:name="Colorful Grid" w:semiHidden="0" w:uiPriority="73" w:unhideWhenUsed="0"/>
+    <w:lsdException w:name="Light Shading Accent 1" w:semiHidden="0" w:uiPriority="60" w:unhideWhenUsed="0"/>
+    <w:lsdException w:name="Light List Accent 1" w:semiHidden="0" w:uiPriority="61" w:unhideWhenUsed="0"/>
+    <w:lsdException w:name="Light Grid Accent 1" w:semiHidden="0" w:uiPriority="62" w:unhideWhenUsed="0"/>
+    <w:lsdException w:name="Medium Shading 1 Accent 1" w:semiHidden="0" w:uiPriority="63" w:unhideWhenUsed="0"/>
+    <w:lsdException w:name="Medium Shading 2 Accent 1" w:semiHidden="0" w:uiPriority="64" w:unhideWhenUsed="0"/>
+    <w:lsdException w:name="Medium List 1 Accent 1" w:semiHidden="0" w:uiPriority="65" w:unhideWhenUsed="0"/>
+    <w:lsdException w:name="Revision" w:unhideWhenUsed="0"/>
+    <w:lsdException w:name="List Paragraph" w:semiHidden="0" w:uiPriority="34" w:unhideWhenUsed="0" w:qFormat="1"/>
+    <w:lsdException w:name="Quote" w:semiHidden="0" w:uiPriority="29" w:unhideWhenUsed="0" w:qFormat="1"/>
+    <w:lsdException w:name="Intense Quote" w:semiHidden="0" w:uiPriority="30" w:unhideWhenUsed="0" w:qFormat="1"/>
+    <w:lsdException w:name="Medium List 2 Accent 1" w:semiHidden="0" w:uiPriority="66" w:unhideWhenUsed="0"/>
+    <w:lsdException w:name="Medium Grid 1 Accent 1" w:semiHidden="0" w:uiPriority="67" w:unhideWhenUsed="0"/>
+    <w:lsdException w:name="Medium Grid 2 Accent 1" w:semiHidden="0" w:uiPriority="68" w:unhideWhenUsed="0"/>
+    <w:lsdException w:name="Medium Grid 3 Accent 1" w:semiHidden="0" w:uiPriority="69" w:unhideWhenUsed="0"/>
+    <w:lsdException w:name="Dark List Accent 1" w:semiHidden="0" w:uiPriority="70" w:unhideWhenUsed="0"/>
+    <w:lsdException w:name="Colorful Shading Accent 1" w:semiHidden="0" w:uiPriority="71" w:unhideWhenUsed="0"/>
+    <w:lsdException w:name="Colorful List Accent 1" w:semiHidden="0" w:uiPriority="72" w:unhideWhenUsed="0"/>
+    <w:lsdException w:name="Colorful Grid Accent 1" w:semiHidden="0" w:uiPriority="73" w:unhideWhenUsed="0"/>
+    <w:lsdException w:name="Light Shading Accent 2" w:semiHidden="0" w:uiPriority="60" w:unhideWhenUsed="0"/>
+    <w:lsdException w:name="Light List Accent 2" w:semiHidden="0" w:uiPriority="61" w:unhideWhenUsed="0"/>
+    <w:lsdException w:name="Light Grid Accent 2" w:semiHidden="0" w:uiPriority="62" w:unhideWhenUsed="0"/>
+    <w:lsdException w:name="Medium Shading 1 Accent 2" w:semiHidden="0" w:uiPriority="63" w:unhideWhenUsed="0"/>
+    <w:lsdException w:name="Medium Shading 2 Accent 2" w:semiHidden="0" w:uiPriority="64" w:unhideWhenUsed="0"/>
+    <w:lsdException w:name="Medium List 1 Accent 2" w:semiHidden="0" w:uiPriority="65" w:unhideWhenUsed="0"/>
+    <w:lsdException w:name="Medium List 2 Accent 2" w:semiHidden="0" w:uiPriority="66" w:unhideWhenUsed="0"/>
+    <w:lsdException w:name="Medium Grid 1 Accent 2" w:semiHidden="0" w:uiPriority="67" w:unhideWhenUsed="0"/>
+    <w:lsdException w:name="Medium Grid 2 Accent 2" w:semiHidden="0" w:uiPriority="68" w:unhideWhenUsed="0"/>
+    <w:lsdException w:name="Medium Grid 3 Accent 2" w:semiHidden="0" w:uiPriority="69" w:unhideWhenUsed="0"/>
+    <w:lsdException w:name="Dark List Accent 2" w:semiHidden="0" w:uiPriority="70" w:unhideWhenUsed="0"/>
+    <w:lsdException w:name="Colorful Shading Accent 2" w:semiHidden="0" w:uiPriority="71" w:unhideWhenUsed="0"/>
+    <w:lsdException w:name="Colorful List Accent 2" w:semiHidden="0" w:uiPriority="72" w:unhideWhenUsed="0"/>
+    <w:lsdException w:name="Colorful Grid Accent 2" w:semiHidden="0" w:uiPriority="73" w:unhideWhenUsed="0"/>
+    <w:lsdException w:name="Light Shading Accent 3" w:semiHidden="0" w:uiPriority="60" w:unhideWhenUsed="0"/>
+    <w:lsdException w:name="Light List Accent 3" w:semiHidden="0" w:uiPriority="61" w:unhideWhenUsed="0"/>
+    <w:lsdException w:name="Light Grid Accent 3" w:semiHidden="0" w:uiPriority="62" w:unhideWhenUsed="0"/>
+    <w:lsdException w:name="Medium Shading 1 Accent 3" w:semiHidden="0" w:uiPriority="63" w:unhideWhenUsed="0"/>
+    <w:lsdException w:name="Medium Shading 2 Accent 3" w:semiHidden="0" w:uiPriority="64" w:unhideWhenUsed="0"/>
+    <w:lsdException w:name="Medium List 1 Accent 3" w:semiHidden="0" w:uiPriority="65" w:unhideWhenUsed="0"/>
+    <w:lsdException w:name="Medium List 2 Accent 3" w:semiHidden="0" w:uiPriority="66" w:unhideWhenUsed="0"/>
+    <w:lsdException w:name="Medium Grid 1 Accent 3" w:semiHidden="0" w:uiPriority="67" w:unhideWhenUsed="0"/>
+    <w:lsdException w:name="Medium Grid 2 Accent 3" w:semiHidden="0" w:uiPriority="68" w:unhideWhenUsed="0"/>
+    <w:lsdException w:name="Medium Grid 3 Accent 3" w:semiHidden="0" w:uiPriority="69" w:unhideWhenUsed="0"/>
+    <w:lsdException w:name="Dark List Accent 3" w:semiHidden="0" w:uiPriority="70" w:unhideWhenUsed="0"/>
+    <w:lsdException w:name="Colorful Shading Accent 3" w:semiHidden="0" w:uiPriority="71" w:unhideWhenUsed="0"/>
+    <w:lsdException w:name="Colorful List Accent 3" w:semiHidden="0" w:uiPriority="72" w:unhideWhenUsed="0"/>
+    <w:lsdException w:name="Colorful Grid Accent 3" w:semiHidden="0" w:uiPriority="73" w:unhideWhenUsed="0"/>
+    <w:lsdException w:name="Light Shading Accent 4" w:semiHidden="0" w:uiPriority="60" w:unhideWhenUsed="0"/>
+    <w:lsdException w:name="Light List Accent 4" w:semiHidden="0" w:uiPriority="61" w:unhideWhenUsed="0"/>
+    <w:lsdException w:name="Light Grid Accent 4" w:semiHidden="0" w:uiPriority="62" w:unhideWhenUsed="0"/>
+    <w:lsdException w:name="Medium Shading 1 Accent 4" w:semiHidden="0" w:uiPriority="63" w:unhideWhenUsed="0"/>
+    <w:lsdException w:name="Medium Shading 2 Accent 4" w:semiHidden="0" w:uiPriority="64" w:unhideWhenUsed="0"/>
+    <w:lsdException w:name="Medium List 1 Accent 4" w:semiHidden="0" w:uiPriority="65" w:unhideWhenUsed="0"/>
+    <w:lsdException w:name="Medium List 2 Accent 4" w:semiHidden="0" w:uiPriority="66" w:unhideWhenUsed="0"/>
+    <w:lsdException w:name="Medium Grid 1 Accent 4" w:semiHidden="0" w:uiPriority="67" w:unhideWhenUsed="0"/>
+    <w:lsdException w:name="Medium Grid 2 Accent 4" w:semiHidden="0" w:uiPriority="68" w:unhideWhenUsed="0"/>
+    <w:lsdException w:name="Medium Grid 3 Accent 4" w:semiHidden="0" w:uiPriority="69" w:unhideWhenUsed="0"/>
+    <w:lsdException w:name="Dark List Accent 4" w:semiHidden="0" w:uiPriority="70" w:unhideWhenUsed="0"/>
+    <w:lsdException w:name="Colorful Shading Accent 4" w:semiHidden="0" w:uiPriority="71" w:unhideWhenUsed="0"/>
+    <w:lsdException w:name="Colorful List Accent 4" w:semiHidden="0" w:uiPriority="72" w:unhideWhenUsed="0"/>
+    <w:lsdException w:name="Colorful Grid Accent 4" w:semiHidden="0" w:uiPriority="73" w:unhideWhenUsed="0"/>
+    <w:lsdException w:name="Light Shading Accent 5" w:semiHidden="0" w:uiPriority="60" w:unhideWhenUsed="0"/>
+    <w:lsdException w:name="Light List Accent 5" w:semiHidden="0" w:uiPriority="61" w:unhideWhenUsed="0"/>
+    <w:lsdException w:name="Light Grid Accent 5" w:semiHidden="0" w:uiPriority="62" w:unhideWhenUsed="0"/>
+    <w:lsdException w:name="Medium Shading 1 Accent 5" w:semiHidden="0" w:uiPriority="63" w:unhideWhenUsed="0"/>
+    <w:lsdException w:name="Medium Shading 2 Accent 5" w:semiHidden="0" w:uiPriority="64" w:unhideWhenUsed="0"/>
+    <w:lsdException w:name="Medium List 1 Accent 5" w:semiHidden="0" w:uiPriority="65" w:unhideWhenUsed="0"/>
+    <w:lsdException w:name="Medium List 2 Accent 5" w:semiHidden="0" w:uiPriority="66" w:unhideWhenUsed="0"/>
+    <w:lsdException w:name="Medium Grid 1 Accent 5" w:semiHidden="0" w:uiPriority="67" w:unhideWhenUsed="0"/>
+    <w:lsdException w:name="Medium Grid 2 Accent 5" w:semiHidden="0" w:uiPriority="68" w:unhideWhenUsed="0"/>
+    <w:lsdException w:name="Medium Grid 3 Accent 5" w:semiHidden="0" w:uiPriority="69" w:unhideWhenUsed="0"/>
+    <w:lsdException w:name="Dark List Accent 5" w:semiHidden="0" w:uiPriority="70" w:unhideWhenUsed="0"/>
+    <w:lsdException w:name="Colorful Shading Accent 5" w:semiHidden="0" w:uiPriority="71" w:unhideWhenUsed="0"/>
+    <w:lsdException w:name="Colorful List Accent 5" w:semiHidden="0" w:uiPriority="72" w:unhideWhenUsed="0"/>
+    <w:lsdException w:name="Colorful Grid Accent 5" w:semiHidden="0" w:uiPriority="73" w:unhideWhenUsed="0"/>
+    <w:lsdException w:name="Light Shading Accent 6" w:semiHidden="0" w:uiPriority="60" w:unhideWhenUsed="0"/>
+    <w:lsdException w:name="Light List Accent 6" w:semiHidden="0" w:uiPriority="61" w:unhideWhenUsed="0"/>
+    <w:lsdException w:name="Light Grid Accent 6" w:semiHidden="0" w:uiPriority="62" w:unhideWhenUsed="0"/>
+    <w:lsdException w:name="Medium Shading 1 Accent 6" w:semiHidden="0" w:uiPriority="63" w:unhideWhenUsed="0"/>
+    <w:lsdException w:name="Medium Shading 2 Accent 6" w:semiHidden="0" w:uiPriority="64" w:unhideWhenUsed="0"/>
+    <w:lsdException w:name="Medium List 1 Accent 6" w:semiHidden="0" w:uiPriority="65" w:unhideWhenUsed="0"/>
+    <w:lsdException w:name="Medium List 2 Accent 6" w:semiHidden="0" w:uiPriority="66" w:unhideWhenUsed="0"/>
+    <w:lsdException w:name="Medium Grid 1 Accent 6" w:semiHidden="0" w:uiPriority="67" w:unhideWhenUsed="0"/>
+    <w:lsdException w:name="Medium Grid 2 Accent 6" w:semiHidden="0" w:uiPriority="68" w:unhideWhenUsed="0"/>
+    <w:lsdException w:name="Medium Grid 3 Accent 6" w:semiHidden="0" w:uiPriority="69" w:unhideWhenUsed="0"/>
+    <w:lsdException w:name="Dark List Accent 6" w:semiHidden="0" w:uiPriority="70" w:unhideWhenUsed="0"/>
+    <w:lsdException w:name="Colorful Shading Accent 6" w:semiHidden="0" w:uiPriority="71" w:unhideWhenUsed="0"/>
+    <w:lsdException w:name="Colorful List Accent 6" w:semiHidden="0" w:uiPriority="72" w:unhideWhenUsed="0"/>
+    <w:lsdException w:name="Colorful Grid Accent 6" w:semiHidden="0" w:uiPriority="73" w:unhideWhenUsed="0"/>
+    <w:lsdException w:name="Subtle Emphasis" w:semiHidden="0" w:uiPriority="19" w:unhideWhenUsed="0" w:qFormat="1"/>
+    <w:lsdException w:name="Intense Emphasis" w:semiHidden="0" w:uiPriority="21" w:unhideWhenUsed="0" w:qFormat="1"/>
+    <w:lsdException w:name="Subtle Reference" w:semiHidden="0" w:uiPriority="31" w:unhideWhenUsed="0" w:qFormat="1"/>
+    <w:lsdException w:name="Intense Reference" w:semiHidden="0" w:uiPriority="32" w:unhideWhenUsed="0" w:qFormat="1"/>
+    <w:lsdException w:name="Book Title" w:semiHidden="0" w:uiPriority="33" w:unhideWhenUsed="0" w:qFormat="1"/>
+    <w:lsdException w:name="Bibliography" w:uiPriority="37"/>
+    <w:lsdException w:name="TOC Heading" w:uiPriority="39" w:qFormat="1"/>
   </w:latentStyles>
   <w:style w:type="paragraph" w:default="1" w:styleId="Normal">
     <w:name w:val="Normal"/>
@@ -1608,7 +2245,7 @@
     </a:clrScheme>
     <a:fontScheme name="Office">
       <a:majorFont>
-        <a:latin typeface="Calibri Light" panose="020F0302020204030204"/>
+        <a:latin typeface="Calibri Light"/>
         <a:ea typeface=""/>
         <a:cs typeface=""/>
         <a:font script="Jpan" typeface="ＭＳ ゴシック"/>
@@ -1643,7 +2280,7 @@
         <a:font script="Geor" typeface="Sylfaen"/>
       </a:majorFont>
       <a:minorFont>
-        <a:latin typeface="Calibri" panose="020F0502020204030204"/>
+        <a:latin typeface="Calibri"/>
         <a:ea typeface=""/>
         <a:cs typeface=""/>
         <a:font script="Jpan" typeface="ＭＳ 明朝"/>
@@ -1820,7 +2457,7 @@
   <a:extraClrSchemeLst/>
   <a:extLst>
     <a:ext uri="{05A4C25C-085E-4340-85A3-A5531E510DB2}">
-      <thm15:themeFamily xmlns:thm15="http://schemas.microsoft.com/office/thememl/2012/main" name="Office Theme" id="{62F939B6-93AF-4DB8-9C6B-D6C7DFDC589F}" vid="{4A3C46E8-61CC-4603-A589-7422A47A8E4A}"/>
+      <thm15:themeFamily xmlns:thm15="http://schemas.microsoft.com/office/thememl/2012/main" xmlns="" name="Office Theme" id="{62F939B6-93AF-4DB8-9C6B-D6C7DFDC589F}" vid="{4A3C46E8-61CC-4603-A589-7422A47A8E4A}"/>
     </a:ext>
   </a:extLst>
 </a:theme>

</xml_diff>

<commit_message>
Trace matrix & test case 1
</commit_message>
<xml_diff>
--- a/deliverable1.docx
+++ b/deliverable1.docx
@@ -1,6 +1,6 @@
 
 <file path=word/document.xml><?xml version="1.0" encoding="utf-8"?>
-<w:document xmlns:wpc="http://schemas.microsoft.com/office/word/2010/wordprocessingCanvas" xmlns:mo="http://schemas.microsoft.com/office/mac/office/2008/main" xmlns:mc="http://schemas.openxmlformats.org/markup-compatibility/2006" xmlns:mv="urn:schemas-microsoft-com:mac:vml" xmlns:o="urn:schemas-microsoft-com:office:office" xmlns:r="http://schemas.openxmlformats.org/officeDocument/2006/relationships" xmlns:m="http://schemas.openxmlformats.org/officeDocument/2006/math" xmlns:v="urn:schemas-microsoft-com:vml" xmlns:wp14="http://schemas.microsoft.com/office/word/2010/wordprocessingDrawing" xmlns:wp="http://schemas.openxmlformats.org/drawingml/2006/wordprocessingDrawing" xmlns:w10="urn:schemas-microsoft-com:office:word" xmlns:w="http://schemas.openxmlformats.org/wordprocessingml/2006/main" xmlns:w14="http://schemas.microsoft.com/office/word/2010/wordml" xmlns:wpg="http://schemas.microsoft.com/office/word/2010/wordprocessingGroup" xmlns:wpi="http://schemas.microsoft.com/office/word/2010/wordprocessingInk" xmlns:wne="http://schemas.microsoft.com/office/word/2006/wordml" xmlns:wps="http://schemas.microsoft.com/office/word/2010/wordprocessingShape" mc:Ignorable="w14 wp14">
+<w:document xmlns:wpc="http://schemas.microsoft.com/office/word/2010/wordprocessingCanvas" xmlns:mc="http://schemas.openxmlformats.org/markup-compatibility/2006" xmlns:o="urn:schemas-microsoft-com:office:office" xmlns:r="http://schemas.openxmlformats.org/officeDocument/2006/relationships" xmlns:m="http://schemas.openxmlformats.org/officeDocument/2006/math" xmlns:v="urn:schemas-microsoft-com:vml" xmlns:wp14="http://schemas.microsoft.com/office/word/2010/wordprocessingDrawing" xmlns:wp="http://schemas.openxmlformats.org/drawingml/2006/wordprocessingDrawing" xmlns:w10="urn:schemas-microsoft-com:office:word" xmlns:w="http://schemas.openxmlformats.org/wordprocessingml/2006/main" xmlns:w14="http://schemas.microsoft.com/office/word/2010/wordml" xmlns:w15="http://schemas.microsoft.com/office/word/2012/wordml" xmlns:wpg="http://schemas.microsoft.com/office/word/2010/wordprocessingGroup" xmlns:wpi="http://schemas.microsoft.com/office/word/2010/wordprocessingInk" xmlns:wne="http://schemas.microsoft.com/office/word/2006/wordml" xmlns:wps="http://schemas.microsoft.com/office/word/2010/wordprocessingShape" mc:Ignorable="w14 w15 wp14">
   <w:body>
     <w:p>
       <w:pPr>
@@ -75,25 +75,10 @@
           <w:szCs w:val="24"/>
         </w:rPr>
       </w:pPr>
-      <w:r>
-        <w:rPr>
-          <w:rFonts w:ascii="Times New Roman" w:hAnsi="Times New Roman" w:cs="Times New Roman"/>
-          <w:sz w:val="24"/>
-          <w:szCs w:val="24"/>
-        </w:rPr>
-        <w:t>—</w:t>
-      </w:r>
-      <w:r>
-        <w:rPr>
-          <w:rFonts w:ascii="Times New Roman" w:hAnsi="Times New Roman" w:cs="Times New Roman"/>
-          <w:sz w:val="24"/>
-          <w:szCs w:val="24"/>
-        </w:rPr>
-        <w:t>Introduction Here—</w:t>
-      </w:r>
-    </w:p>
-    <w:p>
-      <w:pPr>
+    </w:p>
+    <w:p>
+      <w:pPr>
+        <w:jc w:val="center"/>
         <w:rPr>
           <w:rFonts w:ascii="Times New Roman" w:hAnsi="Times New Roman" w:cs="Times New Roman"/>
           <w:sz w:val="24"/>
@@ -370,141 +355,239 @@
           <w:sz w:val="24"/>
           <w:szCs w:val="24"/>
         </w:rPr>
-        <w:t>Identifier:</w:t>
-      </w:r>
-    </w:p>
-    <w:p>
-      <w:pPr>
-        <w:rPr>
-          <w:rFonts w:ascii="Times New Roman" w:hAnsi="Times New Roman" w:cs="Times New Roman"/>
-          <w:sz w:val="24"/>
-          <w:szCs w:val="24"/>
-        </w:rPr>
-      </w:pPr>
-      <w:r>
-        <w:rPr>
-          <w:rFonts w:ascii="Times New Roman" w:hAnsi="Times New Roman" w:cs="Times New Roman"/>
-          <w:sz w:val="24"/>
-          <w:szCs w:val="24"/>
-        </w:rPr>
-        <w:t>Test Case:</w:t>
-      </w:r>
-    </w:p>
-    <w:p>
-      <w:pPr>
-        <w:rPr>
-          <w:rFonts w:ascii="Times New Roman" w:hAnsi="Times New Roman" w:cs="Times New Roman"/>
-          <w:sz w:val="24"/>
-          <w:szCs w:val="24"/>
-        </w:rPr>
-      </w:pPr>
-      <w:r>
-        <w:rPr>
-          <w:rFonts w:ascii="Times New Roman" w:hAnsi="Times New Roman" w:cs="Times New Roman"/>
-          <w:sz w:val="24"/>
-          <w:szCs w:val="24"/>
-        </w:rPr>
-        <w:t>Pre</w:t>
-      </w:r>
-      <w:r>
-        <w:rPr>
-          <w:rFonts w:ascii="Times New Roman" w:hAnsi="Times New Roman" w:cs="Times New Roman"/>
-          <w:sz w:val="24"/>
-          <w:szCs w:val="24"/>
-        </w:rPr>
-        <w:t>-</w:t>
-      </w:r>
-      <w:r>
-        <w:rPr>
-          <w:rFonts w:ascii="Times New Roman" w:hAnsi="Times New Roman" w:cs="Times New Roman"/>
-          <w:sz w:val="24"/>
-          <w:szCs w:val="24"/>
-        </w:rPr>
-        <w:t>conditions:</w:t>
-      </w:r>
-    </w:p>
-    <w:p>
-      <w:pPr>
-        <w:rPr>
-          <w:rFonts w:ascii="Times New Roman" w:hAnsi="Times New Roman" w:cs="Times New Roman"/>
-          <w:sz w:val="24"/>
-          <w:szCs w:val="24"/>
-        </w:rPr>
-      </w:pPr>
-      <w:r>
-        <w:rPr>
-          <w:rFonts w:ascii="Times New Roman" w:hAnsi="Times New Roman" w:cs="Times New Roman"/>
-          <w:sz w:val="24"/>
-          <w:szCs w:val="24"/>
-        </w:rPr>
-        <w:t>Input Values:</w:t>
-      </w:r>
-    </w:p>
-    <w:p>
-      <w:pPr>
-        <w:rPr>
-          <w:rFonts w:ascii="Times New Roman" w:hAnsi="Times New Roman" w:cs="Times New Roman"/>
-          <w:sz w:val="24"/>
-          <w:szCs w:val="24"/>
-        </w:rPr>
-      </w:pPr>
-      <w:r>
-        <w:rPr>
-          <w:rFonts w:ascii="Times New Roman" w:hAnsi="Times New Roman" w:cs="Times New Roman"/>
-          <w:sz w:val="24"/>
-          <w:szCs w:val="24"/>
-        </w:rPr>
-        <w:t>Execution Steps:</w:t>
-      </w:r>
-    </w:p>
-    <w:p>
-      <w:pPr>
-        <w:rPr>
-          <w:rFonts w:ascii="Times New Roman" w:hAnsi="Times New Roman" w:cs="Times New Roman"/>
-          <w:sz w:val="24"/>
-          <w:szCs w:val="24"/>
-        </w:rPr>
-      </w:pPr>
-      <w:r>
-        <w:rPr>
-          <w:rFonts w:ascii="Times New Roman" w:hAnsi="Times New Roman" w:cs="Times New Roman"/>
-          <w:sz w:val="24"/>
-          <w:szCs w:val="24"/>
-        </w:rPr>
-        <w:t>Output Values:</w:t>
-      </w:r>
-    </w:p>
-    <w:p>
-      <w:pPr>
-        <w:rPr>
-          <w:rFonts w:ascii="Times New Roman" w:hAnsi="Times New Roman" w:cs="Times New Roman"/>
-          <w:sz w:val="24"/>
-          <w:szCs w:val="24"/>
-        </w:rPr>
-      </w:pPr>
-      <w:r>
-        <w:rPr>
-          <w:rFonts w:ascii="Times New Roman" w:hAnsi="Times New Roman" w:cs="Times New Roman"/>
-          <w:sz w:val="24"/>
-          <w:szCs w:val="24"/>
-        </w:rPr>
-        <w:t>Post</w:t>
-      </w:r>
-      <w:r>
-        <w:rPr>
-          <w:rFonts w:ascii="Times New Roman" w:hAnsi="Times New Roman" w:cs="Times New Roman"/>
-          <w:sz w:val="24"/>
-          <w:szCs w:val="24"/>
-        </w:rPr>
-        <w:t>-</w:t>
-      </w:r>
-      <w:r>
-        <w:rPr>
-          <w:rFonts w:ascii="Times New Roman" w:hAnsi="Times New Roman" w:cs="Times New Roman"/>
-          <w:sz w:val="24"/>
-          <w:szCs w:val="24"/>
-        </w:rPr>
-        <w:t>conditions:</w:t>
+        <w:t>IDENTIFIER</w:t>
+      </w:r>
+      <w:r>
+        <w:rPr>
+          <w:rFonts w:ascii="Times New Roman" w:hAnsi="Times New Roman" w:cs="Times New Roman"/>
+          <w:sz w:val="24"/>
+          <w:szCs w:val="24"/>
+        </w:rPr>
+        <w:t>:</w:t>
+      </w:r>
+      <w:r>
+        <w:rPr>
+          <w:rFonts w:ascii="Times New Roman" w:hAnsi="Times New Roman" w:cs="Times New Roman"/>
+          <w:sz w:val="24"/>
+          <w:szCs w:val="24"/>
+        </w:rPr>
+        <w:t xml:space="preserve"> 1</w:t>
+      </w:r>
+    </w:p>
+    <w:p>
+      <w:pPr>
+        <w:rPr>
+          <w:rFonts w:ascii="Times New Roman" w:hAnsi="Times New Roman" w:cs="Times New Roman"/>
+          <w:sz w:val="24"/>
+          <w:szCs w:val="24"/>
+        </w:rPr>
+      </w:pPr>
+      <w:r>
+        <w:rPr>
+          <w:rFonts w:ascii="Times New Roman" w:hAnsi="Times New Roman" w:cs="Times New Roman"/>
+          <w:sz w:val="24"/>
+          <w:szCs w:val="24"/>
+        </w:rPr>
+        <w:t>TEST CASE</w:t>
+      </w:r>
+      <w:r>
+        <w:rPr>
+          <w:rFonts w:ascii="Times New Roman" w:hAnsi="Times New Roman" w:cs="Times New Roman"/>
+          <w:sz w:val="24"/>
+          <w:szCs w:val="24"/>
+        </w:rPr>
+        <w:t>:</w:t>
+      </w:r>
+      <w:r>
+        <w:rPr>
+          <w:rFonts w:ascii="Times New Roman" w:hAnsi="Times New Roman" w:cs="Times New Roman"/>
+          <w:sz w:val="24"/>
+          <w:szCs w:val="24"/>
+        </w:rPr>
+        <w:t xml:space="preserve"> Ensure that the directional commands ‘N’ and ‘S’ cause the player to move in their respective directions, regardless of case</w:t>
+      </w:r>
+      <w:r>
+        <w:rPr>
+          <w:rFonts w:ascii="Times New Roman" w:hAnsi="Times New Roman" w:cs="Times New Roman"/>
+          <w:sz w:val="24"/>
+          <w:szCs w:val="24"/>
+        </w:rPr>
+        <w:t>.</w:t>
+      </w:r>
+    </w:p>
+    <w:p>
+      <w:pPr>
+        <w:rPr>
+          <w:rFonts w:ascii="Times New Roman" w:hAnsi="Times New Roman" w:cs="Times New Roman"/>
+          <w:sz w:val="24"/>
+          <w:szCs w:val="24"/>
+        </w:rPr>
+      </w:pPr>
+      <w:r>
+        <w:rPr>
+          <w:rFonts w:ascii="Times New Roman" w:hAnsi="Times New Roman" w:cs="Times New Roman"/>
+          <w:sz w:val="24"/>
+          <w:szCs w:val="24"/>
+        </w:rPr>
+        <w:t>PRE-CONDITIONS</w:t>
+      </w:r>
+      <w:r>
+        <w:rPr>
+          <w:rFonts w:ascii="Times New Roman" w:hAnsi="Times New Roman" w:cs="Times New Roman"/>
+          <w:sz w:val="24"/>
+          <w:szCs w:val="24"/>
+        </w:rPr>
+        <w:t>:</w:t>
+      </w:r>
+      <w:r>
+        <w:rPr>
+          <w:rFonts w:ascii="Times New Roman" w:hAnsi="Times New Roman" w:cs="Times New Roman"/>
+          <w:sz w:val="24"/>
+          <w:szCs w:val="24"/>
+        </w:rPr>
+        <w:t xml:space="preserve"> Player starts in small room</w:t>
+      </w:r>
+    </w:p>
+    <w:p>
+      <w:pPr>
+        <w:rPr>
+          <w:rFonts w:ascii="Times New Roman" w:hAnsi="Times New Roman" w:cs="Times New Roman"/>
+          <w:sz w:val="24"/>
+          <w:szCs w:val="24"/>
+        </w:rPr>
+      </w:pPr>
+      <w:r>
+        <w:rPr>
+          <w:rFonts w:ascii="Times New Roman" w:hAnsi="Times New Roman" w:cs="Times New Roman"/>
+          <w:sz w:val="24"/>
+          <w:szCs w:val="24"/>
+        </w:rPr>
+        <w:t>INPUT VALUES</w:t>
+      </w:r>
+      <w:r>
+        <w:rPr>
+          <w:rFonts w:ascii="Times New Roman" w:hAnsi="Times New Roman" w:cs="Times New Roman"/>
+          <w:sz w:val="24"/>
+          <w:szCs w:val="24"/>
+        </w:rPr>
+        <w:t>:</w:t>
+      </w:r>
+      <w:r>
+        <w:rPr>
+          <w:rFonts w:ascii="Times New Roman" w:hAnsi="Times New Roman" w:cs="Times New Roman"/>
+          <w:sz w:val="24"/>
+          <w:szCs w:val="24"/>
+        </w:rPr>
+        <w:t xml:space="preserve"> N, S, n, s</w:t>
+      </w:r>
+    </w:p>
+    <w:p>
+      <w:pPr>
+        <w:rPr>
+          <w:rFonts w:ascii="Times New Roman" w:hAnsi="Times New Roman" w:cs="Times New Roman"/>
+          <w:sz w:val="24"/>
+          <w:szCs w:val="24"/>
+        </w:rPr>
+      </w:pPr>
+      <w:r>
+        <w:rPr>
+          <w:rFonts w:ascii="Times New Roman" w:hAnsi="Times New Roman" w:cs="Times New Roman"/>
+          <w:sz w:val="24"/>
+          <w:szCs w:val="24"/>
+        </w:rPr>
+        <w:t>EXECUTION STEPS</w:t>
+      </w:r>
+      <w:r>
+        <w:rPr>
+          <w:rFonts w:ascii="Times New Roman" w:hAnsi="Times New Roman" w:cs="Times New Roman"/>
+          <w:sz w:val="24"/>
+          <w:szCs w:val="24"/>
+        </w:rPr>
+        <w:t>:</w:t>
+      </w:r>
+      <w:r>
+        <w:rPr>
+          <w:rFonts w:ascii="Times New Roman" w:hAnsi="Times New Roman" w:cs="Times New Roman"/>
+          <w:sz w:val="24"/>
+          <w:szCs w:val="24"/>
+        </w:rPr>
+        <w:t xml:space="preserve"> Enter upper-case N, upper-case S, lower-case n, lower-case s</w:t>
+      </w:r>
+    </w:p>
+    <w:p>
+      <w:pPr>
+        <w:rPr>
+          <w:rFonts w:ascii="Times New Roman" w:hAnsi="Times New Roman" w:cs="Times New Roman"/>
+          <w:sz w:val="24"/>
+          <w:szCs w:val="24"/>
+        </w:rPr>
+      </w:pPr>
+      <w:r>
+        <w:rPr>
+          <w:rFonts w:ascii="Times New Roman" w:hAnsi="Times New Roman" w:cs="Times New Roman"/>
+          <w:sz w:val="24"/>
+          <w:szCs w:val="24"/>
+        </w:rPr>
+        <w:t>OUTPUT VALUES</w:t>
+      </w:r>
+      <w:r>
+        <w:rPr>
+          <w:rFonts w:ascii="Times New Roman" w:hAnsi="Times New Roman" w:cs="Times New Roman"/>
+          <w:sz w:val="24"/>
+          <w:szCs w:val="24"/>
+        </w:rPr>
+        <w:t>:</w:t>
+      </w:r>
+      <w:r>
+        <w:rPr>
+          <w:rFonts w:ascii="Times New Roman" w:hAnsi="Times New Roman" w:cs="Times New Roman"/>
+          <w:sz w:val="24"/>
+          <w:szCs w:val="24"/>
+        </w:rPr>
+        <w:t xml:space="preserve"> </w:t>
+      </w:r>
+      <w:r>
+        <w:rPr>
+          <w:rFonts w:ascii="Times New Roman" w:hAnsi="Times New Roman" w:cs="Times New Roman"/>
+          <w:sz w:val="24"/>
+          <w:szCs w:val="24"/>
+        </w:rPr>
+        <w:t>nil, nil, nil, nil</w:t>
+      </w:r>
+      <w:bookmarkStart w:id="0" w:name="_GoBack"/>
+      <w:bookmarkEnd w:id="0"/>
+    </w:p>
+    <w:p>
+      <w:pPr>
+        <w:rPr>
+          <w:rFonts w:ascii="Times New Roman" w:hAnsi="Times New Roman" w:cs="Times New Roman"/>
+          <w:sz w:val="24"/>
+          <w:szCs w:val="24"/>
+        </w:rPr>
+      </w:pPr>
+      <w:r>
+        <w:rPr>
+          <w:rFonts w:ascii="Times New Roman" w:hAnsi="Times New Roman" w:cs="Times New Roman"/>
+          <w:sz w:val="24"/>
+          <w:szCs w:val="24"/>
+        </w:rPr>
+        <w:t>POST-CONDITIONS</w:t>
+      </w:r>
+      <w:r>
+        <w:rPr>
+          <w:rFonts w:ascii="Times New Roman" w:hAnsi="Times New Roman" w:cs="Times New Roman"/>
+          <w:sz w:val="24"/>
+          <w:szCs w:val="24"/>
+        </w:rPr>
+        <w:t>:</w:t>
+      </w:r>
+      <w:r>
+        <w:rPr>
+          <w:rFonts w:ascii="Times New Roman" w:hAnsi="Times New Roman" w:cs="Times New Roman"/>
+          <w:sz w:val="24"/>
+          <w:szCs w:val="24"/>
+        </w:rPr>
+        <w:t xml:space="preserve"> Player is back in small room</w:t>
       </w:r>
     </w:p>
     <w:p>
@@ -724,289 +807,382 @@
     </w:p>
     <w:p>
       <w:pPr>
-        <w:jc w:val="center"/>
-        <w:rPr>
-          <w:rFonts w:ascii="Times New Roman" w:hAnsi="Times New Roman" w:cs="Times New Roman"/>
-          <w:sz w:val="24"/>
-          <w:szCs w:val="24"/>
-        </w:rPr>
-      </w:pPr>
-    </w:p>
-    <w:p>
-      <w:pPr>
-        <w:jc w:val="center"/>
-        <w:rPr>
-          <w:rFonts w:ascii="Times New Roman" w:hAnsi="Times New Roman" w:cs="Times New Roman"/>
-          <w:sz w:val="24"/>
-          <w:szCs w:val="24"/>
-        </w:rPr>
-      </w:pPr>
-    </w:p>
-    <w:p>
-      <w:pPr>
-        <w:jc w:val="center"/>
-        <w:rPr>
-          <w:rFonts w:ascii="Times New Roman" w:hAnsi="Times New Roman" w:cs="Times New Roman"/>
-          <w:sz w:val="24"/>
-          <w:szCs w:val="24"/>
-        </w:rPr>
-      </w:pPr>
-    </w:p>
-    <w:p>
-      <w:pPr>
-        <w:jc w:val="center"/>
-        <w:rPr>
-          <w:rFonts w:ascii="Times New Roman" w:hAnsi="Times New Roman" w:cs="Times New Roman"/>
-          <w:sz w:val="24"/>
-          <w:szCs w:val="24"/>
-        </w:rPr>
-      </w:pPr>
-    </w:p>
-    <w:p>
-      <w:pPr>
-        <w:jc w:val="center"/>
-        <w:rPr>
-          <w:rFonts w:ascii="Times New Roman" w:hAnsi="Times New Roman" w:cs="Times New Roman"/>
-          <w:sz w:val="24"/>
-          <w:szCs w:val="24"/>
-        </w:rPr>
-      </w:pPr>
-    </w:p>
-    <w:p>
-      <w:pPr>
-        <w:jc w:val="center"/>
-        <w:rPr>
-          <w:rFonts w:ascii="Times New Roman" w:hAnsi="Times New Roman" w:cs="Times New Roman"/>
-          <w:sz w:val="24"/>
-          <w:szCs w:val="24"/>
-        </w:rPr>
-      </w:pPr>
-    </w:p>
-    <w:p>
-      <w:pPr>
-        <w:jc w:val="center"/>
-        <w:rPr>
-          <w:rFonts w:ascii="Times New Roman" w:hAnsi="Times New Roman" w:cs="Times New Roman"/>
-          <w:sz w:val="24"/>
-          <w:szCs w:val="24"/>
-        </w:rPr>
-      </w:pPr>
-    </w:p>
-    <w:p>
-      <w:pPr>
-        <w:jc w:val="center"/>
-        <w:rPr>
-          <w:rFonts w:ascii="Times New Roman" w:hAnsi="Times New Roman" w:cs="Times New Roman"/>
-          <w:sz w:val="24"/>
-          <w:szCs w:val="24"/>
-        </w:rPr>
-      </w:pPr>
-    </w:p>
-    <w:p>
-      <w:pPr>
-        <w:jc w:val="center"/>
-        <w:rPr>
-          <w:rFonts w:ascii="Times New Roman" w:hAnsi="Times New Roman" w:cs="Times New Roman"/>
-          <w:sz w:val="24"/>
-          <w:szCs w:val="24"/>
-        </w:rPr>
-      </w:pPr>
-    </w:p>
-    <w:p>
-      <w:pPr>
-        <w:jc w:val="center"/>
-        <w:rPr>
-          <w:rFonts w:ascii="Times New Roman" w:hAnsi="Times New Roman" w:cs="Times New Roman"/>
-          <w:sz w:val="24"/>
-          <w:szCs w:val="24"/>
-        </w:rPr>
-      </w:pPr>
-    </w:p>
-    <w:p>
-      <w:pPr>
-        <w:jc w:val="center"/>
-        <w:rPr>
-          <w:rFonts w:ascii="Times New Roman" w:hAnsi="Times New Roman" w:cs="Times New Roman"/>
-          <w:sz w:val="24"/>
-          <w:szCs w:val="24"/>
-        </w:rPr>
-      </w:pPr>
-    </w:p>
-    <w:p>
-      <w:pPr>
-        <w:jc w:val="center"/>
-        <w:rPr>
-          <w:rFonts w:ascii="Times New Roman" w:hAnsi="Times New Roman" w:cs="Times New Roman"/>
-          <w:sz w:val="24"/>
-          <w:szCs w:val="24"/>
-        </w:rPr>
-      </w:pPr>
-    </w:p>
-    <w:p>
-      <w:pPr>
-        <w:jc w:val="center"/>
-        <w:rPr>
-          <w:rFonts w:ascii="Times New Roman" w:hAnsi="Times New Roman" w:cs="Times New Roman"/>
-          <w:sz w:val="24"/>
-          <w:szCs w:val="24"/>
-        </w:rPr>
-      </w:pPr>
-    </w:p>
-    <w:p>
-      <w:pPr>
-        <w:jc w:val="center"/>
-        <w:rPr>
-          <w:rFonts w:ascii="Times New Roman" w:hAnsi="Times New Roman" w:cs="Times New Roman"/>
-          <w:sz w:val="24"/>
-          <w:szCs w:val="24"/>
-        </w:rPr>
-      </w:pPr>
-    </w:p>
-    <w:p>
-      <w:pPr>
-        <w:jc w:val="center"/>
-        <w:rPr>
-          <w:rFonts w:ascii="Times New Roman" w:hAnsi="Times New Roman" w:cs="Times New Roman"/>
-          <w:sz w:val="24"/>
-          <w:szCs w:val="24"/>
-        </w:rPr>
-      </w:pPr>
-    </w:p>
-    <w:p>
-      <w:pPr>
-        <w:jc w:val="center"/>
-        <w:rPr>
-          <w:rFonts w:ascii="Times New Roman" w:hAnsi="Times New Roman" w:cs="Times New Roman"/>
-          <w:sz w:val="24"/>
-          <w:szCs w:val="24"/>
-        </w:rPr>
-      </w:pPr>
-    </w:p>
-    <w:p>
-      <w:pPr>
-        <w:jc w:val="center"/>
-        <w:rPr>
-          <w:rFonts w:ascii="Times New Roman" w:hAnsi="Times New Roman" w:cs="Times New Roman"/>
-          <w:sz w:val="24"/>
-          <w:szCs w:val="24"/>
-        </w:rPr>
-      </w:pPr>
-    </w:p>
-    <w:p>
-      <w:pPr>
-        <w:jc w:val="center"/>
-        <w:rPr>
-          <w:rFonts w:ascii="Times New Roman" w:hAnsi="Times New Roman" w:cs="Times New Roman"/>
-          <w:sz w:val="24"/>
-          <w:szCs w:val="24"/>
-        </w:rPr>
-      </w:pPr>
-    </w:p>
-    <w:p>
-      <w:pPr>
-        <w:jc w:val="center"/>
-        <w:rPr>
-          <w:rFonts w:ascii="Times New Roman" w:hAnsi="Times New Roman" w:cs="Times New Roman"/>
-          <w:sz w:val="24"/>
-          <w:szCs w:val="24"/>
-        </w:rPr>
-      </w:pPr>
-    </w:p>
-    <w:p>
-      <w:pPr>
-        <w:jc w:val="center"/>
-        <w:rPr>
-          <w:rFonts w:ascii="Times New Roman" w:hAnsi="Times New Roman" w:cs="Times New Roman"/>
-          <w:sz w:val="24"/>
-          <w:szCs w:val="24"/>
-        </w:rPr>
-      </w:pPr>
-    </w:p>
-    <w:p>
-      <w:pPr>
-        <w:jc w:val="center"/>
-        <w:rPr>
-          <w:rFonts w:ascii="Times New Roman" w:hAnsi="Times New Roman" w:cs="Times New Roman"/>
-          <w:sz w:val="24"/>
-          <w:szCs w:val="24"/>
-        </w:rPr>
-      </w:pPr>
-    </w:p>
-    <w:p>
-      <w:pPr>
-        <w:jc w:val="center"/>
-        <w:rPr>
-          <w:rFonts w:ascii="Times New Roman" w:hAnsi="Times New Roman" w:cs="Times New Roman"/>
-          <w:sz w:val="24"/>
-          <w:szCs w:val="24"/>
-        </w:rPr>
-      </w:pPr>
-    </w:p>
-    <w:p>
-      <w:pPr>
-        <w:jc w:val="center"/>
-        <w:rPr>
-          <w:rFonts w:ascii="Times New Roman" w:hAnsi="Times New Roman" w:cs="Times New Roman"/>
-          <w:sz w:val="24"/>
-          <w:szCs w:val="24"/>
-        </w:rPr>
-      </w:pPr>
-    </w:p>
-    <w:p>
-      <w:pPr>
-        <w:jc w:val="center"/>
-        <w:rPr>
-          <w:rFonts w:ascii="Times New Roman" w:hAnsi="Times New Roman" w:cs="Times New Roman"/>
-          <w:sz w:val="24"/>
-          <w:szCs w:val="24"/>
-        </w:rPr>
-      </w:pPr>
-    </w:p>
-    <w:p>
-      <w:pPr>
-        <w:jc w:val="center"/>
-        <w:rPr>
-          <w:rFonts w:ascii="Times New Roman" w:hAnsi="Times New Roman" w:cs="Times New Roman"/>
-          <w:sz w:val="24"/>
-          <w:szCs w:val="24"/>
-        </w:rPr>
-      </w:pPr>
-    </w:p>
-    <w:p>
-      <w:pPr>
-        <w:jc w:val="center"/>
-        <w:rPr>
-          <w:rFonts w:ascii="Times New Roman" w:hAnsi="Times New Roman" w:cs="Times New Roman"/>
-          <w:sz w:val="24"/>
-          <w:szCs w:val="24"/>
-        </w:rPr>
-      </w:pPr>
-    </w:p>
-    <w:p>
-      <w:pPr>
-        <w:rPr>
-          <w:rFonts w:ascii="Times New Roman" w:hAnsi="Times New Roman" w:cs="Times New Roman"/>
-          <w:sz w:val="24"/>
-          <w:szCs w:val="24"/>
-        </w:rPr>
-      </w:pPr>
-    </w:p>
-    <w:p>
-      <w:pPr>
-        <w:jc w:val="center"/>
-        <w:rPr>
-          <w:rFonts w:ascii="Times New Roman" w:hAnsi="Times New Roman" w:cs="Times New Roman"/>
-          <w:sz w:val="24"/>
-          <w:szCs w:val="24"/>
-        </w:rPr>
-      </w:pPr>
-      <w:r>
-        <w:rPr>
-          <w:rFonts w:ascii="Times New Roman" w:hAnsi="Times New Roman" w:cs="Times New Roman"/>
-          <w:sz w:val="24"/>
-          <w:szCs w:val="24"/>
-        </w:rPr>
-        <w:lastRenderedPageBreak/>
+        <w:rPr>
+          <w:rFonts w:ascii="Times New Roman" w:hAnsi="Times New Roman" w:cs="Times New Roman"/>
+          <w:sz w:val="24"/>
+          <w:szCs w:val="24"/>
+        </w:rPr>
+      </w:pPr>
+      <w:r>
+        <w:rPr>
+          <w:rFonts w:ascii="Times New Roman" w:hAnsi="Times New Roman" w:cs="Times New Roman"/>
+          <w:sz w:val="24"/>
+          <w:szCs w:val="24"/>
+        </w:rPr>
+        <w:t>FUN-ITERATION:</w:t>
+      </w:r>
+    </w:p>
+    <w:p>
+      <w:pPr>
+        <w:rPr>
+          <w:rFonts w:ascii="Times New Roman" w:hAnsi="Times New Roman" w:cs="Times New Roman"/>
+          <w:sz w:val="24"/>
+          <w:szCs w:val="24"/>
+        </w:rPr>
+      </w:pPr>
+      <w:r>
+        <w:rPr>
+          <w:rFonts w:ascii="Times New Roman" w:hAnsi="Times New Roman" w:cs="Times New Roman"/>
+          <w:sz w:val="24"/>
+          <w:szCs w:val="24"/>
+        </w:rPr>
+        <w:t>FUN-UNKNOWN-COMMAND:</w:t>
+      </w:r>
+    </w:p>
+    <w:p>
+      <w:pPr>
+        <w:rPr>
+          <w:rFonts w:ascii="Times New Roman" w:hAnsi="Times New Roman" w:cs="Times New Roman"/>
+          <w:sz w:val="24"/>
+          <w:szCs w:val="24"/>
+        </w:rPr>
+      </w:pPr>
+      <w:r>
+        <w:rPr>
+          <w:rFonts w:ascii="Times New Roman" w:hAnsi="Times New Roman" w:cs="Times New Roman"/>
+          <w:sz w:val="24"/>
+          <w:szCs w:val="24"/>
+        </w:rPr>
+        <w:t>FUN-INPUT-CAPS:</w:t>
+      </w:r>
+    </w:p>
+    <w:p>
+      <w:pPr>
+        <w:rPr>
+          <w:rFonts w:ascii="Times New Roman" w:hAnsi="Times New Roman" w:cs="Times New Roman"/>
+          <w:sz w:val="24"/>
+          <w:szCs w:val="24"/>
+        </w:rPr>
+      </w:pPr>
+      <w:r>
+        <w:rPr>
+          <w:rFonts w:ascii="Times New Roman" w:hAnsi="Times New Roman" w:cs="Times New Roman"/>
+          <w:sz w:val="24"/>
+          <w:szCs w:val="24"/>
+        </w:rPr>
+        <w:t>FUN-MOVE:</w:t>
+      </w:r>
+    </w:p>
+    <w:p>
+      <w:pPr>
+        <w:rPr>
+          <w:rFonts w:ascii="Times New Roman" w:hAnsi="Times New Roman" w:cs="Times New Roman"/>
+          <w:sz w:val="24"/>
+          <w:szCs w:val="24"/>
+        </w:rPr>
+      </w:pPr>
+      <w:r>
+        <w:rPr>
+          <w:rFonts w:ascii="Times New Roman" w:hAnsi="Times New Roman" w:cs="Times New Roman"/>
+          <w:sz w:val="24"/>
+          <w:szCs w:val="24"/>
+        </w:rPr>
+        <w:t>FUN-WIN:</w:t>
+      </w:r>
+    </w:p>
+    <w:p>
+      <w:pPr>
+        <w:rPr>
+          <w:rFonts w:ascii="Times New Roman" w:hAnsi="Times New Roman" w:cs="Times New Roman"/>
+          <w:sz w:val="24"/>
+          <w:szCs w:val="24"/>
+        </w:rPr>
+      </w:pPr>
+      <w:r>
+        <w:rPr>
+          <w:rFonts w:ascii="Times New Roman" w:hAnsi="Times New Roman" w:cs="Times New Roman"/>
+          <w:sz w:val="24"/>
+          <w:szCs w:val="24"/>
+        </w:rPr>
+        <w:t>FUN-LOSE:</w:t>
+      </w:r>
+    </w:p>
+    <w:p>
+      <w:pPr>
+        <w:rPr>
+          <w:rFonts w:ascii="Times New Roman" w:hAnsi="Times New Roman" w:cs="Times New Roman"/>
+          <w:sz w:val="24"/>
+          <w:szCs w:val="24"/>
+        </w:rPr>
+      </w:pPr>
+      <w:r>
+        <w:rPr>
+          <w:rFonts w:ascii="Times New Roman" w:hAnsi="Times New Roman" w:cs="Times New Roman"/>
+          <w:sz w:val="24"/>
+          <w:szCs w:val="24"/>
+        </w:rPr>
+        <w:t>FUN-INVENTORY:</w:t>
+      </w:r>
+    </w:p>
+    <w:p>
+      <w:pPr>
+        <w:rPr>
+          <w:rFonts w:ascii="Times New Roman" w:hAnsi="Times New Roman" w:cs="Times New Roman"/>
+          <w:sz w:val="24"/>
+          <w:szCs w:val="24"/>
+        </w:rPr>
+      </w:pPr>
+      <w:r>
+        <w:rPr>
+          <w:rFonts w:ascii="Times New Roman" w:hAnsi="Times New Roman" w:cs="Times New Roman"/>
+          <w:sz w:val="24"/>
+          <w:szCs w:val="24"/>
+        </w:rPr>
+        <w:t>FUN-LOOK:</w:t>
+      </w:r>
+    </w:p>
+    <w:p>
+      <w:pPr>
+        <w:rPr>
+          <w:rFonts w:ascii="Times New Roman" w:hAnsi="Times New Roman" w:cs="Times New Roman"/>
+          <w:sz w:val="24"/>
+          <w:szCs w:val="24"/>
+        </w:rPr>
+      </w:pPr>
+      <w:r>
+        <w:rPr>
+          <w:rFonts w:ascii="Times New Roman" w:hAnsi="Times New Roman" w:cs="Times New Roman"/>
+          <w:sz w:val="24"/>
+          <w:szCs w:val="24"/>
+        </w:rPr>
+        <w:t>FUN-HELP</w:t>
+      </w:r>
+      <w:r>
+        <w:rPr>
+          <w:rFonts w:ascii="Times New Roman" w:hAnsi="Times New Roman" w:cs="Times New Roman"/>
+          <w:sz w:val="24"/>
+          <w:szCs w:val="24"/>
+        </w:rPr>
+        <w:t>:</w:t>
+      </w:r>
+    </w:p>
+    <w:p>
+      <w:pPr>
+        <w:rPr>
+          <w:rFonts w:ascii="Times New Roman" w:hAnsi="Times New Roman" w:cs="Times New Roman"/>
+          <w:sz w:val="24"/>
+          <w:szCs w:val="24"/>
+        </w:rPr>
+      </w:pPr>
+      <w:r>
+        <w:rPr>
+          <w:rFonts w:ascii="Times New Roman" w:hAnsi="Times New Roman" w:cs="Times New Roman"/>
+          <w:sz w:val="24"/>
+          <w:szCs w:val="24"/>
+        </w:rPr>
+        <w:t>FUN-UNIQ-ROOM:</w:t>
+      </w:r>
+    </w:p>
+    <w:p>
+      <w:pPr>
+        <w:rPr>
+          <w:rFonts w:ascii="Times New Roman" w:hAnsi="Times New Roman" w:cs="Times New Roman"/>
+          <w:sz w:val="24"/>
+          <w:szCs w:val="24"/>
+        </w:rPr>
+      </w:pPr>
+      <w:r>
+        <w:rPr>
+          <w:rFonts w:ascii="Times New Roman" w:hAnsi="Times New Roman" w:cs="Times New Roman"/>
+          <w:sz w:val="24"/>
+          <w:szCs w:val="24"/>
+        </w:rPr>
+        <w:t>FUN-UNIQ-ROOM-FURNISHING:</w:t>
+      </w:r>
+    </w:p>
+    <w:p>
+      <w:pPr>
+        <w:jc w:val="center"/>
+        <w:rPr>
+          <w:rFonts w:ascii="Times New Roman" w:hAnsi="Times New Roman" w:cs="Times New Roman"/>
+          <w:sz w:val="24"/>
+          <w:szCs w:val="24"/>
+        </w:rPr>
+      </w:pPr>
+    </w:p>
+    <w:p>
+      <w:pPr>
+        <w:jc w:val="center"/>
+        <w:rPr>
+          <w:rFonts w:ascii="Times New Roman" w:hAnsi="Times New Roman" w:cs="Times New Roman"/>
+          <w:sz w:val="24"/>
+          <w:szCs w:val="24"/>
+        </w:rPr>
+      </w:pPr>
+    </w:p>
+    <w:p>
+      <w:pPr>
+        <w:jc w:val="center"/>
+        <w:rPr>
+          <w:rFonts w:ascii="Times New Roman" w:hAnsi="Times New Roman" w:cs="Times New Roman"/>
+          <w:sz w:val="24"/>
+          <w:szCs w:val="24"/>
+        </w:rPr>
+      </w:pPr>
+    </w:p>
+    <w:p>
+      <w:pPr>
+        <w:jc w:val="center"/>
+        <w:rPr>
+          <w:rFonts w:ascii="Times New Roman" w:hAnsi="Times New Roman" w:cs="Times New Roman"/>
+          <w:sz w:val="24"/>
+          <w:szCs w:val="24"/>
+        </w:rPr>
+      </w:pPr>
+    </w:p>
+    <w:p>
+      <w:pPr>
+        <w:jc w:val="center"/>
+        <w:rPr>
+          <w:rFonts w:ascii="Times New Roman" w:hAnsi="Times New Roman" w:cs="Times New Roman"/>
+          <w:sz w:val="24"/>
+          <w:szCs w:val="24"/>
+        </w:rPr>
+      </w:pPr>
+    </w:p>
+    <w:p>
+      <w:pPr>
+        <w:jc w:val="center"/>
+        <w:rPr>
+          <w:rFonts w:ascii="Times New Roman" w:hAnsi="Times New Roman" w:cs="Times New Roman"/>
+          <w:sz w:val="24"/>
+          <w:szCs w:val="24"/>
+        </w:rPr>
+      </w:pPr>
+    </w:p>
+    <w:p>
+      <w:pPr>
+        <w:jc w:val="center"/>
+        <w:rPr>
+          <w:rFonts w:ascii="Times New Roman" w:hAnsi="Times New Roman" w:cs="Times New Roman"/>
+          <w:sz w:val="24"/>
+          <w:szCs w:val="24"/>
+        </w:rPr>
+      </w:pPr>
+    </w:p>
+    <w:p>
+      <w:pPr>
+        <w:jc w:val="center"/>
+        <w:rPr>
+          <w:rFonts w:ascii="Times New Roman" w:hAnsi="Times New Roman" w:cs="Times New Roman"/>
+          <w:sz w:val="24"/>
+          <w:szCs w:val="24"/>
+        </w:rPr>
+      </w:pPr>
+    </w:p>
+    <w:p>
+      <w:pPr>
+        <w:jc w:val="center"/>
+        <w:rPr>
+          <w:rFonts w:ascii="Times New Roman" w:hAnsi="Times New Roman" w:cs="Times New Roman"/>
+          <w:sz w:val="24"/>
+          <w:szCs w:val="24"/>
+        </w:rPr>
+      </w:pPr>
+    </w:p>
+    <w:p>
+      <w:pPr>
+        <w:jc w:val="center"/>
+        <w:rPr>
+          <w:rFonts w:ascii="Times New Roman" w:hAnsi="Times New Roman" w:cs="Times New Roman"/>
+          <w:sz w:val="24"/>
+          <w:szCs w:val="24"/>
+        </w:rPr>
+      </w:pPr>
+    </w:p>
+    <w:p>
+      <w:pPr>
+        <w:jc w:val="center"/>
+        <w:rPr>
+          <w:rFonts w:ascii="Times New Roman" w:hAnsi="Times New Roman" w:cs="Times New Roman"/>
+          <w:sz w:val="24"/>
+          <w:szCs w:val="24"/>
+        </w:rPr>
+      </w:pPr>
+    </w:p>
+    <w:p>
+      <w:pPr>
+        <w:jc w:val="center"/>
+        <w:rPr>
+          <w:rFonts w:ascii="Times New Roman" w:hAnsi="Times New Roman" w:cs="Times New Roman"/>
+          <w:sz w:val="24"/>
+          <w:szCs w:val="24"/>
+        </w:rPr>
+      </w:pPr>
+    </w:p>
+    <w:p>
+      <w:pPr>
+        <w:jc w:val="center"/>
+        <w:rPr>
+          <w:rFonts w:ascii="Times New Roman" w:hAnsi="Times New Roman" w:cs="Times New Roman"/>
+          <w:sz w:val="24"/>
+          <w:szCs w:val="24"/>
+        </w:rPr>
+      </w:pPr>
+    </w:p>
+    <w:p>
+      <w:pPr>
+        <w:jc w:val="center"/>
+        <w:rPr>
+          <w:rFonts w:ascii="Times New Roman" w:hAnsi="Times New Roman" w:cs="Times New Roman"/>
+          <w:sz w:val="24"/>
+          <w:szCs w:val="24"/>
+        </w:rPr>
+      </w:pPr>
+    </w:p>
+    <w:p>
+      <w:pPr>
+        <w:jc w:val="center"/>
+        <w:rPr>
+          <w:rFonts w:ascii="Times New Roman" w:hAnsi="Times New Roman" w:cs="Times New Roman"/>
+          <w:sz w:val="24"/>
+          <w:szCs w:val="24"/>
+        </w:rPr>
+      </w:pPr>
+    </w:p>
+    <w:p>
+      <w:pPr>
+        <w:rPr>
+          <w:rFonts w:ascii="Times New Roman" w:hAnsi="Times New Roman" w:cs="Times New Roman"/>
+          <w:sz w:val="24"/>
+          <w:szCs w:val="24"/>
+        </w:rPr>
+      </w:pPr>
+    </w:p>
+    <w:p>
+      <w:pPr>
+        <w:rPr>
+          <w:rFonts w:ascii="Times New Roman" w:hAnsi="Times New Roman" w:cs="Times New Roman"/>
+          <w:sz w:val="24"/>
+          <w:szCs w:val="24"/>
+        </w:rPr>
+      </w:pPr>
+    </w:p>
+    <w:p>
+      <w:pPr>
+        <w:jc w:val="center"/>
+        <w:rPr>
+          <w:rFonts w:ascii="Times New Roman" w:hAnsi="Times New Roman" w:cs="Times New Roman"/>
+          <w:sz w:val="24"/>
+          <w:szCs w:val="24"/>
+        </w:rPr>
+      </w:pPr>
+      <w:r>
+        <w:rPr>
+          <w:rFonts w:ascii="Times New Roman" w:hAnsi="Times New Roman" w:cs="Times New Roman"/>
+          <w:sz w:val="24"/>
+          <w:szCs w:val="24"/>
+        </w:rPr>
         <w:t>—</w:t>
       </w:r>
       <w:r>
@@ -1107,6 +1283,14 @@
         </w:rPr>
         <w:t>lowercase n is input, the program responds with ‘What?’ instead of moving the player north.</w:t>
       </w:r>
+      <w:r>
+        <w:rPr>
+          <w:rFonts w:ascii="Times New Roman" w:hAnsi="Times New Roman" w:cs="Times New Roman"/>
+          <w:sz w:val="24"/>
+          <w:szCs w:val="24"/>
+        </w:rPr>
+        <w:t xml:space="preserve"> This behavior conflicts with the requirement FUN-INPUT-CAPS.</w:t>
+      </w:r>
     </w:p>
     <w:p>
       <w:pPr>
@@ -1434,8 +1618,6 @@
         </w:rPr>
         <w:t xml:space="preserve">DESCRIPTION: User exits </w:t>
       </w:r>
-      <w:bookmarkStart w:id="0" w:name="_GoBack"/>
-      <w:bookmarkEnd w:id="0"/>
       <w:r>
         <w:rPr>
           <w:rFonts w:ascii="Times New Roman" w:hAnsi="Times New Roman" w:cs="Times New Roman"/>
@@ -1677,15 +1859,7 @@
           <w:sz w:val="24"/>
           <w:szCs w:val="24"/>
         </w:rPr>
-        <w:t xml:space="preserve">Program displays </w:t>
-      </w:r>
-      <w:r>
-        <w:rPr>
-          <w:rFonts w:ascii="Times New Roman" w:hAnsi="Times New Roman" w:cs="Times New Roman"/>
-          <w:sz w:val="24"/>
-          <w:szCs w:val="24"/>
-        </w:rPr>
-        <w:t>“</w:t>
+        <w:t>Program displays “</w:t>
       </w:r>
       <w:r>
         <w:rPr>
@@ -1701,23 +1875,7 @@
           <w:sz w:val="24"/>
           <w:szCs w:val="24"/>
         </w:rPr>
-        <w:t xml:space="preserve">beverage and are ready to study!” </w:t>
-      </w:r>
-      <w:r>
-        <w:rPr>
-          <w:rFonts w:ascii="Times New Roman" w:hAnsi="Times New Roman" w:cs="Times New Roman"/>
-          <w:sz w:val="24"/>
-          <w:szCs w:val="24"/>
-        </w:rPr>
-        <w:t xml:space="preserve">and </w:t>
-      </w:r>
-      <w:r>
-        <w:rPr>
-          <w:rFonts w:ascii="Times New Roman" w:hAnsi="Times New Roman" w:cs="Times New Roman"/>
-          <w:sz w:val="24"/>
-          <w:szCs w:val="24"/>
-        </w:rPr>
-        <w:t>“</w:t>
+        <w:t>beverage and are ready to study!” and “</w:t>
       </w:r>
       <w:r>
         <w:rPr>
@@ -1733,15 +1891,7 @@
           <w:sz w:val="24"/>
           <w:szCs w:val="24"/>
         </w:rPr>
-        <w:t>”</w:t>
-      </w:r>
-      <w:r>
-        <w:rPr>
-          <w:rFonts w:ascii="Times New Roman" w:hAnsi="Times New Roman" w:cs="Times New Roman"/>
-          <w:sz w:val="24"/>
-          <w:szCs w:val="24"/>
-        </w:rPr>
-        <w:t>, but</w:t>
+        <w:t>”, but</w:t>
       </w:r>
       <w:r>
         <w:rPr>
@@ -1805,7 +1955,7 @@
 </file>
 
 <file path=word/styles.xml><?xml version="1.0" encoding="utf-8"?>
-<w:styles xmlns:mc="http://schemas.openxmlformats.org/markup-compatibility/2006" xmlns:r="http://schemas.openxmlformats.org/officeDocument/2006/relationships" xmlns:w="http://schemas.openxmlformats.org/wordprocessingml/2006/main" xmlns:w14="http://schemas.microsoft.com/office/word/2010/wordml" mc:Ignorable="w14">
+<w:styles xmlns:mc="http://schemas.openxmlformats.org/markup-compatibility/2006" xmlns:r="http://schemas.openxmlformats.org/officeDocument/2006/relationships" xmlns:w="http://schemas.openxmlformats.org/wordprocessingml/2006/main" xmlns:w14="http://schemas.microsoft.com/office/word/2010/wordml" xmlns:w15="http://schemas.microsoft.com/office/word/2012/wordml" mc:Ignorable="w14 w15">
   <w:docDefaults>
     <w:rPrDefault>
       <w:rPr>
@@ -1821,352 +1971,369 @@
       </w:pPr>
     </w:pPrDefault>
   </w:docDefaults>
-  <w:latentStyles w:defLockedState="0" w:defUIPriority="99" w:defSemiHidden="1" w:defUnhideWhenUsed="1" w:defQFormat="0" w:count="276">
-    <w:lsdException w:name="Normal" w:semiHidden="0" w:uiPriority="0" w:unhideWhenUsed="0" w:qFormat="1"/>
-    <w:lsdException w:name="heading 1" w:semiHidden="0" w:uiPriority="9" w:unhideWhenUsed="0" w:qFormat="1"/>
-    <w:lsdException w:name="heading 2" w:uiPriority="9" w:qFormat="1"/>
-    <w:lsdException w:name="heading 3" w:uiPriority="9" w:qFormat="1"/>
-    <w:lsdException w:name="heading 4" w:uiPriority="9" w:qFormat="1"/>
-    <w:lsdException w:name="heading 5" w:uiPriority="9" w:qFormat="1"/>
-    <w:lsdException w:name="heading 6" w:uiPriority="9" w:qFormat="1"/>
-    <w:lsdException w:name="heading 7" w:uiPriority="9" w:qFormat="1"/>
-    <w:lsdException w:name="heading 8" w:uiPriority="9" w:qFormat="1"/>
-    <w:lsdException w:name="heading 9" w:uiPriority="9" w:qFormat="1"/>
-    <w:lsdException w:name="toc 1" w:uiPriority="39"/>
-    <w:lsdException w:name="toc 2" w:uiPriority="39"/>
-    <w:lsdException w:name="toc 3" w:uiPriority="39"/>
-    <w:lsdException w:name="toc 4" w:uiPriority="39"/>
-    <w:lsdException w:name="toc 5" w:uiPriority="39"/>
-    <w:lsdException w:name="toc 6" w:uiPriority="39"/>
-    <w:lsdException w:name="toc 7" w:uiPriority="39"/>
-    <w:lsdException w:name="toc 8" w:uiPriority="39"/>
-    <w:lsdException w:name="toc 9" w:uiPriority="39"/>
-    <w:lsdException w:name="caption" w:uiPriority="35" w:qFormat="1"/>
-    <w:lsdException w:name="Title" w:semiHidden="0" w:uiPriority="10" w:unhideWhenUsed="0" w:qFormat="1"/>
-    <w:lsdException w:name="Default Paragraph Font" w:uiPriority="1"/>
-    <w:lsdException w:name="Subtitle" w:semiHidden="0" w:uiPriority="11" w:unhideWhenUsed="0" w:qFormat="1"/>
-    <w:lsdException w:name="Strong" w:semiHidden="0" w:uiPriority="22" w:unhideWhenUsed="0" w:qFormat="1"/>
-    <w:lsdException w:name="Emphasis" w:semiHidden="0" w:uiPriority="20" w:unhideWhenUsed="0" w:qFormat="1"/>
-    <w:lsdException w:name="Table Grid" w:semiHidden="0" w:uiPriority="39" w:unhideWhenUsed="0"/>
-    <w:lsdException w:name="Note Level 1" w:semiHidden="0" w:unhideWhenUsed="0"/>
-    <w:lsdException w:name="Note Level 2" w:semiHidden="0" w:unhideWhenUsed="0"/>
-    <w:lsdException w:name="Note Level 3" w:semiHidden="0" w:unhideWhenUsed="0"/>
-    <w:lsdException w:name="Note Level 4" w:semiHidden="0" w:unhideWhenUsed="0"/>
-    <w:lsdException w:name="Note Level 5" w:semiHidden="0" w:unhideWhenUsed="0"/>
-    <w:lsdException w:name="Note Level 6" w:semiHidden="0" w:unhideWhenUsed="0"/>
-    <w:lsdException w:name="Note Level 7" w:semiHidden="0" w:unhideWhenUsed="0"/>
-    <w:lsdException w:name="Note Level 8" w:semiHidden="0" w:unhideWhenUsed="0"/>
-    <w:lsdException w:name="Note Level 9" w:semiHidden="0" w:unhideWhenUsed="0"/>
-    <w:lsdException w:name="Placeholder Text" w:unhideWhenUsed="0"/>
-    <w:lsdException w:name="No Spacing" w:semiHidden="0" w:uiPriority="1" w:unhideWhenUsed="0" w:qFormat="1"/>
-    <w:lsdException w:name="Light Shading" w:semiHidden="0" w:uiPriority="60" w:unhideWhenUsed="0"/>
-    <w:lsdException w:name="Light List" w:semiHidden="0" w:uiPriority="61" w:unhideWhenUsed="0"/>
-    <w:lsdException w:name="Light Grid" w:semiHidden="0" w:uiPriority="62" w:unhideWhenUsed="0"/>
-    <w:lsdException w:name="Medium Shading 1" w:semiHidden="0" w:uiPriority="63" w:unhideWhenUsed="0"/>
-    <w:lsdException w:name="Medium Shading 2" w:semiHidden="0" w:uiPriority="64" w:unhideWhenUsed="0"/>
-    <w:lsdException w:name="Medium List 1" w:semiHidden="0" w:uiPriority="65" w:unhideWhenUsed="0"/>
-    <w:lsdException w:name="Medium List 2" w:semiHidden="0" w:uiPriority="66" w:unhideWhenUsed="0"/>
-    <w:lsdException w:name="Medium Grid 1" w:semiHidden="0" w:uiPriority="67" w:unhideWhenUsed="0"/>
-    <w:lsdException w:name="Medium Grid 2" w:semiHidden="0" w:uiPriority="68" w:unhideWhenUsed="0"/>
-    <w:lsdException w:name="Medium Grid 3" w:semiHidden="0" w:uiPriority="69" w:unhideWhenUsed="0"/>
-    <w:lsdException w:name="Dark List" w:semiHidden="0" w:uiPriority="70" w:unhideWhenUsed="0"/>
-    <w:lsdException w:name="Colorful Shading" w:semiHidden="0" w:uiPriority="71" w:unhideWhenUsed="0"/>
-    <w:lsdException w:name="Colorful List" w:semiHidden="0" w:uiPriority="72" w:unhideWhenUsed="0"/>
-    <w:lsdException w:name="Colorful Grid" w:semiHidden="0" w:uiPriority="73" w:unhideWhenUsed="0"/>
-    <w:lsdException w:name="Light Shading Accent 1" w:semiHidden="0" w:uiPriority="60" w:unhideWhenUsed="0"/>
-    <w:lsdException w:name="Light List Accent 1" w:semiHidden="0" w:uiPriority="61" w:unhideWhenUsed="0"/>
-    <w:lsdException w:name="Light Grid Accent 1" w:semiHidden="0" w:uiPriority="62" w:unhideWhenUsed="0"/>
-    <w:lsdException w:name="Medium Shading 1 Accent 1" w:semiHidden="0" w:uiPriority="63" w:unhideWhenUsed="0"/>
-    <w:lsdException w:name="Medium Shading 2 Accent 1" w:semiHidden="0" w:uiPriority="64" w:unhideWhenUsed="0"/>
-    <w:lsdException w:name="Medium List 1 Accent 1" w:semiHidden="0" w:uiPriority="65" w:unhideWhenUsed="0"/>
-    <w:lsdException w:name="Revision" w:unhideWhenUsed="0"/>
-    <w:lsdException w:name="List Paragraph" w:semiHidden="0" w:uiPriority="34" w:unhideWhenUsed="0" w:qFormat="1"/>
-    <w:lsdException w:name="Quote" w:semiHidden="0" w:uiPriority="29" w:unhideWhenUsed="0" w:qFormat="1"/>
-    <w:lsdException w:name="Intense Quote" w:semiHidden="0" w:uiPriority="30" w:unhideWhenUsed="0" w:qFormat="1"/>
-    <w:lsdException w:name="Medium List 2 Accent 1" w:semiHidden="0" w:uiPriority="66" w:unhideWhenUsed="0"/>
-    <w:lsdException w:name="Medium Grid 1 Accent 1" w:semiHidden="0" w:uiPriority="67" w:unhideWhenUsed="0"/>
-    <w:lsdException w:name="Medium Grid 2 Accent 1" w:semiHidden="0" w:uiPriority="68" w:unhideWhenUsed="0"/>
-    <w:lsdException w:name="Medium Grid 3 Accent 1" w:semiHidden="0" w:uiPriority="69" w:unhideWhenUsed="0"/>
-    <w:lsdException w:name="Dark List Accent 1" w:semiHidden="0" w:uiPriority="70" w:unhideWhenUsed="0"/>
-    <w:lsdException w:name="Colorful Shading Accent 1" w:semiHidden="0" w:uiPriority="71" w:unhideWhenUsed="0"/>
-    <w:lsdException w:name="Colorful List Accent 1" w:semiHidden="0" w:uiPriority="72" w:unhideWhenUsed="0"/>
-    <w:lsdException w:name="Colorful Grid Accent 1" w:semiHidden="0" w:uiPriority="73" w:unhideWhenUsed="0"/>
-    <w:lsdException w:name="Light Shading Accent 2" w:semiHidden="0" w:uiPriority="60" w:unhideWhenUsed="0"/>
-    <w:lsdException w:name="Light List Accent 2" w:semiHidden="0" w:uiPriority="61" w:unhideWhenUsed="0"/>
-    <w:lsdException w:name="Light Grid Accent 2" w:semiHidden="0" w:uiPriority="62" w:unhideWhenUsed="0"/>
-    <w:lsdException w:name="Medium Shading 1 Accent 2" w:semiHidden="0" w:uiPriority="63" w:unhideWhenUsed="0"/>
-    <w:lsdException w:name="Medium Shading 2 Accent 2" w:semiHidden="0" w:uiPriority="64" w:unhideWhenUsed="0"/>
-    <w:lsdException w:name="Medium List 1 Accent 2" w:semiHidden="0" w:uiPriority="65" w:unhideWhenUsed="0"/>
-    <w:lsdException w:name="Medium List 2 Accent 2" w:semiHidden="0" w:uiPriority="66" w:unhideWhenUsed="0"/>
-    <w:lsdException w:name="Medium Grid 1 Accent 2" w:semiHidden="0" w:uiPriority="67" w:unhideWhenUsed="0"/>
-    <w:lsdException w:name="Medium Grid 2 Accent 2" w:semiHidden="0" w:uiPriority="68" w:unhideWhenUsed="0"/>
-    <w:lsdException w:name="Medium Grid 3 Accent 2" w:semiHidden="0" w:uiPriority="69" w:unhideWhenUsed="0"/>
-    <w:lsdException w:name="Dark List Accent 2" w:semiHidden="0" w:uiPriority="70" w:unhideWhenUsed="0"/>
-    <w:lsdException w:name="Colorful Shading Accent 2" w:semiHidden="0" w:uiPriority="71" w:unhideWhenUsed="0"/>
-    <w:lsdException w:name="Colorful List Accent 2" w:semiHidden="0" w:uiPriority="72" w:unhideWhenUsed="0"/>
-    <w:lsdException w:name="Colorful Grid Accent 2" w:semiHidden="0" w:uiPriority="73" w:unhideWhenUsed="0"/>
-    <w:lsdException w:name="Light Shading Accent 3" w:semiHidden="0" w:uiPriority="60" w:unhideWhenUsed="0"/>
-    <w:lsdException w:name="Light List Accent 3" w:semiHidden="0" w:uiPriority="61" w:unhideWhenUsed="0"/>
-    <w:lsdException w:name="Light Grid Accent 3" w:semiHidden="0" w:uiPriority="62" w:unhideWhenUsed="0"/>
-    <w:lsdException w:name="Medium Shading 1 Accent 3" w:semiHidden="0" w:uiPriority="63" w:unhideWhenUsed="0"/>
-    <w:lsdException w:name="Medium Shading 2 Accent 3" w:semiHidden="0" w:uiPriority="64" w:unhideWhenUsed="0"/>
-    <w:lsdException w:name="Medium List 1 Accent 3" w:semiHidden="0" w:uiPriority="65" w:unhideWhenUsed="0"/>
-    <w:lsdException w:name="Medium List 2 Accent 3" w:semiHidden="0" w:uiPriority="66" w:unhideWhenUsed="0"/>
-    <w:lsdException w:name="Medium Grid 1 Accent 3" w:semiHidden="0" w:uiPriority="67" w:unhideWhenUsed="0"/>
-    <w:lsdException w:name="Medium Grid 2 Accent 3" w:semiHidden="0" w:uiPriority="68" w:unhideWhenUsed="0"/>
-    <w:lsdException w:name="Medium Grid 3 Accent 3" w:semiHidden="0" w:uiPriority="69" w:unhideWhenUsed="0"/>
-    <w:lsdException w:name="Dark List Accent 3" w:semiHidden="0" w:uiPriority="70" w:unhideWhenUsed="0"/>
-    <w:lsdException w:name="Colorful Shading Accent 3" w:semiHidden="0" w:uiPriority="71" w:unhideWhenUsed="0"/>
-    <w:lsdException w:name="Colorful List Accent 3" w:semiHidden="0" w:uiPriority="72" w:unhideWhenUsed="0"/>
-    <w:lsdException w:name="Colorful Grid Accent 3" w:semiHidden="0" w:uiPriority="73" w:unhideWhenUsed="0"/>
-    <w:lsdException w:name="Light Shading Accent 4" w:semiHidden="0" w:uiPriority="60" w:unhideWhenUsed="0"/>
-    <w:lsdException w:name="Light List Accent 4" w:semiHidden="0" w:uiPriority="61" w:unhideWhenUsed="0"/>
-    <w:lsdException w:name="Light Grid Accent 4" w:semiHidden="0" w:uiPriority="62" w:unhideWhenUsed="0"/>
-    <w:lsdException w:name="Medium Shading 1 Accent 4" w:semiHidden="0" w:uiPriority="63" w:unhideWhenUsed="0"/>
-    <w:lsdException w:name="Medium Shading 2 Accent 4" w:semiHidden="0" w:uiPriority="64" w:unhideWhenUsed="0"/>
-    <w:lsdException w:name="Medium List 1 Accent 4" w:semiHidden="0" w:uiPriority="65" w:unhideWhenUsed="0"/>
-    <w:lsdException w:name="Medium List 2 Accent 4" w:semiHidden="0" w:uiPriority="66" w:unhideWhenUsed="0"/>
-    <w:lsdException w:name="Medium Grid 1 Accent 4" w:semiHidden="0" w:uiPriority="67" w:unhideWhenUsed="0"/>
-    <w:lsdException w:name="Medium Grid 2 Accent 4" w:semiHidden="0" w:uiPriority="68" w:unhideWhenUsed="0"/>
-    <w:lsdException w:name="Medium Grid 3 Accent 4" w:semiHidden="0" w:uiPriority="69" w:unhideWhenUsed="0"/>
-    <w:lsdException w:name="Dark List Accent 4" w:semiHidden="0" w:uiPriority="70" w:unhideWhenUsed="0"/>
-    <w:lsdException w:name="Colorful Shading Accent 4" w:semiHidden="0" w:uiPriority="71" w:unhideWhenUsed="0"/>
-    <w:lsdException w:name="Colorful List Accent 4" w:semiHidden="0" w:uiPriority="72" w:unhideWhenUsed="0"/>
-    <w:lsdException w:name="Colorful Grid Accent 4" w:semiHidden="0" w:uiPriority="73" w:unhideWhenUsed="0"/>
-    <w:lsdException w:name="Light Shading Accent 5" w:semiHidden="0" w:uiPriority="60" w:unhideWhenUsed="0"/>
-    <w:lsdException w:name="Light List Accent 5" w:semiHidden="0" w:uiPriority="61" w:unhideWhenUsed="0"/>
-    <w:lsdException w:name="Light Grid Accent 5" w:semiHidden="0" w:uiPriority="62" w:unhideWhenUsed="0"/>
-    <w:lsdException w:name="Medium Shading 1 Accent 5" w:semiHidden="0" w:uiPriority="63" w:unhideWhenUsed="0"/>
-    <w:lsdException w:name="Medium Shading 2 Accent 5" w:semiHidden="0" w:uiPriority="64" w:unhideWhenUsed="0"/>
-    <w:lsdException w:name="Medium List 1 Accent 5" w:semiHidden="0" w:uiPriority="65" w:unhideWhenUsed="0"/>
-    <w:lsdException w:name="Medium List 2 Accent 5" w:semiHidden="0" w:uiPriority="66" w:unhideWhenUsed="0"/>
-    <w:lsdException w:name="Medium Grid 1 Accent 5" w:semiHidden="0" w:uiPriority="67" w:unhideWhenUsed="0"/>
-    <w:lsdException w:name="Medium Grid 2 Accent 5" w:semiHidden="0" w:uiPriority="68" w:unhideWhenUsed="0"/>
-    <w:lsdException w:name="Medium Grid 3 Accent 5" w:semiHidden="0" w:uiPriority="69" w:unhideWhenUsed="0"/>
-    <w:lsdException w:name="Dark List Accent 5" w:semiHidden="0" w:uiPriority="70" w:unhideWhenUsed="0"/>
-    <w:lsdException w:name="Colorful Shading Accent 5" w:semiHidden="0" w:uiPriority="71" w:unhideWhenUsed="0"/>
-    <w:lsdException w:name="Colorful List Accent 5" w:semiHidden="0" w:uiPriority="72" w:unhideWhenUsed="0"/>
-    <w:lsdException w:name="Colorful Grid Accent 5" w:semiHidden="0" w:uiPriority="73" w:unhideWhenUsed="0"/>
-    <w:lsdException w:name="Light Shading Accent 6" w:semiHidden="0" w:uiPriority="60" w:unhideWhenUsed="0"/>
-    <w:lsdException w:name="Light List Accent 6" w:semiHidden="0" w:uiPriority="61" w:unhideWhenUsed="0"/>
-    <w:lsdException w:name="Light Grid Accent 6" w:semiHidden="0" w:uiPriority="62" w:unhideWhenUsed="0"/>
-    <w:lsdException w:name="Medium Shading 1 Accent 6" w:semiHidden="0" w:uiPriority="63" w:unhideWhenUsed="0"/>
-    <w:lsdException w:name="Medium Shading 2 Accent 6" w:semiHidden="0" w:uiPriority="64" w:unhideWhenUsed="0"/>
-    <w:lsdException w:name="Medium List 1 Accent 6" w:semiHidden="0" w:uiPriority="65" w:unhideWhenUsed="0"/>
-    <w:lsdException w:name="Medium List 2 Accent 6" w:semiHidden="0" w:uiPriority="66" w:unhideWhenUsed="0"/>
-    <w:lsdException w:name="Medium Grid 1 Accent 6" w:semiHidden="0" w:uiPriority="67" w:unhideWhenUsed="0"/>
-    <w:lsdException w:name="Medium Grid 2 Accent 6" w:semiHidden="0" w:uiPriority="68" w:unhideWhenUsed="0"/>
-    <w:lsdException w:name="Medium Grid 3 Accent 6" w:semiHidden="0" w:uiPriority="69" w:unhideWhenUsed="0"/>
-    <w:lsdException w:name="Dark List Accent 6" w:semiHidden="0" w:uiPriority="70" w:unhideWhenUsed="0"/>
-    <w:lsdException w:name="Colorful Shading Accent 6" w:semiHidden="0" w:uiPriority="71" w:unhideWhenUsed="0"/>
-    <w:lsdException w:name="Colorful List Accent 6" w:semiHidden="0" w:uiPriority="72" w:unhideWhenUsed="0"/>
-    <w:lsdException w:name="Colorful Grid Accent 6" w:semiHidden="0" w:uiPriority="73" w:unhideWhenUsed="0"/>
-    <w:lsdException w:name="Subtle Emphasis" w:semiHidden="0" w:uiPriority="19" w:unhideWhenUsed="0" w:qFormat="1"/>
-    <w:lsdException w:name="Intense Emphasis" w:semiHidden="0" w:uiPriority="21" w:unhideWhenUsed="0" w:qFormat="1"/>
-    <w:lsdException w:name="Subtle Reference" w:semiHidden="0" w:uiPriority="31" w:unhideWhenUsed="0" w:qFormat="1"/>
-    <w:lsdException w:name="Intense Reference" w:semiHidden="0" w:uiPriority="32" w:unhideWhenUsed="0" w:qFormat="1"/>
-    <w:lsdException w:name="Book Title" w:semiHidden="0" w:uiPriority="33" w:unhideWhenUsed="0" w:qFormat="1"/>
-    <w:lsdException w:name="Bibliography" w:uiPriority="37"/>
-    <w:lsdException w:name="TOC Heading" w:uiPriority="39" w:qFormat="1"/>
-  </w:latentStyles>
-  <w:style w:type="paragraph" w:default="1" w:styleId="Normal">
-    <w:name w:val="Normal"/>
-    <w:qFormat/>
-  </w:style>
-  <w:style w:type="character" w:default="1" w:styleId="DefaultParagraphFont">
-    <w:name w:val="Default Paragraph Font"/>
-    <w:uiPriority w:val="1"/>
-    <w:semiHidden/>
-    <w:unhideWhenUsed/>
-  </w:style>
-  <w:style w:type="table" w:default="1" w:styleId="TableNormal">
-    <w:name w:val="Normal Table"/>
-    <w:uiPriority w:val="99"/>
-    <w:semiHidden/>
-    <w:unhideWhenUsed/>
-    <w:tblPr>
-      <w:tblInd w:w="0" w:type="dxa"/>
-      <w:tblCellMar>
-        <w:top w:w="0" w:type="dxa"/>
-        <w:left w:w="108" w:type="dxa"/>
-        <w:bottom w:w="0" w:type="dxa"/>
-        <w:right w:w="108" w:type="dxa"/>
-      </w:tblCellMar>
-    </w:tblPr>
-  </w:style>
-  <w:style w:type="numbering" w:default="1" w:styleId="NoList">
-    <w:name w:val="No List"/>
-    <w:uiPriority w:val="99"/>
-    <w:semiHidden/>
-    <w:unhideWhenUsed/>
-  </w:style>
-</w:styles>
-</file>
-
-<file path=word/stylesWithEffects.xml><?xml version="1.0" encoding="utf-8"?>
-<w:styles xmlns:wpc="http://schemas.microsoft.com/office/word/2010/wordprocessingCanvas" xmlns:mo="http://schemas.microsoft.com/office/mac/office/2008/main" xmlns:mc="http://schemas.openxmlformats.org/markup-compatibility/2006" xmlns:mv="urn:schemas-microsoft-com:mac:vml" xmlns:o="urn:schemas-microsoft-com:office:office" xmlns:r="http://schemas.openxmlformats.org/officeDocument/2006/relationships" xmlns:m="http://schemas.openxmlformats.org/officeDocument/2006/math" xmlns:v="urn:schemas-microsoft-com:vml" xmlns:wp14="http://schemas.microsoft.com/office/word/2010/wordprocessingDrawing" xmlns:wp="http://schemas.openxmlformats.org/drawingml/2006/wordprocessingDrawing" xmlns:w10="urn:schemas-microsoft-com:office:word" xmlns:w="http://schemas.openxmlformats.org/wordprocessingml/2006/main" xmlns:w14="http://schemas.microsoft.com/office/word/2010/wordml" xmlns:wpg="http://schemas.microsoft.com/office/word/2010/wordprocessingGroup" xmlns:wpi="http://schemas.microsoft.com/office/word/2010/wordprocessingInk" xmlns:wne="http://schemas.microsoft.com/office/word/2006/wordml" xmlns:wps="http://schemas.microsoft.com/office/word/2010/wordprocessingShape" mc:Ignorable="w14 wp14">
-  <w:docDefaults>
-    <w:rPrDefault>
-      <w:rPr>
-        <w:rFonts w:asciiTheme="minorHAnsi" w:eastAsiaTheme="minorEastAsia" w:hAnsiTheme="minorHAnsi" w:cstheme="minorBidi"/>
-        <w:sz w:val="22"/>
-        <w:szCs w:val="22"/>
-        <w:lang w:val="en-US" w:eastAsia="zh-CN" w:bidi="ar-SA"/>
-      </w:rPr>
-    </w:rPrDefault>
-    <w:pPrDefault>
-      <w:pPr>
-        <w:spacing w:after="160" w:line="259" w:lineRule="auto"/>
-      </w:pPr>
-    </w:pPrDefault>
-  </w:docDefaults>
-  <w:latentStyles w:defLockedState="0" w:defUIPriority="99" w:defSemiHidden="1" w:defUnhideWhenUsed="1" w:defQFormat="0" w:count="276">
-    <w:lsdException w:name="Normal" w:semiHidden="0" w:uiPriority="0" w:unhideWhenUsed="0" w:qFormat="1"/>
-    <w:lsdException w:name="heading 1" w:semiHidden="0" w:uiPriority="9" w:unhideWhenUsed="0" w:qFormat="1"/>
-    <w:lsdException w:name="heading 2" w:uiPriority="9" w:qFormat="1"/>
-    <w:lsdException w:name="heading 3" w:uiPriority="9" w:qFormat="1"/>
-    <w:lsdException w:name="heading 4" w:uiPriority="9" w:qFormat="1"/>
-    <w:lsdException w:name="heading 5" w:uiPriority="9" w:qFormat="1"/>
-    <w:lsdException w:name="heading 6" w:uiPriority="9" w:qFormat="1"/>
-    <w:lsdException w:name="heading 7" w:uiPriority="9" w:qFormat="1"/>
-    <w:lsdException w:name="heading 8" w:uiPriority="9" w:qFormat="1"/>
-    <w:lsdException w:name="heading 9" w:uiPriority="9" w:qFormat="1"/>
-    <w:lsdException w:name="toc 1" w:uiPriority="39"/>
-    <w:lsdException w:name="toc 2" w:uiPriority="39"/>
-    <w:lsdException w:name="toc 3" w:uiPriority="39"/>
-    <w:lsdException w:name="toc 4" w:uiPriority="39"/>
-    <w:lsdException w:name="toc 5" w:uiPriority="39"/>
-    <w:lsdException w:name="toc 6" w:uiPriority="39"/>
-    <w:lsdException w:name="toc 7" w:uiPriority="39"/>
-    <w:lsdException w:name="toc 8" w:uiPriority="39"/>
-    <w:lsdException w:name="toc 9" w:uiPriority="39"/>
-    <w:lsdException w:name="caption" w:uiPriority="35" w:qFormat="1"/>
-    <w:lsdException w:name="Title" w:semiHidden="0" w:uiPriority="10" w:unhideWhenUsed="0" w:qFormat="1"/>
-    <w:lsdException w:name="Default Paragraph Font" w:uiPriority="1"/>
-    <w:lsdException w:name="Subtitle" w:semiHidden="0" w:uiPriority="11" w:unhideWhenUsed="0" w:qFormat="1"/>
-    <w:lsdException w:name="Strong" w:semiHidden="0" w:uiPriority="22" w:unhideWhenUsed="0" w:qFormat="1"/>
-    <w:lsdException w:name="Emphasis" w:semiHidden="0" w:uiPriority="20" w:unhideWhenUsed="0" w:qFormat="1"/>
-    <w:lsdException w:name="Table Grid" w:semiHidden="0" w:uiPriority="39" w:unhideWhenUsed="0"/>
-    <w:lsdException w:name="Note Level 1" w:semiHidden="0" w:unhideWhenUsed="0"/>
-    <w:lsdException w:name="Note Level 2" w:semiHidden="0" w:unhideWhenUsed="0"/>
-    <w:lsdException w:name="Note Level 3" w:semiHidden="0" w:unhideWhenUsed="0"/>
-    <w:lsdException w:name="Note Level 4" w:semiHidden="0" w:unhideWhenUsed="0"/>
-    <w:lsdException w:name="Note Level 5" w:semiHidden="0" w:unhideWhenUsed="0"/>
-    <w:lsdException w:name="Note Level 6" w:semiHidden="0" w:unhideWhenUsed="0"/>
-    <w:lsdException w:name="Note Level 7" w:semiHidden="0" w:unhideWhenUsed="0"/>
-    <w:lsdException w:name="Note Level 8" w:semiHidden="0" w:unhideWhenUsed="0"/>
-    <w:lsdException w:name="Note Level 9" w:semiHidden="0" w:unhideWhenUsed="0"/>
-    <w:lsdException w:name="Placeholder Text" w:unhideWhenUsed="0"/>
-    <w:lsdException w:name="No Spacing" w:semiHidden="0" w:uiPriority="1" w:unhideWhenUsed="0" w:qFormat="1"/>
-    <w:lsdException w:name="Light Shading" w:semiHidden="0" w:uiPriority="60" w:unhideWhenUsed="0"/>
-    <w:lsdException w:name="Light List" w:semiHidden="0" w:uiPriority="61" w:unhideWhenUsed="0"/>
-    <w:lsdException w:name="Light Grid" w:semiHidden="0" w:uiPriority="62" w:unhideWhenUsed="0"/>
-    <w:lsdException w:name="Medium Shading 1" w:semiHidden="0" w:uiPriority="63" w:unhideWhenUsed="0"/>
-    <w:lsdException w:name="Medium Shading 2" w:semiHidden="0" w:uiPriority="64" w:unhideWhenUsed="0"/>
-    <w:lsdException w:name="Medium List 1" w:semiHidden="0" w:uiPriority="65" w:unhideWhenUsed="0"/>
-    <w:lsdException w:name="Medium List 2" w:semiHidden="0" w:uiPriority="66" w:unhideWhenUsed="0"/>
-    <w:lsdException w:name="Medium Grid 1" w:semiHidden="0" w:uiPriority="67" w:unhideWhenUsed="0"/>
-    <w:lsdException w:name="Medium Grid 2" w:semiHidden="0" w:uiPriority="68" w:unhideWhenUsed="0"/>
-    <w:lsdException w:name="Medium Grid 3" w:semiHidden="0" w:uiPriority="69" w:unhideWhenUsed="0"/>
-    <w:lsdException w:name="Dark List" w:semiHidden="0" w:uiPriority="70" w:unhideWhenUsed="0"/>
-    <w:lsdException w:name="Colorful Shading" w:semiHidden="0" w:uiPriority="71" w:unhideWhenUsed="0"/>
-    <w:lsdException w:name="Colorful List" w:semiHidden="0" w:uiPriority="72" w:unhideWhenUsed="0"/>
-    <w:lsdException w:name="Colorful Grid" w:semiHidden="0" w:uiPriority="73" w:unhideWhenUsed="0"/>
-    <w:lsdException w:name="Light Shading Accent 1" w:semiHidden="0" w:uiPriority="60" w:unhideWhenUsed="0"/>
-    <w:lsdException w:name="Light List Accent 1" w:semiHidden="0" w:uiPriority="61" w:unhideWhenUsed="0"/>
-    <w:lsdException w:name="Light Grid Accent 1" w:semiHidden="0" w:uiPriority="62" w:unhideWhenUsed="0"/>
-    <w:lsdException w:name="Medium Shading 1 Accent 1" w:semiHidden="0" w:uiPriority="63" w:unhideWhenUsed="0"/>
-    <w:lsdException w:name="Medium Shading 2 Accent 1" w:semiHidden="0" w:uiPriority="64" w:unhideWhenUsed="0"/>
-    <w:lsdException w:name="Medium List 1 Accent 1" w:semiHidden="0" w:uiPriority="65" w:unhideWhenUsed="0"/>
-    <w:lsdException w:name="Revision" w:unhideWhenUsed="0"/>
-    <w:lsdException w:name="List Paragraph" w:semiHidden="0" w:uiPriority="34" w:unhideWhenUsed="0" w:qFormat="1"/>
-    <w:lsdException w:name="Quote" w:semiHidden="0" w:uiPriority="29" w:unhideWhenUsed="0" w:qFormat="1"/>
-    <w:lsdException w:name="Intense Quote" w:semiHidden="0" w:uiPriority="30" w:unhideWhenUsed="0" w:qFormat="1"/>
-    <w:lsdException w:name="Medium List 2 Accent 1" w:semiHidden="0" w:uiPriority="66" w:unhideWhenUsed="0"/>
-    <w:lsdException w:name="Medium Grid 1 Accent 1" w:semiHidden="0" w:uiPriority="67" w:unhideWhenUsed="0"/>
-    <w:lsdException w:name="Medium Grid 2 Accent 1" w:semiHidden="0" w:uiPriority="68" w:unhideWhenUsed="0"/>
-    <w:lsdException w:name="Medium Grid 3 Accent 1" w:semiHidden="0" w:uiPriority="69" w:unhideWhenUsed="0"/>
-    <w:lsdException w:name="Dark List Accent 1" w:semiHidden="0" w:uiPriority="70" w:unhideWhenUsed="0"/>
-    <w:lsdException w:name="Colorful Shading Accent 1" w:semiHidden="0" w:uiPriority="71" w:unhideWhenUsed="0"/>
-    <w:lsdException w:name="Colorful List Accent 1" w:semiHidden="0" w:uiPriority="72" w:unhideWhenUsed="0"/>
-    <w:lsdException w:name="Colorful Grid Accent 1" w:semiHidden="0" w:uiPriority="73" w:unhideWhenUsed="0"/>
-    <w:lsdException w:name="Light Shading Accent 2" w:semiHidden="0" w:uiPriority="60" w:unhideWhenUsed="0"/>
-    <w:lsdException w:name="Light List Accent 2" w:semiHidden="0" w:uiPriority="61" w:unhideWhenUsed="0"/>
-    <w:lsdException w:name="Light Grid Accent 2" w:semiHidden="0" w:uiPriority="62" w:unhideWhenUsed="0"/>
-    <w:lsdException w:name="Medium Shading 1 Accent 2" w:semiHidden="0" w:uiPriority="63" w:unhideWhenUsed="0"/>
-    <w:lsdException w:name="Medium Shading 2 Accent 2" w:semiHidden="0" w:uiPriority="64" w:unhideWhenUsed="0"/>
-    <w:lsdException w:name="Medium List 1 Accent 2" w:semiHidden="0" w:uiPriority="65" w:unhideWhenUsed="0"/>
-    <w:lsdException w:name="Medium List 2 Accent 2" w:semiHidden="0" w:uiPriority="66" w:unhideWhenUsed="0"/>
-    <w:lsdException w:name="Medium Grid 1 Accent 2" w:semiHidden="0" w:uiPriority="67" w:unhideWhenUsed="0"/>
-    <w:lsdException w:name="Medium Grid 2 Accent 2" w:semiHidden="0" w:uiPriority="68" w:unhideWhenUsed="0"/>
-    <w:lsdException w:name="Medium Grid 3 Accent 2" w:semiHidden="0" w:uiPriority="69" w:unhideWhenUsed="0"/>
-    <w:lsdException w:name="Dark List Accent 2" w:semiHidden="0" w:uiPriority="70" w:unhideWhenUsed="0"/>
-    <w:lsdException w:name="Colorful Shading Accent 2" w:semiHidden="0" w:uiPriority="71" w:unhideWhenUsed="0"/>
-    <w:lsdException w:name="Colorful List Accent 2" w:semiHidden="0" w:uiPriority="72" w:unhideWhenUsed="0"/>
-    <w:lsdException w:name="Colorful Grid Accent 2" w:semiHidden="0" w:uiPriority="73" w:unhideWhenUsed="0"/>
-    <w:lsdException w:name="Light Shading Accent 3" w:semiHidden="0" w:uiPriority="60" w:unhideWhenUsed="0"/>
-    <w:lsdException w:name="Light List Accent 3" w:semiHidden="0" w:uiPriority="61" w:unhideWhenUsed="0"/>
-    <w:lsdException w:name="Light Grid Accent 3" w:semiHidden="0" w:uiPriority="62" w:unhideWhenUsed="0"/>
-    <w:lsdException w:name="Medium Shading 1 Accent 3" w:semiHidden="0" w:uiPriority="63" w:unhideWhenUsed="0"/>
-    <w:lsdException w:name="Medium Shading 2 Accent 3" w:semiHidden="0" w:uiPriority="64" w:unhideWhenUsed="0"/>
-    <w:lsdException w:name="Medium List 1 Accent 3" w:semiHidden="0" w:uiPriority="65" w:unhideWhenUsed="0"/>
-    <w:lsdException w:name="Medium List 2 Accent 3" w:semiHidden="0" w:uiPriority="66" w:unhideWhenUsed="0"/>
-    <w:lsdException w:name="Medium Grid 1 Accent 3" w:semiHidden="0" w:uiPriority="67" w:unhideWhenUsed="0"/>
-    <w:lsdException w:name="Medium Grid 2 Accent 3" w:semiHidden="0" w:uiPriority="68" w:unhideWhenUsed="0"/>
-    <w:lsdException w:name="Medium Grid 3 Accent 3" w:semiHidden="0" w:uiPriority="69" w:unhideWhenUsed="0"/>
-    <w:lsdException w:name="Dark List Accent 3" w:semiHidden="0" w:uiPriority="70" w:unhideWhenUsed="0"/>
-    <w:lsdException w:name="Colorful Shading Accent 3" w:semiHidden="0" w:uiPriority="71" w:unhideWhenUsed="0"/>
-    <w:lsdException w:name="Colorful List Accent 3" w:semiHidden="0" w:uiPriority="72" w:unhideWhenUsed="0"/>
-    <w:lsdException w:name="Colorful Grid Accent 3" w:semiHidden="0" w:uiPriority="73" w:unhideWhenUsed="0"/>
-    <w:lsdException w:name="Light Shading Accent 4" w:semiHidden="0" w:uiPriority="60" w:unhideWhenUsed="0"/>
-    <w:lsdException w:name="Light List Accent 4" w:semiHidden="0" w:uiPriority="61" w:unhideWhenUsed="0"/>
-    <w:lsdException w:name="Light Grid Accent 4" w:semiHidden="0" w:uiPriority="62" w:unhideWhenUsed="0"/>
-    <w:lsdException w:name="Medium Shading 1 Accent 4" w:semiHidden="0" w:uiPriority="63" w:unhideWhenUsed="0"/>
-    <w:lsdException w:name="Medium Shading 2 Accent 4" w:semiHidden="0" w:uiPriority="64" w:unhideWhenUsed="0"/>
-    <w:lsdException w:name="Medium List 1 Accent 4" w:semiHidden="0" w:uiPriority="65" w:unhideWhenUsed="0"/>
-    <w:lsdException w:name="Medium List 2 Accent 4" w:semiHidden="0" w:uiPriority="66" w:unhideWhenUsed="0"/>
-    <w:lsdException w:name="Medium Grid 1 Accent 4" w:semiHidden="0" w:uiPriority="67" w:unhideWhenUsed="0"/>
-    <w:lsdException w:name="Medium Grid 2 Accent 4" w:semiHidden="0" w:uiPriority="68" w:unhideWhenUsed="0"/>
-    <w:lsdException w:name="Medium Grid 3 Accent 4" w:semiHidden="0" w:uiPriority="69" w:unhideWhenUsed="0"/>
-    <w:lsdException w:name="Dark List Accent 4" w:semiHidden="0" w:uiPriority="70" w:unhideWhenUsed="0"/>
-    <w:lsdException w:name="Colorful Shading Accent 4" w:semiHidden="0" w:uiPriority="71" w:unhideWhenUsed="0"/>
-    <w:lsdException w:name="Colorful List Accent 4" w:semiHidden="0" w:uiPriority="72" w:unhideWhenUsed="0"/>
-    <w:lsdException w:name="Colorful Grid Accent 4" w:semiHidden="0" w:uiPriority="73" w:unhideWhenUsed="0"/>
-    <w:lsdException w:name="Light Shading Accent 5" w:semiHidden="0" w:uiPriority="60" w:unhideWhenUsed="0"/>
-    <w:lsdException w:name="Light List Accent 5" w:semiHidden="0" w:uiPriority="61" w:unhideWhenUsed="0"/>
-    <w:lsdException w:name="Light Grid Accent 5" w:semiHidden="0" w:uiPriority="62" w:unhideWhenUsed="0"/>
-    <w:lsdException w:name="Medium Shading 1 Accent 5" w:semiHidden="0" w:uiPriority="63" w:unhideWhenUsed="0"/>
-    <w:lsdException w:name="Medium Shading 2 Accent 5" w:semiHidden="0" w:uiPriority="64" w:unhideWhenUsed="0"/>
-    <w:lsdException w:name="Medium List 1 Accent 5" w:semiHidden="0" w:uiPriority="65" w:unhideWhenUsed="0"/>
-    <w:lsdException w:name="Medium List 2 Accent 5" w:semiHidden="0" w:uiPriority="66" w:unhideWhenUsed="0"/>
-    <w:lsdException w:name="Medium Grid 1 Accent 5" w:semiHidden="0" w:uiPriority="67" w:unhideWhenUsed="0"/>
-    <w:lsdException w:name="Medium Grid 2 Accent 5" w:semiHidden="0" w:uiPriority="68" w:unhideWhenUsed="0"/>
-    <w:lsdException w:name="Medium Grid 3 Accent 5" w:semiHidden="0" w:uiPriority="69" w:unhideWhenUsed="0"/>
-    <w:lsdException w:name="Dark List Accent 5" w:semiHidden="0" w:uiPriority="70" w:unhideWhenUsed="0"/>
-    <w:lsdException w:name="Colorful Shading Accent 5" w:semiHidden="0" w:uiPriority="71" w:unhideWhenUsed="0"/>
-    <w:lsdException w:name="Colorful List Accent 5" w:semiHidden="0" w:uiPriority="72" w:unhideWhenUsed="0"/>
-    <w:lsdException w:name="Colorful Grid Accent 5" w:semiHidden="0" w:uiPriority="73" w:unhideWhenUsed="0"/>
-    <w:lsdException w:name="Light Shading Accent 6" w:semiHidden="0" w:uiPriority="60" w:unhideWhenUsed="0"/>
-    <w:lsdException w:name="Light List Accent 6" w:semiHidden="0" w:uiPriority="61" w:unhideWhenUsed="0"/>
-    <w:lsdException w:name="Light Grid Accent 6" w:semiHidden="0" w:uiPriority="62" w:unhideWhenUsed="0"/>
-    <w:lsdException w:name="Medium Shading 1 Accent 6" w:semiHidden="0" w:uiPriority="63" w:unhideWhenUsed="0"/>
-    <w:lsdException w:name="Medium Shading 2 Accent 6" w:semiHidden="0" w:uiPriority="64" w:unhideWhenUsed="0"/>
-    <w:lsdException w:name="Medium List 1 Accent 6" w:semiHidden="0" w:uiPriority="65" w:unhideWhenUsed="0"/>
-    <w:lsdException w:name="Medium List 2 Accent 6" w:semiHidden="0" w:uiPriority="66" w:unhideWhenUsed="0"/>
-    <w:lsdException w:name="Medium Grid 1 Accent 6" w:semiHidden="0" w:uiPriority="67" w:unhideWhenUsed="0"/>
-    <w:lsdException w:name="Medium Grid 2 Accent 6" w:semiHidden="0" w:uiPriority="68" w:unhideWhenUsed="0"/>
-    <w:lsdException w:name="Medium Grid 3 Accent 6" w:semiHidden="0" w:uiPriority="69" w:unhideWhenUsed="0"/>
-    <w:lsdException w:name="Dark List Accent 6" w:semiHidden="0" w:uiPriority="70" w:unhideWhenUsed="0"/>
-    <w:lsdException w:name="Colorful Shading Accent 6" w:semiHidden="0" w:uiPriority="71" w:unhideWhenUsed="0"/>
-    <w:lsdException w:name="Colorful List Accent 6" w:semiHidden="0" w:uiPriority="72" w:unhideWhenUsed="0"/>
-    <w:lsdException w:name="Colorful Grid Accent 6" w:semiHidden="0" w:uiPriority="73" w:unhideWhenUsed="0"/>
-    <w:lsdException w:name="Subtle Emphasis" w:semiHidden="0" w:uiPriority="19" w:unhideWhenUsed="0" w:qFormat="1"/>
-    <w:lsdException w:name="Intense Emphasis" w:semiHidden="0" w:uiPriority="21" w:unhideWhenUsed="0" w:qFormat="1"/>
-    <w:lsdException w:name="Subtle Reference" w:semiHidden="0" w:uiPriority="31" w:unhideWhenUsed="0" w:qFormat="1"/>
-    <w:lsdException w:name="Intense Reference" w:semiHidden="0" w:uiPriority="32" w:unhideWhenUsed="0" w:qFormat="1"/>
-    <w:lsdException w:name="Book Title" w:semiHidden="0" w:uiPriority="33" w:unhideWhenUsed="0" w:qFormat="1"/>
-    <w:lsdException w:name="Bibliography" w:uiPriority="37"/>
-    <w:lsdException w:name="TOC Heading" w:uiPriority="39" w:qFormat="1"/>
+  <w:latentStyles w:defLockedState="0" w:defUIPriority="99" w:defSemiHidden="0" w:defUnhideWhenUsed="0" w:defQFormat="0" w:count="371">
+    <w:lsdException w:name="Normal" w:uiPriority="0" w:qFormat="1"/>
+    <w:lsdException w:name="heading 1" w:uiPriority="9" w:qFormat="1"/>
+    <w:lsdException w:name="heading 2" w:semiHidden="1" w:uiPriority="9" w:unhideWhenUsed="1" w:qFormat="1"/>
+    <w:lsdException w:name="heading 3" w:semiHidden="1" w:uiPriority="9" w:unhideWhenUsed="1" w:qFormat="1"/>
+    <w:lsdException w:name="heading 4" w:semiHidden="1" w:uiPriority="9" w:unhideWhenUsed="1" w:qFormat="1"/>
+    <w:lsdException w:name="heading 5" w:semiHidden="1" w:uiPriority="9" w:unhideWhenUsed="1" w:qFormat="1"/>
+    <w:lsdException w:name="heading 6" w:semiHidden="1" w:uiPriority="9" w:unhideWhenUsed="1" w:qFormat="1"/>
+    <w:lsdException w:name="heading 7" w:semiHidden="1" w:uiPriority="9" w:unhideWhenUsed="1" w:qFormat="1"/>
+    <w:lsdException w:name="heading 8" w:semiHidden="1" w:uiPriority="9" w:unhideWhenUsed="1" w:qFormat="1"/>
+    <w:lsdException w:name="heading 9" w:semiHidden="1" w:uiPriority="9" w:unhideWhenUsed="1" w:qFormat="1"/>
+    <w:lsdException w:name="index 1" w:semiHidden="1" w:unhideWhenUsed="1"/>
+    <w:lsdException w:name="index 2" w:semiHidden="1" w:unhideWhenUsed="1"/>
+    <w:lsdException w:name="index 3" w:semiHidden="1" w:unhideWhenUsed="1"/>
+    <w:lsdException w:name="index 4" w:semiHidden="1" w:unhideWhenUsed="1"/>
+    <w:lsdException w:name="index 5" w:semiHidden="1" w:unhideWhenUsed="1"/>
+    <w:lsdException w:name="index 6" w:semiHidden="1" w:unhideWhenUsed="1"/>
+    <w:lsdException w:name="index 7" w:semiHidden="1" w:unhideWhenUsed="1"/>
+    <w:lsdException w:name="index 8" w:semiHidden="1" w:unhideWhenUsed="1"/>
+    <w:lsdException w:name="index 9" w:semiHidden="1" w:unhideWhenUsed="1"/>
+    <w:lsdException w:name="toc 1" w:semiHidden="1" w:uiPriority="39" w:unhideWhenUsed="1"/>
+    <w:lsdException w:name="toc 2" w:semiHidden="1" w:uiPriority="39" w:unhideWhenUsed="1"/>
+    <w:lsdException w:name="toc 3" w:semiHidden="1" w:uiPriority="39" w:unhideWhenUsed="1"/>
+    <w:lsdException w:name="toc 4" w:semiHidden="1" w:uiPriority="39" w:unhideWhenUsed="1"/>
+    <w:lsdException w:name="toc 5" w:semiHidden="1" w:uiPriority="39" w:unhideWhenUsed="1"/>
+    <w:lsdException w:name="toc 6" w:semiHidden="1" w:uiPriority="39" w:unhideWhenUsed="1"/>
+    <w:lsdException w:name="toc 7" w:semiHidden="1" w:uiPriority="39" w:unhideWhenUsed="1"/>
+    <w:lsdException w:name="toc 8" w:semiHidden="1" w:uiPriority="39" w:unhideWhenUsed="1"/>
+    <w:lsdException w:name="toc 9" w:semiHidden="1" w:uiPriority="39" w:unhideWhenUsed="1"/>
+    <w:lsdException w:name="Normal Indent" w:semiHidden="1" w:unhideWhenUsed="1"/>
+    <w:lsdException w:name="footnote text" w:semiHidden="1" w:unhideWhenUsed="1"/>
+    <w:lsdException w:name="annotation text" w:semiHidden="1" w:unhideWhenUsed="1"/>
+    <w:lsdException w:name="header" w:semiHidden="1" w:unhideWhenUsed="1"/>
+    <w:lsdException w:name="footer" w:semiHidden="1" w:unhideWhenUsed="1"/>
+    <w:lsdException w:name="index heading" w:semiHidden="1" w:unhideWhenUsed="1"/>
+    <w:lsdException w:name="caption" w:semiHidden="1" w:uiPriority="35" w:unhideWhenUsed="1" w:qFormat="1"/>
+    <w:lsdException w:name="table of figures" w:semiHidden="1" w:unhideWhenUsed="1"/>
+    <w:lsdException w:name="envelope address" w:semiHidden="1" w:unhideWhenUsed="1"/>
+    <w:lsdException w:name="envelope return" w:semiHidden="1" w:unhideWhenUsed="1"/>
+    <w:lsdException w:name="footnote reference" w:semiHidden="1" w:unhideWhenUsed="1"/>
+    <w:lsdException w:name="annotation reference" w:semiHidden="1" w:unhideWhenUsed="1"/>
+    <w:lsdException w:name="line number" w:semiHidden="1" w:unhideWhenUsed="1"/>
+    <w:lsdException w:name="page number" w:semiHidden="1" w:unhideWhenUsed="1"/>
+    <w:lsdException w:name="endnote reference" w:semiHidden="1" w:unhideWhenUsed="1"/>
+    <w:lsdException w:name="endnote text" w:semiHidden="1" w:unhideWhenUsed="1"/>
+    <w:lsdException w:name="table of authorities" w:semiHidden="1" w:unhideWhenUsed="1"/>
+    <w:lsdException w:name="macro" w:semiHidden="1" w:unhideWhenUsed="1"/>
+    <w:lsdException w:name="toa heading" w:semiHidden="1" w:unhideWhenUsed="1"/>
+    <w:lsdException w:name="List" w:semiHidden="1" w:unhideWhenUsed="1"/>
+    <w:lsdException w:name="List Bullet" w:semiHidden="1" w:unhideWhenUsed="1"/>
+    <w:lsdException w:name="List Number" w:semiHidden="1" w:unhideWhenUsed="1"/>
+    <w:lsdException w:name="List 2" w:semiHidden="1" w:unhideWhenUsed="1"/>
+    <w:lsdException w:name="List 3" w:semiHidden="1" w:unhideWhenUsed="1"/>
+    <w:lsdException w:name="List 4" w:semiHidden="1" w:unhideWhenUsed="1"/>
+    <w:lsdException w:name="List 5" w:semiHidden="1" w:unhideWhenUsed="1"/>
+    <w:lsdException w:name="List Bullet 2" w:semiHidden="1" w:unhideWhenUsed="1"/>
+    <w:lsdException w:name="List Bullet 3" w:semiHidden="1" w:unhideWhenUsed="1"/>
+    <w:lsdException w:name="List Bullet 4" w:semiHidden="1" w:unhideWhenUsed="1"/>
+    <w:lsdException w:name="List Bullet 5" w:semiHidden="1" w:unhideWhenUsed="1"/>
+    <w:lsdException w:name="List Number 2" w:semiHidden="1" w:unhideWhenUsed="1"/>
+    <w:lsdException w:name="List Number 3" w:semiHidden="1" w:unhideWhenUsed="1"/>
+    <w:lsdException w:name="List Number 4" w:semiHidden="1" w:unhideWhenUsed="1"/>
+    <w:lsdException w:name="List Number 5" w:semiHidden="1" w:unhideWhenUsed="1"/>
+    <w:lsdException w:name="Title" w:uiPriority="10" w:qFormat="1"/>
+    <w:lsdException w:name="Closing" w:semiHidden="1" w:unhideWhenUsed="1"/>
+    <w:lsdException w:name="Signature" w:semiHidden="1" w:unhideWhenUsed="1"/>
+    <w:lsdException w:name="Default Paragraph Font" w:semiHidden="1" w:uiPriority="1" w:unhideWhenUsed="1"/>
+    <w:lsdException w:name="Body Text" w:semiHidden="1" w:unhideWhenUsed="1"/>
+    <w:lsdException w:name="Body Text Indent" w:semiHidden="1" w:unhideWhenUsed="1"/>
+    <w:lsdException w:name="List Continue" w:semiHidden="1" w:unhideWhenUsed="1"/>
+    <w:lsdException w:name="List Continue 2" w:semiHidden="1" w:unhideWhenUsed="1"/>
+    <w:lsdException w:name="List Continue 3" w:semiHidden="1" w:unhideWhenUsed="1"/>
+    <w:lsdException w:name="List Continue 4" w:semiHidden="1" w:unhideWhenUsed="1"/>
+    <w:lsdException w:name="List Continue 5" w:semiHidden="1" w:unhideWhenUsed="1"/>
+    <w:lsdException w:name="Message Header" w:semiHidden="1" w:unhideWhenUsed="1"/>
+    <w:lsdException w:name="Subtitle" w:uiPriority="11" w:qFormat="1"/>
+    <w:lsdException w:name="Salutation" w:semiHidden="1" w:unhideWhenUsed="1"/>
+    <w:lsdException w:name="Date" w:semiHidden="1" w:unhideWhenUsed="1"/>
+    <w:lsdException w:name="Body Text First Indent" w:semiHidden="1" w:unhideWhenUsed="1"/>
+    <w:lsdException w:name="Body Text First Indent 2" w:semiHidden="1" w:unhideWhenUsed="1"/>
+    <w:lsdException w:name="Note Heading" w:semiHidden="1" w:unhideWhenUsed="1"/>
+    <w:lsdException w:name="Body Text 2" w:semiHidden="1" w:unhideWhenUsed="1"/>
+    <w:lsdException w:name="Body Text 3" w:semiHidden="1" w:unhideWhenUsed="1"/>
+    <w:lsdException w:name="Body Text Indent 2" w:semiHidden="1" w:unhideWhenUsed="1"/>
+    <w:lsdException w:name="Body Text Indent 3" w:semiHidden="1" w:unhideWhenUsed="1"/>
+    <w:lsdException w:name="Block Text" w:semiHidden="1" w:unhideWhenUsed="1"/>
+    <w:lsdException w:name="Hyperlink" w:semiHidden="1" w:unhideWhenUsed="1"/>
+    <w:lsdException w:name="FollowedHyperlink" w:semiHidden="1" w:unhideWhenUsed="1"/>
+    <w:lsdException w:name="Strong" w:uiPriority="22" w:qFormat="1"/>
+    <w:lsdException w:name="Emphasis" w:uiPriority="20" w:qFormat="1"/>
+    <w:lsdException w:name="Document Map" w:semiHidden="1" w:unhideWhenUsed="1"/>
+    <w:lsdException w:name="Plain Text" w:semiHidden="1" w:unhideWhenUsed="1"/>
+    <w:lsdException w:name="E-mail Signature" w:semiHidden="1" w:unhideWhenUsed="1"/>
+    <w:lsdException w:name="HTML Top of Form" w:semiHidden="1" w:unhideWhenUsed="1"/>
+    <w:lsdException w:name="HTML Bottom of Form" w:semiHidden="1" w:unhideWhenUsed="1"/>
+    <w:lsdException w:name="Normal (Web)" w:semiHidden="1" w:unhideWhenUsed="1"/>
+    <w:lsdException w:name="HTML Acronym" w:semiHidden="1" w:unhideWhenUsed="1"/>
+    <w:lsdException w:name="HTML Address" w:semiHidden="1" w:unhideWhenUsed="1"/>
+    <w:lsdException w:name="HTML Cite" w:semiHidden="1" w:unhideWhenUsed="1"/>
+    <w:lsdException w:name="HTML Code" w:semiHidden="1" w:unhideWhenUsed="1"/>
+    <w:lsdException w:name="HTML Definition" w:semiHidden="1" w:unhideWhenUsed="1"/>
+    <w:lsdException w:name="HTML Keyboard" w:semiHidden="1" w:unhideWhenUsed="1"/>
+    <w:lsdException w:name="HTML Preformatted" w:semiHidden="1" w:unhideWhenUsed="1"/>
+    <w:lsdException w:name="HTML Sample" w:semiHidden="1" w:unhideWhenUsed="1"/>
+    <w:lsdException w:name="HTML Typewriter" w:semiHidden="1" w:unhideWhenUsed="1"/>
+    <w:lsdException w:name="HTML Variable" w:semiHidden="1" w:unhideWhenUsed="1"/>
+    <w:lsdException w:name="Normal Table" w:semiHidden="1" w:unhideWhenUsed="1"/>
+    <w:lsdException w:name="annotation subject" w:semiHidden="1" w:unhideWhenUsed="1"/>
+    <w:lsdException w:name="No List" w:semiHidden="1" w:unhideWhenUsed="1"/>
+    <w:lsdException w:name="Outline List 1" w:semiHidden="1" w:unhideWhenUsed="1"/>
+    <w:lsdException w:name="Outline List 2" w:semiHidden="1" w:unhideWhenUsed="1"/>
+    <w:lsdException w:name="Outline List 3" w:semiHidden="1" w:unhideWhenUsed="1"/>
+    <w:lsdException w:name="Table Simple 1" w:semiHidden="1" w:unhideWhenUsed="1"/>
+    <w:lsdException w:name="Table Simple 2" w:semiHidden="1" w:unhideWhenUsed="1"/>
+    <w:lsdException w:name="Table Simple 3" w:semiHidden="1" w:unhideWhenUsed="1"/>
+    <w:lsdException w:name="Table Classic 1" w:semiHidden="1" w:unhideWhenUsed="1"/>
+    <w:lsdException w:name="Table Classic 2" w:semiHidden="1" w:unhideWhenUsed="1"/>
+    <w:lsdException w:name="Table Classic 3" w:semiHidden="1" w:unhideWhenUsed="1"/>
+    <w:lsdException w:name="Table Classic 4" w:semiHidden="1" w:unhideWhenUsed="1"/>
+    <w:lsdException w:name="Table Colorful 1" w:semiHidden="1" w:unhideWhenUsed="1"/>
+    <w:lsdException w:name="Table Colorful 2" w:semiHidden="1" w:unhideWhenUsed="1"/>
+    <w:lsdException w:name="Table Colorful 3" w:semiHidden="1" w:unhideWhenUsed="1"/>
+    <w:lsdException w:name="Table Columns 1" w:semiHidden="1" w:unhideWhenUsed="1"/>
+    <w:lsdException w:name="Table Columns 2" w:semiHidden="1" w:unhideWhenUsed="1"/>
+    <w:lsdException w:name="Table Columns 3" w:semiHidden="1" w:unhideWhenUsed="1"/>
+    <w:lsdException w:name="Table Columns 4" w:semiHidden="1" w:unhideWhenUsed="1"/>
+    <w:lsdException w:name="Table Columns 5" w:semiHidden="1" w:unhideWhenUsed="1"/>
+    <w:lsdException w:name="Table Grid 1" w:semiHidden="1" w:unhideWhenUsed="1"/>
+    <w:lsdException w:name="Table Grid 2" w:semiHidden="1" w:unhideWhenUsed="1"/>
+    <w:lsdException w:name="Table Grid 3" w:semiHidden="1" w:unhideWhenUsed="1"/>
+    <w:lsdException w:name="Table Grid 4" w:semiHidden="1" w:unhideWhenUsed="1"/>
+    <w:lsdException w:name="Table Grid 5" w:semiHidden="1" w:unhideWhenUsed="1"/>
+    <w:lsdException w:name="Table Grid 6" w:semiHidden="1" w:unhideWhenUsed="1"/>
+    <w:lsdException w:name="Table Grid 7" w:semiHidden="1" w:unhideWhenUsed="1"/>
+    <w:lsdException w:name="Table Grid 8" w:semiHidden="1" w:unhideWhenUsed="1"/>
+    <w:lsdException w:name="Table List 1" w:semiHidden="1" w:unhideWhenUsed="1"/>
+    <w:lsdException w:name="Table List 2" w:semiHidden="1" w:unhideWhenUsed="1"/>
+    <w:lsdException w:name="Table List 3" w:semiHidden="1" w:unhideWhenUsed="1"/>
+    <w:lsdException w:name="Table List 4" w:semiHidden="1" w:unhideWhenUsed="1"/>
+    <w:lsdException w:name="Table List 5" w:semiHidden="1" w:unhideWhenUsed="1"/>
+    <w:lsdException w:name="Table List 6" w:semiHidden="1" w:unhideWhenUsed="1"/>
+    <w:lsdException w:name="Table List 7" w:semiHidden="1" w:unhideWhenUsed="1"/>
+    <w:lsdException w:name="Table List 8" w:semiHidden="1" w:unhideWhenUsed="1"/>
+    <w:lsdException w:name="Table 3D effects 1" w:semiHidden="1" w:unhideWhenUsed="1"/>
+    <w:lsdException w:name="Table 3D effects 2" w:semiHidden="1" w:unhideWhenUsed="1"/>
+    <w:lsdException w:name="Table 3D effects 3" w:semiHidden="1" w:unhideWhenUsed="1"/>
+    <w:lsdException w:name="Table Contemporary" w:semiHidden="1" w:unhideWhenUsed="1"/>
+    <w:lsdException w:name="Table Elegant" w:semiHidden="1" w:unhideWhenUsed="1"/>
+    <w:lsdException w:name="Table Professional" w:semiHidden="1" w:unhideWhenUsed="1"/>
+    <w:lsdException w:name="Table Subtle 1" w:semiHidden="1" w:unhideWhenUsed="1"/>
+    <w:lsdException w:name="Table Subtle 2" w:semiHidden="1" w:unhideWhenUsed="1"/>
+    <w:lsdException w:name="Table Web 1" w:semiHidden="1" w:unhideWhenUsed="1"/>
+    <w:lsdException w:name="Table Web 2" w:semiHidden="1" w:unhideWhenUsed="1"/>
+    <w:lsdException w:name="Table Web 3" w:semiHidden="1" w:unhideWhenUsed="1"/>
+    <w:lsdException w:name="Balloon Text" w:semiHidden="1" w:unhideWhenUsed="1"/>
+    <w:lsdException w:name="Table Grid" w:uiPriority="39"/>
+    <w:lsdException w:name="Table Theme" w:semiHidden="1" w:unhideWhenUsed="1"/>
+    <w:lsdException w:name="Placeholder Text" w:semiHidden="1"/>
+    <w:lsdException w:name="No Spacing" w:uiPriority="1" w:qFormat="1"/>
+    <w:lsdException w:name="Light Shading" w:uiPriority="60"/>
+    <w:lsdException w:name="Light List" w:uiPriority="61"/>
+    <w:lsdException w:name="Light Grid" w:uiPriority="62"/>
+    <w:lsdException w:name="Medium Shading 1" w:uiPriority="63"/>
+    <w:lsdException w:name="Medium Shading 2" w:uiPriority="64"/>
+    <w:lsdException w:name="Medium List 1" w:uiPriority="65"/>
+    <w:lsdException w:name="Medium List 2" w:uiPriority="66"/>
+    <w:lsdException w:name="Medium Grid 1" w:uiPriority="67"/>
+    <w:lsdException w:name="Medium Grid 2" w:uiPriority="68"/>
+    <w:lsdException w:name="Medium Grid 3" w:uiPriority="69"/>
+    <w:lsdException w:name="Dark List" w:uiPriority="70"/>
+    <w:lsdException w:name="Colorful Shading" w:uiPriority="71"/>
+    <w:lsdException w:name="Colorful List" w:uiPriority="72"/>
+    <w:lsdException w:name="Colorful Grid" w:uiPriority="73"/>
+    <w:lsdException w:name="Light Shading Accent 1" w:uiPriority="60"/>
+    <w:lsdException w:name="Light List Accent 1" w:uiPriority="61"/>
+    <w:lsdException w:name="Light Grid Accent 1" w:uiPriority="62"/>
+    <w:lsdException w:name="Medium Shading 1 Accent 1" w:uiPriority="63"/>
+    <w:lsdException w:name="Medium Shading 2 Accent 1" w:uiPriority="64"/>
+    <w:lsdException w:name="Medium List 1 Accent 1" w:uiPriority="65"/>
+    <w:lsdException w:name="Revision" w:semiHidden="1"/>
+    <w:lsdException w:name="List Paragraph" w:uiPriority="34" w:qFormat="1"/>
+    <w:lsdException w:name="Quote" w:uiPriority="29" w:qFormat="1"/>
+    <w:lsdException w:name="Intense Quote" w:uiPriority="30" w:qFormat="1"/>
+    <w:lsdException w:name="Medium List 2 Accent 1" w:uiPriority="66"/>
+    <w:lsdException w:name="Medium Grid 1 Accent 1" w:uiPriority="67"/>
+    <w:lsdException w:name="Medium Grid 2 Accent 1" w:uiPriority="68"/>
+    <w:lsdException w:name="Medium Grid 3 Accent 1" w:uiPriority="69"/>
+    <w:lsdException w:name="Dark List Accent 1" w:uiPriority="70"/>
+    <w:lsdException w:name="Colorful Shading Accent 1" w:uiPriority="71"/>
+    <w:lsdException w:name="Colorful List Accent 1" w:uiPriority="72"/>
+    <w:lsdException w:name="Colorful Grid Accent 1" w:uiPriority="73"/>
+    <w:lsdException w:name="Light Shading Accent 2" w:uiPriority="60"/>
+    <w:lsdException w:name="Light List Accent 2" w:uiPriority="61"/>
+    <w:lsdException w:name="Light Grid Accent 2" w:uiPriority="62"/>
+    <w:lsdException w:name="Medium Shading 1 Accent 2" w:uiPriority="63"/>
+    <w:lsdException w:name="Medium Shading 2 Accent 2" w:uiPriority="64"/>
+    <w:lsdException w:name="Medium List 1 Accent 2" w:uiPriority="65"/>
+    <w:lsdException w:name="Medium List 2 Accent 2" w:uiPriority="66"/>
+    <w:lsdException w:name="Medium Grid 1 Accent 2" w:uiPriority="67"/>
+    <w:lsdException w:name="Medium Grid 2 Accent 2" w:uiPriority="68"/>
+    <w:lsdException w:name="Medium Grid 3 Accent 2" w:uiPriority="69"/>
+    <w:lsdException w:name="Dark List Accent 2" w:uiPriority="70"/>
+    <w:lsdException w:name="Colorful Shading Accent 2" w:uiPriority="71"/>
+    <w:lsdException w:name="Colorful List Accent 2" w:uiPriority="72"/>
+    <w:lsdException w:name="Colorful Grid Accent 2" w:uiPriority="73"/>
+    <w:lsdException w:name="Light Shading Accent 3" w:uiPriority="60"/>
+    <w:lsdException w:name="Light List Accent 3" w:uiPriority="61"/>
+    <w:lsdException w:name="Light Grid Accent 3" w:uiPriority="62"/>
+    <w:lsdException w:name="Medium Shading 1 Accent 3" w:uiPriority="63"/>
+    <w:lsdException w:name="Medium Shading 2 Accent 3" w:uiPriority="64"/>
+    <w:lsdException w:name="Medium List 1 Accent 3" w:uiPriority="65"/>
+    <w:lsdException w:name="Medium List 2 Accent 3" w:uiPriority="66"/>
+    <w:lsdException w:name="Medium Grid 1 Accent 3" w:uiPriority="67"/>
+    <w:lsdException w:name="Medium Grid 2 Accent 3" w:uiPriority="68"/>
+    <w:lsdException w:name="Medium Grid 3 Accent 3" w:uiPriority="69"/>
+    <w:lsdException w:name="Dark List Accent 3" w:uiPriority="70"/>
+    <w:lsdException w:name="Colorful Shading Accent 3" w:uiPriority="71"/>
+    <w:lsdException w:name="Colorful List Accent 3" w:uiPriority="72"/>
+    <w:lsdException w:name="Colorful Grid Accent 3" w:uiPriority="73"/>
+    <w:lsdException w:name="Light Shading Accent 4" w:uiPriority="60"/>
+    <w:lsdException w:name="Light List Accent 4" w:uiPriority="61"/>
+    <w:lsdException w:name="Light Grid Accent 4" w:uiPriority="62"/>
+    <w:lsdException w:name="Medium Shading 1 Accent 4" w:uiPriority="63"/>
+    <w:lsdException w:name="Medium Shading 2 Accent 4" w:uiPriority="64"/>
+    <w:lsdException w:name="Medium List 1 Accent 4" w:uiPriority="65"/>
+    <w:lsdException w:name="Medium List 2 Accent 4" w:uiPriority="66"/>
+    <w:lsdException w:name="Medium Grid 1 Accent 4" w:uiPriority="67"/>
+    <w:lsdException w:name="Medium Grid 2 Accent 4" w:uiPriority="68"/>
+    <w:lsdException w:name="Medium Grid 3 Accent 4" w:uiPriority="69"/>
+    <w:lsdException w:name="Dark List Accent 4" w:uiPriority="70"/>
+    <w:lsdException w:name="Colorful Shading Accent 4" w:uiPriority="71"/>
+    <w:lsdException w:name="Colorful List Accent 4" w:uiPriority="72"/>
+    <w:lsdException w:name="Colorful Grid Accent 4" w:uiPriority="73"/>
+    <w:lsdException w:name="Light Shading Accent 5" w:uiPriority="60"/>
+    <w:lsdException w:name="Light List Accent 5" w:uiPriority="61"/>
+    <w:lsdException w:name="Light Grid Accent 5" w:uiPriority="62"/>
+    <w:lsdException w:name="Medium Shading 1 Accent 5" w:uiPriority="63"/>
+    <w:lsdException w:name="Medium Shading 2 Accent 5" w:uiPriority="64"/>
+    <w:lsdException w:name="Medium List 1 Accent 5" w:uiPriority="65"/>
+    <w:lsdException w:name="Medium List 2 Accent 5" w:uiPriority="66"/>
+    <w:lsdException w:name="Medium Grid 1 Accent 5" w:uiPriority="67"/>
+    <w:lsdException w:name="Medium Grid 2 Accent 5" w:uiPriority="68"/>
+    <w:lsdException w:name="Medium Grid 3 Accent 5" w:uiPriority="69"/>
+    <w:lsdException w:name="Dark List Accent 5" w:uiPriority="70"/>
+    <w:lsdException w:name="Colorful Shading Accent 5" w:uiPriority="71"/>
+    <w:lsdException w:name="Colorful List Accent 5" w:uiPriority="72"/>
+    <w:lsdException w:name="Colorful Grid Accent 5" w:uiPriority="73"/>
+    <w:lsdException w:name="Light Shading Accent 6" w:uiPriority="60"/>
+    <w:lsdException w:name="Light List Accent 6" w:uiPriority="61"/>
+    <w:lsdException w:name="Light Grid Accent 6" w:uiPriority="62"/>
+    <w:lsdException w:name="Medium Shading 1 Accent 6" w:uiPriority="63"/>
+    <w:lsdException w:name="Medium Shading 2 Accent 6" w:uiPriority="64"/>
+    <w:lsdException w:name="Medium List 1 Accent 6" w:uiPriority="65"/>
+    <w:lsdException w:name="Medium List 2 Accent 6" w:uiPriority="66"/>
+    <w:lsdException w:name="Medium Grid 1 Accent 6" w:uiPriority="67"/>
+    <w:lsdException w:name="Medium Grid 2 Accent 6" w:uiPriority="68"/>
+    <w:lsdException w:name="Medium Grid 3 Accent 6" w:uiPriority="69"/>
+    <w:lsdException w:name="Dark List Accent 6" w:uiPriority="70"/>
+    <w:lsdException w:name="Colorful Shading Accent 6" w:uiPriority="71"/>
+    <w:lsdException w:name="Colorful List Accent 6" w:uiPriority="72"/>
+    <w:lsdException w:name="Colorful Grid Accent 6" w:uiPriority="73"/>
+    <w:lsdException w:name="Subtle Emphasis" w:uiPriority="19" w:qFormat="1"/>
+    <w:lsdException w:name="Intense Emphasis" w:uiPriority="21" w:qFormat="1"/>
+    <w:lsdException w:name="Subtle Reference" w:uiPriority="31" w:qFormat="1"/>
+    <w:lsdException w:name="Intense Reference" w:uiPriority="32" w:qFormat="1"/>
+    <w:lsdException w:name="Book Title" w:uiPriority="33" w:qFormat="1"/>
+    <w:lsdException w:name="Bibliography" w:semiHidden="1" w:uiPriority="37" w:unhideWhenUsed="1"/>
+    <w:lsdException w:name="TOC Heading" w:semiHidden="1" w:uiPriority="39" w:unhideWhenUsed="1" w:qFormat="1"/>
+    <w:lsdException w:name="Grid Table 4" w:uiPriority="49"/>
+    <w:lsdException w:name="Grid Table 5 Dark" w:uiPriority="50"/>
+    <w:lsdException w:name="Grid Table 6 Colorful" w:uiPriority="51"/>
+    <w:lsdException w:name="Grid Table 7 Colorful" w:uiPriority="52"/>
+    <w:lsdException w:name="Grid Table 1 Light Accent 1" w:uiPriority="46"/>
+    <w:lsdException w:name="Grid Table 2 Accent 1" w:uiPriority="47"/>
+    <w:lsdException w:name="Grid Table 3 Accent 1" w:uiPriority="48"/>
+    <w:lsdException w:name="Grid Table 4 Accent 1" w:uiPriority="49"/>
+    <w:lsdException w:name="Grid Table 5 Dark Accent 1" w:uiPriority="50"/>
+    <w:lsdException w:name="Grid Table 6 Colorful Accent 1" w:uiPriority="51"/>
+    <w:lsdException w:name="Grid Table 7 Colorful Accent 1" w:uiPriority="52"/>
+    <w:lsdException w:name="Grid Table 1 Light Accent 2" w:uiPriority="46"/>
+    <w:lsdException w:name="Grid Table 2 Accent 2" w:uiPriority="47"/>
+    <w:lsdException w:name="Grid Table 3 Accent 2" w:uiPriority="48"/>
+    <w:lsdException w:name="Grid Table 4 Accent 2" w:uiPriority="49"/>
+    <w:lsdException w:name="Grid Table 5 Dark Accent 2" w:uiPriority="50"/>
+    <w:lsdException w:name="Grid Table 6 Colorful Accent 2" w:uiPriority="51"/>
+    <w:lsdException w:name="Grid Table 7 Colorful Accent 2" w:uiPriority="52"/>
+    <w:lsdException w:name="Grid Table 1 Light Accent 3" w:uiPriority="46"/>
+    <w:lsdException w:name="Grid Table 2 Accent 3" w:uiPriority="47"/>
+    <w:lsdException w:name="Grid Table 3 Accent 3" w:uiPriority="48"/>
+    <w:lsdException w:name="Grid Table 4 Accent 3" w:uiPriority="49"/>
+    <w:lsdException w:name="Grid Table 5 Dark Accent 3" w:uiPriority="50"/>
+    <w:lsdException w:name="Grid Table 6 Colorful Accent 3" w:uiPriority="51"/>
+    <w:lsdException w:name="Grid Table 7 Colorful Accent 3" w:uiPriority="52"/>
+    <w:lsdException w:name="Grid Table 1 Light Accent 4" w:uiPriority="46"/>
+    <w:lsdException w:name="Grid Table 2 Accent 4" w:uiPriority="47"/>
+    <w:lsdException w:name="Grid Table 3 Accent 4" w:uiPriority="48"/>
+    <w:lsdException w:name="Grid Table 4 Accent 4" w:uiPriority="49"/>
+    <w:lsdException w:name="Grid Table 5 Dark Accent 4" w:uiPriority="50"/>
+    <w:lsdException w:name="Grid Table 6 Colorful Accent 4" w:uiPriority="51"/>
+    <w:lsdException w:name="Grid Table 7 Colorful Accent 4" w:uiPriority="52"/>
+    <w:lsdException w:name="Grid Table 1 Light Accent 5" w:uiPriority="46"/>
+    <w:lsdException w:name="Grid Table 2 Accent 5" w:uiPriority="47"/>
+    <w:lsdException w:name="Grid Table 3 Accent 5" w:uiPriority="48"/>
+    <w:lsdException w:name="Grid Table 4 Accent 5" w:uiPriority="49"/>
+    <w:lsdException w:name="Grid Table 5 Dark Accent 5" w:uiPriority="50"/>
+    <w:lsdException w:name="Grid Table 6 Colorful Accent 5" w:uiPriority="51"/>
+    <w:lsdException w:name="Grid Table 7 Colorful Accent 5" w:uiPriority="52"/>
+    <w:lsdException w:name="Grid Table 1 Light Accent 6" w:uiPriority="46"/>
+    <w:lsdException w:name="Grid Table 2 Accent 6" w:uiPriority="47"/>
+    <w:lsdException w:name="Grid Table 3 Accent 6" w:uiPriority="48"/>
+    <w:lsdException w:name="Grid Table 4 Accent 6" w:uiPriority="49"/>
+    <w:lsdException w:name="Grid Table 5 Dark Accent 6" w:uiPriority="50"/>
+    <w:lsdException w:name="Grid Table 6 Colorful Accent 6" w:uiPriority="51"/>
+    <w:lsdException w:name="Grid Table 7 Colorful Accent 6" w:uiPriority="52"/>
+    <w:lsdException w:name="List Table 1 Light" w:uiPriority="46"/>
+    <w:lsdException w:name="List Table 2" w:uiPriority="47"/>
+    <w:lsdException w:name="List Table 3" w:uiPriority="48"/>
+    <w:lsdException w:name="List Table 4" w:uiPriority="49"/>
+    <w:lsdException w:name="List Table 5 Dark" w:uiPriority="50"/>
+    <w:lsdException w:name="List Table 6 Colorful" w:uiPriority="51"/>
+    <w:lsdException w:name="List Table 7 Colorful" w:uiPriority="52"/>
+    <w:lsdException w:name="List Table 1 Light Accent 1" w:uiPriority="46"/>
+    <w:lsdException w:name="List Table 2 Accent 1" w:uiPriority="47"/>
+    <w:lsdException w:name="List Table 3 Accent 1" w:uiPriority="48"/>
+    <w:lsdException w:name="List Table 4 Accent 1" w:uiPriority="49"/>
+    <w:lsdException w:name="List Table 5 Dark Accent 1" w:uiPriority="50"/>
+    <w:lsdException w:name="List Table 6 Colorful Accent 1" w:uiPriority="51"/>
+    <w:lsdException w:name="List Table 7 Colorful Accent 1" w:uiPriority="52"/>
+    <w:lsdException w:name="List Table 1 Light Accent 2" w:uiPriority="46"/>
+    <w:lsdException w:name="List Table 2 Accent 2" w:uiPriority="47"/>
+    <w:lsdException w:name="List Table 3 Accent 2" w:uiPriority="48"/>
+    <w:lsdException w:name="List Table 4 Accent 2" w:uiPriority="49"/>
+    <w:lsdException w:name="List Table 5 Dark Accent 2" w:uiPriority="50"/>
+    <w:lsdException w:name="List Table 6 Colorful Accent 2" w:uiPriority="51"/>
+    <w:lsdException w:name="List Table 7 Colorful Accent 2" w:uiPriority="52"/>
+    <w:lsdException w:name="List Table 1 Light Accent 3" w:uiPriority="46"/>
+    <w:lsdException w:name="List Table 2 Accent 3" w:uiPriority="47"/>
+    <w:lsdException w:name="List Table 3 Accent 3" w:uiPriority="48"/>
+    <w:lsdException w:name="List Table 4 Accent 3" w:uiPriority="49"/>
+    <w:lsdException w:name="List Table 5 Dark Accent 3" w:uiPriority="50"/>
+    <w:lsdException w:name="List Table 6 Colorful Accent 3" w:uiPriority="51"/>
+    <w:lsdException w:name="List Table 7 Colorful Accent 3" w:uiPriority="52"/>
+    <w:lsdException w:name="List Table 1 Light Accent 4" w:uiPriority="46"/>
+    <w:lsdException w:name="List Table 2 Accent 4" w:uiPriority="47"/>
+    <w:lsdException w:name="List Table 3 Accent 4" w:uiPriority="48"/>
+    <w:lsdException w:name="List Table 4 Accent 4" w:uiPriority="49"/>
+    <w:lsdException w:name="List Table 5 Dark Accent 4" w:uiPriority="50"/>
+    <w:lsdException w:name="List Table 6 Colorful Accent 4" w:uiPriority="51"/>
+    <w:lsdException w:name="List Table 7 Colorful Accent 4" w:uiPriority="52"/>
+    <w:lsdException w:name="List Table 1 Light Accent 5" w:uiPriority="46"/>
+    <w:lsdException w:name="List Table 2 Accent 5" w:uiPriority="47"/>
+    <w:lsdException w:name="List Table 3 Accent 5" w:uiPriority="48"/>
+    <w:lsdException w:name="List Table 4 Accent 5" w:uiPriority="49"/>
+    <w:lsdException w:name="List Table 5 Dark Accent 5" w:uiPriority="50"/>
+    <w:lsdException w:name="List Table 6 Colorful Accent 5" w:uiPriority="51"/>
+    <w:lsdException w:name="List Table 7 Colorful Accent 5" w:uiPriority="52"/>
+    <w:lsdException w:name="List Table 1 Light Accent 6" w:uiPriority="46"/>
+    <w:lsdException w:name="List Table 2 Accent 6" w:uiPriority="47"/>
+    <w:lsdException w:name="List Table 3 Accent 6" w:uiPriority="48"/>
+    <w:lsdException w:name="List Table 4 Accent 6" w:uiPriority="49"/>
+    <w:lsdException w:name="List Table 5 Dark Accent 6" w:uiPriority="50"/>
+    <w:lsdException w:name="List Table 6 Colorful Accent 6" w:uiPriority="51"/>
+    <w:lsdException w:name="List Table 7 Colorful Accent 6" w:uiPriority="52"/>
   </w:latentStyles>
   <w:style w:type="paragraph" w:default="1" w:styleId="Normal">
     <w:name w:val="Normal"/>
@@ -2457,7 +2624,7 @@
   <a:extraClrSchemeLst/>
   <a:extLst>
     <a:ext uri="{05A4C25C-085E-4340-85A3-A5531E510DB2}">
-      <thm15:themeFamily xmlns:thm15="http://schemas.microsoft.com/office/thememl/2012/main" xmlns="" name="Office Theme" id="{62F939B6-93AF-4DB8-9C6B-D6C7DFDC589F}" vid="{4A3C46E8-61CC-4603-A589-7422A47A8E4A}"/>
+      <thm15:themeFamily xmlns:thm15="http://schemas.microsoft.com/office/thememl/2012/main" name="Office Theme" id="{62F939B6-93AF-4DB8-9C6B-D6C7DFDC589F}" vid="{4A3C46E8-61CC-4603-A589-7422A47A8E4A}"/>
     </a:ext>
   </a:extLst>
 </a:theme>

</xml_diff>

<commit_message>
Added more test cases & a defect. Added new paragraph to intro.
</commit_message>
<xml_diff>
--- a/deliverable1.docx
+++ b/deliverable1.docx
@@ -58,485 +58,60 @@
     </w:p>
     <w:p>
       <w:pPr>
-        <w:jc w:val="center"/>
-        <w:rPr>
-          <w:rFonts w:ascii="Times New Roman" w:hAnsi="Times New Roman" w:cs="Times New Roman"/>
-          <w:sz w:val="24"/>
-          <w:szCs w:val="24"/>
-        </w:rPr>
-      </w:pPr>
-    </w:p>
-    <w:p>
-      <w:pPr>
-        <w:jc w:val="center"/>
-        <w:rPr>
-          <w:rFonts w:ascii="Times New Roman" w:hAnsi="Times New Roman" w:cs="Times New Roman"/>
-          <w:sz w:val="24"/>
-          <w:szCs w:val="24"/>
-        </w:rPr>
-      </w:pPr>
-    </w:p>
-    <w:p>
-      <w:pPr>
-        <w:jc w:val="center"/>
-        <w:rPr>
-          <w:rFonts w:ascii="Times New Roman" w:hAnsi="Times New Roman" w:cs="Times New Roman"/>
-          <w:sz w:val="24"/>
-          <w:szCs w:val="24"/>
-        </w:rPr>
-      </w:pPr>
-    </w:p>
-    <w:p>
-      <w:pPr>
-        <w:jc w:val="center"/>
-        <w:rPr>
-          <w:rFonts w:ascii="Times New Roman" w:hAnsi="Times New Roman" w:cs="Times New Roman"/>
-          <w:sz w:val="24"/>
-          <w:szCs w:val="24"/>
-        </w:rPr>
-      </w:pPr>
-    </w:p>
-    <w:p>
-      <w:pPr>
-        <w:jc w:val="center"/>
-        <w:rPr>
-          <w:rFonts w:ascii="Times New Roman" w:hAnsi="Times New Roman" w:cs="Times New Roman"/>
-          <w:sz w:val="24"/>
-          <w:szCs w:val="24"/>
-        </w:rPr>
-      </w:pPr>
-    </w:p>
-    <w:p>
-      <w:pPr>
-        <w:jc w:val="center"/>
-        <w:rPr>
-          <w:rFonts w:ascii="Times New Roman" w:hAnsi="Times New Roman" w:cs="Times New Roman"/>
-          <w:sz w:val="24"/>
-          <w:szCs w:val="24"/>
-        </w:rPr>
-      </w:pPr>
-    </w:p>
-    <w:p>
-      <w:pPr>
-        <w:jc w:val="center"/>
-        <w:rPr>
-          <w:rFonts w:ascii="Times New Roman" w:hAnsi="Times New Roman" w:cs="Times New Roman"/>
-          <w:sz w:val="24"/>
-          <w:szCs w:val="24"/>
-        </w:rPr>
-      </w:pPr>
-    </w:p>
-    <w:p>
-      <w:pPr>
-        <w:jc w:val="center"/>
-        <w:rPr>
-          <w:rFonts w:ascii="Times New Roman" w:hAnsi="Times New Roman" w:cs="Times New Roman"/>
-          <w:sz w:val="24"/>
-          <w:szCs w:val="24"/>
-        </w:rPr>
-      </w:pPr>
-    </w:p>
-    <w:p>
-      <w:pPr>
-        <w:jc w:val="center"/>
-        <w:rPr>
-          <w:rFonts w:ascii="Times New Roman" w:hAnsi="Times New Roman" w:cs="Times New Roman"/>
-          <w:sz w:val="24"/>
-          <w:szCs w:val="24"/>
-        </w:rPr>
-      </w:pPr>
-    </w:p>
-    <w:p>
-      <w:pPr>
-        <w:jc w:val="center"/>
-        <w:rPr>
-          <w:rFonts w:ascii="Times New Roman" w:hAnsi="Times New Roman" w:cs="Times New Roman"/>
-          <w:sz w:val="24"/>
-          <w:szCs w:val="24"/>
-        </w:rPr>
-      </w:pPr>
-    </w:p>
-    <w:p>
-      <w:pPr>
-        <w:jc w:val="center"/>
-        <w:rPr>
-          <w:rFonts w:ascii="Times New Roman" w:hAnsi="Times New Roman" w:cs="Times New Roman"/>
-          <w:sz w:val="24"/>
-          <w:szCs w:val="24"/>
-        </w:rPr>
-      </w:pPr>
-    </w:p>
-    <w:p>
-      <w:pPr>
-        <w:jc w:val="center"/>
-        <w:rPr>
-          <w:rFonts w:ascii="Times New Roman" w:hAnsi="Times New Roman" w:cs="Times New Roman"/>
-          <w:sz w:val="24"/>
-          <w:szCs w:val="24"/>
-        </w:rPr>
-      </w:pPr>
-    </w:p>
-    <w:p>
-      <w:pPr>
-        <w:jc w:val="center"/>
-        <w:rPr>
-          <w:rFonts w:ascii="Times New Roman" w:hAnsi="Times New Roman" w:cs="Times New Roman"/>
-          <w:sz w:val="24"/>
-          <w:szCs w:val="24"/>
-        </w:rPr>
-      </w:pPr>
-    </w:p>
-    <w:p>
-      <w:pPr>
-        <w:jc w:val="center"/>
-        <w:rPr>
-          <w:rFonts w:ascii="Times New Roman" w:hAnsi="Times New Roman" w:cs="Times New Roman"/>
-          <w:sz w:val="24"/>
-          <w:szCs w:val="24"/>
-        </w:rPr>
-      </w:pPr>
-    </w:p>
-    <w:p>
-      <w:pPr>
-        <w:jc w:val="center"/>
-        <w:rPr>
-          <w:rFonts w:ascii="Times New Roman" w:hAnsi="Times New Roman" w:cs="Times New Roman"/>
-          <w:sz w:val="24"/>
-          <w:szCs w:val="24"/>
-        </w:rPr>
-      </w:pPr>
-    </w:p>
-    <w:p>
-      <w:pPr>
-        <w:jc w:val="center"/>
-        <w:rPr>
-          <w:rFonts w:ascii="Times New Roman" w:hAnsi="Times New Roman" w:cs="Times New Roman"/>
-          <w:sz w:val="24"/>
-          <w:szCs w:val="24"/>
-        </w:rPr>
-      </w:pPr>
-    </w:p>
-    <w:p>
-      <w:pPr>
-        <w:jc w:val="center"/>
-        <w:rPr>
-          <w:rFonts w:ascii="Times New Roman" w:hAnsi="Times New Roman" w:cs="Times New Roman"/>
-          <w:sz w:val="24"/>
-          <w:szCs w:val="24"/>
-        </w:rPr>
-      </w:pPr>
-    </w:p>
-    <w:p>
-      <w:pPr>
-        <w:jc w:val="center"/>
-        <w:rPr>
-          <w:rFonts w:ascii="Times New Roman" w:hAnsi="Times New Roman" w:cs="Times New Roman"/>
-          <w:sz w:val="24"/>
-          <w:szCs w:val="24"/>
-        </w:rPr>
-      </w:pPr>
-    </w:p>
-    <w:p>
-      <w:pPr>
-        <w:jc w:val="center"/>
-        <w:rPr>
-          <w:rFonts w:ascii="Times New Roman" w:hAnsi="Times New Roman" w:cs="Times New Roman"/>
-          <w:sz w:val="24"/>
-          <w:szCs w:val="24"/>
-        </w:rPr>
-      </w:pPr>
-    </w:p>
-    <w:p>
-      <w:pPr>
-        <w:jc w:val="center"/>
-        <w:rPr>
-          <w:rFonts w:ascii="Times New Roman" w:hAnsi="Times New Roman" w:cs="Times New Roman"/>
-          <w:sz w:val="24"/>
-          <w:szCs w:val="24"/>
-        </w:rPr>
-      </w:pPr>
-    </w:p>
-    <w:p>
-      <w:pPr>
-        <w:jc w:val="center"/>
-        <w:rPr>
-          <w:rFonts w:ascii="Times New Roman" w:hAnsi="Times New Roman" w:cs="Times New Roman"/>
-          <w:sz w:val="24"/>
-          <w:szCs w:val="24"/>
-        </w:rPr>
-      </w:pPr>
-    </w:p>
-    <w:p>
-      <w:pPr>
-        <w:jc w:val="center"/>
-        <w:rPr>
-          <w:rFonts w:ascii="Times New Roman" w:hAnsi="Times New Roman" w:cs="Times New Roman"/>
-          <w:sz w:val="24"/>
-          <w:szCs w:val="24"/>
-        </w:rPr>
-      </w:pPr>
-    </w:p>
-    <w:p>
-      <w:pPr>
-        <w:jc w:val="center"/>
-        <w:rPr>
-          <w:rFonts w:ascii="Times New Roman" w:hAnsi="Times New Roman" w:cs="Times New Roman"/>
-          <w:sz w:val="24"/>
-          <w:szCs w:val="24"/>
-        </w:rPr>
-      </w:pPr>
-    </w:p>
-    <w:p>
-      <w:pPr>
-        <w:jc w:val="center"/>
-        <w:rPr>
-          <w:rFonts w:ascii="Times New Roman" w:hAnsi="Times New Roman" w:cs="Times New Roman"/>
-          <w:sz w:val="24"/>
-          <w:szCs w:val="24"/>
-        </w:rPr>
-      </w:pPr>
-    </w:p>
-    <w:p>
-      <w:pPr>
-        <w:jc w:val="center"/>
-        <w:rPr>
-          <w:rFonts w:ascii="Times New Roman" w:hAnsi="Times New Roman" w:cs="Times New Roman"/>
-          <w:sz w:val="24"/>
-          <w:szCs w:val="24"/>
-        </w:rPr>
-      </w:pPr>
-    </w:p>
-    <w:p>
-      <w:pPr>
-        <w:jc w:val="center"/>
-        <w:rPr>
-          <w:rFonts w:ascii="Times New Roman" w:hAnsi="Times New Roman" w:cs="Times New Roman"/>
-          <w:sz w:val="24"/>
-          <w:szCs w:val="24"/>
-        </w:rPr>
-      </w:pPr>
-      <w:r>
-        <w:rPr>
-          <w:rFonts w:ascii="Times New Roman" w:hAnsi="Times New Roman" w:cs="Times New Roman"/>
-          <w:sz w:val="24"/>
-          <w:szCs w:val="24"/>
-        </w:rPr>
-        <w:lastRenderedPageBreak/>
-        <w:t>—</w:t>
-      </w:r>
-      <w:r>
-        <w:rPr>
-          <w:rFonts w:ascii="Times New Roman" w:hAnsi="Times New Roman" w:cs="Times New Roman"/>
-          <w:sz w:val="24"/>
-          <w:szCs w:val="24"/>
-        </w:rPr>
-        <w:t>TEST CASES</w:t>
-      </w:r>
-      <w:r>
-        <w:rPr>
-          <w:rFonts w:ascii="Times New Roman" w:hAnsi="Times New Roman" w:cs="Times New Roman"/>
-          <w:sz w:val="24"/>
-          <w:szCs w:val="24"/>
-        </w:rPr>
-        <w:t>—</w:t>
-      </w:r>
-    </w:p>
-    <w:p>
-      <w:pPr>
-        <w:rPr>
-          <w:rFonts w:ascii="Times New Roman" w:hAnsi="Times New Roman" w:cs="Times New Roman"/>
-          <w:sz w:val="24"/>
-          <w:szCs w:val="24"/>
-        </w:rPr>
-      </w:pPr>
-      <w:r>
-        <w:rPr>
-          <w:rFonts w:ascii="Times New Roman" w:hAnsi="Times New Roman" w:cs="Times New Roman"/>
-          <w:sz w:val="24"/>
-          <w:szCs w:val="24"/>
-        </w:rPr>
-        <w:t>IDENTIFIER</w:t>
-      </w:r>
-      <w:r>
-        <w:rPr>
-          <w:rFonts w:ascii="Times New Roman" w:hAnsi="Times New Roman" w:cs="Times New Roman"/>
-          <w:sz w:val="24"/>
-          <w:szCs w:val="24"/>
-        </w:rPr>
-        <w:t>:</w:t>
-      </w:r>
-      <w:r>
-        <w:rPr>
-          <w:rFonts w:ascii="Times New Roman" w:hAnsi="Times New Roman" w:cs="Times New Roman"/>
-          <w:sz w:val="24"/>
-          <w:szCs w:val="24"/>
-        </w:rPr>
-        <w:t xml:space="preserve"> 1</w:t>
-      </w:r>
-    </w:p>
-    <w:p>
-      <w:pPr>
-        <w:rPr>
-          <w:rFonts w:ascii="Times New Roman" w:hAnsi="Times New Roman" w:cs="Times New Roman"/>
-          <w:sz w:val="24"/>
-          <w:szCs w:val="24"/>
-        </w:rPr>
-      </w:pPr>
-      <w:r>
-        <w:rPr>
-          <w:rFonts w:ascii="Times New Roman" w:hAnsi="Times New Roman" w:cs="Times New Roman"/>
-          <w:sz w:val="24"/>
-          <w:szCs w:val="24"/>
-        </w:rPr>
-        <w:t>TEST CASE</w:t>
-      </w:r>
-      <w:r>
-        <w:rPr>
-          <w:rFonts w:ascii="Times New Roman" w:hAnsi="Times New Roman" w:cs="Times New Roman"/>
-          <w:sz w:val="24"/>
-          <w:szCs w:val="24"/>
-        </w:rPr>
-        <w:t>:</w:t>
-      </w:r>
-      <w:r>
-        <w:rPr>
-          <w:rFonts w:ascii="Times New Roman" w:hAnsi="Times New Roman" w:cs="Times New Roman"/>
-          <w:sz w:val="24"/>
-          <w:szCs w:val="24"/>
-        </w:rPr>
-        <w:t xml:space="preserve"> Ensure that the directional commands ‘N’ and ‘S’ cause the player to move in their respective directions, regardless of case</w:t>
-      </w:r>
-      <w:r>
-        <w:rPr>
-          <w:rFonts w:ascii="Times New Roman" w:hAnsi="Times New Roman" w:cs="Times New Roman"/>
-          <w:sz w:val="24"/>
-          <w:szCs w:val="24"/>
-        </w:rPr>
-        <w:t>.</w:t>
-      </w:r>
-    </w:p>
-    <w:p>
-      <w:pPr>
-        <w:rPr>
-          <w:rFonts w:ascii="Times New Roman" w:hAnsi="Times New Roman" w:cs="Times New Roman"/>
-          <w:sz w:val="24"/>
-          <w:szCs w:val="24"/>
-        </w:rPr>
-      </w:pPr>
-      <w:r>
-        <w:rPr>
-          <w:rFonts w:ascii="Times New Roman" w:hAnsi="Times New Roman" w:cs="Times New Roman"/>
-          <w:sz w:val="24"/>
-          <w:szCs w:val="24"/>
-        </w:rPr>
-        <w:t>PRE-CONDITIONS</w:t>
-      </w:r>
-      <w:r>
-        <w:rPr>
-          <w:rFonts w:ascii="Times New Roman" w:hAnsi="Times New Roman" w:cs="Times New Roman"/>
-          <w:sz w:val="24"/>
-          <w:szCs w:val="24"/>
-        </w:rPr>
-        <w:t>:</w:t>
-      </w:r>
-      <w:r>
-        <w:rPr>
-          <w:rFonts w:ascii="Times New Roman" w:hAnsi="Times New Roman" w:cs="Times New Roman"/>
-          <w:sz w:val="24"/>
-          <w:szCs w:val="24"/>
-        </w:rPr>
-        <w:t xml:space="preserve"> Player starts in small room</w:t>
-      </w:r>
-    </w:p>
-    <w:p>
-      <w:pPr>
-        <w:rPr>
-          <w:rFonts w:ascii="Times New Roman" w:hAnsi="Times New Roman" w:cs="Times New Roman"/>
-          <w:sz w:val="24"/>
-          <w:szCs w:val="24"/>
-        </w:rPr>
-      </w:pPr>
-      <w:r>
-        <w:rPr>
-          <w:rFonts w:ascii="Times New Roman" w:hAnsi="Times New Roman" w:cs="Times New Roman"/>
-          <w:sz w:val="24"/>
-          <w:szCs w:val="24"/>
-        </w:rPr>
-        <w:t>INPUT VALUES</w:t>
-      </w:r>
-      <w:r>
-        <w:rPr>
-          <w:rFonts w:ascii="Times New Roman" w:hAnsi="Times New Roman" w:cs="Times New Roman"/>
-          <w:sz w:val="24"/>
-          <w:szCs w:val="24"/>
-        </w:rPr>
-        <w:t>:</w:t>
-      </w:r>
-      <w:r>
-        <w:rPr>
-          <w:rFonts w:ascii="Times New Roman" w:hAnsi="Times New Roman" w:cs="Times New Roman"/>
-          <w:sz w:val="24"/>
-          <w:szCs w:val="24"/>
-        </w:rPr>
-        <w:t xml:space="preserve"> N, S, n, s</w:t>
-      </w:r>
-    </w:p>
-    <w:p>
-      <w:pPr>
-        <w:rPr>
-          <w:rFonts w:ascii="Times New Roman" w:hAnsi="Times New Roman" w:cs="Times New Roman"/>
-          <w:sz w:val="24"/>
-          <w:szCs w:val="24"/>
-        </w:rPr>
-      </w:pPr>
-      <w:r>
-        <w:rPr>
-          <w:rFonts w:ascii="Times New Roman" w:hAnsi="Times New Roman" w:cs="Times New Roman"/>
-          <w:sz w:val="24"/>
-          <w:szCs w:val="24"/>
-        </w:rPr>
-        <w:t>EXECUTION STEPS</w:t>
-      </w:r>
-      <w:r>
-        <w:rPr>
-          <w:rFonts w:ascii="Times New Roman" w:hAnsi="Times New Roman" w:cs="Times New Roman"/>
-          <w:sz w:val="24"/>
-          <w:szCs w:val="24"/>
-        </w:rPr>
-        <w:t>:</w:t>
-      </w:r>
-      <w:r>
-        <w:rPr>
-          <w:rFonts w:ascii="Times New Roman" w:hAnsi="Times New Roman" w:cs="Times New Roman"/>
-          <w:sz w:val="24"/>
-          <w:szCs w:val="24"/>
-        </w:rPr>
-        <w:t xml:space="preserve"> Enter upper-case N, upper-case S, lower-case n, lower-case s</w:t>
-      </w:r>
-    </w:p>
-    <w:p>
-      <w:pPr>
-        <w:rPr>
-          <w:rFonts w:ascii="Times New Roman" w:hAnsi="Times New Roman" w:cs="Times New Roman"/>
-          <w:sz w:val="24"/>
-          <w:szCs w:val="24"/>
-        </w:rPr>
-      </w:pPr>
-      <w:r>
-        <w:rPr>
-          <w:rFonts w:ascii="Times New Roman" w:hAnsi="Times New Roman" w:cs="Times New Roman"/>
-          <w:sz w:val="24"/>
-          <w:szCs w:val="24"/>
-        </w:rPr>
-        <w:t>OUTPUT VALUES</w:t>
-      </w:r>
-      <w:r>
-        <w:rPr>
-          <w:rFonts w:ascii="Times New Roman" w:hAnsi="Times New Roman" w:cs="Times New Roman"/>
-          <w:sz w:val="24"/>
-          <w:szCs w:val="24"/>
-        </w:rPr>
-        <w:t>:</w:t>
+        <w:rPr>
+          <w:rFonts w:ascii="Times New Roman" w:hAnsi="Times New Roman" w:cs="Times New Roman"/>
+          <w:sz w:val="24"/>
+          <w:szCs w:val="24"/>
+        </w:rPr>
+      </w:pPr>
+      <w:r>
+        <w:rPr>
+          <w:rFonts w:ascii="Times New Roman" w:hAnsi="Times New Roman" w:cs="Times New Roman"/>
+          <w:sz w:val="24"/>
+          <w:szCs w:val="24"/>
+        </w:rPr>
+        <w:tab/>
+        <w:t>Some of our concerns and difficulties</w:t>
+      </w:r>
+      <w:r>
+        <w:rPr>
+          <w:rFonts w:ascii="Times New Roman" w:hAnsi="Times New Roman" w:cs="Times New Roman"/>
+          <w:sz w:val="24"/>
+          <w:szCs w:val="24"/>
+        </w:rPr>
+        <w:t xml:space="preserve"> arose </w:t>
+      </w:r>
+      <w:r>
+        <w:rPr>
+          <w:rFonts w:ascii="Times New Roman" w:hAnsi="Times New Roman" w:cs="Times New Roman"/>
+          <w:sz w:val="24"/>
+          <w:szCs w:val="24"/>
+        </w:rPr>
+        <w:t xml:space="preserve">from the ambiguity of the requirements. For example, the requirement FUN-MOVE states that player should not move north or south if there is no door leading in each respective direction, but it does not specify if the act of teleporting into a magical land and back to the beginning is considered ‘moving’. </w:t>
+      </w:r>
+      <w:r>
+        <w:rPr>
+          <w:rFonts w:ascii="Times New Roman" w:hAnsi="Times New Roman" w:cs="Times New Roman"/>
+          <w:sz w:val="24"/>
+          <w:szCs w:val="24"/>
+        </w:rPr>
+        <w:t>In this case, we assumed that player did not ‘move’ unless he was transported to a different room. Consequently, when the player was teleported to the beginning from the northernmost room</w:t>
+      </w:r>
+      <w:r>
+        <w:rPr>
+          <w:rFonts w:ascii="Times New Roman" w:hAnsi="Times New Roman" w:cs="Times New Roman"/>
+          <w:sz w:val="24"/>
+          <w:szCs w:val="24"/>
+        </w:rPr>
+        <w:t xml:space="preserve"> after trying to move north</w:t>
+      </w:r>
+      <w:r>
+        <w:rPr>
+          <w:rFonts w:ascii="Times New Roman" w:hAnsi="Times New Roman" w:cs="Times New Roman"/>
+          <w:sz w:val="24"/>
+          <w:szCs w:val="24"/>
+        </w:rPr>
+        <w:t>, we considered the behavior a defect.</w:t>
       </w:r>
       <w:r>
         <w:rPr>
@@ -552,13 +127,491 @@
           <w:sz w:val="24"/>
           <w:szCs w:val="24"/>
         </w:rPr>
-        <w:t>nil, nil, nil, nil</w:t>
-      </w:r>
+        <w:t>W</w:t>
+      </w:r>
+      <w:r>
+        <w:rPr>
+          <w:rFonts w:ascii="Times New Roman" w:hAnsi="Times New Roman" w:cs="Times New Roman"/>
+          <w:sz w:val="24"/>
+          <w:szCs w:val="24"/>
+        </w:rPr>
+        <w:t>he</w:t>
+      </w:r>
+      <w:r>
+        <w:rPr>
+          <w:rFonts w:ascii="Times New Roman" w:hAnsi="Times New Roman" w:cs="Times New Roman"/>
+          <w:sz w:val="24"/>
+          <w:szCs w:val="24"/>
+        </w:rPr>
+        <w:t>n the</w:t>
+      </w:r>
+      <w:r>
+        <w:rPr>
+          <w:rFonts w:ascii="Times New Roman" w:hAnsi="Times New Roman" w:cs="Times New Roman"/>
+          <w:sz w:val="24"/>
+          <w:szCs w:val="24"/>
+        </w:rPr>
+        <w:t xml:space="preserve"> player</w:t>
+      </w:r>
+      <w:r>
+        <w:rPr>
+          <w:rFonts w:ascii="Times New Roman" w:hAnsi="Times New Roman" w:cs="Times New Roman"/>
+          <w:sz w:val="24"/>
+          <w:szCs w:val="24"/>
+        </w:rPr>
+        <w:t xml:space="preserve"> tried to mo</w:t>
+      </w:r>
+      <w:r>
+        <w:rPr>
+          <w:rFonts w:ascii="Times New Roman" w:hAnsi="Times New Roman" w:cs="Times New Roman"/>
+          <w:sz w:val="24"/>
+          <w:szCs w:val="24"/>
+        </w:rPr>
+        <w:t>ve south in the starting room, he remained in the same spot despite being teleported to a magical land; we considered this</w:t>
+      </w:r>
+      <w:r>
+        <w:rPr>
+          <w:rFonts w:ascii="Times New Roman" w:hAnsi="Times New Roman" w:cs="Times New Roman"/>
+          <w:sz w:val="24"/>
+          <w:szCs w:val="24"/>
+        </w:rPr>
+        <w:t xml:space="preserve"> behavior normal.</w:t>
+      </w:r>
+    </w:p>
+    <w:p>
+      <w:pPr>
+        <w:jc w:val="center"/>
+        <w:rPr>
+          <w:rFonts w:ascii="Times New Roman" w:hAnsi="Times New Roman" w:cs="Times New Roman"/>
+          <w:sz w:val="24"/>
+          <w:szCs w:val="24"/>
+        </w:rPr>
+      </w:pPr>
       <w:bookmarkStart w:id="0" w:name="_GoBack"/>
       <w:bookmarkEnd w:id="0"/>
     </w:p>
     <w:p>
       <w:pPr>
+        <w:jc w:val="center"/>
+        <w:rPr>
+          <w:rFonts w:ascii="Times New Roman" w:hAnsi="Times New Roman" w:cs="Times New Roman"/>
+          <w:sz w:val="24"/>
+          <w:szCs w:val="24"/>
+        </w:rPr>
+      </w:pPr>
+    </w:p>
+    <w:p>
+      <w:pPr>
+        <w:jc w:val="center"/>
+        <w:rPr>
+          <w:rFonts w:ascii="Times New Roman" w:hAnsi="Times New Roman" w:cs="Times New Roman"/>
+          <w:sz w:val="24"/>
+          <w:szCs w:val="24"/>
+        </w:rPr>
+      </w:pPr>
+    </w:p>
+    <w:p>
+      <w:pPr>
+        <w:jc w:val="center"/>
+        <w:rPr>
+          <w:rFonts w:ascii="Times New Roman" w:hAnsi="Times New Roman" w:cs="Times New Roman"/>
+          <w:sz w:val="24"/>
+          <w:szCs w:val="24"/>
+        </w:rPr>
+      </w:pPr>
+    </w:p>
+    <w:p>
+      <w:pPr>
+        <w:jc w:val="center"/>
+        <w:rPr>
+          <w:rFonts w:ascii="Times New Roman" w:hAnsi="Times New Roman" w:cs="Times New Roman"/>
+          <w:sz w:val="24"/>
+          <w:szCs w:val="24"/>
+        </w:rPr>
+      </w:pPr>
+    </w:p>
+    <w:p>
+      <w:pPr>
+        <w:jc w:val="center"/>
+        <w:rPr>
+          <w:rFonts w:ascii="Times New Roman" w:hAnsi="Times New Roman" w:cs="Times New Roman"/>
+          <w:sz w:val="24"/>
+          <w:szCs w:val="24"/>
+        </w:rPr>
+      </w:pPr>
+    </w:p>
+    <w:p>
+      <w:pPr>
+        <w:jc w:val="center"/>
+        <w:rPr>
+          <w:rFonts w:ascii="Times New Roman" w:hAnsi="Times New Roman" w:cs="Times New Roman"/>
+          <w:sz w:val="24"/>
+          <w:szCs w:val="24"/>
+        </w:rPr>
+      </w:pPr>
+    </w:p>
+    <w:p>
+      <w:pPr>
+        <w:jc w:val="center"/>
+        <w:rPr>
+          <w:rFonts w:ascii="Times New Roman" w:hAnsi="Times New Roman" w:cs="Times New Roman"/>
+          <w:sz w:val="24"/>
+          <w:szCs w:val="24"/>
+        </w:rPr>
+      </w:pPr>
+    </w:p>
+    <w:p>
+      <w:pPr>
+        <w:jc w:val="center"/>
+        <w:rPr>
+          <w:rFonts w:ascii="Times New Roman" w:hAnsi="Times New Roman" w:cs="Times New Roman"/>
+          <w:sz w:val="24"/>
+          <w:szCs w:val="24"/>
+        </w:rPr>
+      </w:pPr>
+    </w:p>
+    <w:p>
+      <w:pPr>
+        <w:jc w:val="center"/>
+        <w:rPr>
+          <w:rFonts w:ascii="Times New Roman" w:hAnsi="Times New Roman" w:cs="Times New Roman"/>
+          <w:sz w:val="24"/>
+          <w:szCs w:val="24"/>
+        </w:rPr>
+      </w:pPr>
+    </w:p>
+    <w:p>
+      <w:pPr>
+        <w:jc w:val="center"/>
+        <w:rPr>
+          <w:rFonts w:ascii="Times New Roman" w:hAnsi="Times New Roman" w:cs="Times New Roman"/>
+          <w:sz w:val="24"/>
+          <w:szCs w:val="24"/>
+        </w:rPr>
+      </w:pPr>
+    </w:p>
+    <w:p>
+      <w:pPr>
+        <w:jc w:val="center"/>
+        <w:rPr>
+          <w:rFonts w:ascii="Times New Roman" w:hAnsi="Times New Roman" w:cs="Times New Roman"/>
+          <w:sz w:val="24"/>
+          <w:szCs w:val="24"/>
+        </w:rPr>
+      </w:pPr>
+    </w:p>
+    <w:p>
+      <w:pPr>
+        <w:jc w:val="center"/>
+        <w:rPr>
+          <w:rFonts w:ascii="Times New Roman" w:hAnsi="Times New Roman" w:cs="Times New Roman"/>
+          <w:sz w:val="24"/>
+          <w:szCs w:val="24"/>
+        </w:rPr>
+      </w:pPr>
+    </w:p>
+    <w:p>
+      <w:pPr>
+        <w:jc w:val="center"/>
+        <w:rPr>
+          <w:rFonts w:ascii="Times New Roman" w:hAnsi="Times New Roman" w:cs="Times New Roman"/>
+          <w:sz w:val="24"/>
+          <w:szCs w:val="24"/>
+        </w:rPr>
+      </w:pPr>
+    </w:p>
+    <w:p>
+      <w:pPr>
+        <w:jc w:val="center"/>
+        <w:rPr>
+          <w:rFonts w:ascii="Times New Roman" w:hAnsi="Times New Roman" w:cs="Times New Roman"/>
+          <w:sz w:val="24"/>
+          <w:szCs w:val="24"/>
+        </w:rPr>
+      </w:pPr>
+    </w:p>
+    <w:p>
+      <w:pPr>
+        <w:jc w:val="center"/>
+        <w:rPr>
+          <w:rFonts w:ascii="Times New Roman" w:hAnsi="Times New Roman" w:cs="Times New Roman"/>
+          <w:sz w:val="24"/>
+          <w:szCs w:val="24"/>
+        </w:rPr>
+      </w:pPr>
+    </w:p>
+    <w:p>
+      <w:pPr>
+        <w:jc w:val="center"/>
+        <w:rPr>
+          <w:rFonts w:ascii="Times New Roman" w:hAnsi="Times New Roman" w:cs="Times New Roman"/>
+          <w:sz w:val="24"/>
+          <w:szCs w:val="24"/>
+        </w:rPr>
+      </w:pPr>
+    </w:p>
+    <w:p>
+      <w:pPr>
+        <w:jc w:val="center"/>
+        <w:rPr>
+          <w:rFonts w:ascii="Times New Roman" w:hAnsi="Times New Roman" w:cs="Times New Roman"/>
+          <w:sz w:val="24"/>
+          <w:szCs w:val="24"/>
+        </w:rPr>
+      </w:pPr>
+    </w:p>
+    <w:p>
+      <w:pPr>
+        <w:jc w:val="center"/>
+        <w:rPr>
+          <w:rFonts w:ascii="Times New Roman" w:hAnsi="Times New Roman" w:cs="Times New Roman"/>
+          <w:sz w:val="24"/>
+          <w:szCs w:val="24"/>
+        </w:rPr>
+      </w:pPr>
+    </w:p>
+    <w:p>
+      <w:pPr>
+        <w:rPr>
+          <w:rFonts w:ascii="Times New Roman" w:hAnsi="Times New Roman" w:cs="Times New Roman"/>
+          <w:sz w:val="24"/>
+          <w:szCs w:val="24"/>
+        </w:rPr>
+      </w:pPr>
+    </w:p>
+    <w:p>
+      <w:pPr>
+        <w:jc w:val="center"/>
+        <w:rPr>
+          <w:rFonts w:ascii="Times New Roman" w:hAnsi="Times New Roman" w:cs="Times New Roman"/>
+          <w:sz w:val="24"/>
+          <w:szCs w:val="24"/>
+        </w:rPr>
+      </w:pPr>
+      <w:r>
+        <w:rPr>
+          <w:rFonts w:ascii="Times New Roman" w:hAnsi="Times New Roman" w:cs="Times New Roman"/>
+          <w:sz w:val="24"/>
+          <w:szCs w:val="24"/>
+        </w:rPr>
+        <w:t>—</w:t>
+      </w:r>
+      <w:r>
+        <w:rPr>
+          <w:rFonts w:ascii="Times New Roman" w:hAnsi="Times New Roman" w:cs="Times New Roman"/>
+          <w:sz w:val="24"/>
+          <w:szCs w:val="24"/>
+        </w:rPr>
+        <w:t>TEST CASES</w:t>
+      </w:r>
+      <w:r>
+        <w:rPr>
+          <w:rFonts w:ascii="Times New Roman" w:hAnsi="Times New Roman" w:cs="Times New Roman"/>
+          <w:sz w:val="24"/>
+          <w:szCs w:val="24"/>
+        </w:rPr>
+        <w:t>—</w:t>
+      </w:r>
+    </w:p>
+    <w:p>
+      <w:pPr>
+        <w:rPr>
+          <w:rFonts w:ascii="Times New Roman" w:hAnsi="Times New Roman" w:cs="Times New Roman"/>
+          <w:sz w:val="24"/>
+          <w:szCs w:val="24"/>
+        </w:rPr>
+      </w:pPr>
+      <w:r>
+        <w:rPr>
+          <w:rFonts w:ascii="Times New Roman" w:hAnsi="Times New Roman" w:cs="Times New Roman"/>
+          <w:sz w:val="24"/>
+          <w:szCs w:val="24"/>
+        </w:rPr>
+        <w:t>IDENTIFIER</w:t>
+      </w:r>
+      <w:r>
+        <w:rPr>
+          <w:rFonts w:ascii="Times New Roman" w:hAnsi="Times New Roman" w:cs="Times New Roman"/>
+          <w:sz w:val="24"/>
+          <w:szCs w:val="24"/>
+        </w:rPr>
+        <w:t>:</w:t>
+      </w:r>
+      <w:r>
+        <w:rPr>
+          <w:rFonts w:ascii="Times New Roman" w:hAnsi="Times New Roman" w:cs="Times New Roman"/>
+          <w:sz w:val="24"/>
+          <w:szCs w:val="24"/>
+        </w:rPr>
+        <w:t xml:space="preserve"> 1</w:t>
+      </w:r>
+    </w:p>
+    <w:p>
+      <w:pPr>
+        <w:rPr>
+          <w:rFonts w:ascii="Times New Roman" w:hAnsi="Times New Roman" w:cs="Times New Roman"/>
+          <w:sz w:val="24"/>
+          <w:szCs w:val="24"/>
+        </w:rPr>
+      </w:pPr>
+      <w:r>
+        <w:rPr>
+          <w:rFonts w:ascii="Times New Roman" w:hAnsi="Times New Roman" w:cs="Times New Roman"/>
+          <w:sz w:val="24"/>
+          <w:szCs w:val="24"/>
+        </w:rPr>
+        <w:t>TEST CASE</w:t>
+      </w:r>
+      <w:r>
+        <w:rPr>
+          <w:rFonts w:ascii="Times New Roman" w:hAnsi="Times New Roman" w:cs="Times New Roman"/>
+          <w:sz w:val="24"/>
+          <w:szCs w:val="24"/>
+        </w:rPr>
+        <w:t>:</w:t>
+      </w:r>
+      <w:r>
+        <w:rPr>
+          <w:rFonts w:ascii="Times New Roman" w:hAnsi="Times New Roman" w:cs="Times New Roman"/>
+          <w:sz w:val="24"/>
+          <w:szCs w:val="24"/>
+        </w:rPr>
+        <w:t xml:space="preserve"> Ensure that the directional commands ‘N’ and ‘S’ cause the player to move</w:t>
+      </w:r>
+      <w:r>
+        <w:rPr>
+          <w:rFonts w:ascii="Times New Roman" w:hAnsi="Times New Roman" w:cs="Times New Roman"/>
+          <w:sz w:val="24"/>
+          <w:szCs w:val="24"/>
+        </w:rPr>
+        <w:t xml:space="preserve"> in their respective directions</w:t>
+      </w:r>
+      <w:r>
+        <w:rPr>
+          <w:rFonts w:ascii="Times New Roman" w:hAnsi="Times New Roman" w:cs="Times New Roman"/>
+          <w:sz w:val="24"/>
+          <w:szCs w:val="24"/>
+        </w:rPr>
+        <w:t>.</w:t>
+      </w:r>
+    </w:p>
+    <w:p>
+      <w:pPr>
+        <w:rPr>
+          <w:rFonts w:ascii="Times New Roman" w:hAnsi="Times New Roman" w:cs="Times New Roman"/>
+          <w:sz w:val="24"/>
+          <w:szCs w:val="24"/>
+        </w:rPr>
+      </w:pPr>
+      <w:r>
+        <w:rPr>
+          <w:rFonts w:ascii="Times New Roman" w:hAnsi="Times New Roman" w:cs="Times New Roman"/>
+          <w:sz w:val="24"/>
+          <w:szCs w:val="24"/>
+        </w:rPr>
+        <w:t>PRE-CONDITIONS</w:t>
+      </w:r>
+      <w:r>
+        <w:rPr>
+          <w:rFonts w:ascii="Times New Roman" w:hAnsi="Times New Roman" w:cs="Times New Roman"/>
+          <w:sz w:val="24"/>
+          <w:szCs w:val="24"/>
+        </w:rPr>
+        <w:t>:</w:t>
+      </w:r>
+      <w:r>
+        <w:rPr>
+          <w:rFonts w:ascii="Times New Roman" w:hAnsi="Times New Roman" w:cs="Times New Roman"/>
+          <w:sz w:val="24"/>
+          <w:szCs w:val="24"/>
+        </w:rPr>
+        <w:t xml:space="preserve"> Player starts in small room</w:t>
+      </w:r>
+      <w:r>
+        <w:rPr>
+          <w:rFonts w:ascii="Times New Roman" w:hAnsi="Times New Roman" w:cs="Times New Roman"/>
+          <w:sz w:val="24"/>
+          <w:szCs w:val="24"/>
+        </w:rPr>
+        <w:t>.</w:t>
+      </w:r>
+    </w:p>
+    <w:p>
+      <w:pPr>
+        <w:rPr>
+          <w:rFonts w:ascii="Times New Roman" w:hAnsi="Times New Roman" w:cs="Times New Roman"/>
+          <w:sz w:val="24"/>
+          <w:szCs w:val="24"/>
+        </w:rPr>
+      </w:pPr>
+      <w:r>
+        <w:rPr>
+          <w:rFonts w:ascii="Times New Roman" w:hAnsi="Times New Roman" w:cs="Times New Roman"/>
+          <w:sz w:val="24"/>
+          <w:szCs w:val="24"/>
+        </w:rPr>
+        <w:t>INPUT VALUES</w:t>
+      </w:r>
+      <w:r>
+        <w:rPr>
+          <w:rFonts w:ascii="Times New Roman" w:hAnsi="Times New Roman" w:cs="Times New Roman"/>
+          <w:sz w:val="24"/>
+          <w:szCs w:val="24"/>
+        </w:rPr>
+        <w:t>:</w:t>
+      </w:r>
+      <w:r>
+        <w:rPr>
+          <w:rFonts w:ascii="Times New Roman" w:hAnsi="Times New Roman" w:cs="Times New Roman"/>
+          <w:sz w:val="24"/>
+          <w:szCs w:val="24"/>
+        </w:rPr>
+        <w:t xml:space="preserve"> N, S, n, s</w:t>
+      </w:r>
+    </w:p>
+    <w:p>
+      <w:pPr>
+        <w:rPr>
+          <w:rFonts w:ascii="Times New Roman" w:hAnsi="Times New Roman" w:cs="Times New Roman"/>
+          <w:sz w:val="24"/>
+          <w:szCs w:val="24"/>
+        </w:rPr>
+      </w:pPr>
+      <w:r>
+        <w:rPr>
+          <w:rFonts w:ascii="Times New Roman" w:hAnsi="Times New Roman" w:cs="Times New Roman"/>
+          <w:sz w:val="24"/>
+          <w:szCs w:val="24"/>
+        </w:rPr>
+        <w:t>EXECUTION STEPS</w:t>
+      </w:r>
+      <w:r>
+        <w:rPr>
+          <w:rFonts w:ascii="Times New Roman" w:hAnsi="Times New Roman" w:cs="Times New Roman"/>
+          <w:sz w:val="24"/>
+          <w:szCs w:val="24"/>
+        </w:rPr>
+        <w:t>:</w:t>
+      </w:r>
+      <w:r>
+        <w:rPr>
+          <w:rFonts w:ascii="Times New Roman" w:hAnsi="Times New Roman" w:cs="Times New Roman"/>
+          <w:sz w:val="24"/>
+          <w:szCs w:val="24"/>
+        </w:rPr>
+        <w:t xml:space="preserve"> </w:t>
+      </w:r>
+      <w:r>
+        <w:rPr>
+          <w:rFonts w:ascii="Times New Roman" w:hAnsi="Times New Roman" w:cs="Times New Roman"/>
+          <w:sz w:val="24"/>
+          <w:szCs w:val="24"/>
+        </w:rPr>
+        <w:t>Input each value in order.</w:t>
+      </w:r>
+    </w:p>
+    <w:p>
+      <w:pPr>
         <w:rPr>
           <w:rFonts w:ascii="Times New Roman" w:hAnsi="Times New Roman" w:cs="Times New Roman"/>
           <w:sz w:val="24"/>
@@ -589,190 +642,483 @@
         </w:rPr>
         <w:t xml:space="preserve"> Player is back in small room</w:t>
       </w:r>
-    </w:p>
-    <w:p>
-      <w:pPr>
-        <w:rPr>
-          <w:rFonts w:ascii="Times New Roman" w:hAnsi="Times New Roman" w:cs="Times New Roman"/>
-          <w:sz w:val="24"/>
-          <w:szCs w:val="24"/>
-        </w:rPr>
-      </w:pPr>
-    </w:p>
-    <w:p>
-      <w:pPr>
-        <w:rPr>
-          <w:rFonts w:ascii="Times New Roman" w:hAnsi="Times New Roman" w:cs="Times New Roman"/>
-          <w:sz w:val="24"/>
-          <w:szCs w:val="24"/>
-        </w:rPr>
-      </w:pPr>
-    </w:p>
-    <w:p>
-      <w:pPr>
-        <w:rPr>
-          <w:rFonts w:ascii="Times New Roman" w:hAnsi="Times New Roman" w:cs="Times New Roman"/>
-          <w:sz w:val="24"/>
-          <w:szCs w:val="24"/>
-        </w:rPr>
-      </w:pPr>
-    </w:p>
-    <w:p>
-      <w:pPr>
-        <w:rPr>
-          <w:rFonts w:ascii="Times New Roman" w:hAnsi="Times New Roman" w:cs="Times New Roman"/>
-          <w:sz w:val="24"/>
-          <w:szCs w:val="24"/>
-        </w:rPr>
-      </w:pPr>
-    </w:p>
-    <w:p>
-      <w:pPr>
-        <w:rPr>
-          <w:rFonts w:ascii="Times New Roman" w:hAnsi="Times New Roman" w:cs="Times New Roman"/>
-          <w:sz w:val="24"/>
-          <w:szCs w:val="24"/>
-        </w:rPr>
-      </w:pPr>
-    </w:p>
-    <w:p>
-      <w:pPr>
-        <w:rPr>
-          <w:rFonts w:ascii="Times New Roman" w:hAnsi="Times New Roman" w:cs="Times New Roman"/>
-          <w:sz w:val="24"/>
-          <w:szCs w:val="24"/>
-        </w:rPr>
-      </w:pPr>
-    </w:p>
-    <w:p>
-      <w:pPr>
-        <w:rPr>
-          <w:rFonts w:ascii="Times New Roman" w:hAnsi="Times New Roman" w:cs="Times New Roman"/>
-          <w:sz w:val="24"/>
-          <w:szCs w:val="24"/>
-        </w:rPr>
-      </w:pPr>
-    </w:p>
-    <w:p>
-      <w:pPr>
-        <w:rPr>
-          <w:rFonts w:ascii="Times New Roman" w:hAnsi="Times New Roman" w:cs="Times New Roman"/>
-          <w:sz w:val="24"/>
-          <w:szCs w:val="24"/>
-        </w:rPr>
-      </w:pPr>
-    </w:p>
-    <w:p>
-      <w:pPr>
-        <w:rPr>
-          <w:rFonts w:ascii="Times New Roman" w:hAnsi="Times New Roman" w:cs="Times New Roman"/>
-          <w:sz w:val="24"/>
-          <w:szCs w:val="24"/>
-        </w:rPr>
-      </w:pPr>
-    </w:p>
-    <w:p>
-      <w:pPr>
-        <w:rPr>
-          <w:rFonts w:ascii="Times New Roman" w:hAnsi="Times New Roman" w:cs="Times New Roman"/>
-          <w:sz w:val="24"/>
-          <w:szCs w:val="24"/>
-        </w:rPr>
-      </w:pPr>
-    </w:p>
-    <w:p>
-      <w:pPr>
-        <w:rPr>
-          <w:rFonts w:ascii="Times New Roman" w:hAnsi="Times New Roman" w:cs="Times New Roman"/>
-          <w:sz w:val="24"/>
-          <w:szCs w:val="24"/>
-        </w:rPr>
-      </w:pPr>
-    </w:p>
-    <w:p>
-      <w:pPr>
-        <w:rPr>
-          <w:rFonts w:ascii="Times New Roman" w:hAnsi="Times New Roman" w:cs="Times New Roman"/>
-          <w:sz w:val="24"/>
-          <w:szCs w:val="24"/>
-        </w:rPr>
-      </w:pPr>
-    </w:p>
-    <w:p>
-      <w:pPr>
-        <w:rPr>
-          <w:rFonts w:ascii="Times New Roman" w:hAnsi="Times New Roman" w:cs="Times New Roman"/>
-          <w:sz w:val="24"/>
-          <w:szCs w:val="24"/>
-        </w:rPr>
-      </w:pPr>
-    </w:p>
-    <w:p>
-      <w:pPr>
-        <w:rPr>
-          <w:rFonts w:ascii="Times New Roman" w:hAnsi="Times New Roman" w:cs="Times New Roman"/>
-          <w:sz w:val="24"/>
-          <w:szCs w:val="24"/>
-        </w:rPr>
-      </w:pPr>
-    </w:p>
-    <w:p>
-      <w:pPr>
-        <w:rPr>
-          <w:rFonts w:ascii="Times New Roman" w:hAnsi="Times New Roman" w:cs="Times New Roman"/>
-          <w:sz w:val="24"/>
-          <w:szCs w:val="24"/>
-        </w:rPr>
-      </w:pPr>
-    </w:p>
-    <w:p>
-      <w:pPr>
-        <w:rPr>
-          <w:rFonts w:ascii="Times New Roman" w:hAnsi="Times New Roman" w:cs="Times New Roman"/>
-          <w:sz w:val="24"/>
-          <w:szCs w:val="24"/>
-        </w:rPr>
-      </w:pPr>
-    </w:p>
-    <w:p>
-      <w:pPr>
-        <w:rPr>
-          <w:rFonts w:ascii="Times New Roman" w:hAnsi="Times New Roman" w:cs="Times New Roman"/>
-          <w:sz w:val="24"/>
-          <w:szCs w:val="24"/>
-        </w:rPr>
-      </w:pPr>
-    </w:p>
-    <w:p>
-      <w:pPr>
-        <w:rPr>
-          <w:rFonts w:ascii="Times New Roman" w:hAnsi="Times New Roman" w:cs="Times New Roman"/>
-          <w:sz w:val="24"/>
-          <w:szCs w:val="24"/>
-        </w:rPr>
-      </w:pPr>
-    </w:p>
-    <w:p>
-      <w:pPr>
-        <w:rPr>
-          <w:rFonts w:ascii="Times New Roman" w:hAnsi="Times New Roman" w:cs="Times New Roman"/>
-          <w:sz w:val="24"/>
-          <w:szCs w:val="24"/>
-        </w:rPr>
-      </w:pPr>
-    </w:p>
-    <w:p>
-      <w:pPr>
-        <w:rPr>
-          <w:rFonts w:ascii="Times New Roman" w:hAnsi="Times New Roman" w:cs="Times New Roman"/>
-          <w:sz w:val="24"/>
-          <w:szCs w:val="24"/>
-        </w:rPr>
-      </w:pPr>
-    </w:p>
-    <w:p>
-      <w:pPr>
-        <w:jc w:val="center"/>
+      <w:r>
+        <w:rPr>
+          <w:rFonts w:ascii="Times New Roman" w:hAnsi="Times New Roman" w:cs="Times New Roman"/>
+          <w:sz w:val="24"/>
+          <w:szCs w:val="24"/>
+        </w:rPr>
+        <w:t>.</w:t>
+      </w:r>
+    </w:p>
+    <w:p>
+      <w:pPr>
+        <w:rPr>
+          <w:rFonts w:ascii="Times New Roman" w:hAnsi="Times New Roman" w:cs="Times New Roman"/>
+          <w:sz w:val="24"/>
+          <w:szCs w:val="24"/>
+        </w:rPr>
+      </w:pPr>
+      <w:r>
+        <w:rPr>
+          <w:rFonts w:ascii="Times New Roman" w:hAnsi="Times New Roman" w:cs="Times New Roman"/>
+          <w:sz w:val="24"/>
+          <w:szCs w:val="24"/>
+        </w:rPr>
+        <w:t>-------------------------------------------------------</w:t>
+      </w:r>
+    </w:p>
+    <w:p>
+      <w:pPr>
+        <w:rPr>
+          <w:rFonts w:ascii="Times New Roman" w:hAnsi="Times New Roman" w:cs="Times New Roman"/>
+          <w:sz w:val="24"/>
+          <w:szCs w:val="24"/>
+        </w:rPr>
+      </w:pPr>
+      <w:r>
+        <w:rPr>
+          <w:rFonts w:ascii="Times New Roman" w:hAnsi="Times New Roman" w:cs="Times New Roman"/>
+          <w:sz w:val="24"/>
+          <w:szCs w:val="24"/>
+        </w:rPr>
+        <w:t>IDENTIFIER:</w:t>
+      </w:r>
+      <w:r>
+        <w:rPr>
+          <w:rFonts w:ascii="Times New Roman" w:hAnsi="Times New Roman" w:cs="Times New Roman"/>
+          <w:sz w:val="24"/>
+          <w:szCs w:val="24"/>
+        </w:rPr>
+        <w:t xml:space="preserve"> 2</w:t>
+      </w:r>
+    </w:p>
+    <w:p>
+      <w:pPr>
+        <w:rPr>
+          <w:rFonts w:ascii="Times New Roman" w:hAnsi="Times New Roman" w:cs="Times New Roman"/>
+          <w:sz w:val="24"/>
+          <w:szCs w:val="24"/>
+        </w:rPr>
+      </w:pPr>
+      <w:r>
+        <w:rPr>
+          <w:rFonts w:ascii="Times New Roman" w:hAnsi="Times New Roman" w:cs="Times New Roman"/>
+          <w:sz w:val="24"/>
+          <w:szCs w:val="24"/>
+        </w:rPr>
+        <w:t>TEST CASE: Ensur</w:t>
+      </w:r>
+      <w:r>
+        <w:rPr>
+          <w:rFonts w:ascii="Times New Roman" w:hAnsi="Times New Roman" w:cs="Times New Roman"/>
+          <w:sz w:val="24"/>
+          <w:szCs w:val="24"/>
+        </w:rPr>
+        <w:t>e that upon entering ‘H’, the player is shown a list of commands</w:t>
+      </w:r>
+    </w:p>
+    <w:p>
+      <w:pPr>
+        <w:rPr>
+          <w:rFonts w:ascii="Times New Roman" w:hAnsi="Times New Roman" w:cs="Times New Roman"/>
+          <w:sz w:val="24"/>
+          <w:szCs w:val="24"/>
+        </w:rPr>
+      </w:pPr>
+      <w:r>
+        <w:rPr>
+          <w:rFonts w:ascii="Times New Roman" w:hAnsi="Times New Roman" w:cs="Times New Roman"/>
+          <w:sz w:val="24"/>
+          <w:szCs w:val="24"/>
+        </w:rPr>
+        <w:t>INPUT VALUES:</w:t>
+      </w:r>
+      <w:r>
+        <w:rPr>
+          <w:rFonts w:ascii="Times New Roman" w:hAnsi="Times New Roman" w:cs="Times New Roman"/>
+          <w:sz w:val="24"/>
+          <w:szCs w:val="24"/>
+        </w:rPr>
+        <w:t xml:space="preserve"> H, h</w:t>
+      </w:r>
+    </w:p>
+    <w:p>
+      <w:pPr>
+        <w:rPr>
+          <w:rFonts w:ascii="Times New Roman" w:hAnsi="Times New Roman" w:cs="Times New Roman"/>
+          <w:sz w:val="24"/>
+          <w:szCs w:val="24"/>
+        </w:rPr>
+      </w:pPr>
+      <w:r>
+        <w:rPr>
+          <w:rFonts w:ascii="Times New Roman" w:hAnsi="Times New Roman" w:cs="Times New Roman"/>
+          <w:sz w:val="24"/>
+          <w:szCs w:val="24"/>
+        </w:rPr>
+        <w:t>EXECUTION STEPS:</w:t>
+      </w:r>
+      <w:r>
+        <w:rPr>
+          <w:rFonts w:ascii="Times New Roman" w:hAnsi="Times New Roman" w:cs="Times New Roman"/>
+          <w:sz w:val="24"/>
+          <w:szCs w:val="24"/>
+        </w:rPr>
+        <w:t xml:space="preserve"> </w:t>
+      </w:r>
+      <w:r>
+        <w:rPr>
+          <w:rFonts w:ascii="Times New Roman" w:hAnsi="Times New Roman" w:cs="Times New Roman"/>
+          <w:sz w:val="24"/>
+          <w:szCs w:val="24"/>
+        </w:rPr>
+        <w:t>Input each value in order.</w:t>
+      </w:r>
+    </w:p>
+    <w:p>
+      <w:pPr>
+        <w:rPr>
+          <w:rFonts w:ascii="Times New Roman" w:hAnsi="Times New Roman" w:cs="Times New Roman"/>
+          <w:sz w:val="24"/>
+          <w:szCs w:val="24"/>
+        </w:rPr>
+      </w:pPr>
+      <w:r>
+        <w:rPr>
+          <w:rFonts w:ascii="Times New Roman" w:hAnsi="Times New Roman" w:cs="Times New Roman"/>
+          <w:sz w:val="24"/>
+          <w:szCs w:val="24"/>
+        </w:rPr>
+        <w:t xml:space="preserve">POST-CONDITIONS: </w:t>
+      </w:r>
+      <w:r>
+        <w:rPr>
+          <w:rFonts w:ascii="Times New Roman" w:hAnsi="Times New Roman" w:cs="Times New Roman"/>
+          <w:sz w:val="24"/>
+          <w:szCs w:val="24"/>
+        </w:rPr>
+        <w:t>Program displays a</w:t>
+      </w:r>
+      <w:r>
+        <w:rPr>
+          <w:rFonts w:ascii="Times New Roman" w:hAnsi="Times New Roman" w:cs="Times New Roman"/>
+          <w:sz w:val="24"/>
+          <w:szCs w:val="24"/>
+        </w:rPr>
+        <w:t xml:space="preserve"> list of commands</w:t>
+      </w:r>
+      <w:r>
+        <w:rPr>
+          <w:rFonts w:ascii="Times New Roman" w:hAnsi="Times New Roman" w:cs="Times New Roman"/>
+          <w:sz w:val="24"/>
+          <w:szCs w:val="24"/>
+        </w:rPr>
+        <w:t>.</w:t>
+      </w:r>
+    </w:p>
+    <w:p>
+      <w:pPr>
+        <w:rPr>
+          <w:rFonts w:ascii="Times New Roman" w:hAnsi="Times New Roman" w:cs="Times New Roman"/>
+          <w:sz w:val="24"/>
+          <w:szCs w:val="24"/>
+        </w:rPr>
+      </w:pPr>
+      <w:r>
+        <w:rPr>
+          <w:rFonts w:ascii="Times New Roman" w:hAnsi="Times New Roman" w:cs="Times New Roman"/>
+          <w:sz w:val="24"/>
+          <w:szCs w:val="24"/>
+        </w:rPr>
+        <w:t>-------------------------------------------------------</w:t>
+      </w:r>
+    </w:p>
+    <w:p>
+      <w:pPr>
+        <w:rPr>
+          <w:rFonts w:ascii="Times New Roman" w:hAnsi="Times New Roman" w:cs="Times New Roman"/>
+          <w:sz w:val="24"/>
+          <w:szCs w:val="24"/>
+        </w:rPr>
+      </w:pPr>
+      <w:r>
+        <w:rPr>
+          <w:rFonts w:ascii="Times New Roman" w:hAnsi="Times New Roman" w:cs="Times New Roman"/>
+          <w:sz w:val="24"/>
+          <w:szCs w:val="24"/>
+        </w:rPr>
+        <w:t>IDENTIFIER: 3</w:t>
+      </w:r>
+    </w:p>
+    <w:p>
+      <w:pPr>
+        <w:rPr>
+          <w:rFonts w:ascii="Times New Roman" w:hAnsi="Times New Roman" w:cs="Times New Roman"/>
+          <w:sz w:val="24"/>
+          <w:szCs w:val="24"/>
+        </w:rPr>
+      </w:pPr>
+      <w:r>
+        <w:rPr>
+          <w:rFonts w:ascii="Times New Roman" w:hAnsi="Times New Roman" w:cs="Times New Roman"/>
+          <w:sz w:val="24"/>
+          <w:szCs w:val="24"/>
+        </w:rPr>
+        <w:t xml:space="preserve">TEST CASE: Ensure that upon entering </w:t>
+      </w:r>
+      <w:r>
+        <w:rPr>
+          <w:rFonts w:ascii="Times New Roman" w:hAnsi="Times New Roman" w:cs="Times New Roman"/>
+          <w:sz w:val="24"/>
+          <w:szCs w:val="24"/>
+        </w:rPr>
+        <w:t>a non-letter, the program does not execute any command</w:t>
+      </w:r>
+      <w:r>
+        <w:rPr>
+          <w:rFonts w:ascii="Times New Roman" w:hAnsi="Times New Roman" w:cs="Times New Roman"/>
+          <w:sz w:val="24"/>
+          <w:szCs w:val="24"/>
+        </w:rPr>
+        <w:t>.</w:t>
+      </w:r>
+    </w:p>
+    <w:p>
+      <w:pPr>
+        <w:rPr>
+          <w:rFonts w:ascii="Times New Roman" w:hAnsi="Times New Roman" w:cs="Times New Roman"/>
+          <w:sz w:val="24"/>
+          <w:szCs w:val="24"/>
+        </w:rPr>
+      </w:pPr>
+      <w:r>
+        <w:rPr>
+          <w:rFonts w:ascii="Times New Roman" w:hAnsi="Times New Roman" w:cs="Times New Roman"/>
+          <w:sz w:val="24"/>
+          <w:szCs w:val="24"/>
+        </w:rPr>
+        <w:t>INPUT VALUES: 0, 1, 2, 3, 4, 5, 6, 7, 8, 9</w:t>
+      </w:r>
+    </w:p>
+    <w:p>
+      <w:pPr>
+        <w:rPr>
+          <w:rFonts w:ascii="Times New Roman" w:hAnsi="Times New Roman" w:cs="Times New Roman"/>
+          <w:sz w:val="24"/>
+          <w:szCs w:val="24"/>
+        </w:rPr>
+      </w:pPr>
+      <w:r>
+        <w:rPr>
+          <w:rFonts w:ascii="Times New Roman" w:hAnsi="Times New Roman" w:cs="Times New Roman"/>
+          <w:sz w:val="24"/>
+          <w:szCs w:val="24"/>
+        </w:rPr>
+        <w:t>EXECUTION STEPS:</w:t>
+      </w:r>
+      <w:r>
+        <w:rPr>
+          <w:rFonts w:ascii="Times New Roman" w:hAnsi="Times New Roman" w:cs="Times New Roman"/>
+          <w:sz w:val="24"/>
+          <w:szCs w:val="24"/>
+        </w:rPr>
+        <w:t xml:space="preserve"> </w:t>
+      </w:r>
+      <w:r>
+        <w:rPr>
+          <w:rFonts w:ascii="Times New Roman" w:hAnsi="Times New Roman" w:cs="Times New Roman"/>
+          <w:sz w:val="24"/>
+          <w:szCs w:val="24"/>
+        </w:rPr>
+        <w:t>Input each value in order.</w:t>
+      </w:r>
+    </w:p>
+    <w:p>
+      <w:pPr>
+        <w:rPr>
+          <w:rFonts w:ascii="Times New Roman" w:hAnsi="Times New Roman" w:cs="Times New Roman"/>
+          <w:sz w:val="24"/>
+          <w:szCs w:val="24"/>
+        </w:rPr>
+      </w:pPr>
+      <w:r>
+        <w:rPr>
+          <w:rFonts w:ascii="Times New Roman" w:hAnsi="Times New Roman" w:cs="Times New Roman"/>
+          <w:sz w:val="24"/>
+          <w:szCs w:val="24"/>
+        </w:rPr>
+        <w:t>POST-CONDITIONS: Program displays a “What?” message</w:t>
+      </w:r>
+      <w:r>
+        <w:rPr>
+          <w:rFonts w:ascii="Times New Roman" w:hAnsi="Times New Roman" w:cs="Times New Roman"/>
+          <w:sz w:val="24"/>
+          <w:szCs w:val="24"/>
+        </w:rPr>
+        <w:t>.</w:t>
+      </w:r>
+    </w:p>
+    <w:p>
+      <w:pPr>
+        <w:rPr>
+          <w:rFonts w:ascii="Times New Roman" w:hAnsi="Times New Roman" w:cs="Times New Roman"/>
+          <w:sz w:val="24"/>
+          <w:szCs w:val="24"/>
+        </w:rPr>
+      </w:pPr>
+      <w:r>
+        <w:rPr>
+          <w:rFonts w:ascii="Times New Roman" w:hAnsi="Times New Roman" w:cs="Times New Roman"/>
+          <w:sz w:val="24"/>
+          <w:szCs w:val="24"/>
+        </w:rPr>
+        <w:t>-------------------------------------------------------</w:t>
+      </w:r>
+    </w:p>
+    <w:p>
+      <w:pPr>
+        <w:rPr>
+          <w:rFonts w:ascii="Times New Roman" w:hAnsi="Times New Roman" w:cs="Times New Roman"/>
+          <w:sz w:val="24"/>
+          <w:szCs w:val="24"/>
+        </w:rPr>
+      </w:pPr>
+      <w:r>
+        <w:rPr>
+          <w:rFonts w:ascii="Times New Roman" w:hAnsi="Times New Roman" w:cs="Times New Roman"/>
+          <w:sz w:val="24"/>
+          <w:szCs w:val="24"/>
+        </w:rPr>
+        <w:t>IDENTIFIER: 4</w:t>
+      </w:r>
+    </w:p>
+    <w:p>
+      <w:pPr>
+        <w:rPr>
+          <w:rFonts w:ascii="Times New Roman" w:hAnsi="Times New Roman" w:cs="Times New Roman"/>
+          <w:sz w:val="24"/>
+          <w:szCs w:val="24"/>
+        </w:rPr>
+      </w:pPr>
+      <w:r>
+        <w:rPr>
+          <w:rFonts w:ascii="Times New Roman" w:hAnsi="Times New Roman" w:cs="Times New Roman"/>
+          <w:sz w:val="24"/>
+          <w:szCs w:val="24"/>
+        </w:rPr>
+        <w:t>TEST CASE: Ensure that upon entering a</w:t>
+      </w:r>
+      <w:r>
+        <w:rPr>
+          <w:rFonts w:ascii="Times New Roman" w:hAnsi="Times New Roman" w:cs="Times New Roman"/>
+          <w:sz w:val="24"/>
+          <w:szCs w:val="24"/>
+        </w:rPr>
+        <w:t xml:space="preserve"> letter not corresponding to the keys in the requirement FUN-ITERATION</w:t>
+      </w:r>
+      <w:r>
+        <w:rPr>
+          <w:rFonts w:ascii="Times New Roman" w:hAnsi="Times New Roman" w:cs="Times New Roman"/>
+          <w:sz w:val="24"/>
+          <w:szCs w:val="24"/>
+        </w:rPr>
+        <w:t>, the program does not execute any command</w:t>
+      </w:r>
+      <w:r>
+        <w:rPr>
+          <w:rFonts w:ascii="Times New Roman" w:hAnsi="Times New Roman" w:cs="Times New Roman"/>
+          <w:sz w:val="24"/>
+          <w:szCs w:val="24"/>
+        </w:rPr>
+        <w:t>.</w:t>
+      </w:r>
+    </w:p>
+    <w:p>
+      <w:pPr>
+        <w:rPr>
+          <w:rFonts w:ascii="Times New Roman" w:hAnsi="Times New Roman" w:cs="Times New Roman"/>
+          <w:sz w:val="24"/>
+          <w:szCs w:val="24"/>
+        </w:rPr>
+      </w:pPr>
+      <w:r>
+        <w:rPr>
+          <w:rFonts w:ascii="Times New Roman" w:hAnsi="Times New Roman" w:cs="Times New Roman"/>
+          <w:sz w:val="24"/>
+          <w:szCs w:val="24"/>
+        </w:rPr>
+        <w:t xml:space="preserve">INPUT VALUES: q, Q, w, </w:t>
+      </w:r>
+      <w:r>
+        <w:rPr>
+          <w:rFonts w:ascii="Times New Roman" w:hAnsi="Times New Roman" w:cs="Times New Roman"/>
+          <w:sz w:val="24"/>
+          <w:szCs w:val="24"/>
+        </w:rPr>
+        <w:t>W, e, E, r, R, t, T, y, Y, u, U</w:t>
+      </w:r>
+      <w:r>
+        <w:rPr>
+          <w:rFonts w:ascii="Times New Roman" w:hAnsi="Times New Roman" w:cs="Times New Roman"/>
+          <w:sz w:val="24"/>
+          <w:szCs w:val="24"/>
+        </w:rPr>
+        <w:t>, o, O, p, P</w:t>
+      </w:r>
+    </w:p>
+    <w:p>
+      <w:pPr>
+        <w:rPr>
+          <w:rFonts w:ascii="Times New Roman" w:hAnsi="Times New Roman" w:cs="Times New Roman"/>
+          <w:sz w:val="24"/>
+          <w:szCs w:val="24"/>
+        </w:rPr>
+      </w:pPr>
+      <w:r>
+        <w:rPr>
+          <w:rFonts w:ascii="Times New Roman" w:hAnsi="Times New Roman" w:cs="Times New Roman"/>
+          <w:sz w:val="24"/>
+          <w:szCs w:val="24"/>
+        </w:rPr>
+        <w:t xml:space="preserve">EXECUTION STEPS: </w:t>
+      </w:r>
+      <w:r>
+        <w:rPr>
+          <w:rFonts w:ascii="Times New Roman" w:hAnsi="Times New Roman" w:cs="Times New Roman"/>
+          <w:sz w:val="24"/>
+          <w:szCs w:val="24"/>
+        </w:rPr>
+        <w:t>Input each value in order.</w:t>
+      </w:r>
+    </w:p>
+    <w:p>
+      <w:pPr>
+        <w:rPr>
+          <w:rFonts w:ascii="Times New Roman" w:hAnsi="Times New Roman" w:cs="Times New Roman"/>
+          <w:sz w:val="24"/>
+          <w:szCs w:val="24"/>
+        </w:rPr>
+      </w:pPr>
+      <w:r>
+        <w:rPr>
+          <w:rFonts w:ascii="Times New Roman" w:hAnsi="Times New Roman" w:cs="Times New Roman"/>
+          <w:sz w:val="24"/>
+          <w:szCs w:val="24"/>
+        </w:rPr>
+        <w:t>POST-CONDITIONS: Program displays a “What?” message</w:t>
+      </w:r>
+      <w:r>
+        <w:rPr>
+          <w:rFonts w:ascii="Times New Roman" w:hAnsi="Times New Roman" w:cs="Times New Roman"/>
+          <w:sz w:val="24"/>
+          <w:szCs w:val="24"/>
+        </w:rPr>
+        <w:t>.</w:t>
+      </w:r>
+    </w:p>
+    <w:p>
+      <w:pPr>
         <w:rPr>
           <w:rFonts w:ascii="Times New Roman" w:hAnsi="Times New Roman" w:cs="Times New Roman"/>
           <w:sz w:val="24"/>
@@ -786,6 +1132,499 @@
           <w:szCs w:val="24"/>
         </w:rPr>
         <w:lastRenderedPageBreak/>
+        <w:t>IDENTIFIER: 5</w:t>
+      </w:r>
+    </w:p>
+    <w:p>
+      <w:pPr>
+        <w:rPr>
+          <w:rFonts w:ascii="Times New Roman" w:hAnsi="Times New Roman" w:cs="Times New Roman"/>
+          <w:sz w:val="24"/>
+          <w:szCs w:val="24"/>
+        </w:rPr>
+      </w:pPr>
+      <w:r>
+        <w:rPr>
+          <w:rFonts w:ascii="Times New Roman" w:hAnsi="Times New Roman" w:cs="Times New Roman"/>
+          <w:sz w:val="24"/>
+          <w:szCs w:val="24"/>
+        </w:rPr>
+        <w:t>TEST CASE: Ensure that</w:t>
+      </w:r>
+      <w:r>
+        <w:rPr>
+          <w:rFonts w:ascii="Times New Roman" w:hAnsi="Times New Roman" w:cs="Times New Roman"/>
+          <w:sz w:val="24"/>
+          <w:szCs w:val="24"/>
+        </w:rPr>
+        <w:t xml:space="preserve"> the player cannot move north after reaching the northernmost room. As the player moves north, ensure that all rooms have unique adjectives attached to them.</w:t>
+      </w:r>
+    </w:p>
+    <w:p>
+      <w:pPr>
+        <w:rPr>
+          <w:rFonts w:ascii="Times New Roman" w:hAnsi="Times New Roman" w:cs="Times New Roman"/>
+          <w:sz w:val="24"/>
+          <w:szCs w:val="24"/>
+        </w:rPr>
+      </w:pPr>
+      <w:r>
+        <w:rPr>
+          <w:rFonts w:ascii="Times New Roman" w:hAnsi="Times New Roman" w:cs="Times New Roman"/>
+          <w:sz w:val="24"/>
+          <w:szCs w:val="24"/>
+        </w:rPr>
+        <w:t xml:space="preserve">INPUT VALUES: </w:t>
+      </w:r>
+      <w:r>
+        <w:rPr>
+          <w:rFonts w:ascii="Times New Roman" w:hAnsi="Times New Roman" w:cs="Times New Roman"/>
+          <w:sz w:val="24"/>
+          <w:szCs w:val="24"/>
+        </w:rPr>
+        <w:t>N</w:t>
+      </w:r>
+    </w:p>
+    <w:p>
+      <w:pPr>
+        <w:rPr>
+          <w:rFonts w:ascii="Times New Roman" w:hAnsi="Times New Roman" w:cs="Times New Roman"/>
+          <w:sz w:val="24"/>
+          <w:szCs w:val="24"/>
+        </w:rPr>
+      </w:pPr>
+      <w:r>
+        <w:rPr>
+          <w:rFonts w:ascii="Times New Roman" w:hAnsi="Times New Roman" w:cs="Times New Roman"/>
+          <w:sz w:val="24"/>
+          <w:szCs w:val="24"/>
+        </w:rPr>
+        <w:t xml:space="preserve">PRE-CONDITIONS: </w:t>
+      </w:r>
+      <w:r>
+        <w:rPr>
+          <w:rFonts w:ascii="Times New Roman" w:hAnsi="Times New Roman" w:cs="Times New Roman"/>
+          <w:sz w:val="24"/>
+          <w:szCs w:val="24"/>
+        </w:rPr>
+        <w:t>Player starts in small room</w:t>
+      </w:r>
+    </w:p>
+    <w:p>
+      <w:pPr>
+        <w:rPr>
+          <w:rFonts w:ascii="Times New Roman" w:hAnsi="Times New Roman" w:cs="Times New Roman"/>
+          <w:sz w:val="24"/>
+          <w:szCs w:val="24"/>
+        </w:rPr>
+      </w:pPr>
+      <w:r>
+        <w:rPr>
+          <w:rFonts w:ascii="Times New Roman" w:hAnsi="Times New Roman" w:cs="Times New Roman"/>
+          <w:sz w:val="24"/>
+          <w:szCs w:val="24"/>
+        </w:rPr>
+        <w:t xml:space="preserve">EXECUTION STEPS: </w:t>
+      </w:r>
+      <w:r>
+        <w:rPr>
+          <w:rFonts w:ascii="Times New Roman" w:hAnsi="Times New Roman" w:cs="Times New Roman"/>
+          <w:sz w:val="24"/>
+          <w:szCs w:val="24"/>
+        </w:rPr>
+        <w:t xml:space="preserve">Move north until the </w:t>
+      </w:r>
+      <w:r>
+        <w:rPr>
+          <w:rFonts w:ascii="Times New Roman" w:hAnsi="Times New Roman" w:cs="Times New Roman"/>
+          <w:sz w:val="24"/>
+          <w:szCs w:val="24"/>
+        </w:rPr>
+        <w:t xml:space="preserve">player </w:t>
+      </w:r>
+      <w:r>
+        <w:rPr>
+          <w:rFonts w:ascii="Times New Roman" w:hAnsi="Times New Roman" w:cs="Times New Roman"/>
+          <w:sz w:val="24"/>
+          <w:szCs w:val="24"/>
+        </w:rPr>
+        <w:t>reaches a room with no door leading north</w:t>
+      </w:r>
+      <w:r>
+        <w:rPr>
+          <w:rFonts w:ascii="Times New Roman" w:hAnsi="Times New Roman" w:cs="Times New Roman"/>
+          <w:sz w:val="24"/>
+          <w:szCs w:val="24"/>
+        </w:rPr>
+        <w:t xml:space="preserve"> (the rough room)</w:t>
+      </w:r>
+      <w:r>
+        <w:rPr>
+          <w:rFonts w:ascii="Times New Roman" w:hAnsi="Times New Roman" w:cs="Times New Roman"/>
+          <w:sz w:val="24"/>
+          <w:szCs w:val="24"/>
+        </w:rPr>
+        <w:t xml:space="preserve">. Input </w:t>
+      </w:r>
+      <w:r>
+        <w:rPr>
+          <w:rFonts w:ascii="Times New Roman" w:hAnsi="Times New Roman" w:cs="Times New Roman"/>
+          <w:sz w:val="24"/>
+          <w:szCs w:val="24"/>
+        </w:rPr>
+        <w:t xml:space="preserve">the command to move north one more time. </w:t>
+      </w:r>
+    </w:p>
+    <w:p>
+      <w:pPr>
+        <w:rPr>
+          <w:rFonts w:ascii="Times New Roman" w:hAnsi="Times New Roman" w:cs="Times New Roman"/>
+          <w:sz w:val="24"/>
+          <w:szCs w:val="24"/>
+        </w:rPr>
+      </w:pPr>
+      <w:r>
+        <w:rPr>
+          <w:rFonts w:ascii="Times New Roman" w:hAnsi="Times New Roman" w:cs="Times New Roman"/>
+          <w:sz w:val="24"/>
+          <w:szCs w:val="24"/>
+        </w:rPr>
+        <w:t>POST</w:t>
+      </w:r>
+      <w:r>
+        <w:rPr>
+          <w:rFonts w:ascii="Times New Roman" w:hAnsi="Times New Roman" w:cs="Times New Roman"/>
+          <w:sz w:val="24"/>
+          <w:szCs w:val="24"/>
+        </w:rPr>
+        <w:t>-CONDITIONS: Player is in rough room</w:t>
+      </w:r>
+    </w:p>
+    <w:p>
+      <w:pPr>
+        <w:rPr>
+          <w:rFonts w:ascii="Times New Roman" w:hAnsi="Times New Roman" w:cs="Times New Roman"/>
+          <w:sz w:val="24"/>
+          <w:szCs w:val="24"/>
+        </w:rPr>
+      </w:pPr>
+      <w:r>
+        <w:rPr>
+          <w:rFonts w:ascii="Times New Roman" w:hAnsi="Times New Roman" w:cs="Times New Roman"/>
+          <w:sz w:val="24"/>
+          <w:szCs w:val="24"/>
+        </w:rPr>
+        <w:t>-------------------------------------------------------</w:t>
+      </w:r>
+    </w:p>
+    <w:p>
+      <w:pPr>
+        <w:rPr>
+          <w:rFonts w:ascii="Times New Roman" w:hAnsi="Times New Roman" w:cs="Times New Roman"/>
+          <w:sz w:val="24"/>
+          <w:szCs w:val="24"/>
+        </w:rPr>
+      </w:pPr>
+      <w:r>
+        <w:rPr>
+          <w:rFonts w:ascii="Times New Roman" w:hAnsi="Times New Roman" w:cs="Times New Roman"/>
+          <w:sz w:val="24"/>
+          <w:szCs w:val="24"/>
+        </w:rPr>
+        <w:t>IDENTIFIER: 6</w:t>
+      </w:r>
+    </w:p>
+    <w:p>
+      <w:pPr>
+        <w:rPr>
+          <w:rFonts w:ascii="Times New Roman" w:hAnsi="Times New Roman" w:cs="Times New Roman"/>
+          <w:sz w:val="24"/>
+          <w:szCs w:val="24"/>
+        </w:rPr>
+      </w:pPr>
+      <w:r>
+        <w:rPr>
+          <w:rFonts w:ascii="Times New Roman" w:hAnsi="Times New Roman" w:cs="Times New Roman"/>
+          <w:sz w:val="24"/>
+          <w:szCs w:val="24"/>
+        </w:rPr>
+        <w:t xml:space="preserve">TEST CASE: Ensure that the player cannot move </w:t>
+      </w:r>
+      <w:r>
+        <w:rPr>
+          <w:rFonts w:ascii="Times New Roman" w:hAnsi="Times New Roman" w:cs="Times New Roman"/>
+          <w:sz w:val="24"/>
+          <w:szCs w:val="24"/>
+        </w:rPr>
+        <w:t>south after reaching the southernmost room.</w:t>
+      </w:r>
+    </w:p>
+    <w:p>
+      <w:pPr>
+        <w:rPr>
+          <w:rFonts w:ascii="Times New Roman" w:hAnsi="Times New Roman" w:cs="Times New Roman"/>
+          <w:sz w:val="24"/>
+          <w:szCs w:val="24"/>
+        </w:rPr>
+      </w:pPr>
+      <w:r>
+        <w:rPr>
+          <w:rFonts w:ascii="Times New Roman" w:hAnsi="Times New Roman" w:cs="Times New Roman"/>
+          <w:sz w:val="24"/>
+          <w:szCs w:val="24"/>
+        </w:rPr>
+        <w:t>As the player moves south</w:t>
+      </w:r>
+      <w:r>
+        <w:rPr>
+          <w:rFonts w:ascii="Times New Roman" w:hAnsi="Times New Roman" w:cs="Times New Roman"/>
+          <w:sz w:val="24"/>
+          <w:szCs w:val="24"/>
+        </w:rPr>
+        <w:t>, en</w:t>
+      </w:r>
+      <w:r>
+        <w:rPr>
+          <w:rFonts w:ascii="Times New Roman" w:hAnsi="Times New Roman" w:cs="Times New Roman"/>
+          <w:sz w:val="24"/>
+          <w:szCs w:val="24"/>
+        </w:rPr>
+        <w:t>sure that each room has one, and only one, unique object.</w:t>
+      </w:r>
+    </w:p>
+    <w:p>
+      <w:pPr>
+        <w:rPr>
+          <w:rFonts w:ascii="Times New Roman" w:hAnsi="Times New Roman" w:cs="Times New Roman"/>
+          <w:sz w:val="24"/>
+          <w:szCs w:val="24"/>
+        </w:rPr>
+      </w:pPr>
+      <w:r>
+        <w:rPr>
+          <w:rFonts w:ascii="Times New Roman" w:hAnsi="Times New Roman" w:cs="Times New Roman"/>
+          <w:sz w:val="24"/>
+          <w:szCs w:val="24"/>
+        </w:rPr>
+        <w:t xml:space="preserve">INPUT VALUES: </w:t>
+      </w:r>
+      <w:r>
+        <w:rPr>
+          <w:rFonts w:ascii="Times New Roman" w:hAnsi="Times New Roman" w:cs="Times New Roman"/>
+          <w:sz w:val="24"/>
+          <w:szCs w:val="24"/>
+        </w:rPr>
+        <w:t>S</w:t>
+      </w:r>
+    </w:p>
+    <w:p>
+      <w:pPr>
+        <w:rPr>
+          <w:rFonts w:ascii="Times New Roman" w:hAnsi="Times New Roman" w:cs="Times New Roman"/>
+          <w:sz w:val="24"/>
+          <w:szCs w:val="24"/>
+        </w:rPr>
+      </w:pPr>
+      <w:r>
+        <w:rPr>
+          <w:rFonts w:ascii="Times New Roman" w:hAnsi="Times New Roman" w:cs="Times New Roman"/>
+          <w:sz w:val="24"/>
+          <w:szCs w:val="24"/>
+        </w:rPr>
+        <w:t>PRE-CONDITIONS: Player starts</w:t>
+      </w:r>
+      <w:r>
+        <w:rPr>
+          <w:rFonts w:ascii="Times New Roman" w:hAnsi="Times New Roman" w:cs="Times New Roman"/>
+          <w:sz w:val="24"/>
+          <w:szCs w:val="24"/>
+        </w:rPr>
+        <w:t xml:space="preserve"> in rough room</w:t>
+      </w:r>
+    </w:p>
+    <w:p>
+      <w:pPr>
+        <w:rPr>
+          <w:rFonts w:ascii="Times New Roman" w:hAnsi="Times New Roman" w:cs="Times New Roman"/>
+          <w:sz w:val="24"/>
+          <w:szCs w:val="24"/>
+        </w:rPr>
+      </w:pPr>
+      <w:r>
+        <w:rPr>
+          <w:rFonts w:ascii="Times New Roman" w:hAnsi="Times New Roman" w:cs="Times New Roman"/>
+          <w:sz w:val="24"/>
+          <w:szCs w:val="24"/>
+        </w:rPr>
+        <w:t xml:space="preserve">EXECUTION STEPS: </w:t>
+      </w:r>
+      <w:r>
+        <w:rPr>
+          <w:rFonts w:ascii="Times New Roman" w:hAnsi="Times New Roman" w:cs="Times New Roman"/>
+          <w:sz w:val="24"/>
+          <w:szCs w:val="24"/>
+        </w:rPr>
+        <w:t>At the rough room, move south until the player reaches a room with no door leading south (the small room). Input the command to move south one more time.</w:t>
+      </w:r>
+    </w:p>
+    <w:p>
+      <w:pPr>
+        <w:rPr>
+          <w:rFonts w:ascii="Times New Roman" w:hAnsi="Times New Roman" w:cs="Times New Roman"/>
+          <w:sz w:val="24"/>
+          <w:szCs w:val="24"/>
+        </w:rPr>
+      </w:pPr>
+      <w:r>
+        <w:rPr>
+          <w:rFonts w:ascii="Times New Roman" w:hAnsi="Times New Roman" w:cs="Times New Roman"/>
+          <w:sz w:val="24"/>
+          <w:szCs w:val="24"/>
+        </w:rPr>
+        <w:t>POST</w:t>
+      </w:r>
+      <w:r>
+        <w:rPr>
+          <w:rFonts w:ascii="Times New Roman" w:hAnsi="Times New Roman" w:cs="Times New Roman"/>
+          <w:sz w:val="24"/>
+          <w:szCs w:val="24"/>
+        </w:rPr>
+        <w:t>-CONDITIONS: Player is in small room</w:t>
+      </w:r>
+    </w:p>
+    <w:p>
+      <w:pPr>
+        <w:rPr>
+          <w:rFonts w:ascii="Times New Roman" w:hAnsi="Times New Roman" w:cs="Times New Roman"/>
+          <w:sz w:val="24"/>
+          <w:szCs w:val="24"/>
+        </w:rPr>
+      </w:pPr>
+    </w:p>
+    <w:p>
+      <w:pPr>
+        <w:rPr>
+          <w:rFonts w:ascii="Times New Roman" w:hAnsi="Times New Roman" w:cs="Times New Roman"/>
+          <w:sz w:val="24"/>
+          <w:szCs w:val="24"/>
+        </w:rPr>
+      </w:pPr>
+    </w:p>
+    <w:p>
+      <w:pPr>
+        <w:rPr>
+          <w:rFonts w:ascii="Times New Roman" w:hAnsi="Times New Roman" w:cs="Times New Roman"/>
+          <w:sz w:val="24"/>
+          <w:szCs w:val="24"/>
+        </w:rPr>
+      </w:pPr>
+    </w:p>
+    <w:p>
+      <w:pPr>
+        <w:rPr>
+          <w:rFonts w:ascii="Times New Roman" w:hAnsi="Times New Roman" w:cs="Times New Roman"/>
+          <w:sz w:val="24"/>
+          <w:szCs w:val="24"/>
+        </w:rPr>
+      </w:pPr>
+    </w:p>
+    <w:p>
+      <w:pPr>
+        <w:rPr>
+          <w:rFonts w:ascii="Times New Roman" w:hAnsi="Times New Roman" w:cs="Times New Roman"/>
+          <w:sz w:val="24"/>
+          <w:szCs w:val="24"/>
+        </w:rPr>
+      </w:pPr>
+    </w:p>
+    <w:p>
+      <w:pPr>
+        <w:rPr>
+          <w:rFonts w:ascii="Times New Roman" w:hAnsi="Times New Roman" w:cs="Times New Roman"/>
+          <w:sz w:val="24"/>
+          <w:szCs w:val="24"/>
+        </w:rPr>
+      </w:pPr>
+    </w:p>
+    <w:p>
+      <w:pPr>
+        <w:rPr>
+          <w:rFonts w:ascii="Times New Roman" w:hAnsi="Times New Roman" w:cs="Times New Roman"/>
+          <w:sz w:val="24"/>
+          <w:szCs w:val="24"/>
+        </w:rPr>
+      </w:pPr>
+    </w:p>
+    <w:p>
+      <w:pPr>
+        <w:rPr>
+          <w:rFonts w:ascii="Times New Roman" w:hAnsi="Times New Roman" w:cs="Times New Roman"/>
+          <w:sz w:val="24"/>
+          <w:szCs w:val="24"/>
+        </w:rPr>
+      </w:pPr>
+    </w:p>
+    <w:p>
+      <w:pPr>
+        <w:rPr>
+          <w:rFonts w:ascii="Times New Roman" w:hAnsi="Times New Roman" w:cs="Times New Roman"/>
+          <w:sz w:val="24"/>
+          <w:szCs w:val="24"/>
+        </w:rPr>
+      </w:pPr>
+    </w:p>
+    <w:p>
+      <w:pPr>
+        <w:rPr>
+          <w:rFonts w:ascii="Times New Roman" w:hAnsi="Times New Roman" w:cs="Times New Roman"/>
+          <w:sz w:val="24"/>
+          <w:szCs w:val="24"/>
+        </w:rPr>
+      </w:pPr>
+    </w:p>
+    <w:p>
+      <w:pPr>
+        <w:rPr>
+          <w:rFonts w:ascii="Times New Roman" w:hAnsi="Times New Roman" w:cs="Times New Roman"/>
+          <w:sz w:val="24"/>
+          <w:szCs w:val="24"/>
+        </w:rPr>
+      </w:pPr>
+    </w:p>
+    <w:p>
+      <w:pPr>
+        <w:rPr>
+          <w:rFonts w:ascii="Times New Roman" w:hAnsi="Times New Roman" w:cs="Times New Roman"/>
+          <w:sz w:val="24"/>
+          <w:szCs w:val="24"/>
+        </w:rPr>
+      </w:pPr>
+    </w:p>
+    <w:p>
+      <w:pPr>
+        <w:jc w:val="center"/>
+        <w:rPr>
+          <w:rFonts w:ascii="Times New Roman" w:hAnsi="Times New Roman" w:cs="Times New Roman"/>
+          <w:sz w:val="24"/>
+          <w:szCs w:val="24"/>
+        </w:rPr>
+      </w:pPr>
+    </w:p>
+    <w:p>
+      <w:pPr>
+        <w:jc w:val="center"/>
+        <w:rPr>
+          <w:rFonts w:ascii="Times New Roman" w:hAnsi="Times New Roman" w:cs="Times New Roman"/>
+          <w:sz w:val="24"/>
+          <w:szCs w:val="24"/>
+        </w:rPr>
+      </w:pPr>
+      <w:r>
+        <w:rPr>
+          <w:rFonts w:ascii="Times New Roman" w:hAnsi="Times New Roman" w:cs="Times New Roman"/>
+          <w:sz w:val="24"/>
+          <w:szCs w:val="24"/>
+        </w:rPr>
         <w:t>—</w:t>
       </w:r>
       <w:r>
@@ -821,6 +1660,22 @@
         </w:rPr>
         <w:t>FUN-ITERATION:</w:t>
       </w:r>
+      <w:r>
+        <w:rPr>
+          <w:rFonts w:ascii="Times New Roman" w:hAnsi="Times New Roman" w:cs="Times New Roman"/>
+          <w:sz w:val="24"/>
+          <w:szCs w:val="24"/>
+        </w:rPr>
+        <w:t xml:space="preserve"> 1</w:t>
+      </w:r>
+      <w:r>
+        <w:rPr>
+          <w:rFonts w:ascii="Times New Roman" w:hAnsi="Times New Roman" w:cs="Times New Roman"/>
+          <w:sz w:val="24"/>
+          <w:szCs w:val="24"/>
+        </w:rPr>
+        <w:t>, 2</w:t>
+      </w:r>
     </w:p>
     <w:p>
       <w:pPr>
@@ -838,6 +1693,30 @@
         </w:rPr>
         <w:t>FUN-UNKNOWN-COMMAND:</w:t>
       </w:r>
+      <w:r>
+        <w:rPr>
+          <w:rFonts w:ascii="Times New Roman" w:hAnsi="Times New Roman" w:cs="Times New Roman"/>
+          <w:sz w:val="24"/>
+          <w:szCs w:val="24"/>
+        </w:rPr>
+        <w:t xml:space="preserve"> </w:t>
+      </w:r>
+      <w:r>
+        <w:rPr>
+          <w:rFonts w:ascii="Times New Roman" w:hAnsi="Times New Roman" w:cs="Times New Roman"/>
+          <w:sz w:val="24"/>
+          <w:szCs w:val="24"/>
+        </w:rPr>
+        <w:t>3</w:t>
+      </w:r>
+      <w:r>
+        <w:rPr>
+          <w:rFonts w:ascii="Times New Roman" w:hAnsi="Times New Roman" w:cs="Times New Roman"/>
+          <w:sz w:val="24"/>
+          <w:szCs w:val="24"/>
+        </w:rPr>
+        <w:t>, 4</w:t>
+      </w:r>
     </w:p>
     <w:p>
       <w:pPr>
@@ -855,6 +1734,22 @@
         </w:rPr>
         <w:t>FUN-INPUT-CAPS:</w:t>
       </w:r>
+      <w:r>
+        <w:rPr>
+          <w:rFonts w:ascii="Times New Roman" w:hAnsi="Times New Roman" w:cs="Times New Roman"/>
+          <w:sz w:val="24"/>
+          <w:szCs w:val="24"/>
+        </w:rPr>
+        <w:t xml:space="preserve"> 1</w:t>
+      </w:r>
+      <w:r>
+        <w:rPr>
+          <w:rFonts w:ascii="Times New Roman" w:hAnsi="Times New Roman" w:cs="Times New Roman"/>
+          <w:sz w:val="24"/>
+          <w:szCs w:val="24"/>
+        </w:rPr>
+        <w:t>. 2</w:t>
+      </w:r>
     </w:p>
     <w:p>
       <w:pPr>
@@ -872,6 +1767,22 @@
         </w:rPr>
         <w:t>FUN-MOVE:</w:t>
       </w:r>
+      <w:r>
+        <w:rPr>
+          <w:rFonts w:ascii="Times New Roman" w:hAnsi="Times New Roman" w:cs="Times New Roman"/>
+          <w:sz w:val="24"/>
+          <w:szCs w:val="24"/>
+        </w:rPr>
+        <w:t xml:space="preserve"> 5</w:t>
+      </w:r>
+      <w:r>
+        <w:rPr>
+          <w:rFonts w:ascii="Times New Roman" w:hAnsi="Times New Roman" w:cs="Times New Roman"/>
+          <w:sz w:val="24"/>
+          <w:szCs w:val="24"/>
+        </w:rPr>
+        <w:t>, 6</w:t>
+      </w:r>
     </w:p>
     <w:p>
       <w:pPr>
@@ -923,6 +1834,14 @@
         </w:rPr>
         <w:t>FUN-INVENTORY:</w:t>
       </w:r>
+      <w:r>
+        <w:rPr>
+          <w:rFonts w:ascii="Times New Roman" w:hAnsi="Times New Roman" w:cs="Times New Roman"/>
+          <w:sz w:val="24"/>
+          <w:szCs w:val="24"/>
+        </w:rPr>
+        <w:t xml:space="preserve"> </w:t>
+      </w:r>
     </w:p>
     <w:p>
       <w:pPr>
@@ -965,6 +1884,14 @@
         </w:rPr>
         <w:t>:</w:t>
       </w:r>
+      <w:r>
+        <w:rPr>
+          <w:rFonts w:ascii="Times New Roman" w:hAnsi="Times New Roman" w:cs="Times New Roman"/>
+          <w:sz w:val="24"/>
+          <w:szCs w:val="24"/>
+        </w:rPr>
+        <w:t xml:space="preserve"> 2</w:t>
+      </w:r>
     </w:p>
     <w:p>
       <w:pPr>
@@ -982,6 +1909,14 @@
         </w:rPr>
         <w:t>FUN-UNIQ-ROOM:</w:t>
       </w:r>
+      <w:r>
+        <w:rPr>
+          <w:rFonts w:ascii="Times New Roman" w:hAnsi="Times New Roman" w:cs="Times New Roman"/>
+          <w:sz w:val="24"/>
+          <w:szCs w:val="24"/>
+        </w:rPr>
+        <w:t xml:space="preserve"> 5</w:t>
+      </w:r>
     </w:p>
     <w:p>
       <w:pPr>
@@ -999,168 +1934,167 @@
         </w:rPr>
         <w:t>FUN-UNIQ-ROOM-FURNISHING:</w:t>
       </w:r>
-    </w:p>
-    <w:p>
-      <w:pPr>
-        <w:jc w:val="center"/>
-        <w:rPr>
-          <w:rFonts w:ascii="Times New Roman" w:hAnsi="Times New Roman" w:cs="Times New Roman"/>
-          <w:sz w:val="24"/>
-          <w:szCs w:val="24"/>
-        </w:rPr>
-      </w:pPr>
-    </w:p>
-    <w:p>
-      <w:pPr>
-        <w:jc w:val="center"/>
-        <w:rPr>
-          <w:rFonts w:ascii="Times New Roman" w:hAnsi="Times New Roman" w:cs="Times New Roman"/>
-          <w:sz w:val="24"/>
-          <w:szCs w:val="24"/>
-        </w:rPr>
-      </w:pPr>
-    </w:p>
-    <w:p>
-      <w:pPr>
-        <w:jc w:val="center"/>
-        <w:rPr>
-          <w:rFonts w:ascii="Times New Roman" w:hAnsi="Times New Roman" w:cs="Times New Roman"/>
-          <w:sz w:val="24"/>
-          <w:szCs w:val="24"/>
-        </w:rPr>
-      </w:pPr>
-    </w:p>
-    <w:p>
-      <w:pPr>
-        <w:jc w:val="center"/>
-        <w:rPr>
-          <w:rFonts w:ascii="Times New Roman" w:hAnsi="Times New Roman" w:cs="Times New Roman"/>
-          <w:sz w:val="24"/>
-          <w:szCs w:val="24"/>
-        </w:rPr>
-      </w:pPr>
-    </w:p>
-    <w:p>
-      <w:pPr>
-        <w:jc w:val="center"/>
-        <w:rPr>
-          <w:rFonts w:ascii="Times New Roman" w:hAnsi="Times New Roman" w:cs="Times New Roman"/>
-          <w:sz w:val="24"/>
-          <w:szCs w:val="24"/>
-        </w:rPr>
-      </w:pPr>
-    </w:p>
-    <w:p>
-      <w:pPr>
-        <w:jc w:val="center"/>
-        <w:rPr>
-          <w:rFonts w:ascii="Times New Roman" w:hAnsi="Times New Roman" w:cs="Times New Roman"/>
-          <w:sz w:val="24"/>
-          <w:szCs w:val="24"/>
-        </w:rPr>
-      </w:pPr>
-    </w:p>
-    <w:p>
-      <w:pPr>
-        <w:jc w:val="center"/>
-        <w:rPr>
-          <w:rFonts w:ascii="Times New Roman" w:hAnsi="Times New Roman" w:cs="Times New Roman"/>
-          <w:sz w:val="24"/>
-          <w:szCs w:val="24"/>
-        </w:rPr>
-      </w:pPr>
-    </w:p>
-    <w:p>
-      <w:pPr>
-        <w:jc w:val="center"/>
-        <w:rPr>
-          <w:rFonts w:ascii="Times New Roman" w:hAnsi="Times New Roman" w:cs="Times New Roman"/>
-          <w:sz w:val="24"/>
-          <w:szCs w:val="24"/>
-        </w:rPr>
-      </w:pPr>
-    </w:p>
-    <w:p>
-      <w:pPr>
-        <w:jc w:val="center"/>
-        <w:rPr>
-          <w:rFonts w:ascii="Times New Roman" w:hAnsi="Times New Roman" w:cs="Times New Roman"/>
-          <w:sz w:val="24"/>
-          <w:szCs w:val="24"/>
-        </w:rPr>
-      </w:pPr>
-    </w:p>
-    <w:p>
-      <w:pPr>
-        <w:jc w:val="center"/>
-        <w:rPr>
-          <w:rFonts w:ascii="Times New Roman" w:hAnsi="Times New Roman" w:cs="Times New Roman"/>
-          <w:sz w:val="24"/>
-          <w:szCs w:val="24"/>
-        </w:rPr>
-      </w:pPr>
-    </w:p>
-    <w:p>
-      <w:pPr>
-        <w:jc w:val="center"/>
-        <w:rPr>
-          <w:rFonts w:ascii="Times New Roman" w:hAnsi="Times New Roman" w:cs="Times New Roman"/>
-          <w:sz w:val="24"/>
-          <w:szCs w:val="24"/>
-        </w:rPr>
-      </w:pPr>
-    </w:p>
-    <w:p>
-      <w:pPr>
-        <w:jc w:val="center"/>
-        <w:rPr>
-          <w:rFonts w:ascii="Times New Roman" w:hAnsi="Times New Roman" w:cs="Times New Roman"/>
-          <w:sz w:val="24"/>
-          <w:szCs w:val="24"/>
-        </w:rPr>
-      </w:pPr>
-    </w:p>
-    <w:p>
-      <w:pPr>
-        <w:jc w:val="center"/>
-        <w:rPr>
-          <w:rFonts w:ascii="Times New Roman" w:hAnsi="Times New Roman" w:cs="Times New Roman"/>
-          <w:sz w:val="24"/>
-          <w:szCs w:val="24"/>
-        </w:rPr>
-      </w:pPr>
-    </w:p>
-    <w:p>
-      <w:pPr>
-        <w:jc w:val="center"/>
-        <w:rPr>
-          <w:rFonts w:ascii="Times New Roman" w:hAnsi="Times New Roman" w:cs="Times New Roman"/>
-          <w:sz w:val="24"/>
-          <w:szCs w:val="24"/>
-        </w:rPr>
-      </w:pPr>
-    </w:p>
-    <w:p>
-      <w:pPr>
-        <w:jc w:val="center"/>
-        <w:rPr>
-          <w:rFonts w:ascii="Times New Roman" w:hAnsi="Times New Roman" w:cs="Times New Roman"/>
-          <w:sz w:val="24"/>
-          <w:szCs w:val="24"/>
-        </w:rPr>
-      </w:pPr>
-    </w:p>
-    <w:p>
-      <w:pPr>
-        <w:rPr>
-          <w:rFonts w:ascii="Times New Roman" w:hAnsi="Times New Roman" w:cs="Times New Roman"/>
-          <w:sz w:val="24"/>
-          <w:szCs w:val="24"/>
-        </w:rPr>
-      </w:pPr>
-    </w:p>
-    <w:p>
-      <w:pPr>
+      <w:r>
+        <w:rPr>
+          <w:rFonts w:ascii="Times New Roman" w:hAnsi="Times New Roman" w:cs="Times New Roman"/>
+          <w:sz w:val="24"/>
+          <w:szCs w:val="24"/>
+        </w:rPr>
+        <w:t xml:space="preserve"> 6</w:t>
+      </w:r>
+    </w:p>
+    <w:p>
+      <w:pPr>
+        <w:jc w:val="center"/>
+        <w:rPr>
+          <w:rFonts w:ascii="Times New Roman" w:hAnsi="Times New Roman" w:cs="Times New Roman"/>
+          <w:sz w:val="24"/>
+          <w:szCs w:val="24"/>
+        </w:rPr>
+      </w:pPr>
+    </w:p>
+    <w:p>
+      <w:pPr>
+        <w:jc w:val="center"/>
+        <w:rPr>
+          <w:rFonts w:ascii="Times New Roman" w:hAnsi="Times New Roman" w:cs="Times New Roman"/>
+          <w:sz w:val="24"/>
+          <w:szCs w:val="24"/>
+        </w:rPr>
+      </w:pPr>
+    </w:p>
+    <w:p>
+      <w:pPr>
+        <w:jc w:val="center"/>
+        <w:rPr>
+          <w:rFonts w:ascii="Times New Roman" w:hAnsi="Times New Roman" w:cs="Times New Roman"/>
+          <w:sz w:val="24"/>
+          <w:szCs w:val="24"/>
+        </w:rPr>
+      </w:pPr>
+    </w:p>
+    <w:p>
+      <w:pPr>
+        <w:jc w:val="center"/>
+        <w:rPr>
+          <w:rFonts w:ascii="Times New Roman" w:hAnsi="Times New Roman" w:cs="Times New Roman"/>
+          <w:sz w:val="24"/>
+          <w:szCs w:val="24"/>
+        </w:rPr>
+      </w:pPr>
+    </w:p>
+    <w:p>
+      <w:pPr>
+        <w:rPr>
+          <w:rFonts w:ascii="Times New Roman" w:hAnsi="Times New Roman" w:cs="Times New Roman"/>
+          <w:sz w:val="24"/>
+          <w:szCs w:val="24"/>
+        </w:rPr>
+      </w:pPr>
+    </w:p>
+    <w:p>
+      <w:pPr>
+        <w:jc w:val="center"/>
+        <w:rPr>
+          <w:rFonts w:ascii="Times New Roman" w:hAnsi="Times New Roman" w:cs="Times New Roman"/>
+          <w:sz w:val="24"/>
+          <w:szCs w:val="24"/>
+        </w:rPr>
+      </w:pPr>
+    </w:p>
+    <w:p>
+      <w:pPr>
+        <w:jc w:val="center"/>
+        <w:rPr>
+          <w:rFonts w:ascii="Times New Roman" w:hAnsi="Times New Roman" w:cs="Times New Roman"/>
+          <w:sz w:val="24"/>
+          <w:szCs w:val="24"/>
+        </w:rPr>
+      </w:pPr>
+    </w:p>
+    <w:p>
+      <w:pPr>
+        <w:jc w:val="center"/>
+        <w:rPr>
+          <w:rFonts w:ascii="Times New Roman" w:hAnsi="Times New Roman" w:cs="Times New Roman"/>
+          <w:sz w:val="24"/>
+          <w:szCs w:val="24"/>
+        </w:rPr>
+      </w:pPr>
+    </w:p>
+    <w:p>
+      <w:pPr>
+        <w:jc w:val="center"/>
+        <w:rPr>
+          <w:rFonts w:ascii="Times New Roman" w:hAnsi="Times New Roman" w:cs="Times New Roman"/>
+          <w:sz w:val="24"/>
+          <w:szCs w:val="24"/>
+        </w:rPr>
+      </w:pPr>
+    </w:p>
+    <w:p>
+      <w:pPr>
+        <w:jc w:val="center"/>
+        <w:rPr>
+          <w:rFonts w:ascii="Times New Roman" w:hAnsi="Times New Roman" w:cs="Times New Roman"/>
+          <w:sz w:val="24"/>
+          <w:szCs w:val="24"/>
+        </w:rPr>
+      </w:pPr>
+    </w:p>
+    <w:p>
+      <w:pPr>
+        <w:jc w:val="center"/>
+        <w:rPr>
+          <w:rFonts w:ascii="Times New Roman" w:hAnsi="Times New Roman" w:cs="Times New Roman"/>
+          <w:sz w:val="24"/>
+          <w:szCs w:val="24"/>
+        </w:rPr>
+      </w:pPr>
+    </w:p>
+    <w:p>
+      <w:pPr>
+        <w:jc w:val="center"/>
+        <w:rPr>
+          <w:rFonts w:ascii="Times New Roman" w:hAnsi="Times New Roman" w:cs="Times New Roman"/>
+          <w:sz w:val="24"/>
+          <w:szCs w:val="24"/>
+        </w:rPr>
+      </w:pPr>
+    </w:p>
+    <w:p>
+      <w:pPr>
+        <w:jc w:val="center"/>
+        <w:rPr>
+          <w:rFonts w:ascii="Times New Roman" w:hAnsi="Times New Roman" w:cs="Times New Roman"/>
+          <w:sz w:val="24"/>
+          <w:szCs w:val="24"/>
+        </w:rPr>
+      </w:pPr>
+    </w:p>
+    <w:p>
+      <w:pPr>
+        <w:jc w:val="center"/>
+        <w:rPr>
+          <w:rFonts w:ascii="Times New Roman" w:hAnsi="Times New Roman" w:cs="Times New Roman"/>
+          <w:sz w:val="24"/>
+          <w:szCs w:val="24"/>
+        </w:rPr>
+      </w:pPr>
+    </w:p>
+    <w:p>
+      <w:pPr>
+        <w:jc w:val="center"/>
+        <w:rPr>
+          <w:rFonts w:ascii="Times New Roman" w:hAnsi="Times New Roman" w:cs="Times New Roman"/>
+          <w:sz w:val="24"/>
+          <w:szCs w:val="24"/>
+        </w:rPr>
+      </w:pPr>
+    </w:p>
+    <w:p>
+      <w:pPr>
+        <w:jc w:val="center"/>
         <w:rPr>
           <w:rFonts w:ascii="Times New Roman" w:hAnsi="Times New Roman" w:cs="Times New Roman"/>
           <w:sz w:val="24"/>
@@ -1356,7 +2290,41 @@
           <w:sz w:val="24"/>
           <w:szCs w:val="24"/>
         </w:rPr>
-        <w:t>OBSERVED BEHAVIOR: Program does not recognize command. Player remains in the same room.</w:t>
+        <w:t>OBSERVED BEHAVIOR: Program</w:t>
+      </w:r>
+      <w:r>
+        <w:rPr>
+          <w:rFonts w:ascii="Times New Roman" w:hAnsi="Times New Roman" w:cs="Times New Roman"/>
+          <w:sz w:val="24"/>
+          <w:szCs w:val="24"/>
+        </w:rPr>
+        <w:t xml:space="preserve"> responds with “What?</w:t>
+      </w:r>
+      <w:proofErr w:type="gramStart"/>
+      <w:r>
+        <w:rPr>
+          <w:rFonts w:ascii="Times New Roman" w:hAnsi="Times New Roman" w:cs="Times New Roman"/>
+          <w:sz w:val="24"/>
+          <w:szCs w:val="24"/>
+        </w:rPr>
+        <w:t>”</w:t>
+      </w:r>
+      <w:r>
+        <w:rPr>
+          <w:rFonts w:ascii="Times New Roman" w:hAnsi="Times New Roman" w:cs="Times New Roman"/>
+          <w:sz w:val="24"/>
+          <w:szCs w:val="24"/>
+        </w:rPr>
+        <w:t>.</w:t>
+      </w:r>
+      <w:proofErr w:type="gramEnd"/>
+      <w:r>
+        <w:rPr>
+          <w:rFonts w:ascii="Times New Roman" w:hAnsi="Times New Roman" w:cs="Times New Roman"/>
+          <w:sz w:val="24"/>
+          <w:szCs w:val="24"/>
+        </w:rPr>
+        <w:t xml:space="preserve"> Player remains in the same room.</w:t>
       </w:r>
     </w:p>
     <w:p>
@@ -1564,7 +2532,25 @@
           <w:sz w:val="24"/>
           <w:szCs w:val="24"/>
         </w:rPr>
-        <w:t>Program does not recognize command and displays “What?”. Player remains in the same room.</w:t>
+        <w:t>Program does not recognize command and displays “What?</w:t>
+      </w:r>
+      <w:proofErr w:type="gramStart"/>
+      <w:r>
+        <w:rPr>
+          <w:rFonts w:ascii="Times New Roman" w:hAnsi="Times New Roman" w:cs="Times New Roman"/>
+          <w:sz w:val="24"/>
+          <w:szCs w:val="24"/>
+        </w:rPr>
+        <w:t>”.</w:t>
+      </w:r>
+      <w:proofErr w:type="gramEnd"/>
+      <w:r>
+        <w:rPr>
+          <w:rFonts w:ascii="Times New Roman" w:hAnsi="Times New Roman" w:cs="Times New Roman"/>
+          <w:sz w:val="24"/>
+          <w:szCs w:val="24"/>
+        </w:rPr>
+        <w:t xml:space="preserve"> Player remains in the same room.</w:t>
       </w:r>
     </w:p>
     <w:p>
@@ -1925,6 +2911,250 @@
         </w:rPr>
         <w:t>” before quitting the program.</w:t>
       </w:r>
+    </w:p>
+    <w:p>
+      <w:pPr>
+        <w:rPr>
+          <w:rFonts w:ascii="Times New Roman" w:hAnsi="Times New Roman" w:cs="Times New Roman"/>
+          <w:sz w:val="24"/>
+          <w:szCs w:val="24"/>
+        </w:rPr>
+      </w:pPr>
+    </w:p>
+    <w:p>
+      <w:pPr>
+        <w:rPr>
+          <w:rFonts w:ascii="Times New Roman" w:hAnsi="Times New Roman" w:cs="Times New Roman"/>
+          <w:sz w:val="24"/>
+          <w:szCs w:val="24"/>
+        </w:rPr>
+      </w:pPr>
+    </w:p>
+    <w:p>
+      <w:pPr>
+        <w:rPr>
+          <w:rFonts w:ascii="Times New Roman" w:hAnsi="Times New Roman" w:cs="Times New Roman"/>
+          <w:sz w:val="24"/>
+          <w:szCs w:val="24"/>
+        </w:rPr>
+      </w:pPr>
+    </w:p>
+    <w:p>
+      <w:pPr>
+        <w:jc w:val="center"/>
+        <w:rPr>
+          <w:rFonts w:ascii="Times New Roman" w:hAnsi="Times New Roman" w:cs="Times New Roman"/>
+          <w:sz w:val="24"/>
+          <w:szCs w:val="24"/>
+        </w:rPr>
+      </w:pPr>
+    </w:p>
+    <w:p>
+      <w:pPr>
+        <w:jc w:val="center"/>
+        <w:rPr>
+          <w:rFonts w:ascii="Times New Roman" w:hAnsi="Times New Roman" w:cs="Times New Roman"/>
+          <w:sz w:val="24"/>
+          <w:szCs w:val="24"/>
+        </w:rPr>
+      </w:pPr>
+      <w:r>
+        <w:rPr>
+          <w:rFonts w:ascii="Times New Roman" w:hAnsi="Times New Roman" w:cs="Times New Roman"/>
+          <w:sz w:val="24"/>
+          <w:szCs w:val="24"/>
+        </w:rPr>
+        <w:t>— DEFECT 4</w:t>
+      </w:r>
+      <w:r>
+        <w:rPr>
+          <w:rFonts w:ascii="Times New Roman" w:hAnsi="Times New Roman" w:cs="Times New Roman"/>
+          <w:sz w:val="24"/>
+          <w:szCs w:val="24"/>
+        </w:rPr>
+        <w:t xml:space="preserve"> —</w:t>
+      </w:r>
+    </w:p>
+    <w:p>
+      <w:pPr>
+        <w:rPr>
+          <w:rFonts w:ascii="Times New Roman" w:hAnsi="Times New Roman" w:cs="Times New Roman"/>
+          <w:sz w:val="24"/>
+          <w:szCs w:val="24"/>
+        </w:rPr>
+      </w:pPr>
+      <w:r>
+        <w:rPr>
+          <w:rFonts w:ascii="Times New Roman" w:hAnsi="Times New Roman" w:cs="Times New Roman"/>
+          <w:sz w:val="24"/>
+          <w:szCs w:val="24"/>
+        </w:rPr>
+        <w:t xml:space="preserve">DESCRIPTION: </w:t>
+      </w:r>
+      <w:r>
+        <w:rPr>
+          <w:rFonts w:ascii="Times New Roman" w:hAnsi="Times New Roman" w:cs="Times New Roman"/>
+          <w:sz w:val="24"/>
+          <w:szCs w:val="24"/>
+        </w:rPr>
+        <w:t>User is able to move north in a room without a north door.</w:t>
+      </w:r>
+    </w:p>
+    <w:p>
+      <w:pPr>
+        <w:rPr>
+          <w:rFonts w:ascii="Times New Roman" w:hAnsi="Times New Roman" w:cs="Times New Roman"/>
+          <w:sz w:val="24"/>
+          <w:szCs w:val="24"/>
+        </w:rPr>
+      </w:pPr>
+      <w:r>
+        <w:rPr>
+          <w:rFonts w:ascii="Times New Roman" w:hAnsi="Times New Roman" w:cs="Times New Roman"/>
+          <w:sz w:val="24"/>
+          <w:szCs w:val="24"/>
+        </w:rPr>
+        <w:t xml:space="preserve">SUMMARY: </w:t>
+      </w:r>
+      <w:r>
+        <w:rPr>
+          <w:rFonts w:ascii="Times New Roman" w:hAnsi="Times New Roman" w:cs="Times New Roman"/>
+          <w:sz w:val="24"/>
+          <w:szCs w:val="24"/>
+        </w:rPr>
+        <w:t xml:space="preserve">In the rough room with no north door, if the player inputs the command to move north, he is transported to a ‘magical land’ and is returned to the beginning of the game. </w:t>
+      </w:r>
+    </w:p>
+    <w:p>
+      <w:pPr>
+        <w:rPr>
+          <w:rFonts w:ascii="Times New Roman" w:hAnsi="Times New Roman" w:cs="Times New Roman"/>
+          <w:sz w:val="24"/>
+          <w:szCs w:val="24"/>
+        </w:rPr>
+      </w:pPr>
+      <w:r>
+        <w:rPr>
+          <w:rFonts w:ascii="Times New Roman" w:hAnsi="Times New Roman" w:cs="Times New Roman"/>
+          <w:sz w:val="24"/>
+          <w:szCs w:val="24"/>
+        </w:rPr>
+        <w:t xml:space="preserve">REPRODUCTION STEPS: </w:t>
+      </w:r>
+      <w:r>
+        <w:rPr>
+          <w:rFonts w:ascii="Times New Roman" w:hAnsi="Times New Roman" w:cs="Times New Roman"/>
+          <w:sz w:val="24"/>
+          <w:szCs w:val="24"/>
+        </w:rPr>
+        <w:t>Reach the rough room. Input N.</w:t>
+      </w:r>
+    </w:p>
+    <w:p>
+      <w:pPr>
+        <w:widowControl w:val="0"/>
+        <w:tabs>
+          <w:tab w:val="left" w:pos="560"/>
+          <w:tab w:val="left" w:pos="1120"/>
+          <w:tab w:val="left" w:pos="1680"/>
+          <w:tab w:val="left" w:pos="2240"/>
+          <w:tab w:val="left" w:pos="2800"/>
+          <w:tab w:val="left" w:pos="3360"/>
+          <w:tab w:val="left" w:pos="3920"/>
+          <w:tab w:val="left" w:pos="4480"/>
+          <w:tab w:val="left" w:pos="5040"/>
+          <w:tab w:val="left" w:pos="5600"/>
+          <w:tab w:val="left" w:pos="6160"/>
+          <w:tab w:val="left" w:pos="6720"/>
+        </w:tabs>
+        <w:autoSpaceDE w:val="0"/>
+        <w:autoSpaceDN w:val="0"/>
+        <w:adjustRightInd w:val="0"/>
+        <w:spacing w:after="0" w:line="240" w:lineRule="auto"/>
+        <w:rPr>
+          <w:rFonts w:ascii="Times New Roman" w:hAnsi="Times New Roman" w:cs="Times New Roman"/>
+          <w:sz w:val="24"/>
+          <w:szCs w:val="24"/>
+        </w:rPr>
+      </w:pPr>
+      <w:r>
+        <w:rPr>
+          <w:rFonts w:ascii="Times New Roman" w:hAnsi="Times New Roman" w:cs="Times New Roman"/>
+          <w:sz w:val="24"/>
+          <w:szCs w:val="24"/>
+        </w:rPr>
+        <w:t xml:space="preserve">EXPECTED BEHAVIOR: </w:t>
+      </w:r>
+      <w:r>
+        <w:rPr>
+          <w:rFonts w:ascii="Times New Roman" w:hAnsi="Times New Roman" w:cs="Times New Roman"/>
+          <w:sz w:val="24"/>
+          <w:szCs w:val="24"/>
+        </w:rPr>
+        <w:t>The player should remain in the rough room.</w:t>
+      </w:r>
+    </w:p>
+    <w:p>
+      <w:pPr>
+        <w:widowControl w:val="0"/>
+        <w:tabs>
+          <w:tab w:val="left" w:pos="560"/>
+          <w:tab w:val="left" w:pos="1120"/>
+          <w:tab w:val="left" w:pos="1680"/>
+          <w:tab w:val="left" w:pos="2240"/>
+          <w:tab w:val="left" w:pos="2800"/>
+          <w:tab w:val="left" w:pos="3360"/>
+          <w:tab w:val="left" w:pos="3920"/>
+          <w:tab w:val="left" w:pos="4480"/>
+          <w:tab w:val="left" w:pos="5040"/>
+          <w:tab w:val="left" w:pos="5600"/>
+          <w:tab w:val="left" w:pos="6160"/>
+          <w:tab w:val="left" w:pos="6720"/>
+        </w:tabs>
+        <w:autoSpaceDE w:val="0"/>
+        <w:autoSpaceDN w:val="0"/>
+        <w:adjustRightInd w:val="0"/>
+        <w:spacing w:after="0" w:line="240" w:lineRule="auto"/>
+        <w:rPr>
+          <w:rFonts w:ascii="Times New Roman" w:hAnsi="Times New Roman" w:cs="Times New Roman"/>
+          <w:sz w:val="24"/>
+          <w:szCs w:val="24"/>
+        </w:rPr>
+      </w:pPr>
+    </w:p>
+    <w:p>
+      <w:pPr>
+        <w:rPr>
+          <w:rFonts w:ascii="Times New Roman" w:hAnsi="Times New Roman" w:cs="Times New Roman"/>
+          <w:sz w:val="24"/>
+          <w:szCs w:val="24"/>
+        </w:rPr>
+      </w:pPr>
+      <w:r>
+        <w:rPr>
+          <w:rFonts w:ascii="Times New Roman" w:hAnsi="Times New Roman" w:cs="Times New Roman"/>
+          <w:sz w:val="24"/>
+          <w:szCs w:val="24"/>
+        </w:rPr>
+        <w:t xml:space="preserve">OBSERVED BEHAVIOR: </w:t>
+      </w:r>
+      <w:r>
+        <w:rPr>
+          <w:rFonts w:ascii="Times New Roman" w:hAnsi="Times New Roman" w:cs="Times New Roman"/>
+          <w:sz w:val="24"/>
+          <w:szCs w:val="24"/>
+        </w:rPr>
+        <w:t>The program displays “You are in a magical land! But you are returned to the beginning!” The player is teleported back to the small room.</w:t>
+      </w:r>
+    </w:p>
+    <w:p>
+      <w:pPr>
+        <w:rPr>
+          <w:rFonts w:ascii="Times New Roman" w:hAnsi="Times New Roman" w:cs="Times New Roman"/>
+          <w:sz w:val="24"/>
+          <w:szCs w:val="24"/>
+        </w:rPr>
+      </w:pPr>
     </w:p>
     <w:p>
       <w:pPr>

</xml_diff>

<commit_message>
New test case and edited defects
Added test case #19
Added associated requirements and test cases into the SUMMARYs of each
defect

COMMENT: We still need at least 3 more test cases
</commit_message>
<xml_diff>
--- a/deliverable1.docx
+++ b/deliverable1.docx
@@ -226,6 +226,41 @@
     </w:p>
     <w:p>
       <w:pPr>
+        <w:rPr>
+          <w:rFonts w:ascii="Times New Roman" w:hAnsi="Times New Roman" w:cs="Times New Roman"/>
+          <w:sz w:val="24"/>
+          <w:szCs w:val="24"/>
+        </w:rPr>
+      </w:pPr>
+    </w:p>
+    <w:p>
+      <w:pPr>
+        <w:rPr>
+          <w:rFonts w:ascii="Times New Roman" w:hAnsi="Times New Roman" w:cs="Times New Roman"/>
+          <w:sz w:val="24"/>
+          <w:szCs w:val="24"/>
+        </w:rPr>
+      </w:pPr>
+    </w:p>
+    <w:p>
+      <w:pPr>
+        <w:rPr>
+          <w:rFonts w:ascii="Times New Roman" w:hAnsi="Times New Roman" w:cs="Times New Roman"/>
+          <w:sz w:val="24"/>
+          <w:szCs w:val="24"/>
+        </w:rPr>
+      </w:pPr>
+      <w:r>
+        <w:rPr>
+          <w:rFonts w:ascii="Times New Roman" w:hAnsi="Times New Roman" w:cs="Times New Roman"/>
+          <w:sz w:val="24"/>
+          <w:szCs w:val="24"/>
+        </w:rPr>
+        <w:br w:type="page"/>
+      </w:r>
+    </w:p>
+    <w:p>
+      <w:pPr>
         <w:jc w:val="center"/>
         <w:rPr>
           <w:rFonts w:ascii="Times New Roman" w:hAnsi="Times New Roman" w:cs="Times New Roman"/>
@@ -233,44 +268,8 @@
           <w:szCs w:val="24"/>
         </w:rPr>
       </w:pPr>
-    </w:p>
-    <w:p>
-      <w:pPr>
-        <w:jc w:val="center"/>
-        <w:rPr>
-          <w:rFonts w:ascii="Times New Roman" w:hAnsi="Times New Roman" w:cs="Times New Roman"/>
-          <w:sz w:val="24"/>
-          <w:szCs w:val="24"/>
-        </w:rPr>
-      </w:pPr>
-    </w:p>
-    <w:p>
-      <w:pPr>
-        <w:rPr>
-          <w:rFonts w:ascii="Times New Roman" w:hAnsi="Times New Roman" w:cs="Times New Roman"/>
-          <w:sz w:val="24"/>
-          <w:szCs w:val="24"/>
-        </w:rPr>
-      </w:pPr>
-    </w:p>
-    <w:p>
-      <w:pPr>
-        <w:rPr>
-          <w:rFonts w:ascii="Times New Roman" w:hAnsi="Times New Roman" w:cs="Times New Roman"/>
-          <w:sz w:val="24"/>
-          <w:szCs w:val="24"/>
-        </w:rPr>
-      </w:pPr>
-    </w:p>
-    <w:p>
-      <w:pPr>
-        <w:jc w:val="center"/>
-        <w:rPr>
-          <w:rFonts w:ascii="Times New Roman" w:hAnsi="Times New Roman" w:cs="Times New Roman"/>
-          <w:sz w:val="24"/>
-          <w:szCs w:val="24"/>
-        </w:rPr>
-      </w:pPr>
+      <w:bookmarkStart w:id="0" w:name="_GoBack"/>
+      <w:bookmarkEnd w:id="0"/>
       <w:r>
         <w:rPr>
           <w:rFonts w:ascii="Times New Roman" w:hAnsi="Times New Roman" w:cs="Times New Roman"/>
@@ -2130,7 +2129,23 @@
           <w:sz w:val="24"/>
           <w:szCs w:val="24"/>
         </w:rPr>
-        <w:t>TEST CASE: Ensure that when user enters “I”, the program shows the items he/she has collected</w:t>
+        <w:t xml:space="preserve">TEST CASE: Ensure that when user </w:t>
+      </w:r>
+      <w:r>
+        <w:rPr>
+          <w:rFonts w:ascii="Times New Roman" w:hAnsi="Times New Roman" w:cs="Times New Roman"/>
+          <w:sz w:val="24"/>
+          <w:szCs w:val="24"/>
+        </w:rPr>
+        <w:t>type</w:t>
+      </w:r>
+      <w:r>
+        <w:rPr>
+          <w:rFonts w:ascii="Times New Roman" w:hAnsi="Times New Roman" w:cs="Times New Roman"/>
+          <w:sz w:val="24"/>
+          <w:szCs w:val="24"/>
+        </w:rPr>
+        <w:t xml:space="preserve"> “I”, the program shows the items he/she has collected</w:t>
       </w:r>
     </w:p>
     <w:p>
@@ -2317,7 +2332,15 @@
           <w:sz w:val="24"/>
           <w:szCs w:val="24"/>
         </w:rPr>
-        <w:t>EXECUTION STEPS: Upon entering a room containing an item, enter the input values ‘L’ and ‘I’ in order</w:t>
+        <w:t>EXECUTION STEPS: Upon entering a room containing an item, enter the i</w:t>
+      </w:r>
+      <w:r>
+        <w:rPr>
+          <w:rFonts w:ascii="Times New Roman" w:hAnsi="Times New Roman" w:cs="Times New Roman"/>
+          <w:sz w:val="24"/>
+          <w:szCs w:val="24"/>
+        </w:rPr>
+        <w:t>nput values ‘L’ and ‘I’ in order</w:t>
       </w:r>
     </w:p>
     <w:p>
@@ -2675,7 +2698,39 @@
           <w:sz w:val="24"/>
           <w:szCs w:val="24"/>
         </w:rPr>
-        <w:t>TEST CASE: Ensure that if a room does not contain any item and user choose to “look”, program will inform them of the situation do nothing else</w:t>
+        <w:t xml:space="preserve">TEST CASE: Ensure that if a room does not contain any item and user </w:t>
+      </w:r>
+      <w:r>
+        <w:rPr>
+          <w:rFonts w:ascii="Times New Roman" w:hAnsi="Times New Roman" w:cs="Times New Roman"/>
+          <w:sz w:val="24"/>
+          <w:szCs w:val="24"/>
+        </w:rPr>
+        <w:t>type ‘L’ to look</w:t>
+      </w:r>
+      <w:r>
+        <w:rPr>
+          <w:rFonts w:ascii="Times New Roman" w:hAnsi="Times New Roman" w:cs="Times New Roman"/>
+          <w:sz w:val="24"/>
+          <w:szCs w:val="24"/>
+        </w:rPr>
+        <w:t xml:space="preserve">, </w:t>
+      </w:r>
+      <w:r>
+        <w:rPr>
+          <w:rFonts w:ascii="Times New Roman" w:hAnsi="Times New Roman" w:cs="Times New Roman"/>
+          <w:sz w:val="24"/>
+          <w:szCs w:val="24"/>
+        </w:rPr>
+        <w:t xml:space="preserve">program should show “you don’t see anything out of the ordinary” and </w:t>
+      </w:r>
+      <w:r>
+        <w:rPr>
+          <w:rFonts w:ascii="Times New Roman" w:hAnsi="Times New Roman" w:cs="Times New Roman"/>
+          <w:sz w:val="24"/>
+          <w:szCs w:val="24"/>
+        </w:rPr>
+        <w:t>do nothing else</w:t>
       </w:r>
     </w:p>
     <w:p>
@@ -2795,6 +2850,551 @@
           <w:szCs w:val="24"/>
         </w:rPr>
         <w:t>IDENTIFIER: 19</w:t>
+      </w:r>
+    </w:p>
+    <w:p>
+      <w:pPr>
+        <w:rPr>
+          <w:rFonts w:ascii="Times New Roman" w:hAnsi="Times New Roman" w:cs="Times New Roman"/>
+          <w:sz w:val="24"/>
+          <w:szCs w:val="24"/>
+        </w:rPr>
+      </w:pPr>
+      <w:r>
+        <w:rPr>
+          <w:rFonts w:ascii="Times New Roman" w:hAnsi="Times New Roman" w:cs="Times New Roman"/>
+          <w:sz w:val="24"/>
+          <w:szCs w:val="24"/>
+        </w:rPr>
+        <w:t xml:space="preserve">TEST CASE: </w:t>
+      </w:r>
+      <w:r>
+        <w:rPr>
+          <w:rFonts w:ascii="Times New Roman" w:hAnsi="Times New Roman" w:cs="Times New Roman"/>
+          <w:sz w:val="24"/>
+          <w:szCs w:val="24"/>
+        </w:rPr>
+        <w:t>Ensure that</w:t>
+      </w:r>
+      <w:r>
+        <w:rPr>
+          <w:rFonts w:ascii="Times New Roman" w:hAnsi="Times New Roman" w:cs="Times New Roman"/>
+          <w:sz w:val="24"/>
+          <w:szCs w:val="24"/>
+        </w:rPr>
+        <w:t xml:space="preserve"> collecting</w:t>
+      </w:r>
+      <w:r>
+        <w:rPr>
+          <w:rFonts w:ascii="Times New Roman" w:hAnsi="Times New Roman" w:cs="Times New Roman"/>
+          <w:sz w:val="24"/>
+          <w:szCs w:val="24"/>
+        </w:rPr>
+        <w:t xml:space="preserve"> duplication of a single item is equivalent to have collected </w:t>
+      </w:r>
+      <w:r>
+        <w:rPr>
+          <w:rFonts w:ascii="Times New Roman" w:hAnsi="Times New Roman" w:cs="Times New Roman"/>
+          <w:sz w:val="24"/>
+          <w:szCs w:val="24"/>
+        </w:rPr>
+        <w:t>just one of that</w:t>
+      </w:r>
+      <w:r>
+        <w:rPr>
+          <w:rFonts w:ascii="Times New Roman" w:hAnsi="Times New Roman" w:cs="Times New Roman"/>
+          <w:sz w:val="24"/>
+          <w:szCs w:val="24"/>
+        </w:rPr>
+        <w:t xml:space="preserve"> item, and does not affect </w:t>
+      </w:r>
+      <w:r>
+        <w:rPr>
+          <w:rFonts w:ascii="Times New Roman" w:hAnsi="Times New Roman" w:cs="Times New Roman"/>
+          <w:sz w:val="24"/>
+          <w:szCs w:val="24"/>
+        </w:rPr>
+        <w:t xml:space="preserve">the </w:t>
+      </w:r>
+      <w:r>
+        <w:rPr>
+          <w:rFonts w:ascii="Times New Roman" w:hAnsi="Times New Roman" w:cs="Times New Roman"/>
+          <w:sz w:val="24"/>
+          <w:szCs w:val="24"/>
+        </w:rPr>
+        <w:t>inventory list when user input ‘I’</w:t>
+      </w:r>
+    </w:p>
+    <w:p>
+      <w:pPr>
+        <w:rPr>
+          <w:rFonts w:ascii="Times New Roman" w:hAnsi="Times New Roman" w:cs="Times New Roman"/>
+          <w:sz w:val="24"/>
+          <w:szCs w:val="24"/>
+        </w:rPr>
+      </w:pPr>
+      <w:r>
+        <w:rPr>
+          <w:rFonts w:ascii="Times New Roman" w:hAnsi="Times New Roman" w:cs="Times New Roman"/>
+          <w:sz w:val="24"/>
+          <w:szCs w:val="24"/>
+        </w:rPr>
+        <w:t xml:space="preserve">INPUT VALUES: </w:t>
+      </w:r>
+      <w:r>
+        <w:rPr>
+          <w:rFonts w:ascii="Times New Roman" w:hAnsi="Times New Roman" w:cs="Times New Roman"/>
+          <w:sz w:val="24"/>
+          <w:szCs w:val="24"/>
+        </w:rPr>
+        <w:t>‘L’</w:t>
+      </w:r>
+      <w:r>
+        <w:rPr>
+          <w:rFonts w:ascii="Times New Roman" w:hAnsi="Times New Roman" w:cs="Times New Roman"/>
+          <w:sz w:val="24"/>
+          <w:szCs w:val="24"/>
+        </w:rPr>
+        <w:t xml:space="preserve">, </w:t>
+      </w:r>
+      <w:r>
+        <w:rPr>
+          <w:rFonts w:ascii="Times New Roman" w:hAnsi="Times New Roman" w:cs="Times New Roman"/>
+          <w:sz w:val="24"/>
+          <w:szCs w:val="24"/>
+        </w:rPr>
+        <w:t>‘I’</w:t>
+      </w:r>
+    </w:p>
+    <w:p>
+      <w:pPr>
+        <w:rPr>
+          <w:rFonts w:ascii="Times New Roman" w:hAnsi="Times New Roman" w:cs="Times New Roman"/>
+          <w:sz w:val="24"/>
+          <w:szCs w:val="24"/>
+        </w:rPr>
+      </w:pPr>
+      <w:r>
+        <w:rPr>
+          <w:rFonts w:ascii="Times New Roman" w:hAnsi="Times New Roman" w:cs="Times New Roman"/>
+          <w:sz w:val="24"/>
+          <w:szCs w:val="24"/>
+        </w:rPr>
+        <w:lastRenderedPageBreak/>
+        <w:t xml:space="preserve">PRE-CONDITIONS: </w:t>
+      </w:r>
+      <w:r>
+        <w:rPr>
+          <w:rFonts w:ascii="Times New Roman" w:hAnsi="Times New Roman" w:cs="Times New Roman"/>
+          <w:sz w:val="24"/>
+          <w:szCs w:val="24"/>
+        </w:rPr>
+        <w:t>User is in a room that contains an item that he/she has already “looked” and included in his/her inventory</w:t>
+      </w:r>
+    </w:p>
+    <w:p>
+      <w:pPr>
+        <w:rPr>
+          <w:rFonts w:ascii="Times New Roman" w:hAnsi="Times New Roman" w:cs="Times New Roman"/>
+          <w:sz w:val="24"/>
+          <w:szCs w:val="24"/>
+        </w:rPr>
+      </w:pPr>
+      <w:r>
+        <w:rPr>
+          <w:rFonts w:ascii="Times New Roman" w:hAnsi="Times New Roman" w:cs="Times New Roman"/>
+          <w:sz w:val="24"/>
+          <w:szCs w:val="24"/>
+        </w:rPr>
+        <w:t xml:space="preserve">EXECUTION STEPS: </w:t>
+      </w:r>
+      <w:r>
+        <w:rPr>
+          <w:rFonts w:ascii="Times New Roman" w:hAnsi="Times New Roman" w:cs="Times New Roman"/>
+          <w:sz w:val="24"/>
+          <w:szCs w:val="24"/>
+        </w:rPr>
+        <w:t>Type the input values on the command line in order</w:t>
+      </w:r>
+    </w:p>
+    <w:p>
+      <w:pPr>
+        <w:rPr>
+          <w:rFonts w:ascii="Times New Roman" w:hAnsi="Times New Roman" w:cs="Times New Roman"/>
+          <w:sz w:val="24"/>
+          <w:szCs w:val="24"/>
+        </w:rPr>
+      </w:pPr>
+      <w:r>
+        <w:rPr>
+          <w:rFonts w:ascii="Times New Roman" w:hAnsi="Times New Roman" w:cs="Times New Roman"/>
+          <w:sz w:val="24"/>
+          <w:szCs w:val="24"/>
+        </w:rPr>
+        <w:t>OUTPUT VALUES: N/A</w:t>
+      </w:r>
+    </w:p>
+    <w:p>
+      <w:pPr>
+        <w:rPr>
+          <w:rFonts w:ascii="Times New Roman" w:hAnsi="Times New Roman" w:cs="Times New Roman"/>
+          <w:sz w:val="24"/>
+          <w:szCs w:val="24"/>
+        </w:rPr>
+      </w:pPr>
+      <w:r>
+        <w:rPr>
+          <w:rFonts w:ascii="Times New Roman" w:hAnsi="Times New Roman" w:cs="Times New Roman"/>
+          <w:sz w:val="24"/>
+          <w:szCs w:val="24"/>
+        </w:rPr>
+        <w:t xml:space="preserve">POST-CONDITIONS: </w:t>
+      </w:r>
+      <w:r>
+        <w:rPr>
+          <w:rFonts w:ascii="Times New Roman" w:hAnsi="Times New Roman" w:cs="Times New Roman"/>
+          <w:sz w:val="24"/>
+          <w:szCs w:val="24"/>
+        </w:rPr>
+        <w:t xml:space="preserve">Inventory list shows all </w:t>
+      </w:r>
+      <w:r>
+        <w:rPr>
+          <w:rFonts w:ascii="Times New Roman" w:hAnsi="Times New Roman" w:cs="Times New Roman"/>
+          <w:sz w:val="24"/>
+          <w:szCs w:val="24"/>
+        </w:rPr>
+        <w:t xml:space="preserve">items collected (including in the item in the current room). Collecting duplicates of that same item does not </w:t>
+      </w:r>
+      <w:r>
+        <w:rPr>
+          <w:rFonts w:ascii="Times New Roman" w:hAnsi="Times New Roman" w:cs="Times New Roman"/>
+          <w:sz w:val="24"/>
+          <w:szCs w:val="24"/>
+        </w:rPr>
+        <w:t xml:space="preserve">add its numerical quantity nor </w:t>
+      </w:r>
+      <w:r>
+        <w:rPr>
+          <w:rFonts w:ascii="Times New Roman" w:hAnsi="Times New Roman" w:cs="Times New Roman"/>
+          <w:sz w:val="24"/>
+          <w:szCs w:val="24"/>
+        </w:rPr>
+        <w:t xml:space="preserve">eliminate it from </w:t>
+      </w:r>
+      <w:r>
+        <w:rPr>
+          <w:rFonts w:ascii="Times New Roman" w:hAnsi="Times New Roman" w:cs="Times New Roman"/>
+          <w:sz w:val="24"/>
+          <w:szCs w:val="24"/>
+        </w:rPr>
+        <w:t>the inventory list. Program proceeds without error and player remains in the same room</w:t>
+      </w:r>
+    </w:p>
+    <w:p>
+      <w:pPr>
+        <w:rPr>
+          <w:rFonts w:ascii="Times New Roman" w:hAnsi="Times New Roman" w:cs="Times New Roman"/>
+          <w:sz w:val="24"/>
+          <w:szCs w:val="24"/>
+        </w:rPr>
+      </w:pPr>
+      <w:r>
+        <w:rPr>
+          <w:rFonts w:ascii="Times New Roman" w:hAnsi="Times New Roman" w:cs="Times New Roman"/>
+          <w:sz w:val="24"/>
+          <w:szCs w:val="24"/>
+        </w:rPr>
+        <w:t>-------------------------------------------------------</w:t>
+      </w:r>
+    </w:p>
+    <w:p>
+      <w:pPr>
+        <w:rPr>
+          <w:rFonts w:ascii="Times New Roman" w:hAnsi="Times New Roman" w:cs="Times New Roman"/>
+          <w:sz w:val="24"/>
+          <w:szCs w:val="24"/>
+        </w:rPr>
+      </w:pPr>
+      <w:r>
+        <w:rPr>
+          <w:rFonts w:ascii="Times New Roman" w:hAnsi="Times New Roman" w:cs="Times New Roman"/>
+          <w:sz w:val="24"/>
+          <w:szCs w:val="24"/>
+        </w:rPr>
+        <w:t>IDENTIFIER: 20</w:t>
+      </w:r>
+    </w:p>
+    <w:p>
+      <w:pPr>
+        <w:rPr>
+          <w:rFonts w:ascii="Times New Roman" w:hAnsi="Times New Roman" w:cs="Times New Roman"/>
+          <w:sz w:val="24"/>
+          <w:szCs w:val="24"/>
+        </w:rPr>
+      </w:pPr>
+      <w:r>
+        <w:rPr>
+          <w:rFonts w:ascii="Times New Roman" w:hAnsi="Times New Roman" w:cs="Times New Roman"/>
+          <w:sz w:val="24"/>
+          <w:szCs w:val="24"/>
+        </w:rPr>
+        <w:t xml:space="preserve">TEST CASE: </w:t>
+      </w:r>
+    </w:p>
+    <w:p>
+      <w:pPr>
+        <w:rPr>
+          <w:rFonts w:ascii="Times New Roman" w:hAnsi="Times New Roman" w:cs="Times New Roman"/>
+          <w:sz w:val="24"/>
+          <w:szCs w:val="24"/>
+        </w:rPr>
+      </w:pPr>
+      <w:r>
+        <w:rPr>
+          <w:rFonts w:ascii="Times New Roman" w:hAnsi="Times New Roman" w:cs="Times New Roman"/>
+          <w:sz w:val="24"/>
+          <w:szCs w:val="24"/>
+        </w:rPr>
+        <w:t xml:space="preserve">INPUT VALUES: </w:t>
+      </w:r>
+    </w:p>
+    <w:p>
+      <w:pPr>
+        <w:rPr>
+          <w:rFonts w:ascii="Times New Roman" w:hAnsi="Times New Roman" w:cs="Times New Roman"/>
+          <w:sz w:val="24"/>
+          <w:szCs w:val="24"/>
+        </w:rPr>
+      </w:pPr>
+      <w:r>
+        <w:rPr>
+          <w:rFonts w:ascii="Times New Roman" w:hAnsi="Times New Roman" w:cs="Times New Roman"/>
+          <w:sz w:val="24"/>
+          <w:szCs w:val="24"/>
+        </w:rPr>
+        <w:t xml:space="preserve">PRE-CONDITIONS: </w:t>
+      </w:r>
+    </w:p>
+    <w:p>
+      <w:pPr>
+        <w:rPr>
+          <w:rFonts w:ascii="Times New Roman" w:hAnsi="Times New Roman" w:cs="Times New Roman"/>
+          <w:sz w:val="24"/>
+          <w:szCs w:val="24"/>
+        </w:rPr>
+      </w:pPr>
+      <w:r>
+        <w:rPr>
+          <w:rFonts w:ascii="Times New Roman" w:hAnsi="Times New Roman" w:cs="Times New Roman"/>
+          <w:sz w:val="24"/>
+          <w:szCs w:val="24"/>
+        </w:rPr>
+        <w:t xml:space="preserve">EXECUTION STEPS: </w:t>
+      </w:r>
+    </w:p>
+    <w:p>
+      <w:pPr>
+        <w:rPr>
+          <w:rFonts w:ascii="Times New Roman" w:hAnsi="Times New Roman" w:cs="Times New Roman"/>
+          <w:sz w:val="24"/>
+          <w:szCs w:val="24"/>
+        </w:rPr>
+      </w:pPr>
+      <w:r>
+        <w:rPr>
+          <w:rFonts w:ascii="Times New Roman" w:hAnsi="Times New Roman" w:cs="Times New Roman"/>
+          <w:sz w:val="24"/>
+          <w:szCs w:val="24"/>
+        </w:rPr>
+        <w:t>OUTPUT VALUES: N/A</w:t>
+      </w:r>
+    </w:p>
+    <w:p>
+      <w:pPr>
+        <w:rPr>
+          <w:rFonts w:ascii="Times New Roman" w:hAnsi="Times New Roman" w:cs="Times New Roman"/>
+          <w:sz w:val="24"/>
+          <w:szCs w:val="24"/>
+        </w:rPr>
+      </w:pPr>
+      <w:r>
+        <w:rPr>
+          <w:rFonts w:ascii="Times New Roman" w:hAnsi="Times New Roman" w:cs="Times New Roman"/>
+          <w:sz w:val="24"/>
+          <w:szCs w:val="24"/>
+        </w:rPr>
+        <w:t xml:space="preserve">POST-CONDITIONS: </w:t>
+      </w:r>
+    </w:p>
+    <w:p>
+      <w:pPr>
+        <w:rPr>
+          <w:rFonts w:ascii="Times New Roman" w:hAnsi="Times New Roman" w:cs="Times New Roman"/>
+          <w:sz w:val="24"/>
+          <w:szCs w:val="24"/>
+        </w:rPr>
+      </w:pPr>
+      <w:r>
+        <w:rPr>
+          <w:rFonts w:ascii="Times New Roman" w:hAnsi="Times New Roman" w:cs="Times New Roman"/>
+          <w:sz w:val="24"/>
+          <w:szCs w:val="24"/>
+        </w:rPr>
+        <w:t>-------------------------------------------------------</w:t>
+      </w:r>
+    </w:p>
+    <w:p>
+      <w:pPr>
+        <w:rPr>
+          <w:rFonts w:ascii="Times New Roman" w:hAnsi="Times New Roman" w:cs="Times New Roman"/>
+          <w:sz w:val="24"/>
+          <w:szCs w:val="24"/>
+        </w:rPr>
+      </w:pPr>
+      <w:r>
+        <w:rPr>
+          <w:rFonts w:ascii="Times New Roman" w:hAnsi="Times New Roman" w:cs="Times New Roman"/>
+          <w:sz w:val="24"/>
+          <w:szCs w:val="24"/>
+        </w:rPr>
+        <w:t>IDENTIFIER: 21</w:t>
+      </w:r>
+    </w:p>
+    <w:p>
+      <w:pPr>
+        <w:rPr>
+          <w:rFonts w:ascii="Times New Roman" w:hAnsi="Times New Roman" w:cs="Times New Roman"/>
+          <w:sz w:val="24"/>
+          <w:szCs w:val="24"/>
+        </w:rPr>
+      </w:pPr>
+      <w:r>
+        <w:rPr>
+          <w:rFonts w:ascii="Times New Roman" w:hAnsi="Times New Roman" w:cs="Times New Roman"/>
+          <w:sz w:val="24"/>
+          <w:szCs w:val="24"/>
+        </w:rPr>
+        <w:t xml:space="preserve">TEST CASE: </w:t>
+      </w:r>
+    </w:p>
+    <w:p>
+      <w:pPr>
+        <w:rPr>
+          <w:rFonts w:ascii="Times New Roman" w:hAnsi="Times New Roman" w:cs="Times New Roman"/>
+          <w:sz w:val="24"/>
+          <w:szCs w:val="24"/>
+        </w:rPr>
+      </w:pPr>
+      <w:r>
+        <w:rPr>
+          <w:rFonts w:ascii="Times New Roman" w:hAnsi="Times New Roman" w:cs="Times New Roman"/>
+          <w:sz w:val="24"/>
+          <w:szCs w:val="24"/>
+        </w:rPr>
+        <w:t xml:space="preserve">INPUT VALUES: </w:t>
+      </w:r>
+    </w:p>
+    <w:p>
+      <w:pPr>
+        <w:rPr>
+          <w:rFonts w:ascii="Times New Roman" w:hAnsi="Times New Roman" w:cs="Times New Roman"/>
+          <w:sz w:val="24"/>
+          <w:szCs w:val="24"/>
+        </w:rPr>
+      </w:pPr>
+      <w:r>
+        <w:rPr>
+          <w:rFonts w:ascii="Times New Roman" w:hAnsi="Times New Roman" w:cs="Times New Roman"/>
+          <w:sz w:val="24"/>
+          <w:szCs w:val="24"/>
+        </w:rPr>
+        <w:t xml:space="preserve">PRE-CONDITIONS: </w:t>
+      </w:r>
+    </w:p>
+    <w:p>
+      <w:pPr>
+        <w:rPr>
+          <w:rFonts w:ascii="Times New Roman" w:hAnsi="Times New Roman" w:cs="Times New Roman"/>
+          <w:sz w:val="24"/>
+          <w:szCs w:val="24"/>
+        </w:rPr>
+      </w:pPr>
+      <w:r>
+        <w:rPr>
+          <w:rFonts w:ascii="Times New Roman" w:hAnsi="Times New Roman" w:cs="Times New Roman"/>
+          <w:sz w:val="24"/>
+          <w:szCs w:val="24"/>
+        </w:rPr>
+        <w:t xml:space="preserve">EXECUTION STEPS: </w:t>
+      </w:r>
+    </w:p>
+    <w:p>
+      <w:pPr>
+        <w:rPr>
+          <w:rFonts w:ascii="Times New Roman" w:hAnsi="Times New Roman" w:cs="Times New Roman"/>
+          <w:sz w:val="24"/>
+          <w:szCs w:val="24"/>
+        </w:rPr>
+      </w:pPr>
+      <w:r>
+        <w:rPr>
+          <w:rFonts w:ascii="Times New Roman" w:hAnsi="Times New Roman" w:cs="Times New Roman"/>
+          <w:sz w:val="24"/>
+          <w:szCs w:val="24"/>
+        </w:rPr>
+        <w:t>OUTPUT VALUES: N/A</w:t>
+      </w:r>
+    </w:p>
+    <w:p>
+      <w:pPr>
+        <w:rPr>
+          <w:rFonts w:ascii="Times New Roman" w:hAnsi="Times New Roman" w:cs="Times New Roman"/>
+          <w:sz w:val="24"/>
+          <w:szCs w:val="24"/>
+        </w:rPr>
+      </w:pPr>
+      <w:r>
+        <w:rPr>
+          <w:rFonts w:ascii="Times New Roman" w:hAnsi="Times New Roman" w:cs="Times New Roman"/>
+          <w:sz w:val="24"/>
+          <w:szCs w:val="24"/>
+        </w:rPr>
+        <w:t xml:space="preserve">POST-CONDITIONS: </w:t>
+      </w:r>
+    </w:p>
+    <w:p>
+      <w:pPr>
+        <w:rPr>
+          <w:rFonts w:ascii="Times New Roman" w:hAnsi="Times New Roman" w:cs="Times New Roman"/>
+          <w:sz w:val="24"/>
+          <w:szCs w:val="24"/>
+        </w:rPr>
+      </w:pPr>
+      <w:r>
+        <w:rPr>
+          <w:rFonts w:ascii="Times New Roman" w:hAnsi="Times New Roman" w:cs="Times New Roman"/>
+          <w:sz w:val="24"/>
+          <w:szCs w:val="24"/>
+        </w:rPr>
+        <w:t>-------------------------------------------------------</w:t>
+      </w:r>
+    </w:p>
+    <w:p>
+      <w:pPr>
+        <w:rPr>
+          <w:rFonts w:ascii="Times New Roman" w:hAnsi="Times New Roman" w:cs="Times New Roman"/>
+          <w:sz w:val="24"/>
+          <w:szCs w:val="24"/>
+        </w:rPr>
+      </w:pPr>
+      <w:r>
+        <w:rPr>
+          <w:rFonts w:ascii="Times New Roman" w:hAnsi="Times New Roman" w:cs="Times New Roman"/>
+          <w:sz w:val="24"/>
+          <w:szCs w:val="24"/>
+        </w:rPr>
+        <w:t>IDENTIFIER: 22</w:t>
       </w:r>
     </w:p>
     <w:p>
@@ -2908,423 +3508,32 @@
           <w:szCs w:val="24"/>
         </w:rPr>
       </w:pPr>
-      <w:r>
-        <w:rPr>
-          <w:rFonts w:ascii="Times New Roman" w:hAnsi="Times New Roman" w:cs="Times New Roman"/>
-          <w:sz w:val="24"/>
-          <w:szCs w:val="24"/>
-        </w:rPr>
-        <w:t>-------------------------------------------------------</w:t>
-      </w:r>
-    </w:p>
-    <w:p>
-      <w:pPr>
-        <w:rPr>
-          <w:rFonts w:ascii="Times New Roman" w:hAnsi="Times New Roman" w:cs="Times New Roman"/>
-          <w:sz w:val="24"/>
-          <w:szCs w:val="24"/>
-        </w:rPr>
-      </w:pPr>
-      <w:r>
-        <w:rPr>
-          <w:rFonts w:ascii="Times New Roman" w:hAnsi="Times New Roman" w:cs="Times New Roman"/>
-          <w:sz w:val="24"/>
-          <w:szCs w:val="24"/>
-        </w:rPr>
-        <w:t>IDENTIFIER: 20</w:t>
-      </w:r>
-    </w:p>
-    <w:p>
-      <w:pPr>
-        <w:rPr>
-          <w:rFonts w:ascii="Times New Roman" w:hAnsi="Times New Roman" w:cs="Times New Roman"/>
-          <w:sz w:val="24"/>
-          <w:szCs w:val="24"/>
-        </w:rPr>
-      </w:pPr>
-      <w:r>
-        <w:rPr>
-          <w:rFonts w:ascii="Times New Roman" w:hAnsi="Times New Roman" w:cs="Times New Roman"/>
-          <w:sz w:val="24"/>
-          <w:szCs w:val="24"/>
-        </w:rPr>
-        <w:t xml:space="preserve">TEST CASE: </w:t>
-      </w:r>
-    </w:p>
-    <w:p>
-      <w:pPr>
-        <w:rPr>
-          <w:rFonts w:ascii="Times New Roman" w:hAnsi="Times New Roman" w:cs="Times New Roman"/>
-          <w:sz w:val="24"/>
-          <w:szCs w:val="24"/>
-        </w:rPr>
-      </w:pPr>
-      <w:r>
-        <w:rPr>
-          <w:rFonts w:ascii="Times New Roman" w:hAnsi="Times New Roman" w:cs="Times New Roman"/>
-          <w:sz w:val="24"/>
-          <w:szCs w:val="24"/>
-        </w:rPr>
-        <w:t xml:space="preserve">INPUT VALUES: </w:t>
-      </w:r>
-    </w:p>
-    <w:p>
-      <w:pPr>
-        <w:rPr>
-          <w:rFonts w:ascii="Times New Roman" w:hAnsi="Times New Roman" w:cs="Times New Roman"/>
-          <w:sz w:val="24"/>
-          <w:szCs w:val="24"/>
-        </w:rPr>
-      </w:pPr>
-      <w:r>
-        <w:rPr>
-          <w:rFonts w:ascii="Times New Roman" w:hAnsi="Times New Roman" w:cs="Times New Roman"/>
-          <w:sz w:val="24"/>
-          <w:szCs w:val="24"/>
-        </w:rPr>
-        <w:t xml:space="preserve">PRE-CONDITIONS: </w:t>
-      </w:r>
-    </w:p>
-    <w:p>
-      <w:pPr>
-        <w:rPr>
-          <w:rFonts w:ascii="Times New Roman" w:hAnsi="Times New Roman" w:cs="Times New Roman"/>
-          <w:sz w:val="24"/>
-          <w:szCs w:val="24"/>
-        </w:rPr>
-      </w:pPr>
-      <w:r>
-        <w:rPr>
-          <w:rFonts w:ascii="Times New Roman" w:hAnsi="Times New Roman" w:cs="Times New Roman"/>
-          <w:sz w:val="24"/>
-          <w:szCs w:val="24"/>
-        </w:rPr>
-        <w:t xml:space="preserve">EXECUTION STEPS: </w:t>
-      </w:r>
-    </w:p>
-    <w:p>
-      <w:pPr>
-        <w:rPr>
-          <w:rFonts w:ascii="Times New Roman" w:hAnsi="Times New Roman" w:cs="Times New Roman"/>
-          <w:sz w:val="24"/>
-          <w:szCs w:val="24"/>
-        </w:rPr>
-      </w:pPr>
-      <w:r>
-        <w:rPr>
-          <w:rFonts w:ascii="Times New Roman" w:hAnsi="Times New Roman" w:cs="Times New Roman"/>
-          <w:sz w:val="24"/>
-          <w:szCs w:val="24"/>
-        </w:rPr>
-        <w:t>OUTPUT VALUES: N/A</w:t>
-      </w:r>
-    </w:p>
-    <w:p>
-      <w:pPr>
-        <w:rPr>
-          <w:rFonts w:ascii="Times New Roman" w:hAnsi="Times New Roman" w:cs="Times New Roman"/>
-          <w:sz w:val="24"/>
-          <w:szCs w:val="24"/>
-        </w:rPr>
-      </w:pPr>
-      <w:r>
-        <w:rPr>
-          <w:rFonts w:ascii="Times New Roman" w:hAnsi="Times New Roman" w:cs="Times New Roman"/>
-          <w:sz w:val="24"/>
-          <w:szCs w:val="24"/>
-        </w:rPr>
-        <w:t xml:space="preserve">POST-CONDITIONS: </w:t>
-      </w:r>
-    </w:p>
-    <w:p>
-      <w:pPr>
-        <w:rPr>
-          <w:rFonts w:ascii="Times New Roman" w:hAnsi="Times New Roman" w:cs="Times New Roman"/>
-          <w:sz w:val="24"/>
-          <w:szCs w:val="24"/>
-        </w:rPr>
-      </w:pPr>
-      <w:r>
-        <w:rPr>
-          <w:rFonts w:ascii="Times New Roman" w:hAnsi="Times New Roman" w:cs="Times New Roman"/>
-          <w:sz w:val="24"/>
-          <w:szCs w:val="24"/>
-        </w:rPr>
-        <w:t>-------------------------------------------------------</w:t>
-      </w:r>
-    </w:p>
-    <w:p>
-      <w:pPr>
-        <w:rPr>
-          <w:rFonts w:ascii="Times New Roman" w:hAnsi="Times New Roman" w:cs="Times New Roman"/>
-          <w:sz w:val="24"/>
-          <w:szCs w:val="24"/>
-        </w:rPr>
-      </w:pPr>
-      <w:r>
-        <w:rPr>
-          <w:rFonts w:ascii="Times New Roman" w:hAnsi="Times New Roman" w:cs="Times New Roman"/>
-          <w:sz w:val="24"/>
-          <w:szCs w:val="24"/>
-        </w:rPr>
-        <w:t>IDENTIFIER: 21</w:t>
-      </w:r>
-    </w:p>
-    <w:p>
-      <w:pPr>
-        <w:rPr>
-          <w:rFonts w:ascii="Times New Roman" w:hAnsi="Times New Roman" w:cs="Times New Roman"/>
-          <w:sz w:val="24"/>
-          <w:szCs w:val="24"/>
-        </w:rPr>
-      </w:pPr>
-      <w:r>
-        <w:rPr>
-          <w:rFonts w:ascii="Times New Roman" w:hAnsi="Times New Roman" w:cs="Times New Roman"/>
-          <w:sz w:val="24"/>
-          <w:szCs w:val="24"/>
-        </w:rPr>
-        <w:t xml:space="preserve">TEST CASE: </w:t>
-      </w:r>
-    </w:p>
-    <w:p>
-      <w:pPr>
-        <w:rPr>
-          <w:rFonts w:ascii="Times New Roman" w:hAnsi="Times New Roman" w:cs="Times New Roman"/>
-          <w:sz w:val="24"/>
-          <w:szCs w:val="24"/>
-        </w:rPr>
-      </w:pPr>
-      <w:r>
-        <w:rPr>
-          <w:rFonts w:ascii="Times New Roman" w:hAnsi="Times New Roman" w:cs="Times New Roman"/>
-          <w:sz w:val="24"/>
-          <w:szCs w:val="24"/>
-        </w:rPr>
-        <w:t xml:space="preserve">INPUT VALUES: </w:t>
-      </w:r>
-    </w:p>
-    <w:p>
-      <w:pPr>
-        <w:rPr>
-          <w:rFonts w:ascii="Times New Roman" w:hAnsi="Times New Roman" w:cs="Times New Roman"/>
-          <w:sz w:val="24"/>
-          <w:szCs w:val="24"/>
-        </w:rPr>
-      </w:pPr>
-      <w:r>
-        <w:rPr>
-          <w:rFonts w:ascii="Times New Roman" w:hAnsi="Times New Roman" w:cs="Times New Roman"/>
-          <w:sz w:val="24"/>
-          <w:szCs w:val="24"/>
-        </w:rPr>
-        <w:t xml:space="preserve">PRE-CONDITIONS: </w:t>
-      </w:r>
-    </w:p>
-    <w:p>
-      <w:pPr>
-        <w:rPr>
-          <w:rFonts w:ascii="Times New Roman" w:hAnsi="Times New Roman" w:cs="Times New Roman"/>
-          <w:sz w:val="24"/>
-          <w:szCs w:val="24"/>
-        </w:rPr>
-      </w:pPr>
-      <w:r>
-        <w:rPr>
-          <w:rFonts w:ascii="Times New Roman" w:hAnsi="Times New Roman" w:cs="Times New Roman"/>
-          <w:sz w:val="24"/>
-          <w:szCs w:val="24"/>
-        </w:rPr>
-        <w:t xml:space="preserve">EXECUTION STEPS: </w:t>
-      </w:r>
-    </w:p>
-    <w:p>
-      <w:pPr>
-        <w:rPr>
-          <w:rFonts w:ascii="Times New Roman" w:hAnsi="Times New Roman" w:cs="Times New Roman"/>
-          <w:sz w:val="24"/>
-          <w:szCs w:val="24"/>
-        </w:rPr>
-      </w:pPr>
-      <w:r>
-        <w:rPr>
-          <w:rFonts w:ascii="Times New Roman" w:hAnsi="Times New Roman" w:cs="Times New Roman"/>
-          <w:sz w:val="24"/>
-          <w:szCs w:val="24"/>
-        </w:rPr>
-        <w:t>OUTPUT VALUES: N/A</w:t>
-      </w:r>
-    </w:p>
-    <w:p>
-      <w:pPr>
-        <w:rPr>
-          <w:rFonts w:ascii="Times New Roman" w:hAnsi="Times New Roman" w:cs="Times New Roman"/>
-          <w:sz w:val="24"/>
-          <w:szCs w:val="24"/>
-        </w:rPr>
-      </w:pPr>
-      <w:r>
-        <w:rPr>
-          <w:rFonts w:ascii="Times New Roman" w:hAnsi="Times New Roman" w:cs="Times New Roman"/>
-          <w:sz w:val="24"/>
-          <w:szCs w:val="24"/>
-        </w:rPr>
-        <w:t xml:space="preserve">POST-CONDITIONS: </w:t>
-      </w:r>
-    </w:p>
-    <w:p>
-      <w:pPr>
-        <w:rPr>
-          <w:rFonts w:ascii="Times New Roman" w:hAnsi="Times New Roman" w:cs="Times New Roman"/>
-          <w:sz w:val="24"/>
-          <w:szCs w:val="24"/>
-        </w:rPr>
-      </w:pPr>
-      <w:r>
-        <w:rPr>
-          <w:rFonts w:ascii="Times New Roman" w:hAnsi="Times New Roman" w:cs="Times New Roman"/>
-          <w:sz w:val="24"/>
-          <w:szCs w:val="24"/>
-        </w:rPr>
-        <w:t>-------------------------------------------------------</w:t>
-      </w:r>
-    </w:p>
-    <w:p>
-      <w:pPr>
-        <w:rPr>
-          <w:rFonts w:ascii="Times New Roman" w:hAnsi="Times New Roman" w:cs="Times New Roman"/>
-          <w:sz w:val="24"/>
-          <w:szCs w:val="24"/>
-        </w:rPr>
-      </w:pPr>
-      <w:r>
-        <w:rPr>
-          <w:rFonts w:ascii="Times New Roman" w:hAnsi="Times New Roman" w:cs="Times New Roman"/>
-          <w:sz w:val="24"/>
-          <w:szCs w:val="24"/>
-        </w:rPr>
-        <w:t>IDENTIFIER: 22</w:t>
-      </w:r>
-    </w:p>
-    <w:p>
-      <w:pPr>
-        <w:rPr>
-          <w:rFonts w:ascii="Times New Roman" w:hAnsi="Times New Roman" w:cs="Times New Roman"/>
-          <w:sz w:val="24"/>
-          <w:szCs w:val="24"/>
-        </w:rPr>
-      </w:pPr>
-      <w:r>
-        <w:rPr>
-          <w:rFonts w:ascii="Times New Roman" w:hAnsi="Times New Roman" w:cs="Times New Roman"/>
-          <w:sz w:val="24"/>
-          <w:szCs w:val="24"/>
-        </w:rPr>
-        <w:t xml:space="preserve">TEST CASE: </w:t>
-      </w:r>
-    </w:p>
-    <w:p>
-      <w:pPr>
-        <w:rPr>
-          <w:rFonts w:ascii="Times New Roman" w:hAnsi="Times New Roman" w:cs="Times New Roman"/>
-          <w:sz w:val="24"/>
-          <w:szCs w:val="24"/>
-        </w:rPr>
-      </w:pPr>
-      <w:r>
-        <w:rPr>
-          <w:rFonts w:ascii="Times New Roman" w:hAnsi="Times New Roman" w:cs="Times New Roman"/>
-          <w:sz w:val="24"/>
-          <w:szCs w:val="24"/>
-        </w:rPr>
-        <w:t xml:space="preserve">INPUT VALUES: </w:t>
-      </w:r>
-    </w:p>
-    <w:p>
-      <w:pPr>
-        <w:rPr>
-          <w:rFonts w:ascii="Times New Roman" w:hAnsi="Times New Roman" w:cs="Times New Roman"/>
-          <w:sz w:val="24"/>
-          <w:szCs w:val="24"/>
-        </w:rPr>
-      </w:pPr>
-      <w:r>
-        <w:rPr>
-          <w:rFonts w:ascii="Times New Roman" w:hAnsi="Times New Roman" w:cs="Times New Roman"/>
-          <w:sz w:val="24"/>
-          <w:szCs w:val="24"/>
-        </w:rPr>
-        <w:t xml:space="preserve">PRE-CONDITIONS: </w:t>
-      </w:r>
-    </w:p>
-    <w:p>
-      <w:pPr>
-        <w:rPr>
-          <w:rFonts w:ascii="Times New Roman" w:hAnsi="Times New Roman" w:cs="Times New Roman"/>
-          <w:sz w:val="24"/>
-          <w:szCs w:val="24"/>
-        </w:rPr>
-      </w:pPr>
-      <w:r>
-        <w:rPr>
-          <w:rFonts w:ascii="Times New Roman" w:hAnsi="Times New Roman" w:cs="Times New Roman"/>
-          <w:sz w:val="24"/>
-          <w:szCs w:val="24"/>
-        </w:rPr>
-        <w:t xml:space="preserve">EXECUTION STEPS: </w:t>
-      </w:r>
-    </w:p>
-    <w:p>
-      <w:pPr>
-        <w:rPr>
-          <w:rFonts w:ascii="Times New Roman" w:hAnsi="Times New Roman" w:cs="Times New Roman"/>
-          <w:sz w:val="24"/>
-          <w:szCs w:val="24"/>
-        </w:rPr>
-      </w:pPr>
-      <w:r>
-        <w:rPr>
-          <w:rFonts w:ascii="Times New Roman" w:hAnsi="Times New Roman" w:cs="Times New Roman"/>
-          <w:sz w:val="24"/>
-          <w:szCs w:val="24"/>
-        </w:rPr>
-        <w:t>OUTPUT VALUES: N/A</w:t>
-      </w:r>
-    </w:p>
-    <w:p>
-      <w:pPr>
-        <w:rPr>
-          <w:rFonts w:ascii="Times New Roman" w:hAnsi="Times New Roman" w:cs="Times New Roman"/>
-          <w:sz w:val="24"/>
-          <w:szCs w:val="24"/>
-        </w:rPr>
-      </w:pPr>
-      <w:r>
-        <w:rPr>
-          <w:rFonts w:ascii="Times New Roman" w:hAnsi="Times New Roman" w:cs="Times New Roman"/>
-          <w:sz w:val="24"/>
-          <w:szCs w:val="24"/>
-        </w:rPr>
-        <w:t xml:space="preserve">POST-CONDITIONS: </w:t>
-      </w:r>
-    </w:p>
-    <w:p>
-      <w:pPr>
-        <w:rPr>
-          <w:rFonts w:ascii="Times New Roman" w:hAnsi="Times New Roman" w:cs="Times New Roman"/>
-          <w:sz w:val="24"/>
-          <w:szCs w:val="24"/>
-        </w:rPr>
-      </w:pPr>
-    </w:p>
-    <w:p>
-      <w:pPr>
-        <w:rPr>
-          <w:rFonts w:ascii="Times New Roman" w:hAnsi="Times New Roman" w:cs="Times New Roman"/>
-          <w:sz w:val="24"/>
-          <w:szCs w:val="24"/>
-        </w:rPr>
-      </w:pPr>
+    </w:p>
+    <w:p>
+      <w:pPr>
+        <w:rPr>
+          <w:rFonts w:ascii="Times New Roman" w:hAnsi="Times New Roman" w:cs="Times New Roman"/>
+          <w:sz w:val="24"/>
+          <w:szCs w:val="24"/>
+        </w:rPr>
+      </w:pPr>
+    </w:p>
+    <w:p>
+      <w:pPr>
+        <w:rPr>
+          <w:rFonts w:ascii="Times New Roman" w:hAnsi="Times New Roman" w:cs="Times New Roman"/>
+          <w:sz w:val="24"/>
+          <w:szCs w:val="24"/>
+        </w:rPr>
+      </w:pPr>
+      <w:r>
+        <w:rPr>
+          <w:rFonts w:ascii="Times New Roman" w:hAnsi="Times New Roman" w:cs="Times New Roman"/>
+          <w:sz w:val="24"/>
+          <w:szCs w:val="24"/>
+        </w:rPr>
+        <w:br w:type="page"/>
+      </w:r>
     </w:p>
     <w:p>
       <w:pPr>
@@ -3473,6 +3682,24 @@
         </w:rPr>
         <w:t>FUN-INVENTORY: 14, 15</w:t>
       </w:r>
+      <w:r>
+        <w:rPr>
+          <w:rFonts w:ascii="Times New Roman" w:hAnsi="Times New Roman" w:cs="Times New Roman"/>
+          <w:sz w:val="24"/>
+          <w:szCs w:val="24"/>
+        </w:rPr>
+        <w:t xml:space="preserve">, </w:t>
+      </w:r>
+      <w:proofErr w:type="gramStart"/>
+      <w:r>
+        <w:rPr>
+          <w:rFonts w:ascii="Times New Roman" w:hAnsi="Times New Roman" w:cs="Times New Roman"/>
+          <w:sz w:val="24"/>
+          <w:szCs w:val="24"/>
+        </w:rPr>
+        <w:t>19</w:t>
+      </w:r>
+      <w:proofErr w:type="gramEnd"/>
     </w:p>
     <w:p>
       <w:pPr>
@@ -3772,8 +3999,6 @@
           <w:szCs w:val="24"/>
         </w:rPr>
       </w:pPr>
-      <w:bookmarkStart w:id="0" w:name="_GoBack"/>
-      <w:bookmarkEnd w:id="0"/>
     </w:p>
     <w:p>
       <w:pPr>
@@ -3825,7 +4050,15 @@
           <w:sz w:val="24"/>
           <w:szCs w:val="24"/>
         </w:rPr>
-        <w:t>SUMMARY: When lowercase n is input, the program responds with ‘What?’ instead of moving the player north. This behavior conflicts with the requirement FUN-INPUT-CAPS.</w:t>
+        <w:t>SUMMARY: When lowercase n is input, the program responds with ‘What?’ instead of moving the player north. This behavior conflicts with</w:t>
+      </w:r>
+      <w:r>
+        <w:rPr>
+          <w:rFonts w:ascii="Times New Roman" w:hAnsi="Times New Roman" w:cs="Times New Roman"/>
+          <w:sz w:val="24"/>
+          <w:szCs w:val="24"/>
+        </w:rPr>
+        <w:t xml:space="preserve"> the requirement FUN-INPUT-CAPS and is found when implementing test case #13.</w:t>
       </w:r>
     </w:p>
     <w:p>
@@ -3938,7 +4171,23 @@
           <w:sz w:val="24"/>
           <w:szCs w:val="24"/>
         </w:rPr>
-        <w:t>DESCRIPTION: Neither ‘H’ nor ‘h’ are valid commands.</w:t>
+        <w:t xml:space="preserve">DESCRIPTION: ‘H’ </w:t>
+      </w:r>
+      <w:r>
+        <w:rPr>
+          <w:rFonts w:ascii="Times New Roman" w:hAnsi="Times New Roman" w:cs="Times New Roman"/>
+          <w:sz w:val="24"/>
+          <w:szCs w:val="24"/>
+        </w:rPr>
+        <w:t>is not a valid command</w:t>
+      </w:r>
+      <w:r>
+        <w:rPr>
+          <w:rFonts w:ascii="Times New Roman" w:hAnsi="Times New Roman" w:cs="Times New Roman"/>
+          <w:sz w:val="24"/>
+          <w:szCs w:val="24"/>
+        </w:rPr>
+        <w:t>.</w:t>
       </w:r>
     </w:p>
     <w:p>
@@ -3957,6 +4206,14 @@
         </w:rPr>
         <w:t>SUMMARY: When the user input “H” or “h”, the program responds with “What?” instead of showing the user a help page consisting the list of possible commands and their effects.</w:t>
       </w:r>
+      <w:r>
+        <w:rPr>
+          <w:rFonts w:ascii="Times New Roman" w:hAnsi="Times New Roman" w:cs="Times New Roman"/>
+          <w:sz w:val="24"/>
+          <w:szCs w:val="24"/>
+        </w:rPr>
+        <w:t xml:space="preserve"> This behavior conflicts with the requirement FUN-HELP and is found when implementing test case #2.</w:t>
+      </w:r>
     </w:p>
     <w:p>
       <w:pPr>
@@ -4094,6 +4351,14 @@
         </w:rPr>
         <w:t>with error code “Exiting with error code 0”</w:t>
       </w:r>
+      <w:r>
+        <w:rPr>
+          <w:rFonts w:ascii="Times New Roman" w:hAnsi="Times New Roman" w:cs="Times New Roman"/>
+          <w:sz w:val="24"/>
+          <w:szCs w:val="24"/>
+        </w:rPr>
+        <w:t xml:space="preserve"> when won</w:t>
+      </w:r>
     </w:p>
     <w:p>
       <w:pPr>
@@ -4126,6 +4391,14 @@
           <w:szCs w:val="24"/>
         </w:rPr>
         <w:t>”</w:t>
+      </w:r>
+      <w:r>
+        <w:rPr>
+          <w:rFonts w:ascii="Times New Roman" w:hAnsi="Times New Roman" w:cs="Times New Roman"/>
+          <w:sz w:val="24"/>
+          <w:szCs w:val="24"/>
+        </w:rPr>
+        <w:t>. This behavior conflicts with the requirement FUN-WIN and is found when implementing test case #9.</w:t>
       </w:r>
     </w:p>
     <w:p>
@@ -4354,25 +4627,6 @@
     </w:p>
     <w:p>
       <w:pPr>
-        <w:rPr>
-          <w:rFonts w:ascii="Times New Roman" w:hAnsi="Times New Roman" w:cs="Times New Roman"/>
-          <w:sz w:val="24"/>
-          <w:szCs w:val="24"/>
-        </w:rPr>
-      </w:pPr>
-    </w:p>
-    <w:p>
-      <w:pPr>
-        <w:jc w:val="center"/>
-        <w:rPr>
-          <w:rFonts w:ascii="Times New Roman" w:hAnsi="Times New Roman" w:cs="Times New Roman"/>
-          <w:sz w:val="24"/>
-          <w:szCs w:val="24"/>
-        </w:rPr>
-      </w:pPr>
-    </w:p>
-    <w:p>
-      <w:pPr>
         <w:jc w:val="center"/>
         <w:rPr>
           <w:rFonts w:ascii="Times New Roman" w:hAnsi="Times New Roman" w:cs="Times New Roman"/>
@@ -4422,6 +4676,14 @@
           <w:szCs w:val="24"/>
         </w:rPr>
         <w:t xml:space="preserve">SUMMARY: In the rough room with no north door, if the player inputs the command to move north, he is transported to a ‘magical land’ and is returned to the beginning of the game. </w:t>
+      </w:r>
+      <w:r>
+        <w:rPr>
+          <w:rFonts w:ascii="Times New Roman" w:hAnsi="Times New Roman" w:cs="Times New Roman"/>
+          <w:sz w:val="24"/>
+          <w:szCs w:val="24"/>
+        </w:rPr>
+        <w:t>This behavior conflicts with the requirement FUN-MOVE and is found when implementing test case #7.</w:t>
       </w:r>
     </w:p>
     <w:p>
@@ -5214,7 +5476,7 @@
   <a:extraClrSchemeLst/>
   <a:extLst>
     <a:ext uri="{05A4C25C-085E-4340-85A3-A5531E510DB2}">
-      <thm15:themeFamily xmlns="" xmlns:thm15="http://schemas.microsoft.com/office/thememl/2012/main" name="Office Theme" id="{62F939B6-93AF-4DB8-9C6B-D6C7DFDC589F}" vid="{4A3C46E8-61CC-4603-A589-7422A47A8E4A}"/>
+      <thm15:themeFamily xmlns:thm15="http://schemas.microsoft.com/office/thememl/2012/main" xmlns="" name="Office Theme" id="{62F939B6-93AF-4DB8-9C6B-D6C7DFDC589F}" vid="{4A3C46E8-61CC-4603-A589-7422A47A8E4A}"/>
     </a:ext>
   </a:extLst>
 </a:theme>

</xml_diff>